<commit_message>
Change table of contents
</commit_message>
<xml_diff>
--- a/RUP/Test Plan.docx
+++ b/RUP/Test Plan.docx
@@ -475,6 +475,8 @@
       <w:r>
         <w:fldChar w:fldCharType="separate"/>
       </w:r>
+      <w:bookmarkStart w:id="0" w:name="_GoBack"/>
+      <w:bookmarkEnd w:id="0"/>
       <w:r>
         <w:rPr>
           <w:noProof/>
@@ -513,7 +515,7 @@
         <w:rPr>
           <w:noProof/>
         </w:rPr>
-        <w:instrText xml:space="preserve"> PAGEREF _Toc390907410 \h </w:instrText>
+        <w:instrText xml:space="preserve"> PAGEREF _Toc390915526 \h </w:instrText>
       </w:r>
       <w:r>
         <w:rPr>
@@ -591,7 +593,7 @@
         <w:rPr>
           <w:noProof/>
         </w:rPr>
-        <w:instrText xml:space="preserve"> PAGEREF _Toc390907411 \h </w:instrText>
+        <w:instrText xml:space="preserve"> PAGEREF _Toc390915527 \h </w:instrText>
       </w:r>
       <w:r>
         <w:rPr>
@@ -669,7 +671,7 @@
         <w:rPr>
           <w:noProof/>
         </w:rPr>
-        <w:instrText xml:space="preserve"> PAGEREF _Toc390907412 \h </w:instrText>
+        <w:instrText xml:space="preserve"> PAGEREF _Toc390915528 \h </w:instrText>
       </w:r>
       <w:r>
         <w:rPr>
@@ -747,7 +749,7 @@
         <w:rPr>
           <w:noProof/>
         </w:rPr>
-        <w:instrText xml:space="preserve"> PAGEREF _Toc390907413 \h </w:instrText>
+        <w:instrText xml:space="preserve"> PAGEREF _Toc390915529 \h </w:instrText>
       </w:r>
       <w:r>
         <w:rPr>
@@ -825,7 +827,7 @@
         <w:rPr>
           <w:noProof/>
         </w:rPr>
-        <w:instrText xml:space="preserve"> PAGEREF _Toc390907414 \h </w:instrText>
+        <w:instrText xml:space="preserve"> PAGEREF _Toc390915530 \h </w:instrText>
       </w:r>
       <w:r>
         <w:rPr>
@@ -903,7 +905,7 @@
         <w:rPr>
           <w:noProof/>
         </w:rPr>
-        <w:instrText xml:space="preserve"> PAGEREF _Toc390907415 \h </w:instrText>
+        <w:instrText xml:space="preserve"> PAGEREF _Toc390915531 \h </w:instrText>
       </w:r>
       <w:r>
         <w:rPr>
@@ -981,7 +983,7 @@
         <w:rPr>
           <w:noProof/>
         </w:rPr>
-        <w:instrText xml:space="preserve"> PAGEREF _Toc390907416 \h </w:instrText>
+        <w:instrText xml:space="preserve"> PAGEREF _Toc390915532 \h </w:instrText>
       </w:r>
       <w:r>
         <w:rPr>
@@ -1059,7 +1061,7 @@
         <w:rPr>
           <w:noProof/>
         </w:rPr>
-        <w:instrText xml:space="preserve"> PAGEREF _Toc390907417 \h </w:instrText>
+        <w:instrText xml:space="preserve"> PAGEREF _Toc390915533 \h </w:instrText>
       </w:r>
       <w:r>
         <w:rPr>
@@ -1137,7 +1139,7 @@
         <w:rPr>
           <w:noProof/>
         </w:rPr>
-        <w:instrText xml:space="preserve"> PAGEREF _Toc390907418 \h </w:instrText>
+        <w:instrText xml:space="preserve"> PAGEREF _Toc390915534 \h </w:instrText>
       </w:r>
       <w:r>
         <w:rPr>
@@ -1215,7 +1217,7 @@
         <w:rPr>
           <w:noProof/>
         </w:rPr>
-        <w:instrText xml:space="preserve"> PAGEREF _Toc390907419 \h </w:instrText>
+        <w:instrText xml:space="preserve"> PAGEREF _Toc390915535 \h </w:instrText>
       </w:r>
       <w:r>
         <w:rPr>
@@ -1293,7 +1295,7 @@
         <w:rPr>
           <w:noProof/>
         </w:rPr>
-        <w:instrText xml:space="preserve"> PAGEREF _Toc390907420 \h </w:instrText>
+        <w:instrText xml:space="preserve"> PAGEREF _Toc390915536 \h </w:instrText>
       </w:r>
       <w:r>
         <w:rPr>
@@ -1371,7 +1373,7 @@
         <w:rPr>
           <w:noProof/>
         </w:rPr>
-        <w:instrText xml:space="preserve"> PAGEREF _Toc390907421 \h </w:instrText>
+        <w:instrText xml:space="preserve"> PAGEREF _Toc390915537 \h </w:instrText>
       </w:r>
       <w:r>
         <w:rPr>
@@ -1449,7 +1451,7 @@
         <w:rPr>
           <w:noProof/>
         </w:rPr>
-        <w:instrText xml:space="preserve"> PAGEREF _Toc390907422 \h </w:instrText>
+        <w:instrText xml:space="preserve"> PAGEREF _Toc390915538 \h </w:instrText>
       </w:r>
       <w:r>
         <w:rPr>
@@ -1527,7 +1529,7 @@
         <w:rPr>
           <w:noProof/>
         </w:rPr>
-        <w:instrText xml:space="preserve"> PAGEREF _Toc390907423 \h </w:instrText>
+        <w:instrText xml:space="preserve"> PAGEREF _Toc390915539 \h </w:instrText>
       </w:r>
       <w:r>
         <w:rPr>
@@ -1605,7 +1607,7 @@
         <w:rPr>
           <w:noProof/>
         </w:rPr>
-        <w:instrText xml:space="preserve"> PAGEREF _Toc390907424 \h </w:instrText>
+        <w:instrText xml:space="preserve"> PAGEREF _Toc390915540 \h </w:instrText>
       </w:r>
       <w:r>
         <w:rPr>
@@ -1680,7 +1682,7 @@
         <w:rPr>
           <w:noProof/>
         </w:rPr>
-        <w:instrText xml:space="preserve"> PAGEREF _Toc390907425 \h </w:instrText>
+        <w:instrText xml:space="preserve"> PAGEREF _Toc390915541 \h </w:instrText>
       </w:r>
       <w:r>
         <w:rPr>
@@ -1755,7 +1757,7 @@
         <w:rPr>
           <w:noProof/>
         </w:rPr>
-        <w:instrText xml:space="preserve"> PAGEREF _Toc390907426 \h </w:instrText>
+        <w:instrText xml:space="preserve"> PAGEREF _Toc390915542 \h </w:instrText>
       </w:r>
       <w:r>
         <w:rPr>
@@ -1830,7 +1832,7 @@
         <w:rPr>
           <w:noProof/>
         </w:rPr>
-        <w:instrText xml:space="preserve"> PAGEREF _Toc390907427 \h </w:instrText>
+        <w:instrText xml:space="preserve"> PAGEREF _Toc390915543 \h </w:instrText>
       </w:r>
       <w:r>
         <w:rPr>
@@ -1905,7 +1907,7 @@
         <w:rPr>
           <w:noProof/>
         </w:rPr>
-        <w:instrText xml:space="preserve"> PAGEREF _Toc390907428 \h </w:instrText>
+        <w:instrText xml:space="preserve"> PAGEREF _Toc390915544 \h </w:instrText>
       </w:r>
       <w:r>
         <w:rPr>
@@ -1922,7 +1924,7 @@
         <w:rPr>
           <w:noProof/>
         </w:rPr>
-        <w:t>11</w:t>
+        <w:t>10</w:t>
       </w:r>
       <w:r>
         <w:rPr>
@@ -1980,7 +1982,7 @@
         <w:rPr>
           <w:noProof/>
         </w:rPr>
-        <w:instrText xml:space="preserve"> PAGEREF _Toc390907429 \h </w:instrText>
+        <w:instrText xml:space="preserve"> PAGEREF _Toc390915545 \h </w:instrText>
       </w:r>
       <w:r>
         <w:rPr>
@@ -1997,7 +1999,7 @@
         <w:rPr>
           <w:noProof/>
         </w:rPr>
-        <w:t>12</w:t>
+        <w:t>11</w:t>
       </w:r>
       <w:r>
         <w:rPr>
@@ -2055,7 +2057,7 @@
         <w:rPr>
           <w:noProof/>
         </w:rPr>
-        <w:instrText xml:space="preserve"> PAGEREF _Toc390907430 \h </w:instrText>
+        <w:instrText xml:space="preserve"> PAGEREF _Toc390915546 \h </w:instrText>
       </w:r>
       <w:r>
         <w:rPr>
@@ -2072,7 +2074,7 @@
         <w:rPr>
           <w:noProof/>
         </w:rPr>
-        <w:t>14</w:t>
+        <w:t>12</w:t>
       </w:r>
       <w:r>
         <w:rPr>
@@ -2130,7 +2132,7 @@
         <w:rPr>
           <w:noProof/>
         </w:rPr>
-        <w:instrText xml:space="preserve"> PAGEREF _Toc390907431 \h </w:instrText>
+        <w:instrText xml:space="preserve"> PAGEREF _Toc390915547 \h </w:instrText>
       </w:r>
       <w:r>
         <w:rPr>
@@ -2147,7 +2149,7 @@
         <w:rPr>
           <w:noProof/>
         </w:rPr>
-        <w:t>15</w:t>
+        <w:t>12</w:t>
       </w:r>
       <w:r>
         <w:rPr>
@@ -2208,7 +2210,7 @@
         <w:rPr>
           <w:noProof/>
         </w:rPr>
-        <w:instrText xml:space="preserve"> PAGEREF _Toc390907432 \h </w:instrText>
+        <w:instrText xml:space="preserve"> PAGEREF _Toc390915548 \h </w:instrText>
       </w:r>
       <w:r>
         <w:rPr>
@@ -2225,7 +2227,7 @@
         <w:rPr>
           <w:noProof/>
         </w:rPr>
-        <w:t>16</w:t>
+        <w:t>13</w:t>
       </w:r>
       <w:r>
         <w:rPr>
@@ -2286,7 +2288,7 @@
         <w:rPr>
           <w:noProof/>
         </w:rPr>
-        <w:instrText xml:space="preserve"> PAGEREF _Toc390907433 \h </w:instrText>
+        <w:instrText xml:space="preserve"> PAGEREF _Toc390915549 \h </w:instrText>
       </w:r>
       <w:r>
         <w:rPr>
@@ -2303,7 +2305,7 @@
         <w:rPr>
           <w:noProof/>
         </w:rPr>
-        <w:t>16</w:t>
+        <w:t>13</w:t>
       </w:r>
       <w:r>
         <w:rPr>
@@ -2361,7 +2363,7 @@
         <w:rPr>
           <w:noProof/>
         </w:rPr>
-        <w:instrText xml:space="preserve"> PAGEREF _Toc390907434 \h </w:instrText>
+        <w:instrText xml:space="preserve"> PAGEREF _Toc390915550 \h </w:instrText>
       </w:r>
       <w:r>
         <w:rPr>
@@ -2378,7 +2380,7 @@
         <w:rPr>
           <w:noProof/>
         </w:rPr>
-        <w:t>16</w:t>
+        <w:t>13</w:t>
       </w:r>
       <w:r>
         <w:rPr>
@@ -2436,7 +2438,7 @@
         <w:rPr>
           <w:noProof/>
         </w:rPr>
-        <w:instrText xml:space="preserve"> PAGEREF _Toc390907435 \h </w:instrText>
+        <w:instrText xml:space="preserve"> PAGEREF _Toc390915551 \h </w:instrText>
       </w:r>
       <w:r>
         <w:rPr>
@@ -2453,7 +2455,7 @@
         <w:rPr>
           <w:noProof/>
         </w:rPr>
-        <w:t>16</w:t>
+        <w:t>13</w:t>
       </w:r>
       <w:r>
         <w:rPr>
@@ -2511,7 +2513,7 @@
         <w:rPr>
           <w:noProof/>
         </w:rPr>
-        <w:instrText xml:space="preserve"> PAGEREF _Toc390907436 \h </w:instrText>
+        <w:instrText xml:space="preserve"> PAGEREF _Toc390915552 \h </w:instrText>
       </w:r>
       <w:r>
         <w:rPr>
@@ -2528,7 +2530,85 @@
         <w:rPr>
           <w:noProof/>
         </w:rPr>
-        <w:t>16</w:t>
+        <w:t>13</w:t>
+      </w:r>
+      <w:r>
+        <w:rPr>
+          <w:noProof/>
+        </w:rPr>
+        <w:fldChar w:fldCharType="end"/>
+      </w:r>
+    </w:p>
+    <w:p>
+      <w:pPr>
+        <w:pStyle w:val="11"/>
+        <w:tabs>
+          <w:tab w:val="left" w:pos="432"/>
+        </w:tabs>
+        <w:rPr>
+          <w:rFonts w:asciiTheme="minorHAnsi" w:eastAsiaTheme="minorEastAsia" w:hAnsiTheme="minorHAnsi" w:cstheme="minorBidi"/>
+          <w:noProof/>
+          <w:sz w:val="22"/>
+          <w:szCs w:val="22"/>
+          <w:lang w:eastAsia="ru-RU"/>
+        </w:rPr>
+      </w:pPr>
+      <w:r>
+        <w:rPr>
+          <w:noProof/>
+        </w:rPr>
+        <w:t>7.</w:t>
+      </w:r>
+      <w:r>
+        <w:rPr>
+          <w:rFonts w:asciiTheme="minorHAnsi" w:eastAsiaTheme="minorEastAsia" w:hAnsiTheme="minorHAnsi" w:cstheme="minorBidi"/>
+          <w:noProof/>
+          <w:sz w:val="22"/>
+          <w:szCs w:val="22"/>
+          <w:lang w:eastAsia="ru-RU"/>
+        </w:rPr>
+        <w:tab/>
+      </w:r>
+      <w:r>
+        <w:rPr>
+          <w:noProof/>
+        </w:rPr>
+        <w:t>Deliverables</w:t>
+      </w:r>
+      <w:r>
+        <w:rPr>
+          <w:noProof/>
+        </w:rPr>
+        <w:tab/>
+      </w:r>
+      <w:r>
+        <w:rPr>
+          <w:noProof/>
+        </w:rPr>
+        <w:fldChar w:fldCharType="begin"/>
+      </w:r>
+      <w:r>
+        <w:rPr>
+          <w:noProof/>
+        </w:rPr>
+        <w:instrText xml:space="preserve"> PAGEREF _Toc390915553 \h </w:instrText>
+      </w:r>
+      <w:r>
+        <w:rPr>
+          <w:noProof/>
+        </w:rPr>
+      </w:r>
+      <w:r>
+        <w:rPr>
+          <w:noProof/>
+        </w:rPr>
+        <w:fldChar w:fldCharType="separate"/>
+      </w:r>
+      <w:r>
+        <w:rPr>
+          <w:noProof/>
+        </w:rPr>
+        <w:t>13</w:t>
       </w:r>
       <w:r>
         <w:rPr>
@@ -2555,7 +2635,7 @@
         <w:rPr>
           <w:noProof/>
         </w:rPr>
-        <w:t>6.2</w:t>
+        <w:t>7.1</w:t>
       </w:r>
       <w:r>
         <w:rPr>
@@ -2571,7 +2651,7 @@
         <w:rPr>
           <w:noProof/>
         </w:rPr>
-        <w:t>Test Cycles</w:t>
+        <w:t>Test Evaluation Summaries</w:t>
       </w:r>
       <w:r>
         <w:rPr>
@@ -2589,7 +2669,7 @@
         <w:rPr>
           <w:noProof/>
         </w:rPr>
-        <w:instrText xml:space="preserve"> PAGEREF _Toc390907437 \h </w:instrText>
+        <w:instrText xml:space="preserve"> PAGEREF _Toc390915554 \h </w:instrText>
       </w:r>
       <w:r>
         <w:rPr>
@@ -2606,7 +2686,7 @@
         <w:rPr>
           <w:noProof/>
         </w:rPr>
-        <w:t>16</w:t>
+        <w:t>13</w:t>
       </w:r>
       <w:r>
         <w:rPr>
@@ -2617,7 +2697,10 @@
     </w:p>
     <w:p>
       <w:pPr>
-        <w:pStyle w:val="31"/>
+        <w:pStyle w:val="21"/>
+        <w:tabs>
+          <w:tab w:val="left" w:pos="1000"/>
+        </w:tabs>
         <w:rPr>
           <w:rFonts w:asciiTheme="minorHAnsi" w:eastAsiaTheme="minorEastAsia" w:hAnsiTheme="minorHAnsi" w:cstheme="minorBidi"/>
           <w:noProof/>
@@ -2630,7 +2713,7 @@
         <w:rPr>
           <w:noProof/>
         </w:rPr>
-        <w:t>6.2.1</w:t>
+        <w:t>7.2</w:t>
       </w:r>
       <w:r>
         <w:rPr>
@@ -2646,7 +2729,7 @@
         <w:rPr>
           <w:noProof/>
         </w:rPr>
-        <w:t>Test Cycle Entry Criteria</w:t>
+        <w:t>Incident Logs and Change Requests</w:t>
       </w:r>
       <w:r>
         <w:rPr>
@@ -2664,7 +2747,7 @@
         <w:rPr>
           <w:noProof/>
         </w:rPr>
-        <w:instrText xml:space="preserve"> PAGEREF _Toc390907438 \h </w:instrText>
+        <w:instrText xml:space="preserve"> PAGEREF _Toc390915555 \h </w:instrText>
       </w:r>
       <w:r>
         <w:rPr>
@@ -2681,157 +2764,7 @@
         <w:rPr>
           <w:noProof/>
         </w:rPr>
-        <w:t>16</w:t>
-      </w:r>
-      <w:r>
-        <w:rPr>
-          <w:noProof/>
-        </w:rPr>
-        <w:fldChar w:fldCharType="end"/>
-      </w:r>
-    </w:p>
-    <w:p>
-      <w:pPr>
-        <w:pStyle w:val="31"/>
-        <w:rPr>
-          <w:rFonts w:asciiTheme="minorHAnsi" w:eastAsiaTheme="minorEastAsia" w:hAnsiTheme="minorHAnsi" w:cstheme="minorBidi"/>
-          <w:noProof/>
-          <w:sz w:val="22"/>
-          <w:szCs w:val="22"/>
-          <w:lang w:eastAsia="ru-RU"/>
-        </w:rPr>
-      </w:pPr>
-      <w:r>
-        <w:rPr>
-          <w:noProof/>
-        </w:rPr>
-        <w:t>6.2.2</w:t>
-      </w:r>
-      <w:r>
-        <w:rPr>
-          <w:rFonts w:asciiTheme="minorHAnsi" w:eastAsiaTheme="minorEastAsia" w:hAnsiTheme="minorHAnsi" w:cstheme="minorBidi"/>
-          <w:noProof/>
-          <w:sz w:val="22"/>
-          <w:szCs w:val="22"/>
-          <w:lang w:eastAsia="ru-RU"/>
-        </w:rPr>
-        <w:tab/>
-      </w:r>
-      <w:r>
-        <w:rPr>
-          <w:noProof/>
-        </w:rPr>
-        <w:t>Test Cycle Exit Criteria</w:t>
-      </w:r>
-      <w:r>
-        <w:rPr>
-          <w:noProof/>
-        </w:rPr>
-        <w:tab/>
-      </w:r>
-      <w:r>
-        <w:rPr>
-          <w:noProof/>
-        </w:rPr>
-        <w:fldChar w:fldCharType="begin"/>
-      </w:r>
-      <w:r>
-        <w:rPr>
-          <w:noProof/>
-        </w:rPr>
-        <w:instrText xml:space="preserve"> PAGEREF _Toc390907439 \h </w:instrText>
-      </w:r>
-      <w:r>
-        <w:rPr>
-          <w:noProof/>
-        </w:rPr>
-      </w:r>
-      <w:r>
-        <w:rPr>
-          <w:noProof/>
-        </w:rPr>
-        <w:fldChar w:fldCharType="separate"/>
-      </w:r>
-      <w:r>
-        <w:rPr>
-          <w:noProof/>
-        </w:rPr>
-        <w:t>16</w:t>
-      </w:r>
-      <w:r>
-        <w:rPr>
-          <w:noProof/>
-        </w:rPr>
-        <w:fldChar w:fldCharType="end"/>
-      </w:r>
-    </w:p>
-    <w:p>
-      <w:pPr>
-        <w:pStyle w:val="31"/>
-        <w:rPr>
-          <w:rFonts w:asciiTheme="minorHAnsi" w:eastAsiaTheme="minorEastAsia" w:hAnsiTheme="minorHAnsi" w:cstheme="minorBidi"/>
-          <w:noProof/>
-          <w:sz w:val="22"/>
-          <w:szCs w:val="22"/>
-          <w:lang w:eastAsia="ru-RU"/>
-        </w:rPr>
-      </w:pPr>
-      <w:r>
-        <w:rPr>
-          <w:noProof/>
-        </w:rPr>
-        <w:t>6.2.3</w:t>
-      </w:r>
-      <w:r>
-        <w:rPr>
-          <w:rFonts w:asciiTheme="minorHAnsi" w:eastAsiaTheme="minorEastAsia" w:hAnsiTheme="minorHAnsi" w:cstheme="minorBidi"/>
-          <w:noProof/>
-          <w:sz w:val="22"/>
-          <w:szCs w:val="22"/>
-          <w:lang w:eastAsia="ru-RU"/>
-        </w:rPr>
-        <w:tab/>
-      </w:r>
-      <w:r>
-        <w:rPr>
-          <w:noProof/>
-        </w:rPr>
-        <w:t>Test Cycle Abnormal Termination</w:t>
-      </w:r>
-      <w:r>
-        <w:rPr>
-          <w:noProof/>
-        </w:rPr>
-        <w:tab/>
-      </w:r>
-      <w:r>
-        <w:rPr>
-          <w:noProof/>
-        </w:rPr>
-        <w:fldChar w:fldCharType="begin"/>
-      </w:r>
-      <w:r>
-        <w:rPr>
-          <w:noProof/>
-        </w:rPr>
-        <w:instrText xml:space="preserve"> PAGEREF _Toc390907440 \h </w:instrText>
-      </w:r>
-      <w:r>
-        <w:rPr>
-          <w:noProof/>
-        </w:rPr>
-      </w:r>
-      <w:r>
-        <w:rPr>
-          <w:noProof/>
-        </w:rPr>
-        <w:fldChar w:fldCharType="separate"/>
-      </w:r>
-      <w:r>
-        <w:rPr>
-          <w:noProof/>
-        </w:rPr>
-        <w:t>16</w:t>
+        <w:t>13</w:t>
       </w:r>
       <w:r>
         <w:rPr>
@@ -2858,7 +2791,7 @@
         <w:rPr>
           <w:noProof/>
         </w:rPr>
-        <w:t>7.</w:t>
+        <w:t>8.</w:t>
       </w:r>
       <w:r>
         <w:rPr>
@@ -2874,7 +2807,7 @@
         <w:rPr>
           <w:noProof/>
         </w:rPr>
-        <w:t>Deliverables</w:t>
+        <w:t>Environmental Needs</w:t>
       </w:r>
       <w:r>
         <w:rPr>
@@ -2892,7 +2825,7 @@
         <w:rPr>
           <w:noProof/>
         </w:rPr>
-        <w:instrText xml:space="preserve"> PAGEREF _Toc390907441 \h </w:instrText>
+        <w:instrText xml:space="preserve"> PAGEREF _Toc390915556 \h </w:instrText>
       </w:r>
       <w:r>
         <w:rPr>
@@ -2909,7 +2842,7 @@
         <w:rPr>
           <w:noProof/>
         </w:rPr>
-        <w:t>17</w:t>
+        <w:t>14</w:t>
       </w:r>
       <w:r>
         <w:rPr>
@@ -2936,7 +2869,7 @@
         <w:rPr>
           <w:noProof/>
         </w:rPr>
-        <w:t>7.1</w:t>
+        <w:t>8.1</w:t>
       </w:r>
       <w:r>
         <w:rPr>
@@ -2952,7 +2885,7 @@
         <w:rPr>
           <w:noProof/>
         </w:rPr>
-        <w:t>Test Evaluation Summaries</w:t>
+        <w:t>Base Software Elements in the Test Environment</w:t>
       </w:r>
       <w:r>
         <w:rPr>
@@ -2970,7 +2903,7 @@
         <w:rPr>
           <w:noProof/>
         </w:rPr>
-        <w:instrText xml:space="preserve"> PAGEREF _Toc390907442 \h </w:instrText>
+        <w:instrText xml:space="preserve"> PAGEREF _Toc390915557 \h </w:instrText>
       </w:r>
       <w:r>
         <w:rPr>
@@ -2987,7 +2920,7 @@
         <w:rPr>
           <w:noProof/>
         </w:rPr>
-        <w:t>17</w:t>
+        <w:t>14</w:t>
       </w:r>
       <w:r>
         <w:rPr>
@@ -3014,7 +2947,7 @@
         <w:rPr>
           <w:noProof/>
         </w:rPr>
-        <w:t>7.2</w:t>
+        <w:t>8.2</w:t>
       </w:r>
       <w:r>
         <w:rPr>
@@ -3030,7 +2963,7 @@
         <w:rPr>
           <w:noProof/>
         </w:rPr>
-        <w:t>Reporting on Test Coverage</w:t>
+        <w:t>Productivity and Support Tools</w:t>
       </w:r>
       <w:r>
         <w:rPr>
@@ -3048,7 +2981,7 @@
         <w:rPr>
           <w:noProof/>
         </w:rPr>
-        <w:instrText xml:space="preserve"> PAGEREF _Toc390907443 \h </w:instrText>
+        <w:instrText xml:space="preserve"> PAGEREF _Toc390915558 \h </w:instrText>
       </w:r>
       <w:r>
         <w:rPr>
@@ -3065,7 +2998,85 @@
         <w:rPr>
           <w:noProof/>
         </w:rPr>
-        <w:t>17</w:t>
+        <w:t>14</w:t>
+      </w:r>
+      <w:r>
+        <w:rPr>
+          <w:noProof/>
+        </w:rPr>
+        <w:fldChar w:fldCharType="end"/>
+      </w:r>
+    </w:p>
+    <w:p>
+      <w:pPr>
+        <w:pStyle w:val="11"/>
+        <w:tabs>
+          <w:tab w:val="left" w:pos="432"/>
+        </w:tabs>
+        <w:rPr>
+          <w:rFonts w:asciiTheme="minorHAnsi" w:eastAsiaTheme="minorEastAsia" w:hAnsiTheme="minorHAnsi" w:cstheme="minorBidi"/>
+          <w:noProof/>
+          <w:sz w:val="22"/>
+          <w:szCs w:val="22"/>
+          <w:lang w:eastAsia="ru-RU"/>
+        </w:rPr>
+      </w:pPr>
+      <w:r>
+        <w:rPr>
+          <w:noProof/>
+        </w:rPr>
+        <w:t>9.</w:t>
+      </w:r>
+      <w:r>
+        <w:rPr>
+          <w:rFonts w:asciiTheme="minorHAnsi" w:eastAsiaTheme="minorEastAsia" w:hAnsiTheme="minorHAnsi" w:cstheme="minorBidi"/>
+          <w:noProof/>
+          <w:sz w:val="22"/>
+          <w:szCs w:val="22"/>
+          <w:lang w:eastAsia="ru-RU"/>
+        </w:rPr>
+        <w:tab/>
+      </w:r>
+      <w:r>
+        <w:rPr>
+          <w:noProof/>
+        </w:rPr>
+        <w:t>Responsibilities, Staffing, and Training Needs</w:t>
+      </w:r>
+      <w:r>
+        <w:rPr>
+          <w:noProof/>
+        </w:rPr>
+        <w:tab/>
+      </w:r>
+      <w:r>
+        <w:rPr>
+          <w:noProof/>
+        </w:rPr>
+        <w:fldChar w:fldCharType="begin"/>
+      </w:r>
+      <w:r>
+        <w:rPr>
+          <w:noProof/>
+        </w:rPr>
+        <w:instrText xml:space="preserve"> PAGEREF _Toc390915559 \h </w:instrText>
+      </w:r>
+      <w:r>
+        <w:rPr>
+          <w:noProof/>
+        </w:rPr>
+      </w:r>
+      <w:r>
+        <w:rPr>
+          <w:noProof/>
+        </w:rPr>
+        <w:fldChar w:fldCharType="separate"/>
+      </w:r>
+      <w:r>
+        <w:rPr>
+          <w:noProof/>
+        </w:rPr>
+        <w:t>15</w:t>
       </w:r>
       <w:r>
         <w:rPr>
@@ -3092,7 +3103,7 @@
         <w:rPr>
           <w:noProof/>
         </w:rPr>
-        <w:t>7.3</w:t>
+        <w:t>9.1</w:t>
       </w:r>
       <w:r>
         <w:rPr>
@@ -3108,7 +3119,7 @@
         <w:rPr>
           <w:noProof/>
         </w:rPr>
-        <w:t>Perceived Quality Reports</w:t>
+        <w:t>People and Roles</w:t>
       </w:r>
       <w:r>
         <w:rPr>
@@ -3126,7 +3137,7 @@
         <w:rPr>
           <w:noProof/>
         </w:rPr>
-        <w:instrText xml:space="preserve"> PAGEREF _Toc390907444 \h </w:instrText>
+        <w:instrText xml:space="preserve"> PAGEREF _Toc390915560 \h </w:instrText>
       </w:r>
       <w:r>
         <w:rPr>
@@ -3143,1010 +3154,7 @@
         <w:rPr>
           <w:noProof/>
         </w:rPr>
-        <w:t>17</w:t>
-      </w:r>
-      <w:r>
-        <w:rPr>
-          <w:noProof/>
-        </w:rPr>
-        <w:fldChar w:fldCharType="end"/>
-      </w:r>
-    </w:p>
-    <w:p>
-      <w:pPr>
-        <w:pStyle w:val="21"/>
-        <w:tabs>
-          <w:tab w:val="left" w:pos="1000"/>
-        </w:tabs>
-        <w:rPr>
-          <w:rFonts w:asciiTheme="minorHAnsi" w:eastAsiaTheme="minorEastAsia" w:hAnsiTheme="minorHAnsi" w:cstheme="minorBidi"/>
-          <w:noProof/>
-          <w:sz w:val="22"/>
-          <w:szCs w:val="22"/>
-          <w:lang w:eastAsia="ru-RU"/>
-        </w:rPr>
-      </w:pPr>
-      <w:r>
-        <w:rPr>
-          <w:noProof/>
-        </w:rPr>
-        <w:t>7.4</w:t>
-      </w:r>
-      <w:r>
-        <w:rPr>
-          <w:rFonts w:asciiTheme="minorHAnsi" w:eastAsiaTheme="minorEastAsia" w:hAnsiTheme="minorHAnsi" w:cstheme="minorBidi"/>
-          <w:noProof/>
-          <w:sz w:val="22"/>
-          <w:szCs w:val="22"/>
-          <w:lang w:eastAsia="ru-RU"/>
-        </w:rPr>
-        <w:tab/>
-      </w:r>
-      <w:r>
-        <w:rPr>
-          <w:noProof/>
-        </w:rPr>
-        <w:t>Incident Logs and Change Requests</w:t>
-      </w:r>
-      <w:r>
-        <w:rPr>
-          <w:noProof/>
-        </w:rPr>
-        <w:tab/>
-      </w:r>
-      <w:r>
-        <w:rPr>
-          <w:noProof/>
-        </w:rPr>
-        <w:fldChar w:fldCharType="begin"/>
-      </w:r>
-      <w:r>
-        <w:rPr>
-          <w:noProof/>
-        </w:rPr>
-        <w:instrText xml:space="preserve"> PAGEREF _Toc390907445 \h </w:instrText>
-      </w:r>
-      <w:r>
-        <w:rPr>
-          <w:noProof/>
-        </w:rPr>
-      </w:r>
-      <w:r>
-        <w:rPr>
-          <w:noProof/>
-        </w:rPr>
-        <w:fldChar w:fldCharType="separate"/>
-      </w:r>
-      <w:r>
-        <w:rPr>
-          <w:noProof/>
-        </w:rPr>
-        <w:t>17</w:t>
-      </w:r>
-      <w:r>
-        <w:rPr>
-          <w:noProof/>
-        </w:rPr>
-        <w:fldChar w:fldCharType="end"/>
-      </w:r>
-    </w:p>
-    <w:p>
-      <w:pPr>
-        <w:pStyle w:val="21"/>
-        <w:tabs>
-          <w:tab w:val="left" w:pos="1000"/>
-        </w:tabs>
-        <w:rPr>
-          <w:rFonts w:asciiTheme="minorHAnsi" w:eastAsiaTheme="minorEastAsia" w:hAnsiTheme="minorHAnsi" w:cstheme="minorBidi"/>
-          <w:noProof/>
-          <w:sz w:val="22"/>
-          <w:szCs w:val="22"/>
-          <w:lang w:eastAsia="ru-RU"/>
-        </w:rPr>
-      </w:pPr>
-      <w:r>
-        <w:rPr>
-          <w:noProof/>
-        </w:rPr>
-        <w:t>7.5</w:t>
-      </w:r>
-      <w:r>
-        <w:rPr>
-          <w:rFonts w:asciiTheme="minorHAnsi" w:eastAsiaTheme="minorEastAsia" w:hAnsiTheme="minorHAnsi" w:cstheme="minorBidi"/>
-          <w:noProof/>
-          <w:sz w:val="22"/>
-          <w:szCs w:val="22"/>
-          <w:lang w:eastAsia="ru-RU"/>
-        </w:rPr>
-        <w:tab/>
-      </w:r>
-      <w:r>
-        <w:rPr>
-          <w:noProof/>
-        </w:rPr>
-        <w:t>Smoke Test Suite and Supporting Test Scripts</w:t>
-      </w:r>
-      <w:r>
-        <w:rPr>
-          <w:noProof/>
-        </w:rPr>
-        <w:tab/>
-      </w:r>
-      <w:r>
-        <w:rPr>
-          <w:noProof/>
-        </w:rPr>
-        <w:fldChar w:fldCharType="begin"/>
-      </w:r>
-      <w:r>
-        <w:rPr>
-          <w:noProof/>
-        </w:rPr>
-        <w:instrText xml:space="preserve"> PAGEREF _Toc390907446 \h </w:instrText>
-      </w:r>
-      <w:r>
-        <w:rPr>
-          <w:noProof/>
-        </w:rPr>
-      </w:r>
-      <w:r>
-        <w:rPr>
-          <w:noProof/>
-        </w:rPr>
-        <w:fldChar w:fldCharType="separate"/>
-      </w:r>
-      <w:r>
-        <w:rPr>
-          <w:noProof/>
-        </w:rPr>
-        <w:t>17</w:t>
-      </w:r>
-      <w:r>
-        <w:rPr>
-          <w:noProof/>
-        </w:rPr>
-        <w:fldChar w:fldCharType="end"/>
-      </w:r>
-    </w:p>
-    <w:p>
-      <w:pPr>
-        <w:pStyle w:val="21"/>
-        <w:tabs>
-          <w:tab w:val="left" w:pos="1000"/>
-        </w:tabs>
-        <w:rPr>
-          <w:rFonts w:asciiTheme="minorHAnsi" w:eastAsiaTheme="minorEastAsia" w:hAnsiTheme="minorHAnsi" w:cstheme="minorBidi"/>
-          <w:noProof/>
-          <w:sz w:val="22"/>
-          <w:szCs w:val="22"/>
-          <w:lang w:eastAsia="ru-RU"/>
-        </w:rPr>
-      </w:pPr>
-      <w:r>
-        <w:rPr>
-          <w:noProof/>
-        </w:rPr>
-        <w:t>7.6</w:t>
-      </w:r>
-      <w:r>
-        <w:rPr>
-          <w:rFonts w:asciiTheme="minorHAnsi" w:eastAsiaTheme="minorEastAsia" w:hAnsiTheme="minorHAnsi" w:cstheme="minorBidi"/>
-          <w:noProof/>
-          <w:sz w:val="22"/>
-          <w:szCs w:val="22"/>
-          <w:lang w:eastAsia="ru-RU"/>
-        </w:rPr>
-        <w:tab/>
-      </w:r>
-      <w:r>
-        <w:rPr>
-          <w:noProof/>
-        </w:rPr>
-        <w:t>Additional Work Products</w:t>
-      </w:r>
-      <w:r>
-        <w:rPr>
-          <w:noProof/>
-        </w:rPr>
-        <w:tab/>
-      </w:r>
-      <w:r>
-        <w:rPr>
-          <w:noProof/>
-        </w:rPr>
-        <w:fldChar w:fldCharType="begin"/>
-      </w:r>
-      <w:r>
-        <w:rPr>
-          <w:noProof/>
-        </w:rPr>
-        <w:instrText xml:space="preserve"> PAGEREF _Toc390907447 \h </w:instrText>
-      </w:r>
-      <w:r>
-        <w:rPr>
-          <w:noProof/>
-        </w:rPr>
-      </w:r>
-      <w:r>
-        <w:rPr>
-          <w:noProof/>
-        </w:rPr>
-        <w:fldChar w:fldCharType="separate"/>
-      </w:r>
-      <w:r>
-        <w:rPr>
-          <w:noProof/>
-        </w:rPr>
-        <w:t>17</w:t>
-      </w:r>
-      <w:r>
-        <w:rPr>
-          <w:noProof/>
-        </w:rPr>
-        <w:fldChar w:fldCharType="end"/>
-      </w:r>
-    </w:p>
-    <w:p>
-      <w:pPr>
-        <w:pStyle w:val="31"/>
-        <w:rPr>
-          <w:rFonts w:asciiTheme="minorHAnsi" w:eastAsiaTheme="minorEastAsia" w:hAnsiTheme="minorHAnsi" w:cstheme="minorBidi"/>
-          <w:noProof/>
-          <w:sz w:val="22"/>
-          <w:szCs w:val="22"/>
-          <w:lang w:eastAsia="ru-RU"/>
-        </w:rPr>
-      </w:pPr>
-      <w:r>
-        <w:rPr>
-          <w:noProof/>
-        </w:rPr>
-        <w:t>7.6.1</w:t>
-      </w:r>
-      <w:r>
-        <w:rPr>
-          <w:rFonts w:asciiTheme="minorHAnsi" w:eastAsiaTheme="minorEastAsia" w:hAnsiTheme="minorHAnsi" w:cstheme="minorBidi"/>
-          <w:noProof/>
-          <w:sz w:val="22"/>
-          <w:szCs w:val="22"/>
-          <w:lang w:eastAsia="ru-RU"/>
-        </w:rPr>
-        <w:tab/>
-      </w:r>
-      <w:r>
-        <w:rPr>
-          <w:noProof/>
-        </w:rPr>
-        <w:t>Detailed Test Results</w:t>
-      </w:r>
-      <w:r>
-        <w:rPr>
-          <w:noProof/>
-        </w:rPr>
-        <w:tab/>
-      </w:r>
-      <w:r>
-        <w:rPr>
-          <w:noProof/>
-        </w:rPr>
-        <w:fldChar w:fldCharType="begin"/>
-      </w:r>
-      <w:r>
-        <w:rPr>
-          <w:noProof/>
-        </w:rPr>
-        <w:instrText xml:space="preserve"> PAGEREF _Toc390907448 \h </w:instrText>
-      </w:r>
-      <w:r>
-        <w:rPr>
-          <w:noProof/>
-        </w:rPr>
-      </w:r>
-      <w:r>
-        <w:rPr>
-          <w:noProof/>
-        </w:rPr>
-        <w:fldChar w:fldCharType="separate"/>
-      </w:r>
-      <w:r>
-        <w:rPr>
-          <w:noProof/>
-        </w:rPr>
-        <w:t>17</w:t>
-      </w:r>
-      <w:r>
-        <w:rPr>
-          <w:noProof/>
-        </w:rPr>
-        <w:fldChar w:fldCharType="end"/>
-      </w:r>
-    </w:p>
-    <w:p>
-      <w:pPr>
-        <w:pStyle w:val="31"/>
-        <w:rPr>
-          <w:rFonts w:asciiTheme="minorHAnsi" w:eastAsiaTheme="minorEastAsia" w:hAnsiTheme="minorHAnsi" w:cstheme="minorBidi"/>
-          <w:noProof/>
-          <w:sz w:val="22"/>
-          <w:szCs w:val="22"/>
-          <w:lang w:eastAsia="ru-RU"/>
-        </w:rPr>
-      </w:pPr>
-      <w:r>
-        <w:rPr>
-          <w:noProof/>
-        </w:rPr>
-        <w:t>7.6.2</w:t>
-      </w:r>
-      <w:r>
-        <w:rPr>
-          <w:rFonts w:asciiTheme="minorHAnsi" w:eastAsiaTheme="minorEastAsia" w:hAnsiTheme="minorHAnsi" w:cstheme="minorBidi"/>
-          <w:noProof/>
-          <w:sz w:val="22"/>
-          <w:szCs w:val="22"/>
-          <w:lang w:eastAsia="ru-RU"/>
-        </w:rPr>
-        <w:tab/>
-      </w:r>
-      <w:r>
-        <w:rPr>
-          <w:noProof/>
-        </w:rPr>
-        <w:t>Additional Automated Functional Test Scripts</w:t>
-      </w:r>
-      <w:r>
-        <w:rPr>
-          <w:noProof/>
-        </w:rPr>
-        <w:tab/>
-      </w:r>
-      <w:r>
-        <w:rPr>
-          <w:noProof/>
-        </w:rPr>
-        <w:fldChar w:fldCharType="begin"/>
-      </w:r>
-      <w:r>
-        <w:rPr>
-          <w:noProof/>
-        </w:rPr>
-        <w:instrText xml:space="preserve"> PAGEREF _Toc390907449 \h </w:instrText>
-      </w:r>
-      <w:r>
-        <w:rPr>
-          <w:noProof/>
-        </w:rPr>
-      </w:r>
-      <w:r>
-        <w:rPr>
-          <w:noProof/>
-        </w:rPr>
-        <w:fldChar w:fldCharType="separate"/>
-      </w:r>
-      <w:r>
-        <w:rPr>
-          <w:noProof/>
-        </w:rPr>
-        <w:t>17</w:t>
-      </w:r>
-      <w:r>
-        <w:rPr>
-          <w:noProof/>
-        </w:rPr>
-        <w:fldChar w:fldCharType="end"/>
-      </w:r>
-    </w:p>
-    <w:p>
-      <w:pPr>
-        <w:pStyle w:val="31"/>
-        <w:rPr>
-          <w:rFonts w:asciiTheme="minorHAnsi" w:eastAsiaTheme="minorEastAsia" w:hAnsiTheme="minorHAnsi" w:cstheme="minorBidi"/>
-          <w:noProof/>
-          <w:sz w:val="22"/>
-          <w:szCs w:val="22"/>
-          <w:lang w:eastAsia="ru-RU"/>
-        </w:rPr>
-      </w:pPr>
-      <w:r>
-        <w:rPr>
-          <w:noProof/>
-        </w:rPr>
-        <w:t>7.6.3</w:t>
-      </w:r>
-      <w:r>
-        <w:rPr>
-          <w:rFonts w:asciiTheme="minorHAnsi" w:eastAsiaTheme="minorEastAsia" w:hAnsiTheme="minorHAnsi" w:cstheme="minorBidi"/>
-          <w:noProof/>
-          <w:sz w:val="22"/>
-          <w:szCs w:val="22"/>
-          <w:lang w:eastAsia="ru-RU"/>
-        </w:rPr>
-        <w:tab/>
-      </w:r>
-      <w:r>
-        <w:rPr>
-          <w:noProof/>
-        </w:rPr>
-        <w:t>Test Guidelines</w:t>
-      </w:r>
-      <w:r>
-        <w:rPr>
-          <w:noProof/>
-        </w:rPr>
-        <w:tab/>
-      </w:r>
-      <w:r>
-        <w:rPr>
-          <w:noProof/>
-        </w:rPr>
-        <w:fldChar w:fldCharType="begin"/>
-      </w:r>
-      <w:r>
-        <w:rPr>
-          <w:noProof/>
-        </w:rPr>
-        <w:instrText xml:space="preserve"> PAGEREF _Toc390907450 \h </w:instrText>
-      </w:r>
-      <w:r>
-        <w:rPr>
-          <w:noProof/>
-        </w:rPr>
-      </w:r>
-      <w:r>
-        <w:rPr>
-          <w:noProof/>
-        </w:rPr>
-        <w:fldChar w:fldCharType="separate"/>
-      </w:r>
-      <w:r>
-        <w:rPr>
-          <w:noProof/>
-        </w:rPr>
-        <w:t>17</w:t>
-      </w:r>
-      <w:r>
-        <w:rPr>
-          <w:noProof/>
-        </w:rPr>
-        <w:fldChar w:fldCharType="end"/>
-      </w:r>
-    </w:p>
-    <w:p>
-      <w:pPr>
-        <w:pStyle w:val="31"/>
-        <w:rPr>
-          <w:rFonts w:asciiTheme="minorHAnsi" w:eastAsiaTheme="minorEastAsia" w:hAnsiTheme="minorHAnsi" w:cstheme="minorBidi"/>
-          <w:noProof/>
-          <w:sz w:val="22"/>
-          <w:szCs w:val="22"/>
-          <w:lang w:eastAsia="ru-RU"/>
-        </w:rPr>
-      </w:pPr>
-      <w:r>
-        <w:rPr>
-          <w:noProof/>
-        </w:rPr>
-        <w:t>7.6.4</w:t>
-      </w:r>
-      <w:r>
-        <w:rPr>
-          <w:rFonts w:asciiTheme="minorHAnsi" w:eastAsiaTheme="minorEastAsia" w:hAnsiTheme="minorHAnsi" w:cstheme="minorBidi"/>
-          <w:noProof/>
-          <w:sz w:val="22"/>
-          <w:szCs w:val="22"/>
-          <w:lang w:eastAsia="ru-RU"/>
-        </w:rPr>
-        <w:tab/>
-      </w:r>
-      <w:r>
-        <w:rPr>
-          <w:noProof/>
-        </w:rPr>
-        <w:t>Traceability Matrices</w:t>
-      </w:r>
-      <w:r>
-        <w:rPr>
-          <w:noProof/>
-        </w:rPr>
-        <w:tab/>
-      </w:r>
-      <w:r>
-        <w:rPr>
-          <w:noProof/>
-        </w:rPr>
-        <w:fldChar w:fldCharType="begin"/>
-      </w:r>
-      <w:r>
-        <w:rPr>
-          <w:noProof/>
-        </w:rPr>
-        <w:instrText xml:space="preserve"> PAGEREF _Toc390907451 \h </w:instrText>
-      </w:r>
-      <w:r>
-        <w:rPr>
-          <w:noProof/>
-        </w:rPr>
-      </w:r>
-      <w:r>
-        <w:rPr>
-          <w:noProof/>
-        </w:rPr>
-        <w:fldChar w:fldCharType="separate"/>
-      </w:r>
-      <w:r>
-        <w:rPr>
-          <w:noProof/>
-        </w:rPr>
-        <w:t>17</w:t>
-      </w:r>
-      <w:r>
-        <w:rPr>
-          <w:noProof/>
-        </w:rPr>
-        <w:fldChar w:fldCharType="end"/>
-      </w:r>
-    </w:p>
-    <w:p>
-      <w:pPr>
-        <w:pStyle w:val="11"/>
-        <w:tabs>
-          <w:tab w:val="left" w:pos="432"/>
-        </w:tabs>
-        <w:rPr>
-          <w:rFonts w:asciiTheme="minorHAnsi" w:eastAsiaTheme="minorEastAsia" w:hAnsiTheme="minorHAnsi" w:cstheme="minorBidi"/>
-          <w:noProof/>
-          <w:sz w:val="22"/>
-          <w:szCs w:val="22"/>
-          <w:lang w:eastAsia="ru-RU"/>
-        </w:rPr>
-      </w:pPr>
-      <w:r>
-        <w:rPr>
-          <w:noProof/>
-        </w:rPr>
-        <w:lastRenderedPageBreak/>
-        <w:t>8.</w:t>
-      </w:r>
-      <w:r>
-        <w:rPr>
-          <w:rFonts w:asciiTheme="minorHAnsi" w:eastAsiaTheme="minorEastAsia" w:hAnsiTheme="minorHAnsi" w:cstheme="minorBidi"/>
-          <w:noProof/>
-          <w:sz w:val="22"/>
-          <w:szCs w:val="22"/>
-          <w:lang w:eastAsia="ru-RU"/>
-        </w:rPr>
-        <w:tab/>
-      </w:r>
-      <w:r>
-        <w:rPr>
-          <w:noProof/>
-        </w:rPr>
-        <w:t>Testing Workflow</w:t>
-      </w:r>
-      <w:r>
-        <w:rPr>
-          <w:noProof/>
-        </w:rPr>
-        <w:tab/>
-      </w:r>
-      <w:r>
-        <w:rPr>
-          <w:noProof/>
-        </w:rPr>
-        <w:fldChar w:fldCharType="begin"/>
-      </w:r>
-      <w:r>
-        <w:rPr>
-          <w:noProof/>
-        </w:rPr>
-        <w:instrText xml:space="preserve"> PAGEREF _Toc390907452 \h </w:instrText>
-      </w:r>
-      <w:r>
-        <w:rPr>
-          <w:noProof/>
-        </w:rPr>
-      </w:r>
-      <w:r>
-        <w:rPr>
-          <w:noProof/>
-        </w:rPr>
-        <w:fldChar w:fldCharType="separate"/>
-      </w:r>
-      <w:r>
-        <w:rPr>
-          <w:noProof/>
-        </w:rPr>
-        <w:t>18</w:t>
-      </w:r>
-      <w:r>
-        <w:rPr>
-          <w:noProof/>
-        </w:rPr>
-        <w:fldChar w:fldCharType="end"/>
-      </w:r>
-    </w:p>
-    <w:p>
-      <w:pPr>
-        <w:pStyle w:val="11"/>
-        <w:tabs>
-          <w:tab w:val="left" w:pos="432"/>
-        </w:tabs>
-        <w:rPr>
-          <w:rFonts w:asciiTheme="minorHAnsi" w:eastAsiaTheme="minorEastAsia" w:hAnsiTheme="minorHAnsi" w:cstheme="minorBidi"/>
-          <w:noProof/>
-          <w:sz w:val="22"/>
-          <w:szCs w:val="22"/>
-          <w:lang w:eastAsia="ru-RU"/>
-        </w:rPr>
-      </w:pPr>
-      <w:r>
-        <w:rPr>
-          <w:noProof/>
-        </w:rPr>
-        <w:t>9.</w:t>
-      </w:r>
-      <w:r>
-        <w:rPr>
-          <w:rFonts w:asciiTheme="minorHAnsi" w:eastAsiaTheme="minorEastAsia" w:hAnsiTheme="minorHAnsi" w:cstheme="minorBidi"/>
-          <w:noProof/>
-          <w:sz w:val="22"/>
-          <w:szCs w:val="22"/>
-          <w:lang w:eastAsia="ru-RU"/>
-        </w:rPr>
-        <w:tab/>
-      </w:r>
-      <w:r>
-        <w:rPr>
-          <w:noProof/>
-        </w:rPr>
-        <w:t>Environmental Needs</w:t>
-      </w:r>
-      <w:r>
-        <w:rPr>
-          <w:noProof/>
-        </w:rPr>
-        <w:tab/>
-      </w:r>
-      <w:r>
-        <w:rPr>
-          <w:noProof/>
-        </w:rPr>
-        <w:fldChar w:fldCharType="begin"/>
-      </w:r>
-      <w:r>
-        <w:rPr>
-          <w:noProof/>
-        </w:rPr>
-        <w:instrText xml:space="preserve"> PAGEREF _Toc390907453 \h </w:instrText>
-      </w:r>
-      <w:r>
-        <w:rPr>
-          <w:noProof/>
-        </w:rPr>
-      </w:r>
-      <w:r>
-        <w:rPr>
-          <w:noProof/>
-        </w:rPr>
-        <w:fldChar w:fldCharType="separate"/>
-      </w:r>
-      <w:r>
-        <w:rPr>
-          <w:noProof/>
-        </w:rPr>
-        <w:t>19</w:t>
-      </w:r>
-      <w:r>
-        <w:rPr>
-          <w:noProof/>
-        </w:rPr>
-        <w:fldChar w:fldCharType="end"/>
-      </w:r>
-    </w:p>
-    <w:p>
-      <w:pPr>
-        <w:pStyle w:val="21"/>
-        <w:tabs>
-          <w:tab w:val="left" w:pos="1000"/>
-        </w:tabs>
-        <w:rPr>
-          <w:rFonts w:asciiTheme="minorHAnsi" w:eastAsiaTheme="minorEastAsia" w:hAnsiTheme="minorHAnsi" w:cstheme="minorBidi"/>
-          <w:noProof/>
-          <w:sz w:val="22"/>
-          <w:szCs w:val="22"/>
-          <w:lang w:eastAsia="ru-RU"/>
-        </w:rPr>
-      </w:pPr>
-      <w:r>
-        <w:rPr>
-          <w:noProof/>
-        </w:rPr>
-        <w:t>9.1</w:t>
-      </w:r>
-      <w:r>
-        <w:rPr>
-          <w:rFonts w:asciiTheme="minorHAnsi" w:eastAsiaTheme="minorEastAsia" w:hAnsiTheme="minorHAnsi" w:cstheme="minorBidi"/>
-          <w:noProof/>
-          <w:sz w:val="22"/>
-          <w:szCs w:val="22"/>
-          <w:lang w:eastAsia="ru-RU"/>
-        </w:rPr>
-        <w:tab/>
-      </w:r>
-      <w:r>
-        <w:rPr>
-          <w:noProof/>
-        </w:rPr>
-        <w:t>Base System Hardware</w:t>
-      </w:r>
-      <w:r>
-        <w:rPr>
-          <w:noProof/>
-        </w:rPr>
-        <w:tab/>
-      </w:r>
-      <w:r>
-        <w:rPr>
-          <w:noProof/>
-        </w:rPr>
-        <w:fldChar w:fldCharType="begin"/>
-      </w:r>
-      <w:r>
-        <w:rPr>
-          <w:noProof/>
-        </w:rPr>
-        <w:instrText xml:space="preserve"> PAGEREF _Toc390907454 \h </w:instrText>
-      </w:r>
-      <w:r>
-        <w:rPr>
-          <w:noProof/>
-        </w:rPr>
-      </w:r>
-      <w:r>
-        <w:rPr>
-          <w:noProof/>
-        </w:rPr>
-        <w:fldChar w:fldCharType="separate"/>
-      </w:r>
-      <w:r>
-        <w:rPr>
-          <w:noProof/>
-        </w:rPr>
-        <w:t>19</w:t>
-      </w:r>
-      <w:r>
-        <w:rPr>
-          <w:noProof/>
-        </w:rPr>
-        <w:fldChar w:fldCharType="end"/>
-      </w:r>
-    </w:p>
-    <w:p>
-      <w:pPr>
-        <w:pStyle w:val="21"/>
-        <w:tabs>
-          <w:tab w:val="left" w:pos="1000"/>
-        </w:tabs>
-        <w:rPr>
-          <w:rFonts w:asciiTheme="minorHAnsi" w:eastAsiaTheme="minorEastAsia" w:hAnsiTheme="minorHAnsi" w:cstheme="minorBidi"/>
-          <w:noProof/>
-          <w:sz w:val="22"/>
-          <w:szCs w:val="22"/>
-          <w:lang w:eastAsia="ru-RU"/>
-        </w:rPr>
-      </w:pPr>
-      <w:r>
-        <w:rPr>
-          <w:noProof/>
-        </w:rPr>
-        <w:t>9.2</w:t>
-      </w:r>
-      <w:r>
-        <w:rPr>
-          <w:rFonts w:asciiTheme="minorHAnsi" w:eastAsiaTheme="minorEastAsia" w:hAnsiTheme="minorHAnsi" w:cstheme="minorBidi"/>
-          <w:noProof/>
-          <w:sz w:val="22"/>
-          <w:szCs w:val="22"/>
-          <w:lang w:eastAsia="ru-RU"/>
-        </w:rPr>
-        <w:tab/>
-      </w:r>
-      <w:r>
-        <w:rPr>
-          <w:noProof/>
-        </w:rPr>
-        <w:t>Base Software Elements in the Test Environment</w:t>
-      </w:r>
-      <w:r>
-        <w:rPr>
-          <w:noProof/>
-        </w:rPr>
-        <w:tab/>
-      </w:r>
-      <w:r>
-        <w:rPr>
-          <w:noProof/>
-        </w:rPr>
-        <w:fldChar w:fldCharType="begin"/>
-      </w:r>
-      <w:r>
-        <w:rPr>
-          <w:noProof/>
-        </w:rPr>
-        <w:instrText xml:space="preserve"> PAGEREF _Toc390907455 \h </w:instrText>
-      </w:r>
-      <w:r>
-        <w:rPr>
-          <w:noProof/>
-        </w:rPr>
-      </w:r>
-      <w:r>
-        <w:rPr>
-          <w:noProof/>
-        </w:rPr>
-        <w:fldChar w:fldCharType="separate"/>
-      </w:r>
-      <w:r>
-        <w:rPr>
-          <w:noProof/>
-        </w:rPr>
-        <w:t>19</w:t>
-      </w:r>
-      <w:r>
-        <w:rPr>
-          <w:noProof/>
-        </w:rPr>
-        <w:fldChar w:fldCharType="end"/>
-      </w:r>
-    </w:p>
-    <w:p>
-      <w:pPr>
-        <w:pStyle w:val="21"/>
-        <w:tabs>
-          <w:tab w:val="left" w:pos="1000"/>
-        </w:tabs>
-        <w:rPr>
-          <w:rFonts w:asciiTheme="minorHAnsi" w:eastAsiaTheme="minorEastAsia" w:hAnsiTheme="minorHAnsi" w:cstheme="minorBidi"/>
-          <w:noProof/>
-          <w:sz w:val="22"/>
-          <w:szCs w:val="22"/>
-          <w:lang w:eastAsia="ru-RU"/>
-        </w:rPr>
-      </w:pPr>
-      <w:r>
-        <w:rPr>
-          <w:noProof/>
-        </w:rPr>
-        <w:t>9.3</w:t>
-      </w:r>
-      <w:r>
-        <w:rPr>
-          <w:rFonts w:asciiTheme="minorHAnsi" w:eastAsiaTheme="minorEastAsia" w:hAnsiTheme="minorHAnsi" w:cstheme="minorBidi"/>
-          <w:noProof/>
-          <w:sz w:val="22"/>
-          <w:szCs w:val="22"/>
-          <w:lang w:eastAsia="ru-RU"/>
-        </w:rPr>
-        <w:tab/>
-      </w:r>
-      <w:r>
-        <w:rPr>
-          <w:noProof/>
-        </w:rPr>
-        <w:t>Productivity and Support Tools</w:t>
-      </w:r>
-      <w:r>
-        <w:rPr>
-          <w:noProof/>
-        </w:rPr>
-        <w:tab/>
-      </w:r>
-      <w:r>
-        <w:rPr>
-          <w:noProof/>
-        </w:rPr>
-        <w:fldChar w:fldCharType="begin"/>
-      </w:r>
-      <w:r>
-        <w:rPr>
-          <w:noProof/>
-        </w:rPr>
-        <w:instrText xml:space="preserve"> PAGEREF _Toc390907456 \h </w:instrText>
-      </w:r>
-      <w:r>
-        <w:rPr>
-          <w:noProof/>
-        </w:rPr>
-      </w:r>
-      <w:r>
-        <w:rPr>
-          <w:noProof/>
-        </w:rPr>
-        <w:fldChar w:fldCharType="separate"/>
-      </w:r>
-      <w:r>
-        <w:rPr>
-          <w:noProof/>
-        </w:rPr>
-        <w:t>20</w:t>
-      </w:r>
-      <w:r>
-        <w:rPr>
-          <w:noProof/>
-        </w:rPr>
-        <w:fldChar w:fldCharType="end"/>
-      </w:r>
-    </w:p>
-    <w:p>
-      <w:pPr>
-        <w:pStyle w:val="21"/>
-        <w:tabs>
-          <w:tab w:val="left" w:pos="1000"/>
-        </w:tabs>
-        <w:rPr>
-          <w:rFonts w:asciiTheme="minorHAnsi" w:eastAsiaTheme="minorEastAsia" w:hAnsiTheme="minorHAnsi" w:cstheme="minorBidi"/>
-          <w:noProof/>
-          <w:sz w:val="22"/>
-          <w:szCs w:val="22"/>
-          <w:lang w:eastAsia="ru-RU"/>
-        </w:rPr>
-      </w:pPr>
-      <w:r>
-        <w:rPr>
-          <w:noProof/>
-        </w:rPr>
-        <w:t>9.4</w:t>
-      </w:r>
-      <w:r>
-        <w:rPr>
-          <w:rFonts w:asciiTheme="minorHAnsi" w:eastAsiaTheme="minorEastAsia" w:hAnsiTheme="minorHAnsi" w:cstheme="minorBidi"/>
-          <w:noProof/>
-          <w:sz w:val="22"/>
-          <w:szCs w:val="22"/>
-          <w:lang w:eastAsia="ru-RU"/>
-        </w:rPr>
-        <w:tab/>
-      </w:r>
-      <w:r>
-        <w:rPr>
-          <w:noProof/>
-        </w:rPr>
-        <w:t>Test Environment Configurations</w:t>
-      </w:r>
-      <w:r>
-        <w:rPr>
-          <w:noProof/>
-        </w:rPr>
-        <w:tab/>
-      </w:r>
-      <w:r>
-        <w:rPr>
-          <w:noProof/>
-        </w:rPr>
-        <w:fldChar w:fldCharType="begin"/>
-      </w:r>
-      <w:r>
-        <w:rPr>
-          <w:noProof/>
-        </w:rPr>
-        <w:instrText xml:space="preserve"> PAGEREF _Toc390907457 \h </w:instrText>
-      </w:r>
-      <w:r>
-        <w:rPr>
-          <w:noProof/>
-        </w:rPr>
-      </w:r>
-      <w:r>
-        <w:rPr>
-          <w:noProof/>
-        </w:rPr>
-        <w:fldChar w:fldCharType="separate"/>
-      </w:r>
-      <w:r>
-        <w:rPr>
-          <w:noProof/>
-        </w:rPr>
-        <w:t>20</w:t>
+        <w:t>15</w:t>
       </w:r>
       <w:r>
         <w:rPr>
@@ -4189,7 +3197,7 @@
         <w:rPr>
           <w:noProof/>
         </w:rPr>
-        <w:t>Responsibilities, Staffing, and Training Needs</w:t>
+        <w:t>Risks, Dependencies, Assumptions, and Constraints</w:t>
       </w:r>
       <w:r>
         <w:rPr>
@@ -4207,7 +3215,7 @@
         <w:rPr>
           <w:noProof/>
         </w:rPr>
-        <w:instrText xml:space="preserve"> PAGEREF _Toc390907458 \h </w:instrText>
+        <w:instrText xml:space="preserve"> PAGEREF _Toc390915561 \h </w:instrText>
       </w:r>
       <w:r>
         <w:rPr>
@@ -4224,7 +3232,85 @@
         <w:rPr>
           <w:noProof/>
         </w:rPr>
-        <w:t>21</w:t>
+        <w:t>16</w:t>
+      </w:r>
+      <w:r>
+        <w:rPr>
+          <w:noProof/>
+        </w:rPr>
+        <w:fldChar w:fldCharType="end"/>
+      </w:r>
+    </w:p>
+    <w:p>
+      <w:pPr>
+        <w:pStyle w:val="11"/>
+        <w:tabs>
+          <w:tab w:val="left" w:pos="864"/>
+        </w:tabs>
+        <w:rPr>
+          <w:rFonts w:asciiTheme="minorHAnsi" w:eastAsiaTheme="minorEastAsia" w:hAnsiTheme="minorHAnsi" w:cstheme="minorBidi"/>
+          <w:noProof/>
+          <w:sz w:val="22"/>
+          <w:szCs w:val="22"/>
+          <w:lang w:eastAsia="ru-RU"/>
+        </w:rPr>
+      </w:pPr>
+      <w:r>
+        <w:rPr>
+          <w:noProof/>
+        </w:rPr>
+        <w:t>11.</w:t>
+      </w:r>
+      <w:r>
+        <w:rPr>
+          <w:rFonts w:asciiTheme="minorHAnsi" w:eastAsiaTheme="minorEastAsia" w:hAnsiTheme="minorHAnsi" w:cstheme="minorBidi"/>
+          <w:noProof/>
+          <w:sz w:val="22"/>
+          <w:szCs w:val="22"/>
+          <w:lang w:eastAsia="ru-RU"/>
+        </w:rPr>
+        <w:tab/>
+      </w:r>
+      <w:r>
+        <w:rPr>
+          <w:noProof/>
+        </w:rPr>
+        <w:t>Management Process and Procedures</w:t>
+      </w:r>
+      <w:r>
+        <w:rPr>
+          <w:noProof/>
+        </w:rPr>
+        <w:tab/>
+      </w:r>
+      <w:r>
+        <w:rPr>
+          <w:noProof/>
+        </w:rPr>
+        <w:fldChar w:fldCharType="begin"/>
+      </w:r>
+      <w:r>
+        <w:rPr>
+          <w:noProof/>
+        </w:rPr>
+        <w:instrText xml:space="preserve"> PAGEREF _Toc390915562 \h </w:instrText>
+      </w:r>
+      <w:r>
+        <w:rPr>
+          <w:noProof/>
+        </w:rPr>
+      </w:r>
+      <w:r>
+        <w:rPr>
+          <w:noProof/>
+        </w:rPr>
+        <w:fldChar w:fldCharType="separate"/>
+      </w:r>
+      <w:r>
+        <w:rPr>
+          <w:noProof/>
+        </w:rPr>
+        <w:t>16</w:t>
       </w:r>
       <w:r>
         <w:rPr>
@@ -4251,7 +3337,8 @@
         <w:rPr>
           <w:noProof/>
         </w:rPr>
-        <w:t>10.1</w:t>
+        <w:lastRenderedPageBreak/>
+        <w:t>11.1</w:t>
       </w:r>
       <w:r>
         <w:rPr>
@@ -4267,7 +3354,7 @@
         <w:rPr>
           <w:noProof/>
         </w:rPr>
-        <w:t>People and Roles</w:t>
+        <w:t>Measuring and Assessing the Extent of Testing</w:t>
       </w:r>
       <w:r>
         <w:rPr>
@@ -4285,7 +3372,7 @@
         <w:rPr>
           <w:noProof/>
         </w:rPr>
-        <w:instrText xml:space="preserve"> PAGEREF _Toc390907459 \h </w:instrText>
+        <w:instrText xml:space="preserve"> PAGEREF _Toc390915563 \h </w:instrText>
       </w:r>
       <w:r>
         <w:rPr>
@@ -4302,7 +3389,7 @@
         <w:rPr>
           <w:noProof/>
         </w:rPr>
-        <w:t>21</w:t>
+        <w:t>16</w:t>
       </w:r>
       <w:r>
         <w:rPr>
@@ -4329,7 +3416,7 @@
         <w:rPr>
           <w:noProof/>
         </w:rPr>
-        <w:t>10.2</w:t>
+        <w:t>11.2</w:t>
       </w:r>
       <w:r>
         <w:rPr>
@@ -4345,7 +3432,7 @@
         <w:rPr>
           <w:noProof/>
         </w:rPr>
-        <w:t>Staffing and Training Needs</w:t>
+        <w:t>Approval and Signoff</w:t>
       </w:r>
       <w:r>
         <w:rPr>
@@ -4363,7 +3450,7 @@
         <w:rPr>
           <w:noProof/>
         </w:rPr>
-        <w:instrText xml:space="preserve"> PAGEREF _Toc390907460 \h </w:instrText>
+        <w:instrText xml:space="preserve"> PAGEREF _Toc390915564 \h </w:instrText>
       </w:r>
       <w:r>
         <w:rPr>
@@ -4380,709 +3467,7 @@
         <w:rPr>
           <w:noProof/>
         </w:rPr>
-        <w:t>23</w:t>
-      </w:r>
-      <w:r>
-        <w:rPr>
-          <w:noProof/>
-        </w:rPr>
-        <w:fldChar w:fldCharType="end"/>
-      </w:r>
-    </w:p>
-    <w:p>
-      <w:pPr>
-        <w:pStyle w:val="11"/>
-        <w:tabs>
-          <w:tab w:val="left" w:pos="864"/>
-        </w:tabs>
-        <w:rPr>
-          <w:rFonts w:asciiTheme="minorHAnsi" w:eastAsiaTheme="minorEastAsia" w:hAnsiTheme="minorHAnsi" w:cstheme="minorBidi"/>
-          <w:noProof/>
-          <w:sz w:val="22"/>
-          <w:szCs w:val="22"/>
-          <w:lang w:eastAsia="ru-RU"/>
-        </w:rPr>
-      </w:pPr>
-      <w:r>
-        <w:rPr>
-          <w:noProof/>
-        </w:rPr>
-        <w:t>11.</w:t>
-      </w:r>
-      <w:r>
-        <w:rPr>
-          <w:rFonts w:asciiTheme="minorHAnsi" w:eastAsiaTheme="minorEastAsia" w:hAnsiTheme="minorHAnsi" w:cstheme="minorBidi"/>
-          <w:noProof/>
-          <w:sz w:val="22"/>
-          <w:szCs w:val="22"/>
-          <w:lang w:eastAsia="ru-RU"/>
-        </w:rPr>
-        <w:tab/>
-      </w:r>
-      <w:r>
-        <w:rPr>
-          <w:noProof/>
-        </w:rPr>
-        <w:t>Iteration Milestones</w:t>
-      </w:r>
-      <w:r>
-        <w:rPr>
-          <w:noProof/>
-        </w:rPr>
-        <w:tab/>
-      </w:r>
-      <w:r>
-        <w:rPr>
-          <w:noProof/>
-        </w:rPr>
-        <w:fldChar w:fldCharType="begin"/>
-      </w:r>
-      <w:r>
-        <w:rPr>
-          <w:noProof/>
-        </w:rPr>
-        <w:instrText xml:space="preserve"> PAGEREF _Toc390907461 \h </w:instrText>
-      </w:r>
-      <w:r>
-        <w:rPr>
-          <w:noProof/>
-        </w:rPr>
-      </w:r>
-      <w:r>
-        <w:rPr>
-          <w:noProof/>
-        </w:rPr>
-        <w:fldChar w:fldCharType="separate"/>
-      </w:r>
-      <w:r>
-        <w:rPr>
-          <w:noProof/>
-        </w:rPr>
-        <w:t>24</w:t>
-      </w:r>
-      <w:r>
-        <w:rPr>
-          <w:noProof/>
-        </w:rPr>
-        <w:fldChar w:fldCharType="end"/>
-      </w:r>
-    </w:p>
-    <w:p>
-      <w:pPr>
-        <w:pStyle w:val="11"/>
-        <w:tabs>
-          <w:tab w:val="left" w:pos="864"/>
-        </w:tabs>
-        <w:rPr>
-          <w:rFonts w:asciiTheme="minorHAnsi" w:eastAsiaTheme="minorEastAsia" w:hAnsiTheme="minorHAnsi" w:cstheme="minorBidi"/>
-          <w:noProof/>
-          <w:sz w:val="22"/>
-          <w:szCs w:val="22"/>
-          <w:lang w:eastAsia="ru-RU"/>
-        </w:rPr>
-      </w:pPr>
-      <w:r>
-        <w:rPr>
-          <w:noProof/>
-        </w:rPr>
-        <w:t>12.</w:t>
-      </w:r>
-      <w:r>
-        <w:rPr>
-          <w:rFonts w:asciiTheme="minorHAnsi" w:eastAsiaTheme="minorEastAsia" w:hAnsiTheme="minorHAnsi" w:cstheme="minorBidi"/>
-          <w:noProof/>
-          <w:sz w:val="22"/>
-          <w:szCs w:val="22"/>
-          <w:lang w:eastAsia="ru-RU"/>
-        </w:rPr>
-        <w:tab/>
-      </w:r>
-      <w:r>
-        <w:rPr>
-          <w:noProof/>
-        </w:rPr>
-        <w:t>Risks, Dependencies, Assumptions, and Constraints</w:t>
-      </w:r>
-      <w:r>
-        <w:rPr>
-          <w:noProof/>
-        </w:rPr>
-        <w:tab/>
-      </w:r>
-      <w:r>
-        <w:rPr>
-          <w:noProof/>
-        </w:rPr>
-        <w:fldChar w:fldCharType="begin"/>
-      </w:r>
-      <w:r>
-        <w:rPr>
-          <w:noProof/>
-        </w:rPr>
-        <w:instrText xml:space="preserve"> PAGEREF _Toc390907462 \h </w:instrText>
-      </w:r>
-      <w:r>
-        <w:rPr>
-          <w:noProof/>
-        </w:rPr>
-      </w:r>
-      <w:r>
-        <w:rPr>
-          <w:noProof/>
-        </w:rPr>
-        <w:fldChar w:fldCharType="separate"/>
-      </w:r>
-      <w:r>
-        <w:rPr>
-          <w:noProof/>
-        </w:rPr>
-        <w:t>25</w:t>
-      </w:r>
-      <w:r>
-        <w:rPr>
-          <w:noProof/>
-        </w:rPr>
-        <w:fldChar w:fldCharType="end"/>
-      </w:r>
-    </w:p>
-    <w:p>
-      <w:pPr>
-        <w:pStyle w:val="11"/>
-        <w:tabs>
-          <w:tab w:val="left" w:pos="864"/>
-        </w:tabs>
-        <w:rPr>
-          <w:rFonts w:asciiTheme="minorHAnsi" w:eastAsiaTheme="minorEastAsia" w:hAnsiTheme="minorHAnsi" w:cstheme="minorBidi"/>
-          <w:noProof/>
-          <w:sz w:val="22"/>
-          <w:szCs w:val="22"/>
-          <w:lang w:eastAsia="ru-RU"/>
-        </w:rPr>
-      </w:pPr>
-      <w:r>
-        <w:rPr>
-          <w:noProof/>
-        </w:rPr>
-        <w:t>13.</w:t>
-      </w:r>
-      <w:r>
-        <w:rPr>
-          <w:rFonts w:asciiTheme="minorHAnsi" w:eastAsiaTheme="minorEastAsia" w:hAnsiTheme="minorHAnsi" w:cstheme="minorBidi"/>
-          <w:noProof/>
-          <w:sz w:val="22"/>
-          <w:szCs w:val="22"/>
-          <w:lang w:eastAsia="ru-RU"/>
-        </w:rPr>
-        <w:tab/>
-      </w:r>
-      <w:r>
-        <w:rPr>
-          <w:noProof/>
-        </w:rPr>
-        <w:t>Management Process and Procedures</w:t>
-      </w:r>
-      <w:r>
-        <w:rPr>
-          <w:noProof/>
-        </w:rPr>
-        <w:tab/>
-      </w:r>
-      <w:r>
-        <w:rPr>
-          <w:noProof/>
-        </w:rPr>
-        <w:fldChar w:fldCharType="begin"/>
-      </w:r>
-      <w:r>
-        <w:rPr>
-          <w:noProof/>
-        </w:rPr>
-        <w:instrText xml:space="preserve"> PAGEREF _Toc390907463 \h </w:instrText>
-      </w:r>
-      <w:r>
-        <w:rPr>
-          <w:noProof/>
-        </w:rPr>
-      </w:r>
-      <w:r>
-        <w:rPr>
-          <w:noProof/>
-        </w:rPr>
-        <w:fldChar w:fldCharType="separate"/>
-      </w:r>
-      <w:r>
-        <w:rPr>
-          <w:noProof/>
-        </w:rPr>
-        <w:t>27</w:t>
-      </w:r>
-      <w:r>
-        <w:rPr>
-          <w:noProof/>
-        </w:rPr>
-        <w:fldChar w:fldCharType="end"/>
-      </w:r>
-    </w:p>
-    <w:p>
-      <w:pPr>
-        <w:pStyle w:val="21"/>
-        <w:tabs>
-          <w:tab w:val="left" w:pos="1200"/>
-        </w:tabs>
-        <w:rPr>
-          <w:rFonts w:asciiTheme="minorHAnsi" w:eastAsiaTheme="minorEastAsia" w:hAnsiTheme="minorHAnsi" w:cstheme="minorBidi"/>
-          <w:noProof/>
-          <w:sz w:val="22"/>
-          <w:szCs w:val="22"/>
-          <w:lang w:eastAsia="ru-RU"/>
-        </w:rPr>
-      </w:pPr>
-      <w:r>
-        <w:rPr>
-          <w:noProof/>
-        </w:rPr>
-        <w:t>13.1</w:t>
-      </w:r>
-      <w:r>
-        <w:rPr>
-          <w:rFonts w:asciiTheme="minorHAnsi" w:eastAsiaTheme="minorEastAsia" w:hAnsiTheme="minorHAnsi" w:cstheme="minorBidi"/>
-          <w:noProof/>
-          <w:sz w:val="22"/>
-          <w:szCs w:val="22"/>
-          <w:lang w:eastAsia="ru-RU"/>
-        </w:rPr>
-        <w:tab/>
-      </w:r>
-      <w:r>
-        <w:rPr>
-          <w:noProof/>
-        </w:rPr>
-        <w:t>Measuring and Assessing the Extent of Testing</w:t>
-      </w:r>
-      <w:r>
-        <w:rPr>
-          <w:noProof/>
-        </w:rPr>
-        <w:tab/>
-      </w:r>
-      <w:r>
-        <w:rPr>
-          <w:noProof/>
-        </w:rPr>
-        <w:fldChar w:fldCharType="begin"/>
-      </w:r>
-      <w:r>
-        <w:rPr>
-          <w:noProof/>
-        </w:rPr>
-        <w:instrText xml:space="preserve"> PAGEREF _Toc390907464 \h </w:instrText>
-      </w:r>
-      <w:r>
-        <w:rPr>
-          <w:noProof/>
-        </w:rPr>
-      </w:r>
-      <w:r>
-        <w:rPr>
-          <w:noProof/>
-        </w:rPr>
-        <w:fldChar w:fldCharType="separate"/>
-      </w:r>
-      <w:r>
-        <w:rPr>
-          <w:noProof/>
-        </w:rPr>
-        <w:t>27</w:t>
-      </w:r>
-      <w:r>
-        <w:rPr>
-          <w:noProof/>
-        </w:rPr>
-        <w:fldChar w:fldCharType="end"/>
-      </w:r>
-    </w:p>
-    <w:p>
-      <w:pPr>
-        <w:pStyle w:val="21"/>
-        <w:tabs>
-          <w:tab w:val="left" w:pos="1200"/>
-        </w:tabs>
-        <w:rPr>
-          <w:rFonts w:asciiTheme="minorHAnsi" w:eastAsiaTheme="minorEastAsia" w:hAnsiTheme="minorHAnsi" w:cstheme="minorBidi"/>
-          <w:noProof/>
-          <w:sz w:val="22"/>
-          <w:szCs w:val="22"/>
-          <w:lang w:eastAsia="ru-RU"/>
-        </w:rPr>
-      </w:pPr>
-      <w:r>
-        <w:rPr>
-          <w:noProof/>
-        </w:rPr>
-        <w:t>13.2</w:t>
-      </w:r>
-      <w:r>
-        <w:rPr>
-          <w:rFonts w:asciiTheme="minorHAnsi" w:eastAsiaTheme="minorEastAsia" w:hAnsiTheme="minorHAnsi" w:cstheme="minorBidi"/>
-          <w:noProof/>
-          <w:sz w:val="22"/>
-          <w:szCs w:val="22"/>
-          <w:lang w:eastAsia="ru-RU"/>
-        </w:rPr>
-        <w:tab/>
-      </w:r>
-      <w:r>
-        <w:rPr>
-          <w:noProof/>
-        </w:rPr>
-        <w:t>Reporting on Test Coverage</w:t>
-      </w:r>
-      <w:r>
-        <w:rPr>
-          <w:noProof/>
-        </w:rPr>
-        <w:tab/>
-      </w:r>
-      <w:r>
-        <w:rPr>
-          <w:noProof/>
-        </w:rPr>
-        <w:fldChar w:fldCharType="begin"/>
-      </w:r>
-      <w:r>
-        <w:rPr>
-          <w:noProof/>
-        </w:rPr>
-        <w:instrText xml:space="preserve"> PAGEREF _Toc390907465 \h </w:instrText>
-      </w:r>
-      <w:r>
-        <w:rPr>
-          <w:noProof/>
-        </w:rPr>
-      </w:r>
-      <w:r>
-        <w:rPr>
-          <w:noProof/>
-        </w:rPr>
-        <w:fldChar w:fldCharType="separate"/>
-      </w:r>
-      <w:r>
-        <w:rPr>
-          <w:noProof/>
-        </w:rPr>
-        <w:t>27</w:t>
-      </w:r>
-      <w:r>
-        <w:rPr>
-          <w:noProof/>
-        </w:rPr>
-        <w:fldChar w:fldCharType="end"/>
-      </w:r>
-    </w:p>
-    <w:p>
-      <w:pPr>
-        <w:pStyle w:val="21"/>
-        <w:tabs>
-          <w:tab w:val="left" w:pos="1200"/>
-        </w:tabs>
-        <w:rPr>
-          <w:rFonts w:asciiTheme="minorHAnsi" w:eastAsiaTheme="minorEastAsia" w:hAnsiTheme="minorHAnsi" w:cstheme="minorBidi"/>
-          <w:noProof/>
-          <w:sz w:val="22"/>
-          <w:szCs w:val="22"/>
-          <w:lang w:eastAsia="ru-RU"/>
-        </w:rPr>
-      </w:pPr>
-      <w:r>
-        <w:rPr>
-          <w:noProof/>
-        </w:rPr>
-        <w:t>13.3</w:t>
-      </w:r>
-      <w:r>
-        <w:rPr>
-          <w:rFonts w:asciiTheme="minorHAnsi" w:eastAsiaTheme="minorEastAsia" w:hAnsiTheme="minorHAnsi" w:cstheme="minorBidi"/>
-          <w:noProof/>
-          <w:sz w:val="22"/>
-          <w:szCs w:val="22"/>
-          <w:lang w:eastAsia="ru-RU"/>
-        </w:rPr>
-        <w:tab/>
-      </w:r>
-      <w:r>
-        <w:rPr>
-          <w:noProof/>
-        </w:rPr>
-        <w:t>Problem Reporting, Escalation, and Issue Resolution</w:t>
-      </w:r>
-      <w:r>
-        <w:rPr>
-          <w:noProof/>
-        </w:rPr>
-        <w:tab/>
-      </w:r>
-      <w:r>
-        <w:rPr>
-          <w:noProof/>
-        </w:rPr>
-        <w:fldChar w:fldCharType="begin"/>
-      </w:r>
-      <w:r>
-        <w:rPr>
-          <w:noProof/>
-        </w:rPr>
-        <w:instrText xml:space="preserve"> PAGEREF _Toc390907466 \h </w:instrText>
-      </w:r>
-      <w:r>
-        <w:rPr>
-          <w:noProof/>
-        </w:rPr>
-      </w:r>
-      <w:r>
-        <w:rPr>
-          <w:noProof/>
-        </w:rPr>
-        <w:fldChar w:fldCharType="separate"/>
-      </w:r>
-      <w:r>
-        <w:rPr>
-          <w:noProof/>
-        </w:rPr>
-        <w:t>27</w:t>
-      </w:r>
-      <w:r>
-        <w:rPr>
-          <w:noProof/>
-        </w:rPr>
-        <w:fldChar w:fldCharType="end"/>
-      </w:r>
-    </w:p>
-    <w:p>
-      <w:pPr>
-        <w:pStyle w:val="21"/>
-        <w:tabs>
-          <w:tab w:val="left" w:pos="1200"/>
-        </w:tabs>
-        <w:rPr>
-          <w:rFonts w:asciiTheme="minorHAnsi" w:eastAsiaTheme="minorEastAsia" w:hAnsiTheme="minorHAnsi" w:cstheme="minorBidi"/>
-          <w:noProof/>
-          <w:sz w:val="22"/>
-          <w:szCs w:val="22"/>
-          <w:lang w:eastAsia="ru-RU"/>
-        </w:rPr>
-      </w:pPr>
-      <w:r>
-        <w:rPr>
-          <w:noProof/>
-        </w:rPr>
-        <w:t>13.4</w:t>
-      </w:r>
-      <w:r>
-        <w:rPr>
-          <w:rFonts w:asciiTheme="minorHAnsi" w:eastAsiaTheme="minorEastAsia" w:hAnsiTheme="minorHAnsi" w:cstheme="minorBidi"/>
-          <w:noProof/>
-          <w:sz w:val="22"/>
-          <w:szCs w:val="22"/>
-          <w:lang w:eastAsia="ru-RU"/>
-        </w:rPr>
-        <w:tab/>
-      </w:r>
-      <w:r>
-        <w:rPr>
-          <w:noProof/>
-        </w:rPr>
-        <w:t>Managing Test Cycles</w:t>
-      </w:r>
-      <w:r>
-        <w:rPr>
-          <w:noProof/>
-        </w:rPr>
-        <w:tab/>
-      </w:r>
-      <w:r>
-        <w:rPr>
-          <w:noProof/>
-        </w:rPr>
-        <w:fldChar w:fldCharType="begin"/>
-      </w:r>
-      <w:r>
-        <w:rPr>
-          <w:noProof/>
-        </w:rPr>
-        <w:instrText xml:space="preserve"> PAGEREF _Toc390907467 \h </w:instrText>
-      </w:r>
-      <w:r>
-        <w:rPr>
-          <w:noProof/>
-        </w:rPr>
-      </w:r>
-      <w:r>
-        <w:rPr>
-          <w:noProof/>
-        </w:rPr>
-        <w:fldChar w:fldCharType="separate"/>
-      </w:r>
-      <w:r>
-        <w:rPr>
-          <w:noProof/>
-        </w:rPr>
-        <w:t>27</w:t>
-      </w:r>
-      <w:r>
-        <w:rPr>
-          <w:noProof/>
-        </w:rPr>
-        <w:fldChar w:fldCharType="end"/>
-      </w:r>
-    </w:p>
-    <w:p>
-      <w:pPr>
-        <w:pStyle w:val="21"/>
-        <w:tabs>
-          <w:tab w:val="left" w:pos="1200"/>
-        </w:tabs>
-        <w:rPr>
-          <w:rFonts w:asciiTheme="minorHAnsi" w:eastAsiaTheme="minorEastAsia" w:hAnsiTheme="minorHAnsi" w:cstheme="minorBidi"/>
-          <w:noProof/>
-          <w:sz w:val="22"/>
-          <w:szCs w:val="22"/>
-          <w:lang w:eastAsia="ru-RU"/>
-        </w:rPr>
-      </w:pPr>
-      <w:r>
-        <w:rPr>
-          <w:noProof/>
-        </w:rPr>
-        <w:t>13.5</w:t>
-      </w:r>
-      <w:r>
-        <w:rPr>
-          <w:rFonts w:asciiTheme="minorHAnsi" w:eastAsiaTheme="minorEastAsia" w:hAnsiTheme="minorHAnsi" w:cstheme="minorBidi"/>
-          <w:noProof/>
-          <w:sz w:val="22"/>
-          <w:szCs w:val="22"/>
-          <w:lang w:eastAsia="ru-RU"/>
-        </w:rPr>
-        <w:tab/>
-      </w:r>
-      <w:r>
-        <w:rPr>
-          <w:noProof/>
-        </w:rPr>
-        <w:t>Traceability Strategies</w:t>
-      </w:r>
-      <w:r>
-        <w:rPr>
-          <w:noProof/>
-        </w:rPr>
-        <w:tab/>
-      </w:r>
-      <w:r>
-        <w:rPr>
-          <w:noProof/>
-        </w:rPr>
-        <w:fldChar w:fldCharType="begin"/>
-      </w:r>
-      <w:r>
-        <w:rPr>
-          <w:noProof/>
-        </w:rPr>
-        <w:instrText xml:space="preserve"> PAGEREF _Toc390907468 \h </w:instrText>
-      </w:r>
-      <w:r>
-        <w:rPr>
-          <w:noProof/>
-        </w:rPr>
-      </w:r>
-      <w:r>
-        <w:rPr>
-          <w:noProof/>
-        </w:rPr>
-        <w:fldChar w:fldCharType="separate"/>
-      </w:r>
-      <w:r>
-        <w:rPr>
-          <w:noProof/>
-        </w:rPr>
-        <w:t>27</w:t>
-      </w:r>
-      <w:r>
-        <w:rPr>
-          <w:noProof/>
-        </w:rPr>
-        <w:fldChar w:fldCharType="end"/>
-      </w:r>
-    </w:p>
-    <w:p>
-      <w:pPr>
-        <w:pStyle w:val="21"/>
-        <w:tabs>
-          <w:tab w:val="left" w:pos="1200"/>
-        </w:tabs>
-        <w:rPr>
-          <w:rFonts w:asciiTheme="minorHAnsi" w:eastAsiaTheme="minorEastAsia" w:hAnsiTheme="minorHAnsi" w:cstheme="minorBidi"/>
-          <w:noProof/>
-          <w:sz w:val="22"/>
-          <w:szCs w:val="22"/>
-          <w:lang w:val="ru-RU" w:eastAsia="ru-RU"/>
-        </w:rPr>
-      </w:pPr>
-      <w:r>
-        <w:rPr>
-          <w:noProof/>
-        </w:rPr>
-        <w:t>13.6</w:t>
-      </w:r>
-      <w:r>
-        <w:rPr>
-          <w:rFonts w:asciiTheme="minorHAnsi" w:eastAsiaTheme="minorEastAsia" w:hAnsiTheme="minorHAnsi" w:cstheme="minorBidi"/>
-          <w:noProof/>
-          <w:sz w:val="22"/>
-          <w:szCs w:val="22"/>
-          <w:lang w:val="ru-RU" w:eastAsia="ru-RU"/>
-        </w:rPr>
-        <w:tab/>
-      </w:r>
-      <w:r>
-        <w:rPr>
-          <w:noProof/>
-        </w:rPr>
-        <w:t>Approval and Signoff</w:t>
-      </w:r>
-      <w:r>
-        <w:rPr>
-          <w:noProof/>
-        </w:rPr>
-        <w:tab/>
-      </w:r>
-      <w:r>
-        <w:rPr>
-          <w:noProof/>
-        </w:rPr>
-        <w:fldChar w:fldCharType="begin"/>
-      </w:r>
-      <w:r>
-        <w:rPr>
-          <w:noProof/>
-        </w:rPr>
-        <w:instrText xml:space="preserve"> PAGEREF _Toc390907469 \h </w:instrText>
-      </w:r>
-      <w:r>
-        <w:rPr>
-          <w:noProof/>
-        </w:rPr>
-      </w:r>
-      <w:r>
-        <w:rPr>
-          <w:noProof/>
-        </w:rPr>
-        <w:fldChar w:fldCharType="separate"/>
-      </w:r>
-      <w:r>
-        <w:rPr>
-          <w:noProof/>
-        </w:rPr>
-        <w:t>27</w:t>
+        <w:t>16</w:t>
       </w:r>
       <w:r>
         <w:rPr>
@@ -5182,13 +3567,13 @@
       <w:pPr>
         <w:pStyle w:val="1"/>
       </w:pPr>
-      <w:bookmarkStart w:id="0" w:name="1._____Introduction"/>
-      <w:bookmarkStart w:id="1" w:name="_Toc390907410"/>
+      <w:bookmarkStart w:id="1" w:name="1._____Introduction"/>
+      <w:bookmarkStart w:id="2" w:name="_Toc390915526"/>
       <w:r>
         <w:t>Introduction</w:t>
       </w:r>
-      <w:bookmarkEnd w:id="0"/>
       <w:bookmarkEnd w:id="1"/>
+      <w:bookmarkEnd w:id="2"/>
     </w:p>
     <w:p>
       <w:pPr>
@@ -5197,13 +3582,13 @@
           <w:lang w:val="ru-RU"/>
         </w:rPr>
       </w:pPr>
-      <w:bookmarkStart w:id="2" w:name="1.1_____Purpose"/>
-      <w:bookmarkStart w:id="3" w:name="_Toc390907411"/>
+      <w:bookmarkStart w:id="3" w:name="1.1_____Purpose"/>
+      <w:bookmarkStart w:id="4" w:name="_Toc390915527"/>
       <w:r>
         <w:t>Purpose</w:t>
       </w:r>
-      <w:bookmarkEnd w:id="2"/>
       <w:bookmarkEnd w:id="3"/>
+      <w:bookmarkEnd w:id="4"/>
     </w:p>
     <w:p>
       <w:pPr>
@@ -5366,13 +3751,13 @@
           <w:lang w:val="ru-RU"/>
         </w:rPr>
       </w:pPr>
-      <w:bookmarkStart w:id="4" w:name="1.2_____Scope"/>
-      <w:bookmarkStart w:id="5" w:name="_Toc390907412"/>
+      <w:bookmarkStart w:id="5" w:name="1.2_____Scope"/>
+      <w:bookmarkStart w:id="6" w:name="_Toc390915528"/>
       <w:r>
         <w:t>Scope</w:t>
       </w:r>
-      <w:bookmarkEnd w:id="4"/>
       <w:bookmarkEnd w:id="5"/>
+      <w:bookmarkEnd w:id="6"/>
     </w:p>
     <w:p>
       <w:pPr>
@@ -5395,7 +3780,7 @@
           <w:lang w:val="ru-RU"/>
         </w:rPr>
       </w:pPr>
-      <w:bookmarkStart w:id="6" w:name="1.3_____Intended_Audience"/>
+      <w:bookmarkStart w:id="7" w:name="1.3_____Intended_Audience"/>
       <w:r>
         <w:rPr>
           <w:rStyle w:val="apple-converted-space"/>
@@ -5407,12 +3792,12 @@
         </w:rPr>
         <w:t> </w:t>
       </w:r>
-      <w:bookmarkStart w:id="7" w:name="_Toc390907413"/>
+      <w:bookmarkStart w:id="8" w:name="_Toc390915529"/>
       <w:r>
         <w:t>Intended Audience</w:t>
       </w:r>
-      <w:bookmarkEnd w:id="6"/>
       <w:bookmarkEnd w:id="7"/>
+      <w:bookmarkEnd w:id="8"/>
     </w:p>
     <w:p>
       <w:pPr>
@@ -5447,13 +3832,13 @@
           <w:lang w:val="ru-RU"/>
         </w:rPr>
       </w:pPr>
-      <w:bookmarkStart w:id="8" w:name="1.4_____Document_Terminology_and_Acronym"/>
-      <w:bookmarkStart w:id="9" w:name="_Toc390907414"/>
+      <w:bookmarkStart w:id="9" w:name="1.4_____Document_Terminology_and_Acronym"/>
+      <w:bookmarkStart w:id="10" w:name="_Toc390915530"/>
       <w:r>
         <w:t>Document Terminology and Acronyms</w:t>
       </w:r>
-      <w:bookmarkEnd w:id="8"/>
       <w:bookmarkEnd w:id="9"/>
+      <w:bookmarkEnd w:id="10"/>
     </w:p>
     <w:p>
       <w:pPr>
@@ -5482,13 +3867,13 @@
       <w:pPr>
         <w:pStyle w:val="2"/>
       </w:pPr>
-      <w:bookmarkStart w:id="10" w:name="1.5_____References"/>
-      <w:bookmarkStart w:id="11" w:name="_Toc390907415"/>
+      <w:bookmarkStart w:id="11" w:name="1.5_____References"/>
+      <w:bookmarkStart w:id="12" w:name="_Toc390915531"/>
       <w:r>
         <w:t>References</w:t>
       </w:r>
-      <w:bookmarkEnd w:id="10"/>
       <w:bookmarkEnd w:id="11"/>
+      <w:bookmarkEnd w:id="12"/>
     </w:p>
     <w:p>
       <w:pPr>
@@ -5598,14 +3983,14 @@
         </w:rPr>
         <w:br w:type="page"/>
       </w:r>
-      <w:bookmarkStart w:id="12" w:name="2._____Evaluation_Mission_and_Test_Motiv"/>
-      <w:bookmarkStart w:id="13" w:name="_Toc390907416"/>
+      <w:bookmarkStart w:id="13" w:name="2._____Evaluation_Mission_and_Test_Motiv"/>
+      <w:bookmarkStart w:id="14" w:name="_Toc390915532"/>
       <w:r>
         <w:lastRenderedPageBreak/>
         <w:t>Evaluation Mission and Test Motivation</w:t>
       </w:r>
-      <w:bookmarkEnd w:id="12"/>
       <w:bookmarkEnd w:id="13"/>
+      <w:bookmarkEnd w:id="14"/>
     </w:p>
     <w:p>
       <w:pPr>
@@ -5614,13 +3999,13 @@
           <w:lang w:val="ru-RU"/>
         </w:rPr>
       </w:pPr>
-      <w:bookmarkStart w:id="14" w:name="2.1_____Background"/>
-      <w:bookmarkStart w:id="15" w:name="_Toc390907417"/>
+      <w:bookmarkStart w:id="15" w:name="2.1_____Background"/>
+      <w:bookmarkStart w:id="16" w:name="_Toc390915533"/>
       <w:r>
         <w:t>Background</w:t>
       </w:r>
-      <w:bookmarkEnd w:id="14"/>
       <w:bookmarkEnd w:id="15"/>
+      <w:bookmarkEnd w:id="16"/>
     </w:p>
     <w:p>
       <w:pPr>
@@ -5699,13 +4084,13 @@
           <w:lang w:val="ru-RU"/>
         </w:rPr>
       </w:pPr>
-      <w:bookmarkStart w:id="16" w:name="2.2_____Evaluation_Mission"/>
-      <w:bookmarkStart w:id="17" w:name="_Toc390907418"/>
+      <w:bookmarkStart w:id="17" w:name="2.2_____Evaluation_Mission"/>
+      <w:bookmarkStart w:id="18" w:name="_Toc390915534"/>
       <w:r>
         <w:t>Evaluation Mission</w:t>
       </w:r>
-      <w:bookmarkEnd w:id="16"/>
       <w:bookmarkEnd w:id="17"/>
+      <w:bookmarkEnd w:id="18"/>
     </w:p>
     <w:p>
       <w:pPr>
@@ -5821,13 +4206,13 @@
           <w:lang w:val="ru-RU"/>
         </w:rPr>
       </w:pPr>
-      <w:bookmarkStart w:id="18" w:name="2.3_____Test_Motivators"/>
-      <w:bookmarkStart w:id="19" w:name="_Toc390907419"/>
+      <w:bookmarkStart w:id="19" w:name="2.3_____Test_Motivators"/>
+      <w:bookmarkStart w:id="20" w:name="_Toc390915535"/>
       <w:r>
         <w:t>Test Motivators</w:t>
       </w:r>
-      <w:bookmarkEnd w:id="18"/>
       <w:bookmarkEnd w:id="19"/>
+      <w:bookmarkEnd w:id="20"/>
     </w:p>
     <w:p>
       <w:pPr>
@@ -5884,17 +4269,18 @@
         <w:rPr>
           <w:b w:val="0"/>
           <w:bCs/>
+          <w:lang w:val="ru-RU"/>
         </w:rPr>
         <w:br w:type="page"/>
       </w:r>
-      <w:bookmarkStart w:id="20" w:name="3._____Target_Test_Items"/>
-      <w:bookmarkStart w:id="21" w:name="_Toc390907420"/>
+      <w:bookmarkStart w:id="21" w:name="3._____Target_Test_Items"/>
+      <w:bookmarkStart w:id="22" w:name="_Toc390915536"/>
       <w:r>
         <w:lastRenderedPageBreak/>
         <w:t>Target Test Items</w:t>
       </w:r>
-      <w:bookmarkEnd w:id="20"/>
       <w:bookmarkEnd w:id="21"/>
+      <w:bookmarkEnd w:id="22"/>
     </w:p>
     <w:p>
       <w:pPr>
@@ -5943,21 +4329,7 @@
         <w:rPr>
           <w:lang w:val="ru-RU"/>
         </w:rPr>
-        <w:t xml:space="preserve">Функциональные требования, представленные в приложении, как уровень </w:t>
-      </w:r>
-      <w:proofErr w:type="gramStart"/>
-      <w:r>
-        <w:rPr>
-          <w:lang w:val="ru-RU"/>
-        </w:rPr>
-        <w:t>бизнес-логики</w:t>
-      </w:r>
-      <w:proofErr w:type="gramEnd"/>
-      <w:r>
-        <w:rPr>
-          <w:lang w:val="ru-RU"/>
-        </w:rPr>
-        <w:t>;</w:t>
+        <w:t>Функциональные требования, представленные в приложении, как уровень бизнес-логики;</w:t>
       </w:r>
     </w:p>
     <w:p>
@@ -6043,29 +4415,30 @@
         <w:rPr>
           <w:b w:val="0"/>
           <w:bCs/>
+          <w:lang w:val="ru-RU"/>
         </w:rPr>
         <w:br w:type="page"/>
       </w:r>
-      <w:bookmarkStart w:id="22" w:name="4._____Outline_of_Planned_Tests"/>
-      <w:bookmarkStart w:id="23" w:name="_Toc390907421"/>
+      <w:bookmarkStart w:id="23" w:name="4._____Outline_of_Planned_Tests"/>
+      <w:bookmarkStart w:id="24" w:name="_Toc390915537"/>
       <w:r>
         <w:lastRenderedPageBreak/>
         <w:t>Outline of Planned Tests</w:t>
       </w:r>
-      <w:bookmarkEnd w:id="22"/>
       <w:bookmarkEnd w:id="23"/>
+      <w:bookmarkEnd w:id="24"/>
     </w:p>
     <w:p>
       <w:pPr>
         <w:pStyle w:val="2"/>
       </w:pPr>
-      <w:bookmarkStart w:id="24" w:name="4.1_____Outline_of_Test_Inclusions"/>
-      <w:bookmarkStart w:id="25" w:name="_Toc390907422"/>
+      <w:bookmarkStart w:id="25" w:name="4.1_____Outline_of_Test_Inclusions"/>
+      <w:bookmarkStart w:id="26" w:name="_Toc390915538"/>
       <w:r>
         <w:t>Outline of Test Inclusions</w:t>
       </w:r>
-      <w:bookmarkEnd w:id="24"/>
       <w:bookmarkEnd w:id="25"/>
+      <w:bookmarkEnd w:id="26"/>
     </w:p>
     <w:p>
       <w:pPr>
@@ -6074,7 +4447,7 @@
           <w:lang w:val="ru-RU"/>
         </w:rPr>
       </w:pPr>
-      <w:bookmarkStart w:id="26" w:name="4.2_____Outline_of_Other_Candidates_for_"/>
+      <w:bookmarkStart w:id="27" w:name="4.2_____Outline_of_Other_Candidates_for_"/>
       <w:r>
         <w:rPr>
           <w:lang w:val="ru-RU"/>
@@ -6493,18 +4866,10 @@
         </w:rPr>
       </w:pPr>
       <w:r>
-        <w:t xml:space="preserve">Solaris OS 10, </w:t>
-      </w:r>
-      <w:proofErr w:type="spellStart"/>
-      <w:r>
-        <w:t>Chronium</w:t>
-      </w:r>
-      <w:proofErr w:type="spellEnd"/>
-      <w:r>
-        <w:t xml:space="preserve"> 25.</w:t>
-      </w:r>
-    </w:p>
-    <w:bookmarkEnd w:id="26"/>
+        <w:t>Solaris OS 10, Chronium 25.</w:t>
+      </w:r>
+    </w:p>
+    <w:bookmarkEnd w:id="27"/>
     <w:p>
       <w:pPr>
         <w:pStyle w:val="1"/>
@@ -6520,14 +4885,14 @@
         </w:rPr>
         <w:br w:type="page"/>
       </w:r>
-      <w:bookmarkStart w:id="27" w:name="5._____Test_Approach"/>
-      <w:bookmarkStart w:id="28" w:name="_Toc390907423"/>
+      <w:bookmarkStart w:id="28" w:name="5._____Test_Approach"/>
+      <w:bookmarkStart w:id="29" w:name="_Toc390915539"/>
       <w:r>
         <w:lastRenderedPageBreak/>
         <w:t>Test Approach</w:t>
       </w:r>
-      <w:bookmarkEnd w:id="27"/>
       <w:bookmarkEnd w:id="28"/>
+      <w:bookmarkEnd w:id="29"/>
     </w:p>
     <w:p>
       <w:pPr>
@@ -6657,25 +5022,25 @@
       <w:pPr>
         <w:pStyle w:val="2"/>
       </w:pPr>
-      <w:bookmarkStart w:id="29" w:name="5.2_____Testing_Techniques_and_Types"/>
-      <w:bookmarkStart w:id="30" w:name="_Toc390907424"/>
+      <w:bookmarkStart w:id="30" w:name="5.2_____Testing_Techniques_and_Types"/>
+      <w:bookmarkStart w:id="31" w:name="_Toc390915540"/>
       <w:r>
         <w:t>Testing Techniques and Types</w:t>
       </w:r>
-      <w:bookmarkEnd w:id="29"/>
       <w:bookmarkEnd w:id="30"/>
+      <w:bookmarkEnd w:id="31"/>
     </w:p>
     <w:p>
       <w:pPr>
         <w:pStyle w:val="3"/>
       </w:pPr>
-      <w:bookmarkStart w:id="31" w:name="5.2.1_____Data_and_Database_Integrity_Te"/>
-      <w:bookmarkStart w:id="32" w:name="_Toc390907425"/>
+      <w:bookmarkStart w:id="32" w:name="5.2.1_____Data_and_Database_Integrity_Te"/>
+      <w:bookmarkStart w:id="33" w:name="_Toc390915541"/>
       <w:r>
         <w:t>Data and Database Integrity Testing</w:t>
       </w:r>
-      <w:bookmarkEnd w:id="31"/>
       <w:bookmarkEnd w:id="32"/>
+      <w:bookmarkEnd w:id="33"/>
     </w:p>
     <w:p>
       <w:pPr>
@@ -7101,13 +5466,8 @@
             <w:hideMark/>
           </w:tcPr>
           <w:p>
-            <w:proofErr w:type="spellStart"/>
-            <w:r>
-              <w:t>JUnit</w:t>
-            </w:r>
-            <w:proofErr w:type="spellEnd"/>
-            <w:r>
-              <w:t xml:space="preserve"> 4</w:t>
+            <w:r>
+              <w:t>JUnit 4</w:t>
             </w:r>
           </w:p>
         </w:tc>
@@ -7360,13 +5720,13 @@
       <w:pPr>
         <w:pStyle w:val="3"/>
       </w:pPr>
-      <w:bookmarkStart w:id="33" w:name="5.2.2_____Function_Testing"/>
-      <w:bookmarkStart w:id="34" w:name="_Toc390907426"/>
+      <w:bookmarkStart w:id="34" w:name="5.2.2_____Function_Testing"/>
+      <w:bookmarkStart w:id="35" w:name="_Toc390915542"/>
       <w:r>
         <w:t>Function Testing</w:t>
       </w:r>
-      <w:bookmarkEnd w:id="33"/>
       <w:bookmarkEnd w:id="34"/>
+      <w:bookmarkEnd w:id="35"/>
     </w:p>
     <w:p>
       <w:pPr>
@@ -7832,13 +6192,8 @@
             <w:hideMark/>
           </w:tcPr>
           <w:p>
-            <w:proofErr w:type="spellStart"/>
-            <w:r>
-              <w:t>JUnit</w:t>
-            </w:r>
-            <w:proofErr w:type="spellEnd"/>
-            <w:r>
-              <w:t xml:space="preserve"> 4</w:t>
+            <w:r>
+              <w:t>JUnit 4</w:t>
             </w:r>
           </w:p>
         </w:tc>
@@ -8086,13 +6441,13 @@
           <w:lang w:val="ru-RU"/>
         </w:rPr>
       </w:pPr>
-      <w:bookmarkStart w:id="35" w:name="5.2.4_____User_Interface_Testing"/>
-      <w:bookmarkStart w:id="36" w:name="_Toc390907427"/>
+      <w:bookmarkStart w:id="36" w:name="5.2.4_____User_Interface_Testing"/>
+      <w:bookmarkStart w:id="37" w:name="_Toc390915543"/>
       <w:r>
         <w:t>User Interface Testing</w:t>
       </w:r>
-      <w:bookmarkEnd w:id="35"/>
       <w:bookmarkEnd w:id="36"/>
+      <w:bookmarkEnd w:id="37"/>
     </w:p>
     <w:p>
       <w:pPr>
@@ -8781,17 +7136,20 @@
           <w:lang w:val="ru-RU"/>
         </w:rPr>
       </w:pPr>
-      <w:bookmarkStart w:id="37" w:name="5.2.5_____Performance_Profiling"/>
-      <w:bookmarkStart w:id="38" w:name="_Toc390907428"/>
+      <w:bookmarkStart w:id="38" w:name="5.2.5_____Performance_Profiling"/>
+      <w:bookmarkStart w:id="39" w:name="_Toc390915544"/>
       <w:r>
         <w:t>Performance Profiling</w:t>
       </w:r>
-      <w:bookmarkEnd w:id="37"/>
       <w:bookmarkEnd w:id="38"/>
+      <w:bookmarkEnd w:id="39"/>
     </w:p>
     <w:p>
       <w:pPr>
         <w:ind w:left="450"/>
+        <w:rPr>
+          <w:lang w:val="ru-RU"/>
+        </w:rPr>
       </w:pPr>
       <w:r>
         <w:rPr>
@@ -9028,11 +7386,9 @@
               </w:rPr>
               <w:t xml:space="preserve">Создать две </w:t>
             </w:r>
-            <w:proofErr w:type="spellStart"/>
             <w:r>
               <w:t>ThreadGroup</w:t>
             </w:r>
-            <w:proofErr w:type="spellEnd"/>
             <w:r>
               <w:rPr>
                 <w:lang w:val="ru-RU"/>
@@ -9272,11 +7628,9 @@
             <w:hideMark/>
           </w:tcPr>
           <w:p>
-            <w:proofErr w:type="spellStart"/>
             <w:r>
               <w:t>JMeter</w:t>
             </w:r>
-            <w:proofErr w:type="spellEnd"/>
           </w:p>
         </w:tc>
       </w:tr>
@@ -9424,13 +7778,13 @@
           <w:lang w:val="ru-RU"/>
         </w:rPr>
       </w:pPr>
-      <w:bookmarkStart w:id="39" w:name="5.2.7_____Stress_Testing"/>
-      <w:bookmarkStart w:id="40" w:name="_Toc390907429"/>
+      <w:bookmarkStart w:id="40" w:name="5.2.7_____Stress_Testing"/>
+      <w:bookmarkStart w:id="41" w:name="_Toc390915545"/>
       <w:r>
         <w:t>Stress Testing</w:t>
       </w:r>
-      <w:bookmarkEnd w:id="39"/>
       <w:bookmarkEnd w:id="40"/>
+      <w:bookmarkEnd w:id="41"/>
     </w:p>
     <w:p>
       <w:pPr>
@@ -9593,7 +7947,6 @@
               </w:rPr>
               <w:t xml:space="preserve"> </w:t>
             </w:r>
-            <w:proofErr w:type="gramStart"/>
             <w:r>
               <w:rPr>
                 <w:lang w:val="ru-RU"/>
@@ -9612,7 +7965,6 @@
               </w:rPr>
               <w:t>условиях</w:t>
             </w:r>
-            <w:proofErr w:type="gramEnd"/>
             <w:r>
               <w:rPr>
                 <w:lang w:val="ru-RU"/>
@@ -9789,21 +8141,7 @@
               <w:rPr>
                 <w:lang w:val="ru-RU"/>
               </w:rPr>
-              <w:t xml:space="preserve"> системе </w:t>
-            </w:r>
-            <w:proofErr w:type="gramStart"/>
-            <w:r>
-              <w:rPr>
-                <w:lang w:val="ru-RU"/>
-              </w:rPr>
-              <w:t>стресс-условием</w:t>
-            </w:r>
-            <w:proofErr w:type="gramEnd"/>
-            <w:r>
-              <w:rPr>
-                <w:lang w:val="ru-RU"/>
-              </w:rPr>
-              <w:t xml:space="preserve"> является работа 20 пользователе</w:t>
+              <w:t xml:space="preserve"> системе стресс-условием является работа 20 пользователе</w:t>
             </w:r>
             <w:r>
               <w:rPr>
@@ -10115,11 +8453,9 @@
             <w:hideMark/>
           </w:tcPr>
           <w:p>
-            <w:proofErr w:type="spellStart"/>
             <w:r>
               <w:t>JMeter</w:t>
             </w:r>
-            <w:proofErr w:type="spellEnd"/>
           </w:p>
         </w:tc>
       </w:tr>
@@ -10249,14 +8585,14 @@
           <w:lang w:val="ru-RU"/>
         </w:rPr>
       </w:pPr>
-      <w:bookmarkStart w:id="41" w:name="5.2.9_____Security_and_Access_Control_Te"/>
-      <w:bookmarkStart w:id="42" w:name="_Toc390907430"/>
+      <w:bookmarkStart w:id="42" w:name="5.2.9_____Security_and_Access_Control_Te"/>
+      <w:bookmarkStart w:id="43" w:name="_Toc390915546"/>
       <w:r>
         <w:lastRenderedPageBreak/>
         <w:t>Security and Access Control Testing</w:t>
       </w:r>
-      <w:bookmarkEnd w:id="41"/>
       <w:bookmarkEnd w:id="42"/>
+      <w:bookmarkEnd w:id="43"/>
     </w:p>
     <w:p>
       <w:pPr>
@@ -10418,6 +8754,9 @@
               <w:t>Проверить</w:t>
             </w:r>
             <w:r>
+              <w:rPr>
+                <w:lang w:val="ru-RU"/>
+              </w:rPr>
               <w:t xml:space="preserve">, </w:t>
             </w:r>
             <w:r>
@@ -10427,6 +8766,9 @@
               <w:t>что</w:t>
             </w:r>
             <w:r>
+              <w:rPr>
+                <w:lang w:val="ru-RU"/>
+              </w:rPr>
               <w:t xml:space="preserve"> </w:t>
             </w:r>
             <w:r>
@@ -10436,6 +8778,9 @@
               <w:t>пользователю</w:t>
             </w:r>
             <w:r>
+              <w:rPr>
+                <w:lang w:val="ru-RU"/>
+              </w:rPr>
               <w:t xml:space="preserve"> </w:t>
             </w:r>
             <w:r>
@@ -10445,6 +8790,9 @@
               <w:t>системы</w:t>
             </w:r>
             <w:r>
+              <w:rPr>
+                <w:lang w:val="ru-RU"/>
+              </w:rPr>
               <w:t xml:space="preserve"> </w:t>
             </w:r>
             <w:r>
@@ -10454,6 +8802,9 @@
               <w:t>доступны</w:t>
             </w:r>
             <w:r>
+              <w:rPr>
+                <w:lang w:val="ru-RU"/>
+              </w:rPr>
               <w:t xml:space="preserve"> </w:t>
             </w:r>
             <w:r>
@@ -10463,6 +8814,9 @@
               <w:t>только</w:t>
             </w:r>
             <w:r>
+              <w:rPr>
+                <w:lang w:val="ru-RU"/>
+              </w:rPr>
               <w:t xml:space="preserve"> </w:t>
             </w:r>
             <w:r>
@@ -10472,6 +8826,9 @@
               <w:t>те</w:t>
             </w:r>
             <w:r>
+              <w:rPr>
+                <w:lang w:val="ru-RU"/>
+              </w:rPr>
               <w:t xml:space="preserve"> </w:t>
             </w:r>
             <w:r>
@@ -10481,6 +8838,9 @@
               <w:t>функции</w:t>
             </w:r>
             <w:r>
+              <w:rPr>
+                <w:lang w:val="ru-RU"/>
+              </w:rPr>
               <w:t xml:space="preserve"> </w:t>
             </w:r>
             <w:r>
@@ -10490,6 +8850,9 @@
               <w:t>системы</w:t>
             </w:r>
             <w:r>
+              <w:rPr>
+                <w:lang w:val="ru-RU"/>
+              </w:rPr>
               <w:t xml:space="preserve">, </w:t>
             </w:r>
             <w:r>
@@ -10499,6 +8862,9 @@
               <w:t>которые</w:t>
             </w:r>
             <w:r>
+              <w:rPr>
+                <w:lang w:val="ru-RU"/>
+              </w:rPr>
               <w:t xml:space="preserve"> </w:t>
             </w:r>
             <w:r>
@@ -10508,6 +8874,9 @@
               <w:t>установлены</w:t>
             </w:r>
             <w:r>
+              <w:rPr>
+                <w:lang w:val="ru-RU"/>
+              </w:rPr>
               <w:t xml:space="preserve"> </w:t>
             </w:r>
             <w:r>
@@ -10517,6 +8886,9 @@
               <w:t>его</w:t>
             </w:r>
             <w:r>
+              <w:rPr>
+                <w:lang w:val="ru-RU"/>
+              </w:rPr>
               <w:t xml:space="preserve"> </w:t>
             </w:r>
             <w:r>
@@ -10526,6 +8898,9 @@
               <w:t>ролью</w:t>
             </w:r>
             <w:r>
+              <w:rPr>
+                <w:lang w:val="ru-RU"/>
+              </w:rPr>
               <w:t xml:space="preserve"> </w:t>
             </w:r>
             <w:r>
@@ -10535,6 +8910,9 @@
               <w:t>в</w:t>
             </w:r>
             <w:r>
+              <w:rPr>
+                <w:lang w:val="ru-RU"/>
+              </w:rPr>
               <w:t xml:space="preserve"> </w:t>
             </w:r>
             <w:r>
@@ -10544,6 +8922,9 @@
               <w:t>системе</w:t>
             </w:r>
             <w:r>
+              <w:rPr>
+                <w:lang w:val="ru-RU"/>
+              </w:rPr>
               <w:t xml:space="preserve">. </w:t>
             </w:r>
             <w:r>
@@ -10650,14 +9031,7 @@
               <w:rPr>
                 <w:lang w:val="ru-RU"/>
               </w:rPr>
-              <w:t xml:space="preserve">Выполнить вход в систему через пользовательский интерфейс и зайти </w:t>
-            </w:r>
-            <w:proofErr w:type="gramStart"/>
-            <w:r>
-              <w:rPr>
-                <w:lang w:val="ru-RU"/>
-              </w:rPr>
-              <w:t xml:space="preserve">на </w:t>
+              <w:t xml:space="preserve">Выполнить вход в систему через пользовательский интерфейс и зайти на </w:t>
             </w:r>
             <w:r>
               <w:rPr>
@@ -10669,14 +9043,7 @@
               <w:rPr>
                 <w:lang w:val="ru-RU"/>
               </w:rPr>
-              <w:t xml:space="preserve"> страницы через ввод адреса к этим страницам в адресную строку</w:t>
-            </w:r>
-            <w:proofErr w:type="gramEnd"/>
-            <w:r>
-              <w:rPr>
-                <w:lang w:val="ru-RU"/>
-              </w:rPr>
-              <w:t xml:space="preserve"> браузера.</w:t>
+              <w:t xml:space="preserve"> страницы через ввод адреса к этим страницам в адресную строку браузера.</w:t>
             </w:r>
           </w:p>
         </w:tc>
@@ -10857,13 +9224,8 @@
             <w:hideMark/>
           </w:tcPr>
           <w:p>
-            <w:proofErr w:type="spellStart"/>
-            <w:r>
-              <w:t>JUnit</w:t>
-            </w:r>
-            <w:proofErr w:type="spellEnd"/>
-            <w:r>
-              <w:t xml:space="preserve"> 4 </w:t>
+            <w:r>
+              <w:t xml:space="preserve">JUnit 4 </w:t>
             </w:r>
             <w:r>
               <w:rPr>
@@ -11143,13 +9505,13 @@
           <w:lang w:val="ru-RU"/>
         </w:rPr>
       </w:pPr>
-      <w:bookmarkStart w:id="43" w:name="5.2.11_____Configuration_Testing"/>
-      <w:bookmarkStart w:id="44" w:name="_Toc390907431"/>
+      <w:bookmarkStart w:id="44" w:name="5.2.11_____Configuration_Testing"/>
+      <w:bookmarkStart w:id="45" w:name="_Toc390915547"/>
       <w:r>
         <w:t>Configuration Testing</w:t>
       </w:r>
-      <w:bookmarkEnd w:id="43"/>
       <w:bookmarkEnd w:id="44"/>
+      <w:bookmarkEnd w:id="45"/>
     </w:p>
     <w:p>
       <w:pPr>
@@ -11355,15 +9717,7 @@
               </w:rPr>
             </w:pPr>
             <w:r>
-              <w:t xml:space="preserve">Solaris 25, </w:t>
-            </w:r>
-            <w:proofErr w:type="spellStart"/>
-            <w:r>
-              <w:t>Chronium</w:t>
-            </w:r>
-            <w:proofErr w:type="spellEnd"/>
-            <w:r>
-              <w:t xml:space="preserve"> 25.</w:t>
+              <w:t>Solaris 25, Chronium 25.</w:t>
             </w:r>
           </w:p>
         </w:tc>
@@ -11693,8 +10047,7 @@
           <w:lang w:val="ru-RU"/>
         </w:rPr>
       </w:pPr>
-      <w:bookmarkStart w:id="45" w:name="6._____Entry_and_Exit_Criteria"/>
-      <w:bookmarkStart w:id="46" w:name="_Toc390907432"/>
+      <w:bookmarkStart w:id="46" w:name="6._____Entry_and_Exit_Criteria"/>
     </w:p>
     <w:p>
       <w:pPr>
@@ -11718,24 +10071,25 @@
       <w:pPr>
         <w:pStyle w:val="1"/>
       </w:pPr>
+      <w:bookmarkStart w:id="47" w:name="_Toc390915548"/>
       <w:r>
         <w:lastRenderedPageBreak/>
         <w:t>Entry and Exit Criteria</w:t>
       </w:r>
-      <w:bookmarkEnd w:id="45"/>
       <w:bookmarkEnd w:id="46"/>
+      <w:bookmarkEnd w:id="47"/>
     </w:p>
     <w:p>
       <w:pPr>
         <w:pStyle w:val="2"/>
       </w:pPr>
-      <w:bookmarkStart w:id="47" w:name="6.1_____Test_Plan"/>
-      <w:bookmarkStart w:id="48" w:name="_Toc390907433"/>
+      <w:bookmarkStart w:id="48" w:name="6.1_____Test_Plan"/>
+      <w:bookmarkStart w:id="49" w:name="_Toc390915549"/>
       <w:r>
         <w:t>Test Plan</w:t>
       </w:r>
-      <w:bookmarkEnd w:id="47"/>
       <w:bookmarkEnd w:id="48"/>
+      <w:bookmarkEnd w:id="49"/>
     </w:p>
     <w:p>
       <w:pPr>
@@ -11744,13 +10098,13 @@
           <w:lang w:val="ru-RU"/>
         </w:rPr>
       </w:pPr>
-      <w:bookmarkStart w:id="49" w:name="6.1.1_____Test_Plan_Entry_Criteria"/>
-      <w:bookmarkStart w:id="50" w:name="_Toc390907434"/>
+      <w:bookmarkStart w:id="50" w:name="6.1.1_____Test_Plan_Entry_Criteria"/>
+      <w:bookmarkStart w:id="51" w:name="_Toc390915550"/>
       <w:r>
         <w:t>Test Plan Entry Criteria</w:t>
       </w:r>
-      <w:bookmarkEnd w:id="49"/>
       <w:bookmarkEnd w:id="50"/>
+      <w:bookmarkEnd w:id="51"/>
     </w:p>
     <w:p>
       <w:pPr>
@@ -11773,13 +10127,13 @@
           <w:lang w:val="ru-RU"/>
         </w:rPr>
       </w:pPr>
-      <w:bookmarkStart w:id="51" w:name="6.1.2_____Test_Plan_Exit_Criteria"/>
-      <w:bookmarkStart w:id="52" w:name="_Toc390907435"/>
+      <w:bookmarkStart w:id="52" w:name="6.1.2_____Test_Plan_Exit_Criteria"/>
+      <w:bookmarkStart w:id="53" w:name="_Toc390915551"/>
       <w:r>
         <w:t>Test Plan Exit Criteria</w:t>
       </w:r>
-      <w:bookmarkEnd w:id="51"/>
       <w:bookmarkEnd w:id="52"/>
+      <w:bookmarkEnd w:id="53"/>
     </w:p>
     <w:p>
       <w:pPr>
@@ -11853,13 +10207,13 @@
           <w:lang w:val="ru-RU"/>
         </w:rPr>
       </w:pPr>
-      <w:bookmarkStart w:id="53" w:name="6.1.3_____Suspension_and_Resumption_Crit"/>
-      <w:bookmarkStart w:id="54" w:name="_Toc390907436"/>
+      <w:bookmarkStart w:id="54" w:name="6.1.3_____Suspension_and_Resumption_Crit"/>
+      <w:bookmarkStart w:id="55" w:name="_Toc390915552"/>
       <w:r>
         <w:t>Suspension and Resumption Criteria</w:t>
       </w:r>
-      <w:bookmarkEnd w:id="53"/>
       <w:bookmarkEnd w:id="54"/>
+      <w:bookmarkEnd w:id="55"/>
     </w:p>
     <w:p>
       <w:pPr>
@@ -11914,7 +10268,7 @@
           <w:lang w:val="ru-RU"/>
         </w:rPr>
       </w:pPr>
-      <w:bookmarkStart w:id="55" w:name="7._____Deliverables"/>
+      <w:bookmarkStart w:id="56" w:name="7._____Deliverables"/>
     </w:p>
     <w:p>
       <w:pPr>
@@ -11923,12 +10277,12 @@
           <w:lang w:val="ru-RU"/>
         </w:rPr>
       </w:pPr>
-      <w:bookmarkStart w:id="56" w:name="_Toc390907441"/>
+      <w:bookmarkStart w:id="57" w:name="_Toc390915553"/>
       <w:r>
         <w:t>Deliverables</w:t>
       </w:r>
-      <w:bookmarkEnd w:id="55"/>
       <w:bookmarkEnd w:id="56"/>
+      <w:bookmarkEnd w:id="57"/>
     </w:p>
     <w:p>
       <w:pPr>
@@ -11951,13 +10305,13 @@
           <w:lang w:val="ru-RU"/>
         </w:rPr>
       </w:pPr>
-      <w:bookmarkStart w:id="57" w:name="7.1_____Test_Evaluation_Summaries"/>
-      <w:bookmarkStart w:id="58" w:name="_Toc390907442"/>
+      <w:bookmarkStart w:id="58" w:name="7.1_____Test_Evaluation_Summaries"/>
+      <w:bookmarkStart w:id="59" w:name="_Toc390915554"/>
       <w:r>
         <w:t>Test Evaluation Summaries</w:t>
       </w:r>
-      <w:bookmarkEnd w:id="57"/>
       <w:bookmarkEnd w:id="58"/>
+      <w:bookmarkEnd w:id="59"/>
     </w:p>
     <w:p>
       <w:pPr>
@@ -11966,8 +10320,7 @@
           <w:lang w:val="ru-RU"/>
         </w:rPr>
       </w:pPr>
-      <w:bookmarkStart w:id="59" w:name="7.2_____Reporting_on_Test_Coverage"/>
-      <w:bookmarkStart w:id="60" w:name="_Toc390907443"/>
+      <w:bookmarkStart w:id="60" w:name="7.2_____Reporting_on_Test_Coverage"/>
       <w:r>
         <w:rPr>
           <w:lang w:val="ru-RU"/>
@@ -12103,8 +10456,7 @@
         </w:rPr>
       </w:pPr>
       <w:bookmarkStart w:id="61" w:name="7.4_____Incident_Logs_and_Change_Request"/>
-      <w:bookmarkStart w:id="62" w:name="_Toc390907445"/>
-      <w:bookmarkEnd w:id="59"/>
+      <w:bookmarkStart w:id="62" w:name="_Toc390915555"/>
       <w:bookmarkEnd w:id="60"/>
       <w:r>
         <w:t>Incident Logs and Change Requests</w:t>
@@ -12202,7 +10554,7 @@
         </w:rPr>
       </w:pPr>
       <w:bookmarkStart w:id="64" w:name="9._____Environmental_Needs"/>
-      <w:bookmarkStart w:id="65" w:name="_Toc390907453"/>
+      <w:bookmarkStart w:id="65" w:name="_Toc390915556"/>
       <w:bookmarkEnd w:id="63"/>
       <w:r>
         <w:lastRenderedPageBreak/>
@@ -12230,7 +10582,7 @@
         <w:pStyle w:val="2"/>
       </w:pPr>
       <w:bookmarkStart w:id="66" w:name="9.2_____Base_Software_Elements_in_the_Te"/>
-      <w:bookmarkStart w:id="67" w:name="_Toc390907455"/>
+      <w:bookmarkStart w:id="67" w:name="_Toc390915557"/>
       <w:r>
         <w:t>Base Software Elements in the Test Environment</w:t>
       </w:r>
@@ -12607,11 +10959,9 @@
             <w:vAlign w:val="center"/>
           </w:tcPr>
           <w:p>
-            <w:proofErr w:type="spellStart"/>
             <w:r>
               <w:t>Chronium</w:t>
             </w:r>
-            <w:proofErr w:type="spellEnd"/>
           </w:p>
         </w:tc>
         <w:tc>
@@ -12840,7 +11190,7 @@
         <w:pStyle w:val="2"/>
       </w:pPr>
       <w:bookmarkStart w:id="68" w:name="9.3_____Productivity_and_Support_Tools"/>
-      <w:bookmarkStart w:id="69" w:name="_Toc390907456"/>
+      <w:bookmarkStart w:id="69" w:name="_Toc390915558"/>
       <w:r>
         <w:t>Productivity and Support Tools</w:t>
       </w:r>
@@ -13278,13 +11628,8 @@
             <w:r>
               <w:t> </w:t>
             </w:r>
-            <w:proofErr w:type="spellStart"/>
-            <w:r>
-              <w:t>JUnit</w:t>
-            </w:r>
-            <w:proofErr w:type="spellEnd"/>
-            <w:r>
-              <w:t>; Eclipse</w:t>
+            <w:r>
+              <w:t>JUnit; Eclipse</w:t>
             </w:r>
           </w:p>
         </w:tc>
@@ -13387,11 +11732,9 @@
             <w:r>
               <w:t> </w:t>
             </w:r>
-            <w:proofErr w:type="spellStart"/>
             <w:r>
               <w:t>JMeter</w:t>
             </w:r>
-            <w:proofErr w:type="spellEnd"/>
           </w:p>
         </w:tc>
         <w:tc>
@@ -13695,7 +12038,7 @@
       <w:pPr>
         <w:pStyle w:val="1"/>
       </w:pPr>
-      <w:bookmarkStart w:id="71" w:name="_Toc390907458"/>
+      <w:bookmarkStart w:id="71" w:name="_Toc390915559"/>
       <w:r>
         <w:lastRenderedPageBreak/>
         <w:t>Responsibilities, Staffing, and Training Needs</w:t>
@@ -13725,7 +12068,7 @@
         </w:rPr>
       </w:pPr>
       <w:bookmarkStart w:id="72" w:name="10.1_____People_and_Roles"/>
-      <w:bookmarkStart w:id="73" w:name="_Toc390907459"/>
+      <w:bookmarkStart w:id="73" w:name="_Toc390915560"/>
       <w:r>
         <w:t>People and Roles</w:t>
       </w:r>
@@ -13933,25 +12276,7 @@
                 <w:b/>
                 <w:bCs/>
               </w:rPr>
-              <w:t xml:space="preserve">Specific </w:t>
-            </w:r>
-            <w:proofErr w:type="spellStart"/>
-            <w:r>
-              <w:rPr>
-                <w:rFonts w:ascii="Arial" w:hAnsi="Arial" w:cs="Arial"/>
-                <w:b/>
-                <w:bCs/>
-              </w:rPr>
-              <w:t>Responsbilities</w:t>
-            </w:r>
-            <w:proofErr w:type="spellEnd"/>
-            <w:r>
-              <w:rPr>
-                <w:rFonts w:ascii="Arial" w:hAnsi="Arial" w:cs="Arial"/>
-                <w:b/>
-                <w:bCs/>
-              </w:rPr>
-              <w:t xml:space="preserve"> or Comments</w:t>
+              <w:t>Specific Responsbilities or Comments</w:t>
             </w:r>
           </w:p>
         </w:tc>
@@ -14038,24 +12363,17 @@
                 <w:lang w:val="ru-RU"/>
               </w:rPr>
             </w:pPr>
-            <w:proofErr w:type="spellStart"/>
             <w:r>
               <w:t>Обя</w:t>
             </w:r>
-            <w:proofErr w:type="spellEnd"/>
             <w:r>
               <w:rPr>
                 <w:lang w:val="ru-RU"/>
               </w:rPr>
               <w:t>за</w:t>
             </w:r>
-            <w:proofErr w:type="spellStart"/>
-            <w:r>
-              <w:t>нности</w:t>
-            </w:r>
-            <w:proofErr w:type="spellEnd"/>
-            <w:r>
-              <w:t>:</w:t>
+            <w:r>
+              <w:t>нности:</w:t>
             </w:r>
           </w:p>
           <w:p>
@@ -14591,7 +12909,7 @@
         </w:rPr>
       </w:pPr>
       <w:bookmarkStart w:id="75" w:name="12._____Risks,_Dependencies,_Assumptions"/>
-      <w:bookmarkStart w:id="76" w:name="_Toc390907462"/>
+      <w:bookmarkStart w:id="76" w:name="_Toc390915561"/>
       <w:bookmarkEnd w:id="74"/>
       <w:r>
         <w:lastRenderedPageBreak/>
@@ -15200,7 +13518,7 @@
       <w:pPr>
         <w:pStyle w:val="1"/>
       </w:pPr>
-      <w:bookmarkStart w:id="78" w:name="_Toc390907463"/>
+      <w:bookmarkStart w:id="78" w:name="_Toc390915562"/>
       <w:r>
         <w:t>Management Process and Procedures</w:t>
       </w:r>
@@ -15215,7 +13533,7 @@
         </w:rPr>
       </w:pPr>
       <w:bookmarkStart w:id="79" w:name="13.1_____Measuring_and_Assessing_the_Ext"/>
-      <w:bookmarkStart w:id="80" w:name="_Toc390907464"/>
+      <w:bookmarkStart w:id="80" w:name="_Toc390915563"/>
       <w:r>
         <w:t>Measuring and Assessing the Extent of Testing</w:t>
       </w:r>
@@ -15241,7 +13559,7 @@
         <w:pStyle w:val="2"/>
       </w:pPr>
       <w:bookmarkStart w:id="81" w:name="13.6______Approval_and_Signoff"/>
-      <w:bookmarkStart w:id="82" w:name="_Toc390907469"/>
+      <w:bookmarkStart w:id="82" w:name="_Toc390915564"/>
       <w:r>
         <w:t>Approval and Signoff</w:t>
       </w:r>
@@ -15325,8 +13643,6 @@
         </w:rPr>
         <w:t>Процесс тестирования должен быть утвержден заказчиком.</w:t>
       </w:r>
-      <w:bookmarkStart w:id="83" w:name="_GoBack"/>
-      <w:bookmarkEnd w:id="83"/>
       <w:r>
         <w:rPr>
           <w:color w:val="000000"/>
@@ -15477,17 +13793,27 @@
           <w:r>
             <w:sym w:font="Symbol" w:char="F0D3"/>
           </w:r>
-          <w:fldSimple w:instr=" DOCPROPERTY &quot;Company&quot;  \* MERGEFORMAT ">
-            <w:r>
-              <w:t>&lt;</w:t>
-            </w:r>
-            <w:r>
-              <w:t xml:space="preserve">CRAFT-DEVELOPMENT </w:t>
-            </w:r>
-            <w:r>
-              <w:t>&gt;</w:t>
-            </w:r>
-          </w:fldSimple>
+          <w:r>
+            <w:fldChar w:fldCharType="begin"/>
+          </w:r>
+          <w:r>
+            <w:instrText xml:space="preserve"> DOCPROPERTY "Company"  \* MERGEFORMAT </w:instrText>
+          </w:r>
+          <w:r>
+            <w:fldChar w:fldCharType="separate"/>
+          </w:r>
+          <w:r>
+            <w:t>&lt;</w:t>
+          </w:r>
+          <w:r>
+            <w:t xml:space="preserve">CRAFT-DEVELOPMENT </w:t>
+          </w:r>
+          <w:r>
+            <w:t>&gt;</w:t>
+          </w:r>
+          <w:r>
+            <w:fldChar w:fldCharType="end"/>
+          </w:r>
           <w:r>
             <w:t xml:space="preserve">, </w:t>
           </w:r>
@@ -15554,7 +13880,7 @@
               <w:rStyle w:val="a8"/>
               <w:noProof/>
             </w:rPr>
-            <w:t>16</w:t>
+            <w:t>4</w:t>
           </w:r>
           <w:r>
             <w:rPr>
@@ -15568,15 +13894,29 @@
             </w:rPr>
             <w:t xml:space="preserve"> of </w:t>
           </w:r>
-          <w:fldSimple w:instr=" NUMPAGES  \* MERGEFORMAT ">
-            <w:r>
-              <w:rPr>
-                <w:rStyle w:val="a8"/>
-                <w:noProof/>
-              </w:rPr>
-              <w:t>17</w:t>
-            </w:r>
-          </w:fldSimple>
+          <w:r>
+            <w:fldChar w:fldCharType="begin"/>
+          </w:r>
+          <w:r>
+            <w:instrText xml:space="preserve"> NUMPAGES  \* MERGEFORMAT </w:instrText>
+          </w:r>
+          <w:r>
+            <w:fldChar w:fldCharType="separate"/>
+          </w:r>
+          <w:r>
+            <w:rPr>
+              <w:rStyle w:val="a8"/>
+              <w:noProof/>
+            </w:rPr>
+            <w:t>17</w:t>
+          </w:r>
+          <w:r>
+            <w:rPr>
+              <w:rStyle w:val="a8"/>
+              <w:noProof/>
+            </w:rPr>
+            <w:fldChar w:fldCharType="end"/>
+          </w:r>
         </w:p>
       </w:tc>
     </w:tr>
@@ -15656,16 +13996,31 @@
         <w:lang w:val="ru-RU"/>
       </w:rPr>
     </w:pPr>
-    <w:fldSimple w:instr=" DOCPROPERTY &quot;Company&quot;  \* MERGEFORMAT ">
-      <w:r>
-        <w:rPr>
-          <w:rFonts w:ascii="Arial" w:hAnsi="Arial"/>
-          <w:b/>
-          <w:sz w:val="36"/>
-        </w:rPr>
-        <w:t>&lt;CRAFT-DEVELOPMENT&gt;</w:t>
-      </w:r>
-    </w:fldSimple>
+    <w:r>
+      <w:fldChar w:fldCharType="begin"/>
+    </w:r>
+    <w:r>
+      <w:instrText xml:space="preserve"> DOCPROPERTY "Company"  \* MERGEFORMAT </w:instrText>
+    </w:r>
+    <w:r>
+      <w:fldChar w:fldCharType="separate"/>
+    </w:r>
+    <w:r>
+      <w:rPr>
+        <w:rFonts w:ascii="Arial" w:hAnsi="Arial"/>
+        <w:b/>
+        <w:sz w:val="36"/>
+      </w:rPr>
+      <w:t>&lt;CRAFT-DEVELOPMENT&gt;</w:t>
+    </w:r>
+    <w:r>
+      <w:rPr>
+        <w:rFonts w:ascii="Arial" w:hAnsi="Arial"/>
+        <w:b/>
+        <w:sz w:val="36"/>
+      </w:rPr>
+      <w:fldChar w:fldCharType="end"/>
+    </w:r>
   </w:p>
   <w:p>
     <w:pPr>
@@ -15716,29 +14071,39 @@
             <w:spacing w:line="240" w:lineRule="auto"/>
             <w:jc w:val="right"/>
           </w:pPr>
-          <w:fldSimple w:instr=" SUBJECT  \* MERGEFORMAT ">
-            <w:r>
-              <w:rPr>
-                <w:lang w:val="ru-RU"/>
-              </w:rPr>
-              <w:t>&lt;</w:t>
-            </w:r>
-            <w:r>
-              <w:rPr>
-                <w:lang w:val="ru-RU"/>
-              </w:rPr>
-              <w:t>МКСИД</w:t>
-            </w:r>
-            <w:r>
-              <w:rPr>
-                <w:lang w:val="ru-RU"/>
-              </w:rPr>
-              <w:t xml:space="preserve"> «Иллюзия»</w:t>
-            </w:r>
-            <w:r>
-              <w:t>&gt;</w:t>
-            </w:r>
-          </w:fldSimple>
+          <w:r>
+            <w:fldChar w:fldCharType="begin"/>
+          </w:r>
+          <w:r>
+            <w:instrText xml:space="preserve"> SUBJECT  \* MERGEFORMAT </w:instrText>
+          </w:r>
+          <w:r>
+            <w:fldChar w:fldCharType="separate"/>
+          </w:r>
+          <w:r>
+            <w:rPr>
+              <w:lang w:val="ru-RU"/>
+            </w:rPr>
+            <w:t>&lt;</w:t>
+          </w:r>
+          <w:r>
+            <w:rPr>
+              <w:lang w:val="ru-RU"/>
+            </w:rPr>
+            <w:t>МКСИД</w:t>
+          </w:r>
+          <w:r>
+            <w:rPr>
+              <w:lang w:val="ru-RU"/>
+            </w:rPr>
+            <w:t xml:space="preserve"> «Иллюзия»</w:t>
+          </w:r>
+          <w:r>
+            <w:t>&gt;</w:t>
+          </w:r>
+          <w:r>
+            <w:fldChar w:fldCharType="end"/>
+          </w:r>
         </w:p>
       </w:tc>
       <w:tc>
@@ -19250,7 +17615,7 @@
 </file>
 
 <file path=customXml/itemProps1.xml><?xml version="1.0" encoding="utf-8"?>
-<ds:datastoreItem xmlns:ds="http://schemas.openxmlformats.org/officeDocument/2006/customXml" ds:itemID="{1C1E8CAA-765F-4BF4-A2E9-3AE9649A7893}">
+<ds:datastoreItem xmlns:ds="http://schemas.openxmlformats.org/officeDocument/2006/customXml" ds:itemID="{980D3A03-20F1-4B48-92FB-B52623F9559C}">
   <ds:schemaRefs>
     <ds:schemaRef ds:uri="http://schemas.openxmlformats.org/officeDocument/2006/bibliography"/>
   </ds:schemaRefs>

</xml_diff>

<commit_message>
change stress testing chapter
</commit_message>
<xml_diff>
--- a/RUP/Test Plan.docx
+++ b/RUP/Test Plan.docx
@@ -475,8 +475,6 @@
       <w:r>
         <w:fldChar w:fldCharType="separate"/>
       </w:r>
-      <w:bookmarkStart w:id="0" w:name="_GoBack"/>
-      <w:bookmarkEnd w:id="0"/>
       <w:r>
         <w:rPr>
           <w:noProof/>
@@ -3567,28 +3565,28 @@
       <w:pPr>
         <w:pStyle w:val="1"/>
       </w:pPr>
-      <w:bookmarkStart w:id="1" w:name="1._____Introduction"/>
-      <w:bookmarkStart w:id="2" w:name="_Toc390915526"/>
+      <w:bookmarkStart w:id="0" w:name="1._____Introduction"/>
+      <w:bookmarkStart w:id="1" w:name="_Toc390915526"/>
       <w:r>
         <w:t>Introduction</w:t>
       </w:r>
+      <w:bookmarkEnd w:id="0"/>
       <w:bookmarkEnd w:id="1"/>
+    </w:p>
+    <w:p>
+      <w:pPr>
+        <w:pStyle w:val="2"/>
+        <w:rPr>
+          <w:lang w:val="ru-RU"/>
+        </w:rPr>
+      </w:pPr>
+      <w:bookmarkStart w:id="2" w:name="1.1_____Purpose"/>
+      <w:bookmarkStart w:id="3" w:name="_Toc390915527"/>
+      <w:r>
+        <w:t>Purpose</w:t>
+      </w:r>
       <w:bookmarkEnd w:id="2"/>
-    </w:p>
-    <w:p>
-      <w:pPr>
-        <w:pStyle w:val="2"/>
-        <w:rPr>
-          <w:lang w:val="ru-RU"/>
-        </w:rPr>
-      </w:pPr>
-      <w:bookmarkStart w:id="3" w:name="1.1_____Purpose"/>
-      <w:bookmarkStart w:id="4" w:name="_Toc390915527"/>
-      <w:r>
-        <w:t>Purpose</w:t>
-      </w:r>
       <w:bookmarkEnd w:id="3"/>
-      <w:bookmarkEnd w:id="4"/>
     </w:p>
     <w:p>
       <w:pPr>
@@ -3751,13 +3749,13 @@
           <w:lang w:val="ru-RU"/>
         </w:rPr>
       </w:pPr>
-      <w:bookmarkStart w:id="5" w:name="1.2_____Scope"/>
-      <w:bookmarkStart w:id="6" w:name="_Toc390915528"/>
+      <w:bookmarkStart w:id="4" w:name="1.2_____Scope"/>
+      <w:bookmarkStart w:id="5" w:name="_Toc390915528"/>
       <w:r>
         <w:t>Scope</w:t>
       </w:r>
+      <w:bookmarkEnd w:id="4"/>
       <w:bookmarkEnd w:id="5"/>
-      <w:bookmarkEnd w:id="6"/>
     </w:p>
     <w:p>
       <w:pPr>
@@ -3780,7 +3778,7 @@
           <w:lang w:val="ru-RU"/>
         </w:rPr>
       </w:pPr>
-      <w:bookmarkStart w:id="7" w:name="1.3_____Intended_Audience"/>
+      <w:bookmarkStart w:id="6" w:name="1.3_____Intended_Audience"/>
       <w:r>
         <w:rPr>
           <w:rStyle w:val="apple-converted-space"/>
@@ -3792,88 +3790,88 @@
         </w:rPr>
         <w:t> </w:t>
       </w:r>
-      <w:bookmarkStart w:id="8" w:name="_Toc390915529"/>
+      <w:bookmarkStart w:id="7" w:name="_Toc390915529"/>
       <w:r>
         <w:t>Intended Audience</w:t>
       </w:r>
+      <w:bookmarkEnd w:id="6"/>
       <w:bookmarkEnd w:id="7"/>
+    </w:p>
+    <w:p>
+      <w:pPr>
+        <w:ind w:left="450"/>
+        <w:rPr>
+          <w:lang w:val="ru-RU"/>
+        </w:rPr>
+      </w:pPr>
+      <w:r>
+        <w:rPr>
+          <w:lang w:val="ru-RU"/>
+        </w:rPr>
+        <w:t xml:space="preserve">Данный документ написан для команды тестирования, чтобы понимать нагрузку на команду и процесс тестирования приложения, и для менеджера проекта, который должен иметь общее представление о загрузке команды тестирования. Также данный документ является значимым для заказчиков проекта, как </w:t>
+      </w:r>
+      <w:r>
+        <w:rPr>
+          <w:lang w:val="ru-RU"/>
+        </w:rPr>
+        <w:t xml:space="preserve">гарантия </w:t>
+      </w:r>
+      <w:r>
+        <w:rPr>
+          <w:lang w:val="ru-RU"/>
+        </w:rPr>
+        <w:t xml:space="preserve"> качества выпускаемого продукта. </w:t>
+      </w:r>
+    </w:p>
+    <w:p>
+      <w:pPr>
+        <w:pStyle w:val="2"/>
+        <w:rPr>
+          <w:lang w:val="ru-RU"/>
+        </w:rPr>
+      </w:pPr>
+      <w:bookmarkStart w:id="8" w:name="1.4_____Document_Terminology_and_Acronym"/>
+      <w:bookmarkStart w:id="9" w:name="_Toc390915530"/>
+      <w:r>
+        <w:t>Document Terminology and Acronyms</w:t>
+      </w:r>
       <w:bookmarkEnd w:id="8"/>
-    </w:p>
-    <w:p>
-      <w:pPr>
-        <w:ind w:left="450"/>
-        <w:rPr>
-          <w:lang w:val="ru-RU"/>
-        </w:rPr>
-      </w:pPr>
-      <w:r>
-        <w:rPr>
-          <w:lang w:val="ru-RU"/>
-        </w:rPr>
-        <w:t xml:space="preserve">Данный документ написан для команды тестирования, чтобы понимать нагрузку на команду и процесс тестирования приложения, и для менеджера проекта, который должен иметь общее представление о загрузке команды тестирования. Также данный документ является значимым для заказчиков проекта, как </w:t>
-      </w:r>
-      <w:r>
-        <w:rPr>
-          <w:lang w:val="ru-RU"/>
-        </w:rPr>
-        <w:t xml:space="preserve">гарантия </w:t>
-      </w:r>
-      <w:r>
-        <w:rPr>
-          <w:lang w:val="ru-RU"/>
-        </w:rPr>
-        <w:t xml:space="preserve"> качества выпускаемого продукта. </w:t>
+      <w:bookmarkEnd w:id="9"/>
+    </w:p>
+    <w:p>
+      <w:pPr>
+        <w:ind w:left="720"/>
+        <w:rPr>
+          <w:lang w:val="ru-RU"/>
+        </w:rPr>
+      </w:pPr>
+      <w:r>
+        <w:rPr>
+          <w:lang w:val="ru-RU"/>
+        </w:rPr>
+        <w:t xml:space="preserve">Смотреть </w:t>
+      </w:r>
+      <w:r>
+        <w:t>[Glossary]</w:t>
+      </w:r>
+      <w:r>
+        <w:rPr>
+          <w:lang w:val="ru-RU"/>
+        </w:rPr>
+        <w:t>.</w:t>
       </w:r>
     </w:p>
     <w:p>
       <w:pPr>
         <w:pStyle w:val="2"/>
-        <w:rPr>
-          <w:lang w:val="ru-RU"/>
-        </w:rPr>
-      </w:pPr>
-      <w:bookmarkStart w:id="9" w:name="1.4_____Document_Terminology_and_Acronym"/>
-      <w:bookmarkStart w:id="10" w:name="_Toc390915530"/>
-      <w:r>
-        <w:t>Document Terminology and Acronyms</w:t>
-      </w:r>
-      <w:bookmarkEnd w:id="9"/>
+      </w:pPr>
+      <w:bookmarkStart w:id="10" w:name="1.5_____References"/>
+      <w:bookmarkStart w:id="11" w:name="_Toc390915531"/>
+      <w:r>
+        <w:t>References</w:t>
+      </w:r>
       <w:bookmarkEnd w:id="10"/>
-    </w:p>
-    <w:p>
-      <w:pPr>
-        <w:ind w:left="720"/>
-        <w:rPr>
-          <w:lang w:val="ru-RU"/>
-        </w:rPr>
-      </w:pPr>
-      <w:r>
-        <w:rPr>
-          <w:lang w:val="ru-RU"/>
-        </w:rPr>
-        <w:t xml:space="preserve">Смотреть </w:t>
-      </w:r>
-      <w:r>
-        <w:t>[Glossary]</w:t>
-      </w:r>
-      <w:r>
-        <w:rPr>
-          <w:lang w:val="ru-RU"/>
-        </w:rPr>
-        <w:t>.</w:t>
-      </w:r>
-    </w:p>
-    <w:p>
-      <w:pPr>
-        <w:pStyle w:val="2"/>
-      </w:pPr>
-      <w:bookmarkStart w:id="11" w:name="1.5_____References"/>
-      <w:bookmarkStart w:id="12" w:name="_Toc390915531"/>
-      <w:r>
-        <w:t>References</w:t>
-      </w:r>
       <w:bookmarkEnd w:id="11"/>
-      <w:bookmarkEnd w:id="12"/>
     </w:p>
     <w:p>
       <w:pPr>
@@ -3983,14 +3981,99 @@
         </w:rPr>
         <w:br w:type="page"/>
       </w:r>
-      <w:bookmarkStart w:id="13" w:name="2._____Evaluation_Mission_and_Test_Motiv"/>
-      <w:bookmarkStart w:id="14" w:name="_Toc390915532"/>
+      <w:bookmarkStart w:id="12" w:name="2._____Evaluation_Mission_and_Test_Motiv"/>
+      <w:bookmarkStart w:id="13" w:name="_Toc390915532"/>
       <w:r>
         <w:lastRenderedPageBreak/>
         <w:t>Evaluation Mission and Test Motivation</w:t>
       </w:r>
+      <w:bookmarkEnd w:id="12"/>
       <w:bookmarkEnd w:id="13"/>
+    </w:p>
+    <w:p>
+      <w:pPr>
+        <w:pStyle w:val="2"/>
+        <w:rPr>
+          <w:lang w:val="ru-RU"/>
+        </w:rPr>
+      </w:pPr>
+      <w:bookmarkStart w:id="14" w:name="2.1_____Background"/>
+      <w:bookmarkStart w:id="15" w:name="_Toc390915533"/>
+      <w:r>
+        <w:t>Background</w:t>
+      </w:r>
       <w:bookmarkEnd w:id="14"/>
+      <w:bookmarkEnd w:id="15"/>
+    </w:p>
+    <w:p>
+      <w:pPr>
+        <w:ind w:left="450"/>
+        <w:rPr>
+          <w:lang w:val="ru-RU"/>
+        </w:rPr>
+      </w:pPr>
+      <w:r>
+        <w:rPr>
+          <w:lang w:val="ru-RU"/>
+        </w:rPr>
+        <w:t>Целью для тестирования программного приложения является обеспечение требуемого уровня качества продукта и выявление как можно большего числа критических ошибок и ошибок, которые ведут к невозможности использования продукта в целом.</w:t>
+      </w:r>
+    </w:p>
+    <w:p>
+      <w:pPr>
+        <w:ind w:left="450"/>
+        <w:rPr>
+          <w:lang w:val="ru-RU"/>
+        </w:rPr>
+      </w:pPr>
+      <w:r>
+        <w:rPr>
+          <w:lang w:val="ru-RU"/>
+        </w:rPr>
+        <w:t xml:space="preserve">Запланированная тестовая активность является необходимой для проверки работоспособности системы с точки зрения функциональных и нефункциональных требований, описанных в </w:t>
+      </w:r>
+      <w:r>
+        <w:rPr>
+          <w:lang w:val="ru-RU"/>
+        </w:rPr>
+        <w:t>[</w:t>
+      </w:r>
+      <w:r>
+        <w:t>SRS</w:t>
+      </w:r>
+      <w:r>
+        <w:rPr>
+          <w:lang w:val="ru-RU"/>
+        </w:rPr>
+        <w:t xml:space="preserve">] </w:t>
+      </w:r>
+      <w:r>
+        <w:rPr>
+          <w:lang w:val="ru-RU"/>
+        </w:rPr>
+        <w:t xml:space="preserve">и </w:t>
+      </w:r>
+      <w:r>
+        <w:rPr>
+          <w:lang w:val="ru-RU"/>
+        </w:rPr>
+        <w:t>[</w:t>
+      </w:r>
+      <w:r>
+        <w:t>SAD</w:t>
+      </w:r>
+      <w:r>
+        <w:rPr>
+          <w:lang w:val="ru-RU"/>
+        </w:rPr>
+        <w:t>]</w:t>
+      </w:r>
+      <w:r>
+        <w:rPr>
+          <w:lang w:val="ru-RU"/>
+        </w:rPr>
+        <w:t>.</w:t>
+      </w:r>
     </w:p>
     <w:p>
       <w:pPr>
@@ -3999,98 +4082,13 @@
           <w:lang w:val="ru-RU"/>
         </w:rPr>
       </w:pPr>
-      <w:bookmarkStart w:id="15" w:name="2.1_____Background"/>
-      <w:bookmarkStart w:id="16" w:name="_Toc390915533"/>
-      <w:r>
-        <w:t>Background</w:t>
-      </w:r>
-      <w:bookmarkEnd w:id="15"/>
+      <w:bookmarkStart w:id="16" w:name="2.2_____Evaluation_Mission"/>
+      <w:bookmarkStart w:id="17" w:name="_Toc390915534"/>
+      <w:r>
+        <w:t>Evaluation Mission</w:t>
+      </w:r>
       <w:bookmarkEnd w:id="16"/>
-    </w:p>
-    <w:p>
-      <w:pPr>
-        <w:ind w:left="450"/>
-        <w:rPr>
-          <w:lang w:val="ru-RU"/>
-        </w:rPr>
-      </w:pPr>
-      <w:r>
-        <w:rPr>
-          <w:lang w:val="ru-RU"/>
-        </w:rPr>
-        <w:t>Целью для тестирования программного приложения является обеспечение требуемого уровня качества продукта и выявление как можно большего числа критических ошибок и ошибок, которые ведут к невозможности использования продукта в целом.</w:t>
-      </w:r>
-    </w:p>
-    <w:p>
-      <w:pPr>
-        <w:ind w:left="450"/>
-        <w:rPr>
-          <w:lang w:val="ru-RU"/>
-        </w:rPr>
-      </w:pPr>
-      <w:r>
-        <w:rPr>
-          <w:lang w:val="ru-RU"/>
-        </w:rPr>
-        <w:t xml:space="preserve">Запланированная тестовая активность является необходимой для проверки работоспособности системы с точки зрения функциональных и нефункциональных требований, описанных в </w:t>
-      </w:r>
-      <w:r>
-        <w:rPr>
-          <w:lang w:val="ru-RU"/>
-        </w:rPr>
-        <w:t>[</w:t>
-      </w:r>
-      <w:r>
-        <w:t>SRS</w:t>
-      </w:r>
-      <w:r>
-        <w:rPr>
-          <w:lang w:val="ru-RU"/>
-        </w:rPr>
-        <w:t xml:space="preserve">] </w:t>
-      </w:r>
-      <w:r>
-        <w:rPr>
-          <w:lang w:val="ru-RU"/>
-        </w:rPr>
-        <w:t xml:space="preserve">и </w:t>
-      </w:r>
-      <w:r>
-        <w:rPr>
-          <w:lang w:val="ru-RU"/>
-        </w:rPr>
-        <w:t>[</w:t>
-      </w:r>
-      <w:r>
-        <w:t>SAD</w:t>
-      </w:r>
-      <w:r>
-        <w:rPr>
-          <w:lang w:val="ru-RU"/>
-        </w:rPr>
-        <w:t>]</w:t>
-      </w:r>
-      <w:r>
-        <w:rPr>
-          <w:lang w:val="ru-RU"/>
-        </w:rPr>
-        <w:t>.</w:t>
-      </w:r>
-    </w:p>
-    <w:p>
-      <w:pPr>
-        <w:pStyle w:val="2"/>
-        <w:rPr>
-          <w:lang w:val="ru-RU"/>
-        </w:rPr>
-      </w:pPr>
-      <w:bookmarkStart w:id="17" w:name="2.2_____Evaluation_Mission"/>
-      <w:bookmarkStart w:id="18" w:name="_Toc390915534"/>
-      <w:r>
-        <w:t>Evaluation Mission</w:t>
-      </w:r>
       <w:bookmarkEnd w:id="17"/>
-      <w:bookmarkEnd w:id="18"/>
     </w:p>
     <w:p>
       <w:pPr>
@@ -4206,13 +4204,13 @@
           <w:lang w:val="ru-RU"/>
         </w:rPr>
       </w:pPr>
-      <w:bookmarkStart w:id="19" w:name="2.3_____Test_Motivators"/>
-      <w:bookmarkStart w:id="20" w:name="_Toc390915535"/>
+      <w:bookmarkStart w:id="18" w:name="2.3_____Test_Motivators"/>
+      <w:bookmarkStart w:id="19" w:name="_Toc390915535"/>
       <w:r>
         <w:t>Test Motivators</w:t>
       </w:r>
+      <w:bookmarkEnd w:id="18"/>
       <w:bookmarkEnd w:id="19"/>
-      <w:bookmarkEnd w:id="20"/>
     </w:p>
     <w:p>
       <w:pPr>
@@ -4273,14 +4271,14 @@
         </w:rPr>
         <w:br w:type="page"/>
       </w:r>
-      <w:bookmarkStart w:id="21" w:name="3._____Target_Test_Items"/>
-      <w:bookmarkStart w:id="22" w:name="_Toc390915536"/>
+      <w:bookmarkStart w:id="20" w:name="3._____Target_Test_Items"/>
+      <w:bookmarkStart w:id="21" w:name="_Toc390915536"/>
       <w:r>
         <w:lastRenderedPageBreak/>
         <w:t>Target Test Items</w:t>
       </w:r>
+      <w:bookmarkEnd w:id="20"/>
       <w:bookmarkEnd w:id="21"/>
-      <w:bookmarkEnd w:id="22"/>
     </w:p>
     <w:p>
       <w:pPr>
@@ -4419,26 +4417,26 @@
         </w:rPr>
         <w:br w:type="page"/>
       </w:r>
-      <w:bookmarkStart w:id="23" w:name="4._____Outline_of_Planned_Tests"/>
-      <w:bookmarkStart w:id="24" w:name="_Toc390915537"/>
+      <w:bookmarkStart w:id="22" w:name="4._____Outline_of_Planned_Tests"/>
+      <w:bookmarkStart w:id="23" w:name="_Toc390915537"/>
       <w:r>
         <w:lastRenderedPageBreak/>
         <w:t>Outline of Planned Tests</w:t>
       </w:r>
+      <w:bookmarkEnd w:id="22"/>
       <w:bookmarkEnd w:id="23"/>
+    </w:p>
+    <w:p>
+      <w:pPr>
+        <w:pStyle w:val="2"/>
+      </w:pPr>
+      <w:bookmarkStart w:id="24" w:name="4.1_____Outline_of_Test_Inclusions"/>
+      <w:bookmarkStart w:id="25" w:name="_Toc390915538"/>
+      <w:r>
+        <w:t>Outline of Test Inclusions</w:t>
+      </w:r>
       <w:bookmarkEnd w:id="24"/>
-    </w:p>
-    <w:p>
-      <w:pPr>
-        <w:pStyle w:val="2"/>
-      </w:pPr>
-      <w:bookmarkStart w:id="25" w:name="4.1_____Outline_of_Test_Inclusions"/>
-      <w:bookmarkStart w:id="26" w:name="_Toc390915538"/>
-      <w:r>
-        <w:t>Outline of Test Inclusions</w:t>
-      </w:r>
       <w:bookmarkEnd w:id="25"/>
-      <w:bookmarkEnd w:id="26"/>
     </w:p>
     <w:p>
       <w:pPr>
@@ -4447,7 +4445,7 @@
           <w:lang w:val="ru-RU"/>
         </w:rPr>
       </w:pPr>
-      <w:bookmarkStart w:id="27" w:name="4.2_____Outline_of_Other_Candidates_for_"/>
+      <w:bookmarkStart w:id="26" w:name="4.2_____Outline_of_Other_Candidates_for_"/>
       <w:r>
         <w:rPr>
           <w:lang w:val="ru-RU"/>
@@ -4869,7 +4867,7 @@
         <w:t>Solaris OS 10, Chronium 25.</w:t>
       </w:r>
     </w:p>
-    <w:bookmarkEnd w:id="27"/>
+    <w:bookmarkEnd w:id="26"/>
     <w:p>
       <w:pPr>
         <w:pStyle w:val="1"/>
@@ -4885,162 +4883,162 @@
         </w:rPr>
         <w:br w:type="page"/>
       </w:r>
-      <w:bookmarkStart w:id="28" w:name="5._____Test_Approach"/>
-      <w:bookmarkStart w:id="29" w:name="_Toc390915539"/>
+      <w:bookmarkStart w:id="27" w:name="5._____Test_Approach"/>
+      <w:bookmarkStart w:id="28" w:name="_Toc390915539"/>
       <w:r>
         <w:lastRenderedPageBreak/>
         <w:t>Test Approach</w:t>
       </w:r>
+      <w:bookmarkEnd w:id="27"/>
       <w:bookmarkEnd w:id="28"/>
+    </w:p>
+    <w:p>
+      <w:pPr>
+        <w:ind w:left="450"/>
+        <w:rPr>
+          <w:lang w:val="ru-RU"/>
+        </w:rPr>
+      </w:pPr>
+      <w:r>
+        <w:rPr>
+          <w:lang w:val="ru-RU"/>
+        </w:rPr>
+        <w:t>Данный раздел представляет рекомендованные стратегии для разработки и выполнения обязательных тестов. Предыдущий раздел устанавливал, какие объекты будут протестированы и какие типы тестов будут проведены.</w:t>
+      </w:r>
+      <w:r>
+        <w:rPr>
+          <w:lang w:val="ru-RU"/>
+        </w:rPr>
+        <w:t xml:space="preserve"> Этот</w:t>
+      </w:r>
+      <w:r>
+        <w:rPr>
+          <w:lang w:val="ru-RU"/>
+        </w:rPr>
+        <w:t xml:space="preserve"> </w:t>
+      </w:r>
+      <w:r>
+        <w:rPr>
+          <w:lang w:val="ru-RU"/>
+        </w:rPr>
+        <w:t>раздел</w:t>
+      </w:r>
+      <w:r>
+        <w:rPr>
+          <w:lang w:val="ru-RU"/>
+        </w:rPr>
+        <w:t xml:space="preserve"> </w:t>
+      </w:r>
+      <w:r>
+        <w:rPr>
+          <w:lang w:val="ru-RU"/>
+        </w:rPr>
+        <w:t>описывает</w:t>
+      </w:r>
+      <w:r>
+        <w:rPr>
+          <w:lang w:val="ru-RU"/>
+        </w:rPr>
+        <w:t xml:space="preserve">, </w:t>
+      </w:r>
+      <w:r>
+        <w:rPr>
+          <w:lang w:val="ru-RU"/>
+        </w:rPr>
+        <w:t>как</w:t>
+      </w:r>
+      <w:r>
+        <w:rPr>
+          <w:lang w:val="ru-RU"/>
+        </w:rPr>
+        <w:t xml:space="preserve"> </w:t>
+      </w:r>
+      <w:r>
+        <w:rPr>
+          <w:lang w:val="ru-RU"/>
+        </w:rPr>
+        <w:t>эти</w:t>
+      </w:r>
+      <w:r>
+        <w:rPr>
+          <w:lang w:val="ru-RU"/>
+        </w:rPr>
+        <w:t xml:space="preserve"> </w:t>
+      </w:r>
+      <w:r>
+        <w:rPr>
+          <w:lang w:val="ru-RU"/>
+        </w:rPr>
+        <w:t>тесты</w:t>
+      </w:r>
+      <w:r>
+        <w:rPr>
+          <w:lang w:val="ru-RU"/>
+        </w:rPr>
+        <w:t xml:space="preserve"> </w:t>
+      </w:r>
+      <w:r>
+        <w:rPr>
+          <w:lang w:val="ru-RU"/>
+        </w:rPr>
+        <w:t>будут</w:t>
+      </w:r>
+      <w:r>
+        <w:rPr>
+          <w:lang w:val="ru-RU"/>
+        </w:rPr>
+        <w:t xml:space="preserve"> </w:t>
+      </w:r>
+      <w:r>
+        <w:rPr>
+          <w:lang w:val="ru-RU"/>
+        </w:rPr>
+        <w:t>реализованы</w:t>
+      </w:r>
+      <w:r>
+        <w:rPr>
+          <w:lang w:val="ru-RU"/>
+        </w:rPr>
+        <w:t>.</w:t>
+      </w:r>
+    </w:p>
+    <w:p>
+      <w:pPr>
+        <w:ind w:left="450"/>
+        <w:rPr>
+          <w:lang w:val="ru-RU"/>
+        </w:rPr>
+      </w:pPr>
+      <w:r>
+        <w:rPr>
+          <w:lang w:val="ru-RU"/>
+        </w:rPr>
+        <w:t xml:space="preserve">Тестовые подходы описываются техниками, которые будут внедрены. </w:t>
+      </w:r>
+    </w:p>
+    <w:p>
+      <w:pPr>
+        <w:pStyle w:val="2"/>
+      </w:pPr>
+      <w:bookmarkStart w:id="29" w:name="5.2_____Testing_Techniques_and_Types"/>
+      <w:bookmarkStart w:id="30" w:name="_Toc390915540"/>
+      <w:r>
+        <w:t>Testing Techniques and Types</w:t>
+      </w:r>
       <w:bookmarkEnd w:id="29"/>
-    </w:p>
-    <w:p>
-      <w:pPr>
-        <w:ind w:left="450"/>
-        <w:rPr>
-          <w:lang w:val="ru-RU"/>
-        </w:rPr>
-      </w:pPr>
-      <w:r>
-        <w:rPr>
-          <w:lang w:val="ru-RU"/>
-        </w:rPr>
-        <w:t>Данный раздел представляет рекомендованные стратегии для разработки и выполнения обязательных тестов. Предыдущий раздел устанавливал, какие объекты будут протестированы и какие типы тестов будут проведены.</w:t>
-      </w:r>
-      <w:r>
-        <w:rPr>
-          <w:lang w:val="ru-RU"/>
-        </w:rPr>
-        <w:t xml:space="preserve"> Этот</w:t>
-      </w:r>
-      <w:r>
-        <w:rPr>
-          <w:lang w:val="ru-RU"/>
-        </w:rPr>
-        <w:t xml:space="preserve"> </w:t>
-      </w:r>
-      <w:r>
-        <w:rPr>
-          <w:lang w:val="ru-RU"/>
-        </w:rPr>
-        <w:t>раздел</w:t>
-      </w:r>
-      <w:r>
-        <w:rPr>
-          <w:lang w:val="ru-RU"/>
-        </w:rPr>
-        <w:t xml:space="preserve"> </w:t>
-      </w:r>
-      <w:r>
-        <w:rPr>
-          <w:lang w:val="ru-RU"/>
-        </w:rPr>
-        <w:t>описывает</w:t>
-      </w:r>
-      <w:r>
-        <w:rPr>
-          <w:lang w:val="ru-RU"/>
-        </w:rPr>
-        <w:t xml:space="preserve">, </w:t>
-      </w:r>
-      <w:r>
-        <w:rPr>
-          <w:lang w:val="ru-RU"/>
-        </w:rPr>
-        <w:t>как</w:t>
-      </w:r>
-      <w:r>
-        <w:rPr>
-          <w:lang w:val="ru-RU"/>
-        </w:rPr>
-        <w:t xml:space="preserve"> </w:t>
-      </w:r>
-      <w:r>
-        <w:rPr>
-          <w:lang w:val="ru-RU"/>
-        </w:rPr>
-        <w:t>эти</w:t>
-      </w:r>
-      <w:r>
-        <w:rPr>
-          <w:lang w:val="ru-RU"/>
-        </w:rPr>
-        <w:t xml:space="preserve"> </w:t>
-      </w:r>
-      <w:r>
-        <w:rPr>
-          <w:lang w:val="ru-RU"/>
-        </w:rPr>
-        <w:t>тесты</w:t>
-      </w:r>
-      <w:r>
-        <w:rPr>
-          <w:lang w:val="ru-RU"/>
-        </w:rPr>
-        <w:t xml:space="preserve"> </w:t>
-      </w:r>
-      <w:r>
-        <w:rPr>
-          <w:lang w:val="ru-RU"/>
-        </w:rPr>
-        <w:t>будут</w:t>
-      </w:r>
-      <w:r>
-        <w:rPr>
-          <w:lang w:val="ru-RU"/>
-        </w:rPr>
-        <w:t xml:space="preserve"> </w:t>
-      </w:r>
-      <w:r>
-        <w:rPr>
-          <w:lang w:val="ru-RU"/>
-        </w:rPr>
-        <w:t>реализованы</w:t>
-      </w:r>
-      <w:r>
-        <w:rPr>
-          <w:lang w:val="ru-RU"/>
-        </w:rPr>
-        <w:t>.</w:t>
-      </w:r>
-    </w:p>
-    <w:p>
-      <w:pPr>
-        <w:ind w:left="450"/>
-        <w:rPr>
-          <w:lang w:val="ru-RU"/>
-        </w:rPr>
-      </w:pPr>
-      <w:r>
-        <w:rPr>
-          <w:lang w:val="ru-RU"/>
-        </w:rPr>
-        <w:t xml:space="preserve">Тестовые подходы описываются техниками, которые будут внедрены. </w:t>
-      </w:r>
-    </w:p>
-    <w:p>
-      <w:pPr>
-        <w:pStyle w:val="2"/>
-      </w:pPr>
-      <w:bookmarkStart w:id="30" w:name="5.2_____Testing_Techniques_and_Types"/>
-      <w:bookmarkStart w:id="31" w:name="_Toc390915540"/>
-      <w:r>
-        <w:t>Testing Techniques and Types</w:t>
-      </w:r>
       <w:bookmarkEnd w:id="30"/>
+    </w:p>
+    <w:p>
+      <w:pPr>
+        <w:pStyle w:val="3"/>
+      </w:pPr>
+      <w:bookmarkStart w:id="31" w:name="5.2.1_____Data_and_Database_Integrity_Te"/>
+      <w:bookmarkStart w:id="32" w:name="_Toc390915541"/>
+      <w:r>
+        <w:t>Data and Database Integrity Testing</w:t>
+      </w:r>
       <w:bookmarkEnd w:id="31"/>
-    </w:p>
-    <w:p>
-      <w:pPr>
-        <w:pStyle w:val="3"/>
-      </w:pPr>
-      <w:bookmarkStart w:id="32" w:name="5.2.1_____Data_and_Database_Integrity_Te"/>
-      <w:bookmarkStart w:id="33" w:name="_Toc390915541"/>
-      <w:r>
-        <w:t>Data and Database Integrity Testing</w:t>
-      </w:r>
       <w:bookmarkEnd w:id="32"/>
-      <w:bookmarkEnd w:id="33"/>
     </w:p>
     <w:p>
       <w:pPr>
@@ -5720,13 +5718,13 @@
       <w:pPr>
         <w:pStyle w:val="3"/>
       </w:pPr>
-      <w:bookmarkStart w:id="34" w:name="5.2.2_____Function_Testing"/>
-      <w:bookmarkStart w:id="35" w:name="_Toc390915542"/>
+      <w:bookmarkStart w:id="33" w:name="5.2.2_____Function_Testing"/>
+      <w:bookmarkStart w:id="34" w:name="_Toc390915542"/>
       <w:r>
         <w:t>Function Testing</w:t>
       </w:r>
+      <w:bookmarkEnd w:id="33"/>
       <w:bookmarkEnd w:id="34"/>
-      <w:bookmarkEnd w:id="35"/>
     </w:p>
     <w:p>
       <w:pPr>
@@ -6441,13 +6439,13 @@
           <w:lang w:val="ru-RU"/>
         </w:rPr>
       </w:pPr>
-      <w:bookmarkStart w:id="36" w:name="5.2.4_____User_Interface_Testing"/>
-      <w:bookmarkStart w:id="37" w:name="_Toc390915543"/>
+      <w:bookmarkStart w:id="35" w:name="5.2.4_____User_Interface_Testing"/>
+      <w:bookmarkStart w:id="36" w:name="_Toc390915543"/>
       <w:r>
         <w:t>User Interface Testing</w:t>
       </w:r>
+      <w:bookmarkEnd w:id="35"/>
       <w:bookmarkEnd w:id="36"/>
-      <w:bookmarkEnd w:id="37"/>
     </w:p>
     <w:p>
       <w:pPr>
@@ -7136,13 +7134,13 @@
           <w:lang w:val="ru-RU"/>
         </w:rPr>
       </w:pPr>
-      <w:bookmarkStart w:id="38" w:name="5.2.5_____Performance_Profiling"/>
-      <w:bookmarkStart w:id="39" w:name="_Toc390915544"/>
+      <w:bookmarkStart w:id="37" w:name="5.2.5_____Performance_Profiling"/>
+      <w:bookmarkStart w:id="38" w:name="_Toc390915544"/>
       <w:r>
         <w:t>Performance Profiling</w:t>
       </w:r>
+      <w:bookmarkEnd w:id="37"/>
       <w:bookmarkEnd w:id="38"/>
-      <w:bookmarkEnd w:id="39"/>
     </w:p>
     <w:p>
       <w:pPr>
@@ -7778,13 +7776,13 @@
           <w:lang w:val="ru-RU"/>
         </w:rPr>
       </w:pPr>
-      <w:bookmarkStart w:id="40" w:name="5.2.7_____Stress_Testing"/>
-      <w:bookmarkStart w:id="41" w:name="_Toc390915545"/>
+      <w:bookmarkStart w:id="39" w:name="5.2.7_____Stress_Testing"/>
+      <w:bookmarkStart w:id="40" w:name="_Toc390915545"/>
       <w:r>
         <w:t>Stress Testing</w:t>
       </w:r>
+      <w:bookmarkEnd w:id="39"/>
       <w:bookmarkEnd w:id="40"/>
-      <w:bookmarkEnd w:id="41"/>
     </w:p>
     <w:p>
       <w:pPr>
@@ -8141,7 +8139,19 @@
               <w:rPr>
                 <w:lang w:val="ru-RU"/>
               </w:rPr>
-              <w:t xml:space="preserve"> системе стресс-условием является работа 20 пользователе</w:t>
+              <w:t xml:space="preserve"> системе стресс-условием является работа </w:t>
+            </w:r>
+            <w:r>
+              <w:rPr>
+                <w:lang w:val="ru-RU"/>
+              </w:rPr>
+              <w:t xml:space="preserve">более, чем </w:t>
+            </w:r>
+            <w:r>
+              <w:rPr>
+                <w:lang w:val="ru-RU"/>
+              </w:rPr>
+              <w:t>20 пользователе</w:t>
             </w:r>
             <w:r>
               <w:rPr>
@@ -8332,7 +8342,21 @@
               <w:rPr>
                 <w:lang w:val="ru-RU"/>
               </w:rPr>
-              <w:t>заказа для максимального числа пользователей.</w:t>
+              <w:t>заказа для максимального числа пользователей</w:t>
+            </w:r>
+            <w:r>
+              <w:rPr>
+                <w:lang w:val="ru-RU"/>
+              </w:rPr>
+              <w:t xml:space="preserve"> и последовательным увеличением для определения состояния, когда система откажет</w:t>
+            </w:r>
+            <w:bookmarkStart w:id="41" w:name="_GoBack"/>
+            <w:bookmarkEnd w:id="41"/>
+            <w:r>
+              <w:rPr>
+                <w:lang w:val="ru-RU"/>
+              </w:rPr>
+              <w:t>.</w:t>
             </w:r>
           </w:p>
         </w:tc>
@@ -9302,6 +9326,9 @@
               <w:t>Пользователи</w:t>
             </w:r>
             <w:r>
+              <w:rPr>
+                <w:lang w:val="ru-RU"/>
+              </w:rPr>
               <w:t xml:space="preserve"> </w:t>
             </w:r>
             <w:r>
@@ -9311,6 +9338,9 @@
               <w:t>с</w:t>
             </w:r>
             <w:r>
+              <w:rPr>
+                <w:lang w:val="ru-RU"/>
+              </w:rPr>
               <w:t xml:space="preserve"> </w:t>
             </w:r>
             <w:r>
@@ -9320,6 +9350,9 @@
               <w:t>различными</w:t>
             </w:r>
             <w:r>
+              <w:rPr>
+                <w:lang w:val="ru-RU"/>
+              </w:rPr>
               <w:t xml:space="preserve"> </w:t>
             </w:r>
             <w:r>
@@ -9329,6 +9362,9 @@
               <w:t>ролями</w:t>
             </w:r>
             <w:r>
+              <w:rPr>
+                <w:lang w:val="ru-RU"/>
+              </w:rPr>
               <w:t xml:space="preserve"> </w:t>
             </w:r>
             <w:r>
@@ -9338,6 +9374,9 @@
               <w:t>имеют</w:t>
             </w:r>
             <w:r>
+              <w:rPr>
+                <w:lang w:val="ru-RU"/>
+              </w:rPr>
               <w:t xml:space="preserve"> </w:t>
             </w:r>
             <w:r>
@@ -9347,6 +9386,9 @@
               <w:t>доступ</w:t>
             </w:r>
             <w:r>
+              <w:rPr>
+                <w:lang w:val="ru-RU"/>
+              </w:rPr>
               <w:t xml:space="preserve"> </w:t>
             </w:r>
             <w:r>
@@ -9356,6 +9398,9 @@
               <w:t>только</w:t>
             </w:r>
             <w:r>
+              <w:rPr>
+                <w:lang w:val="ru-RU"/>
+              </w:rPr>
               <w:t xml:space="preserve"> </w:t>
             </w:r>
             <w:r>
@@ -9365,6 +9410,9 @@
               <w:t>к</w:t>
             </w:r>
             <w:r>
+              <w:rPr>
+                <w:lang w:val="ru-RU"/>
+              </w:rPr>
               <w:t xml:space="preserve"> </w:t>
             </w:r>
             <w:r>
@@ -9374,6 +9422,9 @@
               <w:t>предназначенным</w:t>
             </w:r>
             <w:r>
+              <w:rPr>
+                <w:lang w:val="ru-RU"/>
+              </w:rPr>
               <w:t xml:space="preserve"> </w:t>
             </w:r>
             <w:r>
@@ -9383,6 +9434,9 @@
               <w:t>для</w:t>
             </w:r>
             <w:r>
+              <w:rPr>
+                <w:lang w:val="ru-RU"/>
+              </w:rPr>
               <w:t xml:space="preserve"> </w:t>
             </w:r>
             <w:r>
@@ -9392,6 +9446,9 @@
               <w:t>них</w:t>
             </w:r>
             <w:r>
+              <w:rPr>
+                <w:lang w:val="ru-RU"/>
+              </w:rPr>
               <w:t xml:space="preserve"> </w:t>
             </w:r>
             <w:r>
@@ -9401,6 +9458,9 @@
               <w:t>функциям</w:t>
             </w:r>
             <w:r>
+              <w:rPr>
+                <w:lang w:val="ru-RU"/>
+              </w:rPr>
               <w:t xml:space="preserve">. </w:t>
             </w:r>
           </w:p>
@@ -10515,6 +10575,7 @@
         <w:pStyle w:val="a9"/>
         <w:rPr>
           <w:color w:val="000000"/>
+          <w:lang w:val="ru-RU"/>
         </w:rPr>
       </w:pPr>
       <w:r>
@@ -10534,6 +10595,7 @@
           <w:color w:val="000000"/>
           <w:sz w:val="24"/>
           <w:szCs w:val="24"/>
+          <w:lang w:val="ru-RU"/>
         </w:rPr>
       </w:pPr>
       <w:bookmarkStart w:id="63" w:name="8._____Testing_Workflow"/>
@@ -10542,6 +10604,7 @@
           <w:rFonts w:cs="Arial"/>
           <w:color w:val="000000"/>
           <w:szCs w:val="24"/>
+          <w:lang w:val="ru-RU"/>
         </w:rPr>
         <w:br w:type="page"/>
       </w:r>
@@ -12353,7 +12416,15 @@
             <w:hideMark/>
           </w:tcPr>
           <w:p>
-            <w:r>
+            <w:pPr>
+              <w:rPr>
+                <w:lang w:val="ru-RU"/>
+              </w:rPr>
+            </w:pPr>
+            <w:r>
+              <w:rPr>
+                <w:lang w:val="ru-RU"/>
+              </w:rPr>
               <w:t>Обеспечивает управление процессом тестирования.</w:t>
             </w:r>
           </w:p>
@@ -12364,6 +12435,9 @@
               </w:rPr>
             </w:pPr>
             <w:r>
+              <w:rPr>
+                <w:lang w:val="ru-RU"/>
+              </w:rPr>
               <w:t>Обя</w:t>
             </w:r>
             <w:r>
@@ -12373,6 +12447,9 @@
               <w:t>за</w:t>
             </w:r>
             <w:r>
+              <w:rPr>
+                <w:lang w:val="ru-RU"/>
+              </w:rPr>
               <w:t>нности:</w:t>
             </w:r>
           </w:p>
@@ -13528,9 +13605,6 @@
     <w:p>
       <w:pPr>
         <w:pStyle w:val="2"/>
-        <w:rPr>
-          <w:lang w:val="ru-RU"/>
-        </w:rPr>
       </w:pPr>
       <w:bookmarkStart w:id="79" w:name="13.1_____Measuring_and_Assessing_the_Ext"/>
       <w:bookmarkStart w:id="80" w:name="_Toc390915563"/>
@@ -13793,27 +13867,17 @@
           <w:r>
             <w:sym w:font="Symbol" w:char="F0D3"/>
           </w:r>
-          <w:r>
-            <w:fldChar w:fldCharType="begin"/>
-          </w:r>
-          <w:r>
-            <w:instrText xml:space="preserve"> DOCPROPERTY "Company"  \* MERGEFORMAT </w:instrText>
-          </w:r>
-          <w:r>
-            <w:fldChar w:fldCharType="separate"/>
-          </w:r>
-          <w:r>
-            <w:t>&lt;</w:t>
-          </w:r>
-          <w:r>
-            <w:t xml:space="preserve">CRAFT-DEVELOPMENT </w:t>
-          </w:r>
-          <w:r>
-            <w:t>&gt;</w:t>
-          </w:r>
-          <w:r>
-            <w:fldChar w:fldCharType="end"/>
-          </w:r>
+          <w:fldSimple w:instr=" DOCPROPERTY &quot;Company&quot;  \* MERGEFORMAT ">
+            <w:r>
+              <w:t>&lt;</w:t>
+            </w:r>
+            <w:r>
+              <w:t xml:space="preserve">CRAFT-DEVELOPMENT </w:t>
+            </w:r>
+            <w:r>
+              <w:t>&gt;</w:t>
+            </w:r>
+          </w:fldSimple>
           <w:r>
             <w:t xml:space="preserve">, </w:t>
           </w:r>
@@ -13880,7 +13944,7 @@
               <w:rStyle w:val="a8"/>
               <w:noProof/>
             </w:rPr>
-            <w:t>4</w:t>
+            <w:t>11</w:t>
           </w:r>
           <w:r>
             <w:rPr>
@@ -13894,29 +13958,15 @@
             </w:rPr>
             <w:t xml:space="preserve"> of </w:t>
           </w:r>
-          <w:r>
-            <w:fldChar w:fldCharType="begin"/>
-          </w:r>
-          <w:r>
-            <w:instrText xml:space="preserve"> NUMPAGES  \* MERGEFORMAT </w:instrText>
-          </w:r>
-          <w:r>
-            <w:fldChar w:fldCharType="separate"/>
-          </w:r>
-          <w:r>
-            <w:rPr>
-              <w:rStyle w:val="a8"/>
-              <w:noProof/>
-            </w:rPr>
-            <w:t>17</w:t>
-          </w:r>
-          <w:r>
-            <w:rPr>
-              <w:rStyle w:val="a8"/>
-              <w:noProof/>
-            </w:rPr>
-            <w:fldChar w:fldCharType="end"/>
-          </w:r>
+          <w:fldSimple w:instr=" NUMPAGES  \* MERGEFORMAT ">
+            <w:r>
+              <w:rPr>
+                <w:rStyle w:val="a8"/>
+                <w:noProof/>
+              </w:rPr>
+              <w:t>17</w:t>
+            </w:r>
+          </w:fldSimple>
         </w:p>
       </w:tc>
     </w:tr>
@@ -13996,31 +14046,16 @@
         <w:lang w:val="ru-RU"/>
       </w:rPr>
     </w:pPr>
-    <w:r>
-      <w:fldChar w:fldCharType="begin"/>
-    </w:r>
-    <w:r>
-      <w:instrText xml:space="preserve"> DOCPROPERTY "Company"  \* MERGEFORMAT </w:instrText>
-    </w:r>
-    <w:r>
-      <w:fldChar w:fldCharType="separate"/>
-    </w:r>
-    <w:r>
-      <w:rPr>
-        <w:rFonts w:ascii="Arial" w:hAnsi="Arial"/>
-        <w:b/>
-        <w:sz w:val="36"/>
-      </w:rPr>
-      <w:t>&lt;CRAFT-DEVELOPMENT&gt;</w:t>
-    </w:r>
-    <w:r>
-      <w:rPr>
-        <w:rFonts w:ascii="Arial" w:hAnsi="Arial"/>
-        <w:b/>
-        <w:sz w:val="36"/>
-      </w:rPr>
-      <w:fldChar w:fldCharType="end"/>
-    </w:r>
+    <w:fldSimple w:instr=" DOCPROPERTY &quot;Company&quot;  \* MERGEFORMAT ">
+      <w:r>
+        <w:rPr>
+          <w:rFonts w:ascii="Arial" w:hAnsi="Arial"/>
+          <w:b/>
+          <w:sz w:val="36"/>
+        </w:rPr>
+        <w:t>&lt;CRAFT-DEVELOPMENT&gt;</w:t>
+      </w:r>
+    </w:fldSimple>
   </w:p>
   <w:p>
     <w:pPr>
@@ -14071,39 +14106,29 @@
             <w:spacing w:line="240" w:lineRule="auto"/>
             <w:jc w:val="right"/>
           </w:pPr>
-          <w:r>
-            <w:fldChar w:fldCharType="begin"/>
-          </w:r>
-          <w:r>
-            <w:instrText xml:space="preserve"> SUBJECT  \* MERGEFORMAT </w:instrText>
-          </w:r>
-          <w:r>
-            <w:fldChar w:fldCharType="separate"/>
-          </w:r>
-          <w:r>
-            <w:rPr>
-              <w:lang w:val="ru-RU"/>
-            </w:rPr>
-            <w:t>&lt;</w:t>
-          </w:r>
-          <w:r>
-            <w:rPr>
-              <w:lang w:val="ru-RU"/>
-            </w:rPr>
-            <w:t>МКСИД</w:t>
-          </w:r>
-          <w:r>
-            <w:rPr>
-              <w:lang w:val="ru-RU"/>
-            </w:rPr>
-            <w:t xml:space="preserve"> «Иллюзия»</w:t>
-          </w:r>
-          <w:r>
-            <w:t>&gt;</w:t>
-          </w:r>
-          <w:r>
-            <w:fldChar w:fldCharType="end"/>
-          </w:r>
+          <w:fldSimple w:instr=" SUBJECT  \* MERGEFORMAT ">
+            <w:r>
+              <w:rPr>
+                <w:lang w:val="ru-RU"/>
+              </w:rPr>
+              <w:t>&lt;</w:t>
+            </w:r>
+            <w:r>
+              <w:rPr>
+                <w:lang w:val="ru-RU"/>
+              </w:rPr>
+              <w:t>МКСИД</w:t>
+            </w:r>
+            <w:r>
+              <w:rPr>
+                <w:lang w:val="ru-RU"/>
+              </w:rPr>
+              <w:t xml:space="preserve"> «Иллюзия»</w:t>
+            </w:r>
+            <w:r>
+              <w:t>&gt;</w:t>
+            </w:r>
+          </w:fldSimple>
         </w:p>
       </w:tc>
       <w:tc>
@@ -17615,7 +17640,7 @@
 </file>
 
 <file path=customXml/itemProps1.xml><?xml version="1.0" encoding="utf-8"?>
-<ds:datastoreItem xmlns:ds="http://schemas.openxmlformats.org/officeDocument/2006/customXml" ds:itemID="{980D3A03-20F1-4B48-92FB-B52623F9559C}">
+<ds:datastoreItem xmlns:ds="http://schemas.openxmlformats.org/officeDocument/2006/customXml" ds:itemID="{AFA500E8-79D1-4DA4-8C06-57C3C1349D5E}">
   <ds:schemaRefs>
     <ds:schemaRef ds:uri="http://schemas.openxmlformats.org/officeDocument/2006/bibliography"/>
   </ds:schemaRefs>

</xml_diff>

<commit_message>
I don't know why it's displayed like changed=(
</commit_message>
<xml_diff>
--- a/RUP/Test Plan.docx
+++ b/RUP/Test Plan.docx
@@ -1,6 +1,6 @@
 
 <file path=word/document.xml><?xml version="1.0" encoding="utf-8"?>
-<w:document xmlns:wpc="http://schemas.microsoft.com/office/word/2010/wordprocessingCanvas" xmlns:mc="http://schemas.openxmlformats.org/markup-compatibility/2006" xmlns:o="urn:schemas-microsoft-com:office:office" xmlns:r="http://schemas.openxmlformats.org/officeDocument/2006/relationships" xmlns:m="http://schemas.openxmlformats.org/officeDocument/2006/math" xmlns:v="urn:schemas-microsoft-com:vml" xmlns:wp14="http://schemas.microsoft.com/office/word/2010/wordprocessingDrawing" xmlns:wp="http://schemas.openxmlformats.org/drawingml/2006/wordprocessingDrawing" xmlns:w10="urn:schemas-microsoft-com:office:word" xmlns:w="http://schemas.openxmlformats.org/wordprocessingml/2006/main" xmlns:w14="http://schemas.microsoft.com/office/word/2010/wordml" xmlns:wpg="http://schemas.microsoft.com/office/word/2010/wordprocessingGroup" xmlns:wpi="http://schemas.microsoft.com/office/word/2010/wordprocessingInk" xmlns:wne="http://schemas.microsoft.com/office/word/2006/wordml" xmlns:wps="http://schemas.microsoft.com/office/word/2010/wordprocessingShape" mc:Ignorable="w14 wp14">
+<w:document xmlns:wpc="http://schemas.microsoft.com/office/word/2010/wordprocessingCanvas" xmlns:mc="http://schemas.openxmlformats.org/markup-compatibility/2006" xmlns:o="urn:schemas-microsoft-com:office:office" xmlns:r="http://schemas.openxmlformats.org/officeDocument/2006/relationships" xmlns:m="http://schemas.openxmlformats.org/officeDocument/2006/math" xmlns:v="urn:schemas-microsoft-com:vml" xmlns:wp14="http://schemas.microsoft.com/office/word/2010/wordprocessingDrawing" xmlns:wp="http://schemas.openxmlformats.org/drawingml/2006/wordprocessingDrawing" xmlns:w10="urn:schemas-microsoft-com:office:word" xmlns:w="http://schemas.openxmlformats.org/wordprocessingml/2006/main" xmlns:w14="http://schemas.microsoft.com/office/word/2010/wordml" xmlns:w15="http://schemas.microsoft.com/office/word/2012/wordml" xmlns:wpg="http://schemas.microsoft.com/office/word/2010/wordprocessingGroup" xmlns:wpi="http://schemas.microsoft.com/office/word/2010/wordprocessingInk" xmlns:wne="http://schemas.microsoft.com/office/word/2006/wordml" xmlns:wps="http://schemas.microsoft.com/office/word/2010/wordprocessingShape" mc:Ignorable="w14 w15 wp14">
   <w:body>
     <w:p>
       <w:pPr>
@@ -37,6 +37,7 @@
       <w:r>
         <w:fldChar w:fldCharType="separate"/>
       </w:r>
+      <w:proofErr w:type="gramStart"/>
       <w:r>
         <w:rPr>
           <w:lang w:val="ru-RU"/>
@@ -50,7 +51,17 @@
           <w:szCs w:val="28"/>
           <w:lang w:val="ru-RU"/>
         </w:rPr>
-        <w:t xml:space="preserve"> Межконтинентальный конвейер средств индивидуального перевоплощения «Иллюзия»</w:t>
+        <w:t xml:space="preserve"> Межконтинентальный</w:t>
+      </w:r>
+      <w:proofErr w:type="gramEnd"/>
+      <w:r>
+        <w:rPr>
+          <w:b/>
+          <w:sz w:val="28"/>
+          <w:szCs w:val="28"/>
+          <w:lang w:val="ru-RU"/>
+        </w:rPr>
+        <w:t xml:space="preserve"> конвейер средств индивидуального перевоплощения «Иллюзия»</w:t>
       </w:r>
       <w:r>
         <w:rPr>
@@ -67,7 +78,7 @@
     </w:p>
     <w:p>
       <w:pPr>
-        <w:pStyle w:val="a3"/>
+        <w:pStyle w:val="Title"/>
         <w:jc w:val="right"/>
       </w:pPr>
       <w:r>
@@ -76,13 +87,13 @@
     </w:p>
     <w:p>
       <w:pPr>
-        <w:pStyle w:val="a3"/>
+        <w:pStyle w:val="Title"/>
         <w:jc w:val="right"/>
       </w:pPr>
     </w:p>
     <w:p>
       <w:pPr>
-        <w:pStyle w:val="a3"/>
+        <w:pStyle w:val="Title"/>
         <w:jc w:val="right"/>
         <w:rPr>
           <w:sz w:val="28"/>
@@ -119,7 +130,7 @@
     </w:p>
     <w:p>
       <w:pPr>
-        <w:pStyle w:val="a3"/>
+        <w:pStyle w:val="Title"/>
         <w:rPr>
           <w:sz w:val="28"/>
         </w:rPr>
@@ -128,8 +139,8 @@
     <w:p>
       <w:pPr>
         <w:sectPr>
-          <w:headerReference w:type="default" r:id="rId9"/>
-          <w:footerReference w:type="even" r:id="rId10"/>
+          <w:headerReference w:type="default" r:id="rId8"/>
+          <w:footerReference w:type="even" r:id="rId9"/>
           <w:pgSz w:w="12240" w:h="15840" w:code="1"/>
           <w:pgMar w:top="1440" w:right="1440" w:bottom="1440" w:left="1440" w:header="720" w:footer="720" w:gutter="0"/>
           <w:cols w:space="720"/>
@@ -139,7 +150,7 @@
     </w:p>
     <w:p>
       <w:pPr>
-        <w:pStyle w:val="a3"/>
+        <w:pStyle w:val="Title"/>
       </w:pPr>
       <w:r>
         <w:lastRenderedPageBreak/>
@@ -232,7 +243,7 @@
           </w:tcPr>
           <w:p>
             <w:pPr>
-              <w:pStyle w:val="afc"/>
+              <w:pStyle w:val="NoSpacing"/>
             </w:pPr>
             <w:r>
               <w:t>Author</w:t>
@@ -300,7 +311,7 @@
           </w:tcPr>
           <w:p>
             <w:pPr>
-              <w:pStyle w:val="afc"/>
+              <w:pStyle w:val="NoSpacing"/>
               <w:rPr>
                 <w:lang w:val="ru-RU"/>
               </w:rPr>
@@ -319,7 +330,7 @@
           </w:tcPr>
           <w:p>
             <w:pPr>
-              <w:pStyle w:val="afc"/>
+              <w:pStyle w:val="NoSpacing"/>
               <w:rPr>
                 <w:lang w:val="ru-RU"/>
               </w:rPr>
@@ -366,7 +377,7 @@
           </w:tcPr>
           <w:p>
             <w:pPr>
-              <w:pStyle w:val="afc"/>
+              <w:pStyle w:val="NoSpacing"/>
               <w:rPr>
                 <w:lang w:val="ru-RU"/>
               </w:rPr>
@@ -385,7 +396,7 @@
           </w:tcPr>
           <w:p>
             <w:pPr>
-              <w:pStyle w:val="afc"/>
+              <w:pStyle w:val="NoSpacing"/>
               <w:rPr>
                 <w:lang w:val="ru-RU"/>
               </w:rPr>
@@ -396,6 +407,8 @@
               </w:rPr>
               <w:t>Грудина А.М.</w:t>
             </w:r>
+            <w:bookmarkStart w:id="0" w:name="_GoBack"/>
+            <w:bookmarkEnd w:id="0"/>
           </w:p>
         </w:tc>
       </w:tr>
@@ -424,7 +437,7 @@
     </w:p>
     <w:p>
       <w:pPr>
-        <w:pStyle w:val="a3"/>
+        <w:pStyle w:val="Title"/>
       </w:pPr>
       <w:r>
         <w:lastRenderedPageBreak/>
@@ -445,7 +458,7 @@
     </w:p>
     <w:p>
       <w:pPr>
-        <w:pStyle w:val="11"/>
+        <w:pStyle w:val="TOC1"/>
         <w:tabs>
           <w:tab w:val="left" w:pos="432"/>
         </w:tabs>
@@ -541,7 +554,7 @@
     </w:p>
     <w:p>
       <w:pPr>
-        <w:pStyle w:val="21"/>
+        <w:pStyle w:val="TOC2"/>
         <w:tabs>
           <w:tab w:val="left" w:pos="1000"/>
         </w:tabs>
@@ -619,7 +632,7 @@
     </w:p>
     <w:p>
       <w:pPr>
-        <w:pStyle w:val="21"/>
+        <w:pStyle w:val="TOC2"/>
         <w:tabs>
           <w:tab w:val="left" w:pos="1000"/>
         </w:tabs>
@@ -697,7 +710,7 @@
     </w:p>
     <w:p>
       <w:pPr>
-        <w:pStyle w:val="21"/>
+        <w:pStyle w:val="TOC2"/>
         <w:tabs>
           <w:tab w:val="left" w:pos="1000"/>
         </w:tabs>
@@ -775,7 +788,7 @@
     </w:p>
     <w:p>
       <w:pPr>
-        <w:pStyle w:val="21"/>
+        <w:pStyle w:val="TOC2"/>
         <w:tabs>
           <w:tab w:val="left" w:pos="1000"/>
         </w:tabs>
@@ -853,7 +866,7 @@
     </w:p>
     <w:p>
       <w:pPr>
-        <w:pStyle w:val="21"/>
+        <w:pStyle w:val="TOC2"/>
         <w:tabs>
           <w:tab w:val="left" w:pos="1000"/>
         </w:tabs>
@@ -931,7 +944,7 @@
     </w:p>
     <w:p>
       <w:pPr>
-        <w:pStyle w:val="11"/>
+        <w:pStyle w:val="TOC1"/>
         <w:tabs>
           <w:tab w:val="left" w:pos="432"/>
         </w:tabs>
@@ -1009,7 +1022,7 @@
     </w:p>
     <w:p>
       <w:pPr>
-        <w:pStyle w:val="21"/>
+        <w:pStyle w:val="TOC2"/>
         <w:tabs>
           <w:tab w:val="left" w:pos="1000"/>
         </w:tabs>
@@ -1087,7 +1100,7 @@
     </w:p>
     <w:p>
       <w:pPr>
-        <w:pStyle w:val="21"/>
+        <w:pStyle w:val="TOC2"/>
         <w:tabs>
           <w:tab w:val="left" w:pos="1000"/>
         </w:tabs>
@@ -1165,7 +1178,7 @@
     </w:p>
     <w:p>
       <w:pPr>
-        <w:pStyle w:val="21"/>
+        <w:pStyle w:val="TOC2"/>
         <w:tabs>
           <w:tab w:val="left" w:pos="1000"/>
         </w:tabs>
@@ -1243,7 +1256,7 @@
     </w:p>
     <w:p>
       <w:pPr>
-        <w:pStyle w:val="11"/>
+        <w:pStyle w:val="TOC1"/>
         <w:tabs>
           <w:tab w:val="left" w:pos="432"/>
         </w:tabs>
@@ -1321,7 +1334,7 @@
     </w:p>
     <w:p>
       <w:pPr>
-        <w:pStyle w:val="11"/>
+        <w:pStyle w:val="TOC1"/>
         <w:tabs>
           <w:tab w:val="left" w:pos="432"/>
         </w:tabs>
@@ -1399,7 +1412,7 @@
     </w:p>
     <w:p>
       <w:pPr>
-        <w:pStyle w:val="21"/>
+        <w:pStyle w:val="TOC2"/>
         <w:tabs>
           <w:tab w:val="left" w:pos="1000"/>
         </w:tabs>
@@ -1477,7 +1490,7 @@
     </w:p>
     <w:p>
       <w:pPr>
-        <w:pStyle w:val="11"/>
+        <w:pStyle w:val="TOC1"/>
         <w:tabs>
           <w:tab w:val="left" w:pos="432"/>
         </w:tabs>
@@ -1555,7 +1568,7 @@
     </w:p>
     <w:p>
       <w:pPr>
-        <w:pStyle w:val="21"/>
+        <w:pStyle w:val="TOC2"/>
         <w:tabs>
           <w:tab w:val="left" w:pos="1000"/>
         </w:tabs>
@@ -1633,7 +1646,7 @@
     </w:p>
     <w:p>
       <w:pPr>
-        <w:pStyle w:val="31"/>
+        <w:pStyle w:val="TOC3"/>
         <w:rPr>
           <w:rFonts w:asciiTheme="minorHAnsi" w:eastAsiaTheme="minorEastAsia" w:hAnsiTheme="minorHAnsi" w:cstheme="minorBidi"/>
           <w:noProof/>
@@ -1708,7 +1721,7 @@
     </w:p>
     <w:p>
       <w:pPr>
-        <w:pStyle w:val="31"/>
+        <w:pStyle w:val="TOC3"/>
         <w:rPr>
           <w:rFonts w:asciiTheme="minorHAnsi" w:eastAsiaTheme="minorEastAsia" w:hAnsiTheme="minorHAnsi" w:cstheme="minorBidi"/>
           <w:noProof/>
@@ -1783,7 +1796,7 @@
     </w:p>
     <w:p>
       <w:pPr>
-        <w:pStyle w:val="31"/>
+        <w:pStyle w:val="TOC3"/>
         <w:rPr>
           <w:rFonts w:asciiTheme="minorHAnsi" w:eastAsiaTheme="minorEastAsia" w:hAnsiTheme="minorHAnsi" w:cstheme="minorBidi"/>
           <w:noProof/>
@@ -1858,7 +1871,7 @@
     </w:p>
     <w:p>
       <w:pPr>
-        <w:pStyle w:val="31"/>
+        <w:pStyle w:val="TOC3"/>
         <w:rPr>
           <w:rFonts w:asciiTheme="minorHAnsi" w:eastAsiaTheme="minorEastAsia" w:hAnsiTheme="minorHAnsi" w:cstheme="minorBidi"/>
           <w:noProof/>
@@ -1933,7 +1946,7 @@
     </w:p>
     <w:p>
       <w:pPr>
-        <w:pStyle w:val="31"/>
+        <w:pStyle w:val="TOC3"/>
         <w:rPr>
           <w:rFonts w:asciiTheme="minorHAnsi" w:eastAsiaTheme="minorEastAsia" w:hAnsiTheme="minorHAnsi" w:cstheme="minorBidi"/>
           <w:noProof/>
@@ -2008,7 +2021,7 @@
     </w:p>
     <w:p>
       <w:pPr>
-        <w:pStyle w:val="31"/>
+        <w:pStyle w:val="TOC3"/>
         <w:rPr>
           <w:rFonts w:asciiTheme="minorHAnsi" w:eastAsiaTheme="minorEastAsia" w:hAnsiTheme="minorHAnsi" w:cstheme="minorBidi"/>
           <w:noProof/>
@@ -2083,7 +2096,7 @@
     </w:p>
     <w:p>
       <w:pPr>
-        <w:pStyle w:val="31"/>
+        <w:pStyle w:val="TOC3"/>
         <w:rPr>
           <w:rFonts w:asciiTheme="minorHAnsi" w:eastAsiaTheme="minorEastAsia" w:hAnsiTheme="minorHAnsi" w:cstheme="minorBidi"/>
           <w:noProof/>
@@ -2158,7 +2171,7 @@
     </w:p>
     <w:p>
       <w:pPr>
-        <w:pStyle w:val="11"/>
+        <w:pStyle w:val="TOC1"/>
         <w:tabs>
           <w:tab w:val="left" w:pos="432"/>
         </w:tabs>
@@ -2236,7 +2249,7 @@
     </w:p>
     <w:p>
       <w:pPr>
-        <w:pStyle w:val="21"/>
+        <w:pStyle w:val="TOC2"/>
         <w:tabs>
           <w:tab w:val="left" w:pos="1000"/>
         </w:tabs>
@@ -2314,7 +2327,7 @@
     </w:p>
     <w:p>
       <w:pPr>
-        <w:pStyle w:val="31"/>
+        <w:pStyle w:val="TOC3"/>
         <w:rPr>
           <w:rFonts w:asciiTheme="minorHAnsi" w:eastAsiaTheme="minorEastAsia" w:hAnsiTheme="minorHAnsi" w:cstheme="minorBidi"/>
           <w:noProof/>
@@ -2389,7 +2402,7 @@
     </w:p>
     <w:p>
       <w:pPr>
-        <w:pStyle w:val="31"/>
+        <w:pStyle w:val="TOC3"/>
         <w:rPr>
           <w:rFonts w:asciiTheme="minorHAnsi" w:eastAsiaTheme="minorEastAsia" w:hAnsiTheme="minorHAnsi" w:cstheme="minorBidi"/>
           <w:noProof/>
@@ -2464,7 +2477,7 @@
     </w:p>
     <w:p>
       <w:pPr>
-        <w:pStyle w:val="31"/>
+        <w:pStyle w:val="TOC3"/>
         <w:rPr>
           <w:rFonts w:asciiTheme="minorHAnsi" w:eastAsiaTheme="minorEastAsia" w:hAnsiTheme="minorHAnsi" w:cstheme="minorBidi"/>
           <w:noProof/>
@@ -2539,7 +2552,7 @@
     </w:p>
     <w:p>
       <w:pPr>
-        <w:pStyle w:val="11"/>
+        <w:pStyle w:val="TOC1"/>
         <w:tabs>
           <w:tab w:val="left" w:pos="432"/>
         </w:tabs>
@@ -2617,7 +2630,7 @@
     </w:p>
     <w:p>
       <w:pPr>
-        <w:pStyle w:val="21"/>
+        <w:pStyle w:val="TOC2"/>
         <w:tabs>
           <w:tab w:val="left" w:pos="1000"/>
         </w:tabs>
@@ -2695,7 +2708,7 @@
     </w:p>
     <w:p>
       <w:pPr>
-        <w:pStyle w:val="21"/>
+        <w:pStyle w:val="TOC2"/>
         <w:tabs>
           <w:tab w:val="left" w:pos="1000"/>
         </w:tabs>
@@ -2773,7 +2786,7 @@
     </w:p>
     <w:p>
       <w:pPr>
-        <w:pStyle w:val="11"/>
+        <w:pStyle w:val="TOC1"/>
         <w:tabs>
           <w:tab w:val="left" w:pos="432"/>
         </w:tabs>
@@ -2851,7 +2864,7 @@
     </w:p>
     <w:p>
       <w:pPr>
-        <w:pStyle w:val="21"/>
+        <w:pStyle w:val="TOC2"/>
         <w:tabs>
           <w:tab w:val="left" w:pos="1000"/>
         </w:tabs>
@@ -2929,7 +2942,7 @@
     </w:p>
     <w:p>
       <w:pPr>
-        <w:pStyle w:val="21"/>
+        <w:pStyle w:val="TOC2"/>
         <w:tabs>
           <w:tab w:val="left" w:pos="1000"/>
         </w:tabs>
@@ -3007,7 +3020,7 @@
     </w:p>
     <w:p>
       <w:pPr>
-        <w:pStyle w:val="11"/>
+        <w:pStyle w:val="TOC1"/>
         <w:tabs>
           <w:tab w:val="left" w:pos="432"/>
         </w:tabs>
@@ -3085,7 +3098,7 @@
     </w:p>
     <w:p>
       <w:pPr>
-        <w:pStyle w:val="21"/>
+        <w:pStyle w:val="TOC2"/>
         <w:tabs>
           <w:tab w:val="left" w:pos="1000"/>
         </w:tabs>
@@ -3163,7 +3176,7 @@
     </w:p>
     <w:p>
       <w:pPr>
-        <w:pStyle w:val="11"/>
+        <w:pStyle w:val="TOC1"/>
         <w:tabs>
           <w:tab w:val="left" w:pos="864"/>
         </w:tabs>
@@ -3241,7 +3254,7 @@
     </w:p>
     <w:p>
       <w:pPr>
-        <w:pStyle w:val="11"/>
+        <w:pStyle w:val="TOC1"/>
         <w:tabs>
           <w:tab w:val="left" w:pos="864"/>
         </w:tabs>
@@ -3319,7 +3332,7 @@
     </w:p>
     <w:p>
       <w:pPr>
-        <w:pStyle w:val="21"/>
+        <w:pStyle w:val="TOC2"/>
         <w:tabs>
           <w:tab w:val="left" w:pos="1200"/>
         </w:tabs>
@@ -3398,7 +3411,7 @@
     </w:p>
     <w:p>
       <w:pPr>
-        <w:pStyle w:val="21"/>
+        <w:pStyle w:val="TOC2"/>
         <w:tabs>
           <w:tab w:val="left" w:pos="1200"/>
         </w:tabs>
@@ -3563,30 +3576,30 @@
     </w:p>
     <w:p>
       <w:pPr>
-        <w:pStyle w:val="1"/>
-      </w:pPr>
-      <w:bookmarkStart w:id="0" w:name="1._____Introduction"/>
-      <w:bookmarkStart w:id="1" w:name="_Toc390915526"/>
+        <w:pStyle w:val="Heading1"/>
+      </w:pPr>
+      <w:bookmarkStart w:id="1" w:name="1._____Introduction"/>
+      <w:bookmarkStart w:id="2" w:name="_Toc390915526"/>
       <w:r>
         <w:t>Introduction</w:t>
       </w:r>
-      <w:bookmarkEnd w:id="0"/>
       <w:bookmarkEnd w:id="1"/>
-    </w:p>
-    <w:p>
-      <w:pPr>
-        <w:pStyle w:val="2"/>
-        <w:rPr>
-          <w:lang w:val="ru-RU"/>
-        </w:rPr>
-      </w:pPr>
-      <w:bookmarkStart w:id="2" w:name="1.1_____Purpose"/>
-      <w:bookmarkStart w:id="3" w:name="_Toc390915527"/>
+      <w:bookmarkEnd w:id="2"/>
+    </w:p>
+    <w:p>
+      <w:pPr>
+        <w:pStyle w:val="Heading2"/>
+        <w:rPr>
+          <w:lang w:val="ru-RU"/>
+        </w:rPr>
+      </w:pPr>
+      <w:bookmarkStart w:id="3" w:name="1.1_____Purpose"/>
+      <w:bookmarkStart w:id="4" w:name="_Toc390915527"/>
       <w:r>
         <w:t>Purpose</w:t>
       </w:r>
-      <w:bookmarkEnd w:id="2"/>
       <w:bookmarkEnd w:id="3"/>
+      <w:bookmarkEnd w:id="4"/>
     </w:p>
     <w:p>
       <w:pPr>
@@ -3648,7 +3661,7 @@
     </w:p>
     <w:p>
       <w:pPr>
-        <w:pStyle w:val="af7"/>
+        <w:pStyle w:val="ListParagraph"/>
         <w:numPr>
           <w:ilvl w:val="0"/>
           <w:numId w:val="4"/>
@@ -3666,7 +3679,7 @@
     </w:p>
     <w:p>
       <w:pPr>
-        <w:pStyle w:val="af7"/>
+        <w:pStyle w:val="ListParagraph"/>
         <w:numPr>
           <w:ilvl w:val="0"/>
           <w:numId w:val="4"/>
@@ -3690,7 +3703,7 @@
     </w:p>
     <w:p>
       <w:pPr>
-        <w:pStyle w:val="af7"/>
+        <w:pStyle w:val="ListParagraph"/>
         <w:numPr>
           <w:ilvl w:val="0"/>
           <w:numId w:val="4"/>
@@ -3708,7 +3721,7 @@
     </w:p>
     <w:p>
       <w:pPr>
-        <w:pStyle w:val="af7"/>
+        <w:pStyle w:val="ListParagraph"/>
         <w:numPr>
           <w:ilvl w:val="0"/>
           <w:numId w:val="4"/>
@@ -3726,7 +3739,7 @@
     </w:p>
     <w:p>
       <w:pPr>
-        <w:pStyle w:val="af7"/>
+        <w:pStyle w:val="ListParagraph"/>
         <w:numPr>
           <w:ilvl w:val="0"/>
           <w:numId w:val="4"/>
@@ -3744,18 +3757,18 @@
     </w:p>
     <w:p>
       <w:pPr>
-        <w:pStyle w:val="2"/>
-        <w:rPr>
-          <w:lang w:val="ru-RU"/>
-        </w:rPr>
-      </w:pPr>
-      <w:bookmarkStart w:id="4" w:name="1.2_____Scope"/>
-      <w:bookmarkStart w:id="5" w:name="_Toc390915528"/>
+        <w:pStyle w:val="Heading2"/>
+        <w:rPr>
+          <w:lang w:val="ru-RU"/>
+        </w:rPr>
+      </w:pPr>
+      <w:bookmarkStart w:id="5" w:name="1.2_____Scope"/>
+      <w:bookmarkStart w:id="6" w:name="_Toc390915528"/>
       <w:r>
         <w:t>Scope</w:t>
       </w:r>
-      <w:bookmarkEnd w:id="4"/>
       <w:bookmarkEnd w:id="5"/>
+      <w:bookmarkEnd w:id="6"/>
     </w:p>
     <w:p>
       <w:pPr>
@@ -3773,12 +3786,12 @@
     </w:p>
     <w:p>
       <w:pPr>
-        <w:pStyle w:val="2"/>
-        <w:rPr>
-          <w:lang w:val="ru-RU"/>
-        </w:rPr>
-      </w:pPr>
-      <w:bookmarkStart w:id="6" w:name="1.3_____Intended_Audience"/>
+        <w:pStyle w:val="Heading2"/>
+        <w:rPr>
+          <w:lang w:val="ru-RU"/>
+        </w:rPr>
+      </w:pPr>
+      <w:bookmarkStart w:id="7" w:name="1.3_____Intended_Audience"/>
       <w:r>
         <w:rPr>
           <w:rStyle w:val="apple-converted-space"/>
@@ -3790,12 +3803,12 @@
         </w:rPr>
         <w:t> </w:t>
       </w:r>
-      <w:bookmarkStart w:id="7" w:name="_Toc390915529"/>
+      <w:bookmarkStart w:id="8" w:name="_Toc390915529"/>
       <w:r>
         <w:t>Intended Audience</w:t>
       </w:r>
-      <w:bookmarkEnd w:id="6"/>
       <w:bookmarkEnd w:id="7"/>
+      <w:bookmarkEnd w:id="8"/>
     </w:p>
     <w:p>
       <w:pPr>
@@ -3810,6 +3823,7 @@
         </w:rPr>
         <w:t xml:space="preserve">Данный документ написан для команды тестирования, чтобы понимать нагрузку на команду и процесс тестирования приложения, и для менеджера проекта, который должен иметь общее представление о загрузке команды тестирования. Также данный документ является значимым для заказчиков проекта, как </w:t>
       </w:r>
+      <w:proofErr w:type="gramStart"/>
       <w:r>
         <w:rPr>
           <w:lang w:val="ru-RU"/>
@@ -3820,23 +3834,30 @@
         <w:rPr>
           <w:lang w:val="ru-RU"/>
         </w:rPr>
-        <w:t xml:space="preserve"> качества выпускаемого продукта. </w:t>
-      </w:r>
-    </w:p>
-    <w:p>
-      <w:pPr>
-        <w:pStyle w:val="2"/>
-        <w:rPr>
-          <w:lang w:val="ru-RU"/>
-        </w:rPr>
-      </w:pPr>
-      <w:bookmarkStart w:id="8" w:name="1.4_____Document_Terminology_and_Acronym"/>
-      <w:bookmarkStart w:id="9" w:name="_Toc390915530"/>
+        <w:t xml:space="preserve"> качества</w:t>
+      </w:r>
+      <w:proofErr w:type="gramEnd"/>
+      <w:r>
+        <w:rPr>
+          <w:lang w:val="ru-RU"/>
+        </w:rPr>
+        <w:t xml:space="preserve"> выпускаемого продукта. </w:t>
+      </w:r>
+    </w:p>
+    <w:p>
+      <w:pPr>
+        <w:pStyle w:val="Heading2"/>
+        <w:rPr>
+          <w:lang w:val="ru-RU"/>
+        </w:rPr>
+      </w:pPr>
+      <w:bookmarkStart w:id="9" w:name="1.4_____Document_Terminology_and_Acronym"/>
+      <w:bookmarkStart w:id="10" w:name="_Toc390915530"/>
       <w:r>
         <w:t>Document Terminology and Acronyms</w:t>
       </w:r>
-      <w:bookmarkEnd w:id="8"/>
       <w:bookmarkEnd w:id="9"/>
+      <w:bookmarkEnd w:id="10"/>
     </w:p>
     <w:p>
       <w:pPr>
@@ -3863,15 +3884,15 @@
     </w:p>
     <w:p>
       <w:pPr>
-        <w:pStyle w:val="2"/>
-      </w:pPr>
-      <w:bookmarkStart w:id="10" w:name="1.5_____References"/>
-      <w:bookmarkStart w:id="11" w:name="_Toc390915531"/>
+        <w:pStyle w:val="Heading2"/>
+      </w:pPr>
+      <w:bookmarkStart w:id="11" w:name="1.5_____References"/>
+      <w:bookmarkStart w:id="12" w:name="_Toc390915531"/>
       <w:r>
         <w:t>References</w:t>
       </w:r>
-      <w:bookmarkEnd w:id="10"/>
       <w:bookmarkEnd w:id="11"/>
+      <w:bookmarkEnd w:id="12"/>
     </w:p>
     <w:p>
       <w:pPr>
@@ -3969,7 +3990,7 @@
     </w:p>
     <w:p>
       <w:pPr>
-        <w:pStyle w:val="1"/>
+        <w:pStyle w:val="Heading1"/>
         <w:rPr>
           <w:lang w:val="ru-RU"/>
         </w:rPr>
@@ -3981,29 +4002,29 @@
         </w:rPr>
         <w:br w:type="page"/>
       </w:r>
-      <w:bookmarkStart w:id="12" w:name="2._____Evaluation_Mission_and_Test_Motiv"/>
-      <w:bookmarkStart w:id="13" w:name="_Toc390915532"/>
+      <w:bookmarkStart w:id="13" w:name="2._____Evaluation_Mission_and_Test_Motiv"/>
+      <w:bookmarkStart w:id="14" w:name="_Toc390915532"/>
       <w:r>
         <w:lastRenderedPageBreak/>
         <w:t>Evaluation Mission and Test Motivation</w:t>
       </w:r>
-      <w:bookmarkEnd w:id="12"/>
       <w:bookmarkEnd w:id="13"/>
-    </w:p>
-    <w:p>
-      <w:pPr>
-        <w:pStyle w:val="2"/>
-        <w:rPr>
-          <w:lang w:val="ru-RU"/>
-        </w:rPr>
-      </w:pPr>
-      <w:bookmarkStart w:id="14" w:name="2.1_____Background"/>
-      <w:bookmarkStart w:id="15" w:name="_Toc390915533"/>
+      <w:bookmarkEnd w:id="14"/>
+    </w:p>
+    <w:p>
+      <w:pPr>
+        <w:pStyle w:val="Heading2"/>
+        <w:rPr>
+          <w:lang w:val="ru-RU"/>
+        </w:rPr>
+      </w:pPr>
+      <w:bookmarkStart w:id="15" w:name="2.1_____Background"/>
+      <w:bookmarkStart w:id="16" w:name="_Toc390915533"/>
       <w:r>
         <w:t>Background</w:t>
       </w:r>
-      <w:bookmarkEnd w:id="14"/>
       <w:bookmarkEnd w:id="15"/>
+      <w:bookmarkEnd w:id="16"/>
     </w:p>
     <w:p>
       <w:pPr>
@@ -4077,18 +4098,18 @@
     </w:p>
     <w:p>
       <w:pPr>
-        <w:pStyle w:val="2"/>
-        <w:rPr>
-          <w:lang w:val="ru-RU"/>
-        </w:rPr>
-      </w:pPr>
-      <w:bookmarkStart w:id="16" w:name="2.2_____Evaluation_Mission"/>
-      <w:bookmarkStart w:id="17" w:name="_Toc390915534"/>
+        <w:pStyle w:val="Heading2"/>
+        <w:rPr>
+          <w:lang w:val="ru-RU"/>
+        </w:rPr>
+      </w:pPr>
+      <w:bookmarkStart w:id="17" w:name="2.2_____Evaluation_Mission"/>
+      <w:bookmarkStart w:id="18" w:name="_Toc390915534"/>
       <w:r>
         <w:t>Evaluation Mission</w:t>
       </w:r>
-      <w:bookmarkEnd w:id="16"/>
       <w:bookmarkEnd w:id="17"/>
+      <w:bookmarkEnd w:id="18"/>
     </w:p>
     <w:p>
       <w:pPr>
@@ -4106,7 +4127,7 @@
     </w:p>
     <w:p>
       <w:pPr>
-        <w:pStyle w:val="af7"/>
+        <w:pStyle w:val="ListParagraph"/>
         <w:numPr>
           <w:ilvl w:val="0"/>
           <w:numId w:val="5"/>
@@ -4124,7 +4145,7 @@
     </w:p>
     <w:p>
       <w:pPr>
-        <w:pStyle w:val="af7"/>
+        <w:pStyle w:val="ListParagraph"/>
         <w:numPr>
           <w:ilvl w:val="0"/>
           <w:numId w:val="5"/>
@@ -4142,7 +4163,7 @@
     </w:p>
     <w:p>
       <w:pPr>
-        <w:pStyle w:val="af7"/>
+        <w:pStyle w:val="ListParagraph"/>
         <w:numPr>
           <w:ilvl w:val="0"/>
           <w:numId w:val="5"/>
@@ -4175,7 +4196,7 @@
     </w:p>
     <w:p>
       <w:pPr>
-        <w:pStyle w:val="af7"/>
+        <w:pStyle w:val="ListParagraph"/>
         <w:numPr>
           <w:ilvl w:val="0"/>
           <w:numId w:val="5"/>
@@ -4199,18 +4220,18 @@
     </w:p>
     <w:p>
       <w:pPr>
-        <w:pStyle w:val="2"/>
-        <w:rPr>
-          <w:lang w:val="ru-RU"/>
-        </w:rPr>
-      </w:pPr>
-      <w:bookmarkStart w:id="18" w:name="2.3_____Test_Motivators"/>
-      <w:bookmarkStart w:id="19" w:name="_Toc390915535"/>
+        <w:pStyle w:val="Heading2"/>
+        <w:rPr>
+          <w:lang w:val="ru-RU"/>
+        </w:rPr>
+      </w:pPr>
+      <w:bookmarkStart w:id="19" w:name="2.3_____Test_Motivators"/>
+      <w:bookmarkStart w:id="20" w:name="_Toc390915535"/>
       <w:r>
         <w:t>Test Motivators</w:t>
       </w:r>
-      <w:bookmarkEnd w:id="18"/>
       <w:bookmarkEnd w:id="19"/>
+      <w:bookmarkEnd w:id="20"/>
     </w:p>
     <w:p>
       <w:pPr>
@@ -4258,7 +4279,7 @@
     </w:p>
     <w:p>
       <w:pPr>
-        <w:pStyle w:val="1"/>
+        <w:pStyle w:val="Heading1"/>
         <w:rPr>
           <w:lang w:val="ru-RU"/>
         </w:rPr>
@@ -4271,14 +4292,14 @@
         </w:rPr>
         <w:br w:type="page"/>
       </w:r>
-      <w:bookmarkStart w:id="20" w:name="3._____Target_Test_Items"/>
-      <w:bookmarkStart w:id="21" w:name="_Toc390915536"/>
+      <w:bookmarkStart w:id="21" w:name="3._____Target_Test_Items"/>
+      <w:bookmarkStart w:id="22" w:name="_Toc390915536"/>
       <w:r>
         <w:lastRenderedPageBreak/>
         <w:t>Target Test Items</w:t>
       </w:r>
-      <w:bookmarkEnd w:id="20"/>
       <w:bookmarkEnd w:id="21"/>
+      <w:bookmarkEnd w:id="22"/>
     </w:p>
     <w:p>
       <w:pPr>
@@ -4296,7 +4317,7 @@
     </w:p>
     <w:p>
       <w:pPr>
-        <w:pStyle w:val="af7"/>
+        <w:pStyle w:val="ListParagraph"/>
         <w:numPr>
           <w:ilvl w:val="0"/>
           <w:numId w:val="6"/>
@@ -4314,7 +4335,7 @@
     </w:p>
     <w:p>
       <w:pPr>
-        <w:pStyle w:val="af7"/>
+        <w:pStyle w:val="ListParagraph"/>
         <w:numPr>
           <w:ilvl w:val="0"/>
           <w:numId w:val="6"/>
@@ -4332,7 +4353,7 @@
     </w:p>
     <w:p>
       <w:pPr>
-        <w:pStyle w:val="af7"/>
+        <w:pStyle w:val="ListParagraph"/>
         <w:numPr>
           <w:ilvl w:val="0"/>
           <w:numId w:val="6"/>
@@ -4350,7 +4371,7 @@
     </w:p>
     <w:p>
       <w:pPr>
-        <w:pStyle w:val="af7"/>
+        <w:pStyle w:val="ListParagraph"/>
         <w:numPr>
           <w:ilvl w:val="0"/>
           <w:numId w:val="6"/>
@@ -4368,7 +4389,7 @@
     </w:p>
     <w:p>
       <w:pPr>
-        <w:pStyle w:val="af7"/>
+        <w:pStyle w:val="ListParagraph"/>
         <w:numPr>
           <w:ilvl w:val="0"/>
           <w:numId w:val="6"/>
@@ -4386,7 +4407,7 @@
     </w:p>
     <w:p>
       <w:pPr>
-        <w:pStyle w:val="af7"/>
+        <w:pStyle w:val="ListParagraph"/>
         <w:numPr>
           <w:ilvl w:val="0"/>
           <w:numId w:val="6"/>
@@ -4404,7 +4425,7 @@
     </w:p>
     <w:p>
       <w:pPr>
-        <w:pStyle w:val="1"/>
+        <w:pStyle w:val="Heading1"/>
         <w:rPr>
           <w:lang w:val="ru-RU"/>
         </w:rPr>
@@ -4417,26 +4438,26 @@
         </w:rPr>
         <w:br w:type="page"/>
       </w:r>
-      <w:bookmarkStart w:id="22" w:name="4._____Outline_of_Planned_Tests"/>
-      <w:bookmarkStart w:id="23" w:name="_Toc390915537"/>
+      <w:bookmarkStart w:id="23" w:name="4._____Outline_of_Planned_Tests"/>
+      <w:bookmarkStart w:id="24" w:name="_Toc390915537"/>
       <w:r>
         <w:lastRenderedPageBreak/>
         <w:t>Outline of Planned Tests</w:t>
       </w:r>
-      <w:bookmarkEnd w:id="22"/>
       <w:bookmarkEnd w:id="23"/>
-    </w:p>
-    <w:p>
-      <w:pPr>
-        <w:pStyle w:val="2"/>
-      </w:pPr>
-      <w:bookmarkStart w:id="24" w:name="4.1_____Outline_of_Test_Inclusions"/>
-      <w:bookmarkStart w:id="25" w:name="_Toc390915538"/>
+      <w:bookmarkEnd w:id="24"/>
+    </w:p>
+    <w:p>
+      <w:pPr>
+        <w:pStyle w:val="Heading2"/>
+      </w:pPr>
+      <w:bookmarkStart w:id="25" w:name="4.1_____Outline_of_Test_Inclusions"/>
+      <w:bookmarkStart w:id="26" w:name="_Toc390915538"/>
       <w:r>
         <w:t>Outline of Test Inclusions</w:t>
       </w:r>
-      <w:bookmarkEnd w:id="24"/>
       <w:bookmarkEnd w:id="25"/>
+      <w:bookmarkEnd w:id="26"/>
     </w:p>
     <w:p>
       <w:pPr>
@@ -4445,7 +4466,7 @@
           <w:lang w:val="ru-RU"/>
         </w:rPr>
       </w:pPr>
-      <w:bookmarkStart w:id="26" w:name="4.2_____Outline_of_Other_Candidates_for_"/>
+      <w:bookmarkStart w:id="27" w:name="4.2_____Outline_of_Other_Candidates_for_"/>
       <w:r>
         <w:rPr>
           <w:lang w:val="ru-RU"/>
@@ -4455,7 +4476,7 @@
     </w:p>
     <w:p>
       <w:pPr>
-        <w:pStyle w:val="af7"/>
+        <w:pStyle w:val="ListParagraph"/>
         <w:numPr>
           <w:ilvl w:val="0"/>
           <w:numId w:val="7"/>
@@ -4467,7 +4488,7 @@
     </w:p>
     <w:p>
       <w:pPr>
-        <w:pStyle w:val="af7"/>
+        <w:pStyle w:val="ListParagraph"/>
         <w:numPr>
           <w:ilvl w:val="1"/>
           <w:numId w:val="7"/>
@@ -4485,7 +4506,7 @@
     </w:p>
     <w:p>
       <w:pPr>
-        <w:pStyle w:val="af7"/>
+        <w:pStyle w:val="ListParagraph"/>
         <w:numPr>
           <w:ilvl w:val="1"/>
           <w:numId w:val="7"/>
@@ -4503,7 +4524,7 @@
     </w:p>
     <w:p>
       <w:pPr>
-        <w:pStyle w:val="af7"/>
+        <w:pStyle w:val="ListParagraph"/>
         <w:numPr>
           <w:ilvl w:val="1"/>
           <w:numId w:val="7"/>
@@ -4521,7 +4542,7 @@
     </w:p>
     <w:p>
       <w:pPr>
-        <w:pStyle w:val="af7"/>
+        <w:pStyle w:val="ListParagraph"/>
         <w:numPr>
           <w:ilvl w:val="0"/>
           <w:numId w:val="7"/>
@@ -4536,7 +4557,7 @@
     </w:p>
     <w:p>
       <w:pPr>
-        <w:pStyle w:val="af7"/>
+        <w:pStyle w:val="ListParagraph"/>
         <w:numPr>
           <w:ilvl w:val="1"/>
           <w:numId w:val="7"/>
@@ -4584,7 +4605,7 @@
     </w:p>
     <w:p>
       <w:pPr>
-        <w:pStyle w:val="af7"/>
+        <w:pStyle w:val="ListParagraph"/>
         <w:numPr>
           <w:ilvl w:val="0"/>
           <w:numId w:val="7"/>
@@ -4599,7 +4620,7 @@
     </w:p>
     <w:p>
       <w:pPr>
-        <w:pStyle w:val="af7"/>
+        <w:pStyle w:val="ListParagraph"/>
         <w:numPr>
           <w:ilvl w:val="1"/>
           <w:numId w:val="7"/>
@@ -4617,7 +4638,7 @@
     </w:p>
     <w:p>
       <w:pPr>
-        <w:pStyle w:val="af7"/>
+        <w:pStyle w:val="ListParagraph"/>
         <w:numPr>
           <w:ilvl w:val="1"/>
           <w:numId w:val="7"/>
@@ -4635,7 +4656,7 @@
     </w:p>
     <w:p>
       <w:pPr>
-        <w:pStyle w:val="af7"/>
+        <w:pStyle w:val="ListParagraph"/>
         <w:numPr>
           <w:ilvl w:val="0"/>
           <w:numId w:val="7"/>
@@ -4650,7 +4671,7 @@
     </w:p>
     <w:p>
       <w:pPr>
-        <w:pStyle w:val="af7"/>
+        <w:pStyle w:val="ListParagraph"/>
         <w:numPr>
           <w:ilvl w:val="1"/>
           <w:numId w:val="7"/>
@@ -4686,7 +4707,7 @@
     </w:p>
     <w:p>
       <w:pPr>
-        <w:pStyle w:val="af7"/>
+        <w:pStyle w:val="ListParagraph"/>
         <w:numPr>
           <w:ilvl w:val="1"/>
           <w:numId w:val="7"/>
@@ -4710,7 +4731,7 @@
     </w:p>
     <w:p>
       <w:pPr>
-        <w:pStyle w:val="af7"/>
+        <w:pStyle w:val="ListParagraph"/>
         <w:numPr>
           <w:ilvl w:val="1"/>
           <w:numId w:val="7"/>
@@ -4728,7 +4749,7 @@
     </w:p>
     <w:p>
       <w:pPr>
-        <w:pStyle w:val="af7"/>
+        <w:pStyle w:val="ListParagraph"/>
         <w:numPr>
           <w:ilvl w:val="0"/>
           <w:numId w:val="7"/>
@@ -4743,7 +4764,7 @@
     </w:p>
     <w:p>
       <w:pPr>
-        <w:pStyle w:val="af7"/>
+        <w:pStyle w:val="ListParagraph"/>
         <w:numPr>
           <w:ilvl w:val="1"/>
           <w:numId w:val="7"/>
@@ -4767,7 +4788,7 @@
     </w:p>
     <w:p>
       <w:pPr>
-        <w:pStyle w:val="af7"/>
+        <w:pStyle w:val="ListParagraph"/>
         <w:numPr>
           <w:ilvl w:val="0"/>
           <w:numId w:val="7"/>
@@ -4779,7 +4800,7 @@
     </w:p>
     <w:p>
       <w:pPr>
-        <w:pStyle w:val="af7"/>
+        <w:pStyle w:val="ListParagraph"/>
         <w:numPr>
           <w:ilvl w:val="1"/>
           <w:numId w:val="7"/>
@@ -4797,7 +4818,7 @@
     </w:p>
     <w:p>
       <w:pPr>
-        <w:pStyle w:val="af7"/>
+        <w:pStyle w:val="ListParagraph"/>
         <w:numPr>
           <w:ilvl w:val="0"/>
           <w:numId w:val="7"/>
@@ -4809,7 +4830,7 @@
     </w:p>
     <w:p>
       <w:pPr>
-        <w:pStyle w:val="af7"/>
+        <w:pStyle w:val="ListParagraph"/>
         <w:numPr>
           <w:ilvl w:val="1"/>
           <w:numId w:val="7"/>
@@ -4839,7 +4860,7 @@
     </w:p>
     <w:p>
       <w:pPr>
-        <w:pStyle w:val="af7"/>
+        <w:pStyle w:val="ListParagraph"/>
         <w:numPr>
           <w:ilvl w:val="2"/>
           <w:numId w:val="7"/>
@@ -4854,7 +4875,7 @@
     </w:p>
     <w:p>
       <w:pPr>
-        <w:pStyle w:val="af7"/>
+        <w:pStyle w:val="ListParagraph"/>
         <w:numPr>
           <w:ilvl w:val="2"/>
           <w:numId w:val="7"/>
@@ -4864,13 +4885,21 @@
         </w:rPr>
       </w:pPr>
       <w:r>
-        <w:t>Solaris OS 10, Chronium 25.</w:t>
-      </w:r>
-    </w:p>
-    <w:bookmarkEnd w:id="26"/>
-    <w:p>
-      <w:pPr>
-        <w:pStyle w:val="1"/>
+        <w:t xml:space="preserve">Solaris OS 10, </w:t>
+      </w:r>
+      <w:proofErr w:type="spellStart"/>
+      <w:r>
+        <w:t>Chronium</w:t>
+      </w:r>
+      <w:proofErr w:type="spellEnd"/>
+      <w:r>
+        <w:t xml:space="preserve"> 25.</w:t>
+      </w:r>
+    </w:p>
+    <w:bookmarkEnd w:id="27"/>
+    <w:p>
+      <w:pPr>
+        <w:pStyle w:val="Heading1"/>
         <w:rPr>
           <w:lang w:val="ru-RU"/>
         </w:rPr>
@@ -4883,14 +4912,14 @@
         </w:rPr>
         <w:br w:type="page"/>
       </w:r>
-      <w:bookmarkStart w:id="27" w:name="5._____Test_Approach"/>
-      <w:bookmarkStart w:id="28" w:name="_Toc390915539"/>
+      <w:bookmarkStart w:id="28" w:name="5._____Test_Approach"/>
+      <w:bookmarkStart w:id="29" w:name="_Toc390915539"/>
       <w:r>
         <w:lastRenderedPageBreak/>
         <w:t>Test Approach</w:t>
       </w:r>
-      <w:bookmarkEnd w:id="27"/>
       <w:bookmarkEnd w:id="28"/>
+      <w:bookmarkEnd w:id="29"/>
     </w:p>
     <w:p>
       <w:pPr>
@@ -5018,27 +5047,27 @@
     </w:p>
     <w:p>
       <w:pPr>
-        <w:pStyle w:val="2"/>
-      </w:pPr>
-      <w:bookmarkStart w:id="29" w:name="5.2_____Testing_Techniques_and_Types"/>
-      <w:bookmarkStart w:id="30" w:name="_Toc390915540"/>
+        <w:pStyle w:val="Heading2"/>
+      </w:pPr>
+      <w:bookmarkStart w:id="30" w:name="5.2_____Testing_Techniques_and_Types"/>
+      <w:bookmarkStart w:id="31" w:name="_Toc390915540"/>
       <w:r>
         <w:t>Testing Techniques and Types</w:t>
       </w:r>
-      <w:bookmarkEnd w:id="29"/>
       <w:bookmarkEnd w:id="30"/>
-    </w:p>
-    <w:p>
-      <w:pPr>
-        <w:pStyle w:val="3"/>
-      </w:pPr>
-      <w:bookmarkStart w:id="31" w:name="5.2.1_____Data_and_Database_Integrity_Te"/>
-      <w:bookmarkStart w:id="32" w:name="_Toc390915541"/>
+      <w:bookmarkEnd w:id="31"/>
+    </w:p>
+    <w:p>
+      <w:pPr>
+        <w:pStyle w:val="Heading3"/>
+      </w:pPr>
+      <w:bookmarkStart w:id="32" w:name="5.2.1_____Data_and_Database_Integrity_Te"/>
+      <w:bookmarkStart w:id="33" w:name="_Toc390915541"/>
       <w:r>
         <w:t>Data and Database Integrity Testing</w:t>
       </w:r>
-      <w:bookmarkEnd w:id="31"/>
       <w:bookmarkEnd w:id="32"/>
+      <w:bookmarkEnd w:id="33"/>
     </w:p>
     <w:p>
       <w:pPr>
@@ -5464,8 +5493,13 @@
             <w:hideMark/>
           </w:tcPr>
           <w:p>
-            <w:r>
-              <w:t>JUnit 4</w:t>
+            <w:proofErr w:type="spellStart"/>
+            <w:r>
+              <w:t>JUnit</w:t>
+            </w:r>
+            <w:proofErr w:type="spellEnd"/>
+            <w:r>
+              <w:t xml:space="preserve"> 4</w:t>
             </w:r>
           </w:p>
         </w:tc>
@@ -5716,15 +5750,15 @@
     </w:tbl>
     <w:p>
       <w:pPr>
-        <w:pStyle w:val="3"/>
-      </w:pPr>
-      <w:bookmarkStart w:id="33" w:name="5.2.2_____Function_Testing"/>
-      <w:bookmarkStart w:id="34" w:name="_Toc390915542"/>
+        <w:pStyle w:val="Heading3"/>
+      </w:pPr>
+      <w:bookmarkStart w:id="34" w:name="5.2.2_____Function_Testing"/>
+      <w:bookmarkStart w:id="35" w:name="_Toc390915542"/>
       <w:r>
         <w:t>Function Testing</w:t>
       </w:r>
-      <w:bookmarkEnd w:id="33"/>
       <w:bookmarkEnd w:id="34"/>
+      <w:bookmarkEnd w:id="35"/>
     </w:p>
     <w:p>
       <w:pPr>
@@ -6027,7 +6061,7 @@
           </w:p>
           <w:p>
             <w:pPr>
-              <w:pStyle w:val="af7"/>
+              <w:pStyle w:val="ListParagraph"/>
               <w:numPr>
                 <w:ilvl w:val="0"/>
                 <w:numId w:val="8"/>
@@ -6045,7 +6079,7 @@
           </w:p>
           <w:p>
             <w:pPr>
-              <w:pStyle w:val="af7"/>
+              <w:pStyle w:val="ListParagraph"/>
               <w:numPr>
                 <w:ilvl w:val="0"/>
                 <w:numId w:val="8"/>
@@ -6063,7 +6097,7 @@
           </w:p>
           <w:p>
             <w:pPr>
-              <w:pStyle w:val="af7"/>
+              <w:pStyle w:val="ListParagraph"/>
               <w:numPr>
                 <w:ilvl w:val="0"/>
                 <w:numId w:val="8"/>
@@ -6190,8 +6224,13 @@
             <w:hideMark/>
           </w:tcPr>
           <w:p>
-            <w:r>
-              <w:t>JUnit 4</w:t>
+            <w:proofErr w:type="spellStart"/>
+            <w:r>
+              <w:t>JUnit</w:t>
+            </w:r>
+            <w:proofErr w:type="spellEnd"/>
+            <w:r>
+              <w:t xml:space="preserve"> 4</w:t>
             </w:r>
           </w:p>
         </w:tc>
@@ -6434,18 +6473,18 @@
     </w:tbl>
     <w:p>
       <w:pPr>
-        <w:pStyle w:val="3"/>
-        <w:rPr>
-          <w:lang w:val="ru-RU"/>
-        </w:rPr>
-      </w:pPr>
-      <w:bookmarkStart w:id="35" w:name="5.2.4_____User_Interface_Testing"/>
-      <w:bookmarkStart w:id="36" w:name="_Toc390915543"/>
+        <w:pStyle w:val="Heading3"/>
+        <w:rPr>
+          <w:lang w:val="ru-RU"/>
+        </w:rPr>
+      </w:pPr>
+      <w:bookmarkStart w:id="36" w:name="5.2.4_____User_Interface_Testing"/>
+      <w:bookmarkStart w:id="37" w:name="_Toc390915543"/>
       <w:r>
         <w:t>User Interface Testing</w:t>
       </w:r>
-      <w:bookmarkEnd w:id="35"/>
       <w:bookmarkEnd w:id="36"/>
+      <w:bookmarkEnd w:id="37"/>
     </w:p>
     <w:p>
       <w:pPr>
@@ -6561,7 +6600,7 @@
           </w:p>
           <w:p>
             <w:pPr>
-              <w:pStyle w:val="af7"/>
+              <w:pStyle w:val="ListParagraph"/>
               <w:numPr>
                 <w:ilvl w:val="0"/>
                 <w:numId w:val="9"/>
@@ -6705,7 +6744,7 @@
           </w:p>
           <w:p>
             <w:pPr>
-              <w:pStyle w:val="af7"/>
+              <w:pStyle w:val="ListParagraph"/>
               <w:numPr>
                 <w:ilvl w:val="0"/>
                 <w:numId w:val="9"/>
@@ -7129,18 +7168,18 @@
     </w:tbl>
     <w:p>
       <w:pPr>
-        <w:pStyle w:val="3"/>
-        <w:rPr>
-          <w:lang w:val="ru-RU"/>
-        </w:rPr>
-      </w:pPr>
-      <w:bookmarkStart w:id="37" w:name="5.2.5_____Performance_Profiling"/>
-      <w:bookmarkStart w:id="38" w:name="_Toc390915544"/>
+        <w:pStyle w:val="Heading3"/>
+        <w:rPr>
+          <w:lang w:val="ru-RU"/>
+        </w:rPr>
+      </w:pPr>
+      <w:bookmarkStart w:id="38" w:name="5.2.5_____Performance_Profiling"/>
+      <w:bookmarkStart w:id="39" w:name="_Toc390915544"/>
       <w:r>
         <w:t>Performance Profiling</w:t>
       </w:r>
-      <w:bookmarkEnd w:id="37"/>
       <w:bookmarkEnd w:id="38"/>
+      <w:bookmarkEnd w:id="39"/>
     </w:p>
     <w:p>
       <w:pPr>
@@ -7286,7 +7325,7 @@
           </w:p>
           <w:p>
             <w:pPr>
-              <w:pStyle w:val="af7"/>
+              <w:pStyle w:val="ListParagraph"/>
               <w:numPr>
                 <w:ilvl w:val="0"/>
                 <w:numId w:val="10"/>
@@ -7304,7 +7343,7 @@
           </w:p>
           <w:p>
             <w:pPr>
-              <w:pStyle w:val="af7"/>
+              <w:pStyle w:val="ListParagraph"/>
               <w:numPr>
                 <w:ilvl w:val="0"/>
                 <w:numId w:val="10"/>
@@ -7384,9 +7423,11 @@
               </w:rPr>
               <w:t xml:space="preserve">Создать две </w:t>
             </w:r>
+            <w:proofErr w:type="spellStart"/>
             <w:r>
               <w:t>ThreadGroup</w:t>
             </w:r>
+            <w:proofErr w:type="spellEnd"/>
             <w:r>
               <w:rPr>
                 <w:lang w:val="ru-RU"/>
@@ -7402,7 +7443,7 @@
           </w:p>
           <w:p>
             <w:pPr>
-              <w:pStyle w:val="af7"/>
+              <w:pStyle w:val="ListParagraph"/>
               <w:numPr>
                 <w:ilvl w:val="0"/>
                 <w:numId w:val="11"/>
@@ -7420,7 +7461,7 @@
           </w:p>
           <w:p>
             <w:pPr>
-              <w:pStyle w:val="af7"/>
+              <w:pStyle w:val="ListParagraph"/>
               <w:numPr>
                 <w:ilvl w:val="0"/>
                 <w:numId w:val="11"/>
@@ -7438,7 +7479,7 @@
           </w:p>
           <w:p>
             <w:pPr>
-              <w:pStyle w:val="af7"/>
+              <w:pStyle w:val="ListParagraph"/>
               <w:numPr>
                 <w:ilvl w:val="0"/>
                 <w:numId w:val="11"/>
@@ -7456,7 +7497,7 @@
           </w:p>
           <w:p>
             <w:pPr>
-              <w:pStyle w:val="af7"/>
+              <w:pStyle w:val="ListParagraph"/>
               <w:numPr>
                 <w:ilvl w:val="0"/>
                 <w:numId w:val="11"/>
@@ -7474,7 +7515,7 @@
           </w:p>
           <w:p>
             <w:pPr>
-              <w:pStyle w:val="af7"/>
+              <w:pStyle w:val="ListParagraph"/>
               <w:numPr>
                 <w:ilvl w:val="0"/>
                 <w:numId w:val="11"/>
@@ -7492,7 +7533,7 @@
           </w:p>
           <w:p>
             <w:pPr>
-              <w:pStyle w:val="af7"/>
+              <w:pStyle w:val="ListParagraph"/>
               <w:numPr>
                 <w:ilvl w:val="0"/>
                 <w:numId w:val="11"/>
@@ -7626,9 +7667,11 @@
             <w:hideMark/>
           </w:tcPr>
           <w:p>
+            <w:proofErr w:type="spellStart"/>
             <w:r>
               <w:t>JMeter</w:t>
             </w:r>
+            <w:proofErr w:type="spellEnd"/>
           </w:p>
         </w:tc>
       </w:tr>
@@ -7771,18 +7814,18 @@
     </w:tbl>
     <w:p>
       <w:pPr>
-        <w:pStyle w:val="3"/>
-        <w:rPr>
-          <w:lang w:val="ru-RU"/>
-        </w:rPr>
-      </w:pPr>
-      <w:bookmarkStart w:id="39" w:name="5.2.7_____Stress_Testing"/>
-      <w:bookmarkStart w:id="40" w:name="_Toc390915545"/>
+        <w:pStyle w:val="Heading3"/>
+        <w:rPr>
+          <w:lang w:val="ru-RU"/>
+        </w:rPr>
+      </w:pPr>
+      <w:bookmarkStart w:id="40" w:name="5.2.7_____Stress_Testing"/>
+      <w:bookmarkStart w:id="41" w:name="_Toc390915545"/>
       <w:r>
         <w:t>Stress Testing</w:t>
       </w:r>
-      <w:bookmarkEnd w:id="39"/>
       <w:bookmarkEnd w:id="40"/>
+      <w:bookmarkEnd w:id="41"/>
     </w:p>
     <w:p>
       <w:pPr>
@@ -8350,8 +8393,6 @@
               </w:rPr>
               <w:t xml:space="preserve"> и последовательным увеличением для определения состояния, когда система откажет</w:t>
             </w:r>
-            <w:bookmarkStart w:id="41" w:name="_GoBack"/>
-            <w:bookmarkEnd w:id="41"/>
             <w:r>
               <w:rPr>
                 <w:lang w:val="ru-RU"/>
@@ -8477,9 +8518,11 @@
             <w:hideMark/>
           </w:tcPr>
           <w:p>
+            <w:proofErr w:type="spellStart"/>
             <w:r>
               <w:t>JMeter</w:t>
             </w:r>
+            <w:proofErr w:type="spellEnd"/>
           </w:p>
         </w:tc>
       </w:tr>
@@ -8604,7 +8647,7 @@
     </w:tbl>
     <w:p>
       <w:pPr>
-        <w:pStyle w:val="3"/>
+        <w:pStyle w:val="Heading3"/>
         <w:rPr>
           <w:lang w:val="ru-RU"/>
         </w:rPr>
@@ -8634,7 +8677,7 @@
     </w:p>
     <w:p>
       <w:pPr>
-        <w:pStyle w:val="af7"/>
+        <w:pStyle w:val="ListParagraph"/>
         <w:numPr>
           <w:ilvl w:val="0"/>
           <w:numId w:val="12"/>
@@ -8664,7 +8707,7 @@
     </w:p>
     <w:p>
       <w:pPr>
-        <w:pStyle w:val="af7"/>
+        <w:pStyle w:val="ListParagraph"/>
         <w:numPr>
           <w:ilvl w:val="0"/>
           <w:numId w:val="12"/>
@@ -9012,7 +9055,7 @@
           </w:tcPr>
           <w:p>
             <w:pPr>
-              <w:pStyle w:val="af7"/>
+              <w:pStyle w:val="ListParagraph"/>
               <w:numPr>
                 <w:ilvl w:val="0"/>
                 <w:numId w:val="13"/>
@@ -9042,7 +9085,7 @@
           </w:p>
           <w:p>
             <w:pPr>
-              <w:pStyle w:val="af7"/>
+              <w:pStyle w:val="ListParagraph"/>
               <w:numPr>
                 <w:ilvl w:val="0"/>
                 <w:numId w:val="13"/>
@@ -9248,8 +9291,13 @@
             <w:hideMark/>
           </w:tcPr>
           <w:p>
-            <w:r>
-              <w:t xml:space="preserve">JUnit 4 </w:t>
+            <w:proofErr w:type="spellStart"/>
+            <w:r>
+              <w:t>JUnit</w:t>
+            </w:r>
+            <w:proofErr w:type="spellEnd"/>
+            <w:r>
+              <w:t xml:space="preserve"> 4 </w:t>
             </w:r>
             <w:r>
               <w:rPr>
@@ -9560,7 +9608,7 @@
     </w:tbl>
     <w:p>
       <w:pPr>
-        <w:pStyle w:val="3"/>
+        <w:pStyle w:val="Heading3"/>
         <w:rPr>
           <w:lang w:val="ru-RU"/>
         </w:rPr>
@@ -9752,7 +9800,7 @@
           </w:p>
           <w:p>
             <w:pPr>
-              <w:pStyle w:val="af7"/>
+              <w:pStyle w:val="ListParagraph"/>
               <w:numPr>
                 <w:ilvl w:val="0"/>
                 <w:numId w:val="14"/>
@@ -9767,7 +9815,7 @@
           </w:p>
           <w:p>
             <w:pPr>
-              <w:pStyle w:val="af7"/>
+              <w:pStyle w:val="ListParagraph"/>
               <w:numPr>
                 <w:ilvl w:val="0"/>
                 <w:numId w:val="14"/>
@@ -9777,7 +9825,15 @@
               </w:rPr>
             </w:pPr>
             <w:r>
-              <w:t>Solaris 25, Chronium 25.</w:t>
+              <w:t xml:space="preserve">Solaris 25, </w:t>
+            </w:r>
+            <w:proofErr w:type="spellStart"/>
+            <w:r>
+              <w:t>Chronium</w:t>
+            </w:r>
+            <w:proofErr w:type="spellEnd"/>
+            <w:r>
+              <w:t xml:space="preserve"> 25.</w:t>
             </w:r>
           </w:p>
         </w:tc>
@@ -9929,7 +9985,7 @@
           </w:tcPr>
           <w:p>
             <w:pPr>
-              <w:pStyle w:val="af7"/>
+              <w:pStyle w:val="ListParagraph"/>
               <w:numPr>
                 <w:ilvl w:val="0"/>
                 <w:numId w:val="15"/>
@@ -9944,7 +10000,7 @@
           </w:p>
           <w:p>
             <w:pPr>
-              <w:pStyle w:val="af7"/>
+              <w:pStyle w:val="ListParagraph"/>
               <w:numPr>
                 <w:ilvl w:val="0"/>
                 <w:numId w:val="15"/>
@@ -10129,7 +10185,7 @@
     </w:p>
     <w:p>
       <w:pPr>
-        <w:pStyle w:val="1"/>
+        <w:pStyle w:val="Heading1"/>
       </w:pPr>
       <w:bookmarkStart w:id="47" w:name="_Toc390915548"/>
       <w:r>
@@ -10141,7 +10197,7 @@
     </w:p>
     <w:p>
       <w:pPr>
-        <w:pStyle w:val="2"/>
+        <w:pStyle w:val="Heading2"/>
       </w:pPr>
       <w:bookmarkStart w:id="48" w:name="6.1_____Test_Plan"/>
       <w:bookmarkStart w:id="49" w:name="_Toc390915549"/>
@@ -10153,7 +10209,7 @@
     </w:p>
     <w:p>
       <w:pPr>
-        <w:pStyle w:val="3"/>
+        <w:pStyle w:val="Heading3"/>
         <w:rPr>
           <w:lang w:val="ru-RU"/>
         </w:rPr>
@@ -10182,7 +10238,7 @@
     </w:p>
     <w:p>
       <w:pPr>
-        <w:pStyle w:val="3"/>
+        <w:pStyle w:val="Heading3"/>
         <w:rPr>
           <w:lang w:val="ru-RU"/>
         </w:rPr>
@@ -10262,7 +10318,7 @@
     </w:p>
     <w:p>
       <w:pPr>
-        <w:pStyle w:val="3"/>
+        <w:pStyle w:val="Heading3"/>
         <w:rPr>
           <w:lang w:val="ru-RU"/>
         </w:rPr>
@@ -10332,7 +10388,7 @@
     </w:p>
     <w:p>
       <w:pPr>
-        <w:pStyle w:val="1"/>
+        <w:pStyle w:val="Heading1"/>
         <w:rPr>
           <w:lang w:val="ru-RU"/>
         </w:rPr>
@@ -10360,7 +10416,7 @@
     </w:p>
     <w:p>
       <w:pPr>
-        <w:pStyle w:val="2"/>
+        <w:pStyle w:val="Heading2"/>
         <w:rPr>
           <w:lang w:val="ru-RU"/>
         </w:rPr>
@@ -10510,7 +10566,7 @@
     </w:p>
     <w:p>
       <w:pPr>
-        <w:pStyle w:val="2"/>
+        <w:pStyle w:val="Heading2"/>
         <w:rPr>
           <w:lang w:val="ru-RU"/>
         </w:rPr>
@@ -10572,7 +10628,7 @@
     </w:p>
     <w:p>
       <w:pPr>
-        <w:pStyle w:val="a9"/>
+        <w:pStyle w:val="BodyText"/>
         <w:rPr>
           <w:color w:val="000000"/>
           <w:lang w:val="ru-RU"/>
@@ -10611,7 +10667,7 @@
     </w:p>
     <w:p>
       <w:pPr>
-        <w:pStyle w:val="1"/>
+        <w:pStyle w:val="Heading1"/>
         <w:rPr>
           <w:lang w:val="ru-RU"/>
         </w:rPr>
@@ -10642,7 +10698,7 @@
     </w:p>
     <w:p>
       <w:pPr>
-        <w:pStyle w:val="2"/>
+        <w:pStyle w:val="Heading2"/>
       </w:pPr>
       <w:bookmarkStart w:id="66" w:name="9.2_____Base_Software_Elements_in_the_Te"/>
       <w:bookmarkStart w:id="67" w:name="_Toc390915557"/>
@@ -11022,9 +11078,11 @@
             <w:vAlign w:val="center"/>
           </w:tcPr>
           <w:p>
+            <w:proofErr w:type="spellStart"/>
             <w:r>
               <w:t>Chronium</w:t>
             </w:r>
+            <w:proofErr w:type="spellEnd"/>
           </w:p>
         </w:tc>
         <w:tc>
@@ -11236,7 +11294,7 @@
     </w:tbl>
     <w:p>
       <w:pPr>
-        <w:pStyle w:val="a9"/>
+        <w:pStyle w:val="BodyText"/>
         <w:rPr>
           <w:color w:val="000000"/>
         </w:rPr>
@@ -11250,7 +11308,7 @@
     </w:p>
     <w:p>
       <w:pPr>
-        <w:pStyle w:val="2"/>
+        <w:pStyle w:val="Heading2"/>
       </w:pPr>
       <w:bookmarkStart w:id="68" w:name="9.3_____Productivity_and_Support_Tools"/>
       <w:bookmarkStart w:id="69" w:name="_Toc390915558"/>
@@ -11691,8 +11749,13 @@
             <w:r>
               <w:t> </w:t>
             </w:r>
-            <w:r>
-              <w:t>JUnit; Eclipse</w:t>
+            <w:proofErr w:type="spellStart"/>
+            <w:r>
+              <w:t>JUnit</w:t>
+            </w:r>
+            <w:proofErr w:type="spellEnd"/>
+            <w:r>
+              <w:t>; Eclipse</w:t>
             </w:r>
           </w:p>
         </w:tc>
@@ -11795,9 +11858,11 @@
             <w:r>
               <w:t> </w:t>
             </w:r>
+            <w:proofErr w:type="spellStart"/>
             <w:r>
               <w:t>JMeter</w:t>
             </w:r>
+            <w:proofErr w:type="spellEnd"/>
           </w:p>
         </w:tc>
         <w:tc>
@@ -12063,7 +12128,7 @@
     </w:tbl>
     <w:p>
       <w:pPr>
-        <w:pStyle w:val="a9"/>
+        <w:pStyle w:val="BodyText"/>
         <w:rPr>
           <w:color w:val="000000"/>
         </w:rPr>
@@ -12099,7 +12164,7 @@
     </w:p>
     <w:p>
       <w:pPr>
-        <w:pStyle w:val="1"/>
+        <w:pStyle w:val="Heading1"/>
       </w:pPr>
       <w:bookmarkStart w:id="71" w:name="_Toc390915559"/>
       <w:r>
@@ -12125,7 +12190,7 @@
     </w:p>
     <w:p>
       <w:pPr>
-        <w:pStyle w:val="2"/>
+        <w:pStyle w:val="Heading2"/>
         <w:rPr>
           <w:lang w:val="ru-RU"/>
         </w:rPr>
@@ -12260,7 +12325,7 @@
           </w:tcPr>
           <w:p>
             <w:pPr>
-              <w:pStyle w:val="af5"/>
+              <w:pStyle w:val="NormalWeb"/>
               <w:jc w:val="center"/>
               <w:rPr>
                 <w:lang w:val="en-US"/>
@@ -12339,7 +12404,25 @@
                 <w:b/>
                 <w:bCs/>
               </w:rPr>
-              <w:t>Specific Responsbilities or Comments</w:t>
+              <w:t xml:space="preserve">Specific </w:t>
+            </w:r>
+            <w:proofErr w:type="spellStart"/>
+            <w:r>
+              <w:rPr>
+                <w:rFonts w:ascii="Arial" w:hAnsi="Arial" w:cs="Arial"/>
+                <w:b/>
+                <w:bCs/>
+              </w:rPr>
+              <w:t>Responsbilities</w:t>
+            </w:r>
+            <w:proofErr w:type="spellEnd"/>
+            <w:r>
+              <w:rPr>
+                <w:rFonts w:ascii="Arial" w:hAnsi="Arial" w:cs="Arial"/>
+                <w:b/>
+                <w:bCs/>
+              </w:rPr>
+              <w:t xml:space="preserve"> or Comments</w:t>
             </w:r>
           </w:p>
         </w:tc>
@@ -12455,7 +12538,7 @@
           </w:p>
           <w:p>
             <w:pPr>
-              <w:pStyle w:val="af7"/>
+              <w:pStyle w:val="ListParagraph"/>
               <w:numPr>
                 <w:ilvl w:val="0"/>
                 <w:numId w:val="16"/>
@@ -12473,7 +12556,7 @@
           </w:p>
           <w:p>
             <w:pPr>
-              <w:pStyle w:val="af7"/>
+              <w:pStyle w:val="ListParagraph"/>
               <w:numPr>
                 <w:ilvl w:val="0"/>
                 <w:numId w:val="16"/>
@@ -12491,7 +12574,7 @@
           </w:p>
           <w:p>
             <w:pPr>
-              <w:pStyle w:val="af7"/>
+              <w:pStyle w:val="ListParagraph"/>
               <w:numPr>
                 <w:ilvl w:val="0"/>
                 <w:numId w:val="16"/>
@@ -12509,7 +12592,7 @@
           </w:p>
           <w:p>
             <w:pPr>
-              <w:pStyle w:val="af7"/>
+              <w:pStyle w:val="ListParagraph"/>
               <w:numPr>
                 <w:ilvl w:val="0"/>
                 <w:numId w:val="16"/>
@@ -12527,7 +12610,7 @@
           </w:p>
           <w:p>
             <w:pPr>
-              <w:pStyle w:val="af7"/>
+              <w:pStyle w:val="ListParagraph"/>
               <w:numPr>
                 <w:ilvl w:val="0"/>
                 <w:numId w:val="16"/>
@@ -12644,7 +12727,7 @@
           </w:p>
           <w:p>
             <w:pPr>
-              <w:pStyle w:val="af7"/>
+              <w:pStyle w:val="ListParagraph"/>
               <w:numPr>
                 <w:ilvl w:val="0"/>
                 <w:numId w:val="17"/>
@@ -12662,7 +12745,7 @@
           </w:p>
           <w:p>
             <w:pPr>
-              <w:pStyle w:val="af7"/>
+              <w:pStyle w:val="ListParagraph"/>
               <w:numPr>
                 <w:ilvl w:val="0"/>
                 <w:numId w:val="17"/>
@@ -12680,7 +12763,7 @@
           </w:p>
           <w:p>
             <w:pPr>
-              <w:pStyle w:val="af7"/>
+              <w:pStyle w:val="ListParagraph"/>
               <w:numPr>
                 <w:ilvl w:val="0"/>
                 <w:numId w:val="17"/>
@@ -12698,7 +12781,7 @@
           </w:p>
           <w:p>
             <w:pPr>
-              <w:pStyle w:val="af7"/>
+              <w:pStyle w:val="ListParagraph"/>
               <w:numPr>
                 <w:ilvl w:val="0"/>
                 <w:numId w:val="17"/>
@@ -12716,7 +12799,7 @@
           </w:p>
           <w:p>
             <w:pPr>
-              <w:pStyle w:val="af7"/>
+              <w:pStyle w:val="ListParagraph"/>
               <w:numPr>
                 <w:ilvl w:val="0"/>
                 <w:numId w:val="17"/>
@@ -12833,7 +12916,7 @@
           </w:p>
           <w:p>
             <w:pPr>
-              <w:pStyle w:val="af7"/>
+              <w:pStyle w:val="ListParagraph"/>
               <w:numPr>
                 <w:ilvl w:val="0"/>
                 <w:numId w:val="18"/>
@@ -12851,7 +12934,7 @@
           </w:p>
           <w:p>
             <w:pPr>
-              <w:pStyle w:val="af7"/>
+              <w:pStyle w:val="ListParagraph"/>
               <w:numPr>
                 <w:ilvl w:val="0"/>
                 <w:numId w:val="18"/>
@@ -12869,7 +12952,7 @@
           </w:p>
           <w:p>
             <w:pPr>
-              <w:pStyle w:val="af7"/>
+              <w:pStyle w:val="ListParagraph"/>
               <w:numPr>
                 <w:ilvl w:val="0"/>
                 <w:numId w:val="18"/>
@@ -12887,7 +12970,7 @@
           </w:p>
           <w:p>
             <w:pPr>
-              <w:pStyle w:val="af7"/>
+              <w:pStyle w:val="ListParagraph"/>
               <w:numPr>
                 <w:ilvl w:val="0"/>
                 <w:numId w:val="18"/>
@@ -12905,7 +12988,7 @@
           </w:p>
           <w:p>
             <w:pPr>
-              <w:pStyle w:val="af7"/>
+              <w:pStyle w:val="ListParagraph"/>
               <w:numPr>
                 <w:ilvl w:val="0"/>
                 <w:numId w:val="18"/>
@@ -12980,7 +13063,7 @@
     </w:p>
     <w:p>
       <w:pPr>
-        <w:pStyle w:val="1"/>
+        <w:pStyle w:val="Heading1"/>
         <w:rPr>
           <w:lang w:val="ru-RU"/>
         </w:rPr>
@@ -13192,7 +13275,7 @@
           </w:tcPr>
           <w:p>
             <w:pPr>
-              <w:pStyle w:val="af5"/>
+              <w:pStyle w:val="NormalWeb"/>
             </w:pPr>
             <w:r>
               <w:rPr>
@@ -13593,7 +13676,7 @@
     </w:p>
     <w:p>
       <w:pPr>
-        <w:pStyle w:val="1"/>
+        <w:pStyle w:val="Heading1"/>
       </w:pPr>
       <w:bookmarkStart w:id="78" w:name="_Toc390915562"/>
       <w:r>
@@ -13604,7 +13687,7 @@
     </w:p>
     <w:p>
       <w:pPr>
-        <w:pStyle w:val="2"/>
+        <w:pStyle w:val="Heading2"/>
       </w:pPr>
       <w:bookmarkStart w:id="79" w:name="13.1_____Measuring_and_Assessing_the_Ext"/>
       <w:bookmarkStart w:id="80" w:name="_Toc390915563"/>
@@ -13625,12 +13708,26 @@
         <w:rPr>
           <w:lang w:val="ru-RU"/>
         </w:rPr>
-        <w:t>Найденные во время тестирования ошибки должны быть сохранены в одном документе и переданы команде разработки для приоритезации работы над ними менеджером команды. По окончании работы документ должен быть возращен команде тестирования с измененными статусами.</w:t>
-      </w:r>
-    </w:p>
-    <w:p>
-      <w:pPr>
-        <w:pStyle w:val="2"/>
+        <w:t xml:space="preserve">Найденные во время тестирования ошибки должны быть сохранены в одном документе и переданы команде разработки для </w:t>
+      </w:r>
+      <w:proofErr w:type="spellStart"/>
+      <w:r>
+        <w:rPr>
+          <w:lang w:val="ru-RU"/>
+        </w:rPr>
+        <w:t>приоритезации</w:t>
+      </w:r>
+      <w:proofErr w:type="spellEnd"/>
+      <w:r>
+        <w:rPr>
+          <w:lang w:val="ru-RU"/>
+        </w:rPr>
+        <w:t xml:space="preserve"> работы над ними менеджером команды. По окончании работы документ должен быть возращен команде тестирования с измененными статусами.</w:t>
+      </w:r>
+    </w:p>
+    <w:p>
+      <w:pPr>
+        <w:pStyle w:val="Heading2"/>
       </w:pPr>
       <w:bookmarkStart w:id="81" w:name="13.6______Approval_and_Signoff"/>
       <w:bookmarkStart w:id="82" w:name="_Toc390915564"/>
@@ -13642,7 +13739,7 @@
     </w:p>
     <w:p>
       <w:pPr>
-        <w:pStyle w:val="a9"/>
+        <w:pStyle w:val="BodyText"/>
         <w:rPr>
           <w:color w:val="000000"/>
           <w:lang w:val="ru-RU"/>
@@ -13704,7 +13801,7 @@
     </w:p>
     <w:p>
       <w:pPr>
-        <w:pStyle w:val="a9"/>
+        <w:pStyle w:val="BodyText"/>
         <w:rPr>
           <w:color w:val="000000"/>
           <w:lang w:val="ru-RU"/>
@@ -13726,17 +13823,17 @@
     </w:p>
     <w:p>
       <w:pPr>
-        <w:pStyle w:val="a3"/>
+        <w:pStyle w:val="Title"/>
         <w:rPr>
           <w:lang w:val="ru-RU"/>
         </w:rPr>
       </w:pPr>
     </w:p>
     <w:sectPr>
-      <w:headerReference w:type="default" r:id="rId11"/>
-      <w:footerReference w:type="default" r:id="rId12"/>
-      <w:headerReference w:type="first" r:id="rId13"/>
-      <w:footerReference w:type="first" r:id="rId14"/>
+      <w:headerReference w:type="default" r:id="rId10"/>
+      <w:footerReference w:type="default" r:id="rId11"/>
+      <w:headerReference w:type="first" r:id="rId12"/>
+      <w:footerReference w:type="first" r:id="rId13"/>
       <w:pgSz w:w="12240" w:h="15840" w:code="1"/>
       <w:pgMar w:top="1440" w:right="1440" w:bottom="1440" w:left="1440" w:header="720" w:footer="720" w:gutter="0"/>
       <w:cols w:space="720"/>
@@ -13747,7 +13844,7 @@
 </file>
 
 <file path=word/endnotes.xml><?xml version="1.0" encoding="utf-8"?>
-<w:endnotes xmlns:wpc="http://schemas.microsoft.com/office/word/2010/wordprocessingCanvas" xmlns:mc="http://schemas.openxmlformats.org/markup-compatibility/2006" xmlns:o="urn:schemas-microsoft-com:office:office" xmlns:r="http://schemas.openxmlformats.org/officeDocument/2006/relationships" xmlns:m="http://schemas.openxmlformats.org/officeDocument/2006/math" xmlns:v="urn:schemas-microsoft-com:vml" xmlns:wp14="http://schemas.microsoft.com/office/word/2010/wordprocessingDrawing" xmlns:wp="http://schemas.openxmlformats.org/drawingml/2006/wordprocessingDrawing" xmlns:w10="urn:schemas-microsoft-com:office:word" xmlns:w="http://schemas.openxmlformats.org/wordprocessingml/2006/main" xmlns:w14="http://schemas.microsoft.com/office/word/2010/wordml" xmlns:wpg="http://schemas.microsoft.com/office/word/2010/wordprocessingGroup" xmlns:wpi="http://schemas.microsoft.com/office/word/2010/wordprocessingInk" xmlns:wne="http://schemas.microsoft.com/office/word/2006/wordml" xmlns:wps="http://schemas.microsoft.com/office/word/2010/wordprocessingShape" mc:Ignorable="w14 wp14">
+<w:endnotes xmlns:wpc="http://schemas.microsoft.com/office/word/2010/wordprocessingCanvas" xmlns:mc="http://schemas.openxmlformats.org/markup-compatibility/2006" xmlns:o="urn:schemas-microsoft-com:office:office" xmlns:r="http://schemas.openxmlformats.org/officeDocument/2006/relationships" xmlns:m="http://schemas.openxmlformats.org/officeDocument/2006/math" xmlns:v="urn:schemas-microsoft-com:vml" xmlns:wp14="http://schemas.microsoft.com/office/word/2010/wordprocessingDrawing" xmlns:wp="http://schemas.openxmlformats.org/drawingml/2006/wordprocessingDrawing" xmlns:w10="urn:schemas-microsoft-com:office:word" xmlns:w="http://schemas.openxmlformats.org/wordprocessingml/2006/main" xmlns:w14="http://schemas.microsoft.com/office/word/2010/wordml" xmlns:w15="http://schemas.microsoft.com/office/word/2012/wordml" xmlns:wpg="http://schemas.microsoft.com/office/word/2010/wordprocessingGroup" xmlns:wpi="http://schemas.microsoft.com/office/word/2010/wordprocessingInk" xmlns:wne="http://schemas.microsoft.com/office/word/2006/wordml" xmlns:wps="http://schemas.microsoft.com/office/word/2010/wordprocessingShape" mc:Ignorable="w14 w15 wp14">
   <w:endnote w:type="separator" w:id="-1">
     <w:p>
       <w:pPr>
@@ -13772,37 +13869,37 @@
 </file>
 
 <file path=word/footer1.xml><?xml version="1.0" encoding="utf-8"?>
-<w:ftr xmlns:wpc="http://schemas.microsoft.com/office/word/2010/wordprocessingCanvas" xmlns:mc="http://schemas.openxmlformats.org/markup-compatibility/2006" xmlns:o="urn:schemas-microsoft-com:office:office" xmlns:r="http://schemas.openxmlformats.org/officeDocument/2006/relationships" xmlns:m="http://schemas.openxmlformats.org/officeDocument/2006/math" xmlns:v="urn:schemas-microsoft-com:vml" xmlns:wp14="http://schemas.microsoft.com/office/word/2010/wordprocessingDrawing" xmlns:wp="http://schemas.openxmlformats.org/drawingml/2006/wordprocessingDrawing" xmlns:w10="urn:schemas-microsoft-com:office:word" xmlns:w="http://schemas.openxmlformats.org/wordprocessingml/2006/main" xmlns:w14="http://schemas.microsoft.com/office/word/2010/wordml" xmlns:wpg="http://schemas.microsoft.com/office/word/2010/wordprocessingGroup" xmlns:wpi="http://schemas.microsoft.com/office/word/2010/wordprocessingInk" xmlns:wne="http://schemas.microsoft.com/office/word/2006/wordml" xmlns:wps="http://schemas.microsoft.com/office/word/2010/wordprocessingShape" mc:Ignorable="w14 wp14">
+<w:ftr xmlns:wpc="http://schemas.microsoft.com/office/word/2010/wordprocessingCanvas" xmlns:mc="http://schemas.openxmlformats.org/markup-compatibility/2006" xmlns:o="urn:schemas-microsoft-com:office:office" xmlns:r="http://schemas.openxmlformats.org/officeDocument/2006/relationships" xmlns:m="http://schemas.openxmlformats.org/officeDocument/2006/math" xmlns:v="urn:schemas-microsoft-com:vml" xmlns:wp14="http://schemas.microsoft.com/office/word/2010/wordprocessingDrawing" xmlns:wp="http://schemas.openxmlformats.org/drawingml/2006/wordprocessingDrawing" xmlns:w10="urn:schemas-microsoft-com:office:word" xmlns:w="http://schemas.openxmlformats.org/wordprocessingml/2006/main" xmlns:w14="http://schemas.microsoft.com/office/word/2010/wordml" xmlns:w15="http://schemas.microsoft.com/office/word/2012/wordml" xmlns:wpg="http://schemas.microsoft.com/office/word/2010/wordprocessingGroup" xmlns:wpi="http://schemas.microsoft.com/office/word/2010/wordprocessingInk" xmlns:wne="http://schemas.microsoft.com/office/word/2006/wordml" xmlns:wps="http://schemas.microsoft.com/office/word/2010/wordprocessingShape" mc:Ignorable="w14 w15 wp14">
   <w:p>
     <w:pPr>
-      <w:pStyle w:val="a7"/>
+      <w:pStyle w:val="Footer"/>
       <w:framePr w:wrap="around" w:vAnchor="text" w:hAnchor="margin" w:xAlign="right" w:y="1"/>
       <w:rPr>
-        <w:rStyle w:val="a8"/>
+        <w:rStyle w:val="PageNumber"/>
       </w:rPr>
     </w:pPr>
     <w:r>
       <w:rPr>
-        <w:rStyle w:val="a8"/>
+        <w:rStyle w:val="PageNumber"/>
       </w:rPr>
       <w:fldChar w:fldCharType="begin"/>
     </w:r>
     <w:r>
       <w:rPr>
-        <w:rStyle w:val="a8"/>
+        <w:rStyle w:val="PageNumber"/>
       </w:rPr>
       <w:instrText xml:space="preserve">PAGE  </w:instrText>
     </w:r>
     <w:r>
       <w:rPr>
-        <w:rStyle w:val="a8"/>
+        <w:rStyle w:val="PageNumber"/>
       </w:rPr>
       <w:fldChar w:fldCharType="end"/>
     </w:r>
   </w:p>
   <w:p>
     <w:pPr>
-      <w:pStyle w:val="a7"/>
+      <w:pStyle w:val="Footer"/>
       <w:ind w:right="360"/>
     </w:pPr>
   </w:p>
@@ -13810,7 +13907,7 @@
 </file>
 
 <file path=word/footer2.xml><?xml version="1.0" encoding="utf-8"?>
-<w:ftr xmlns:wpc="http://schemas.microsoft.com/office/word/2010/wordprocessingCanvas" xmlns:mc="http://schemas.openxmlformats.org/markup-compatibility/2006" xmlns:o="urn:schemas-microsoft-com:office:office" xmlns:r="http://schemas.openxmlformats.org/officeDocument/2006/relationships" xmlns:m="http://schemas.openxmlformats.org/officeDocument/2006/math" xmlns:v="urn:schemas-microsoft-com:vml" xmlns:wp14="http://schemas.microsoft.com/office/word/2010/wordprocessingDrawing" xmlns:wp="http://schemas.openxmlformats.org/drawingml/2006/wordprocessingDrawing" xmlns:w10="urn:schemas-microsoft-com:office:word" xmlns:w="http://schemas.openxmlformats.org/wordprocessingml/2006/main" xmlns:w14="http://schemas.microsoft.com/office/word/2010/wordml" xmlns:wpg="http://schemas.microsoft.com/office/word/2010/wordprocessingGroup" xmlns:wpi="http://schemas.microsoft.com/office/word/2010/wordprocessingInk" xmlns:wne="http://schemas.microsoft.com/office/word/2006/wordml" xmlns:wps="http://schemas.microsoft.com/office/word/2010/wordprocessingShape" mc:Ignorable="w14 wp14">
+<w:ftr xmlns:wpc="http://schemas.microsoft.com/office/word/2010/wordprocessingCanvas" xmlns:mc="http://schemas.openxmlformats.org/markup-compatibility/2006" xmlns:o="urn:schemas-microsoft-com:office:office" xmlns:r="http://schemas.openxmlformats.org/officeDocument/2006/relationships" xmlns:m="http://schemas.openxmlformats.org/officeDocument/2006/math" xmlns:v="urn:schemas-microsoft-com:vml" xmlns:wp14="http://schemas.microsoft.com/office/word/2010/wordprocessingDrawing" xmlns:wp="http://schemas.openxmlformats.org/drawingml/2006/wordprocessingDrawing" xmlns:w10="urn:schemas-microsoft-com:office:word" xmlns:w="http://schemas.openxmlformats.org/wordprocessingml/2006/main" xmlns:w14="http://schemas.microsoft.com/office/word/2010/wordml" xmlns:w15="http://schemas.microsoft.com/office/word/2012/wordml" xmlns:wpg="http://schemas.microsoft.com/office/word/2010/wordprocessingGroup" xmlns:wpi="http://schemas.microsoft.com/office/word/2010/wordprocessingInk" xmlns:wne="http://schemas.microsoft.com/office/word/2006/wordml" xmlns:wps="http://schemas.microsoft.com/office/word/2010/wordprocessingShape" mc:Ignorable="w14 w15 wp14">
   <w:tbl>
     <w:tblPr>
       <w:tblW w:w="0" w:type="auto"/>
@@ -13867,17 +13964,27 @@
           <w:r>
             <w:sym w:font="Symbol" w:char="F0D3"/>
           </w:r>
-          <w:fldSimple w:instr=" DOCPROPERTY &quot;Company&quot;  \* MERGEFORMAT ">
-            <w:r>
-              <w:t>&lt;</w:t>
-            </w:r>
-            <w:r>
-              <w:t xml:space="preserve">CRAFT-DEVELOPMENT </w:t>
-            </w:r>
-            <w:r>
-              <w:t>&gt;</w:t>
-            </w:r>
-          </w:fldSimple>
+          <w:r>
+            <w:fldChar w:fldCharType="begin"/>
+          </w:r>
+          <w:r>
+            <w:instrText xml:space="preserve"> DOCPROPERTY "Company"  \* MERGEFORMAT </w:instrText>
+          </w:r>
+          <w:r>
+            <w:fldChar w:fldCharType="separate"/>
+          </w:r>
+          <w:r>
+            <w:t>&lt;</w:t>
+          </w:r>
+          <w:r>
+            <w:t xml:space="preserve">CRAFT-DEVELOPMENT </w:t>
+          </w:r>
+          <w:r>
+            <w:t>&gt;</w:t>
+          </w:r>
+          <w:r>
+            <w:fldChar w:fldCharType="end"/>
+          </w:r>
           <w:r>
             <w:t xml:space="preserve">, </w:t>
           </w:r>
@@ -13923,74 +14030,88 @@
           </w:r>
           <w:r>
             <w:rPr>
-              <w:rStyle w:val="a8"/>
+              <w:rStyle w:val="PageNumber"/>
             </w:rPr>
             <w:fldChar w:fldCharType="begin"/>
           </w:r>
           <w:r>
             <w:rPr>
-              <w:rStyle w:val="a8"/>
+              <w:rStyle w:val="PageNumber"/>
             </w:rPr>
             <w:instrText xml:space="preserve"> PAGE </w:instrText>
           </w:r>
           <w:r>
             <w:rPr>
-              <w:rStyle w:val="a8"/>
+              <w:rStyle w:val="PageNumber"/>
             </w:rPr>
             <w:fldChar w:fldCharType="separate"/>
           </w:r>
           <w:r>
             <w:rPr>
-              <w:rStyle w:val="a8"/>
+              <w:rStyle w:val="PageNumber"/>
               <w:noProof/>
             </w:rPr>
-            <w:t>11</w:t>
+            <w:t>17</w:t>
           </w:r>
           <w:r>
             <w:rPr>
-              <w:rStyle w:val="a8"/>
+              <w:rStyle w:val="PageNumber"/>
             </w:rPr>
             <w:fldChar w:fldCharType="end"/>
           </w:r>
           <w:r>
             <w:rPr>
-              <w:rStyle w:val="a8"/>
+              <w:rStyle w:val="PageNumber"/>
             </w:rPr>
             <w:t xml:space="preserve"> of </w:t>
           </w:r>
-          <w:fldSimple w:instr=" NUMPAGES  \* MERGEFORMAT ">
-            <w:r>
-              <w:rPr>
-                <w:rStyle w:val="a8"/>
-                <w:noProof/>
-              </w:rPr>
-              <w:t>17</w:t>
-            </w:r>
-          </w:fldSimple>
+          <w:r>
+            <w:fldChar w:fldCharType="begin"/>
+          </w:r>
+          <w:r>
+            <w:instrText xml:space="preserve"> NUMPAGES  \* MERGEFORMAT </w:instrText>
+          </w:r>
+          <w:r>
+            <w:fldChar w:fldCharType="separate"/>
+          </w:r>
+          <w:r>
+            <w:rPr>
+              <w:rStyle w:val="PageNumber"/>
+              <w:noProof/>
+            </w:rPr>
+            <w:t>17</w:t>
+          </w:r>
+          <w:r>
+            <w:rPr>
+              <w:rStyle w:val="PageNumber"/>
+              <w:noProof/>
+            </w:rPr>
+            <w:fldChar w:fldCharType="end"/>
+          </w:r>
         </w:p>
       </w:tc>
     </w:tr>
   </w:tbl>
   <w:p>
     <w:pPr>
-      <w:pStyle w:val="a7"/>
+      <w:pStyle w:val="Footer"/>
     </w:pPr>
   </w:p>
 </w:ftr>
 </file>
 
 <file path=word/footer3.xml><?xml version="1.0" encoding="utf-8"?>
-<w:ftr xmlns:wpc="http://schemas.microsoft.com/office/word/2010/wordprocessingCanvas" xmlns:mc="http://schemas.openxmlformats.org/markup-compatibility/2006" xmlns:o="urn:schemas-microsoft-com:office:office" xmlns:r="http://schemas.openxmlformats.org/officeDocument/2006/relationships" xmlns:m="http://schemas.openxmlformats.org/officeDocument/2006/math" xmlns:v="urn:schemas-microsoft-com:vml" xmlns:wp14="http://schemas.microsoft.com/office/word/2010/wordprocessingDrawing" xmlns:wp="http://schemas.openxmlformats.org/drawingml/2006/wordprocessingDrawing" xmlns:w10="urn:schemas-microsoft-com:office:word" xmlns:w="http://schemas.openxmlformats.org/wordprocessingml/2006/main" xmlns:w14="http://schemas.microsoft.com/office/word/2010/wordml" xmlns:wpg="http://schemas.microsoft.com/office/word/2010/wordprocessingGroup" xmlns:wpi="http://schemas.microsoft.com/office/word/2010/wordprocessingInk" xmlns:wne="http://schemas.microsoft.com/office/word/2006/wordml" xmlns:wps="http://schemas.microsoft.com/office/word/2010/wordprocessingShape" mc:Ignorable="w14 wp14">
+<w:ftr xmlns:wpc="http://schemas.microsoft.com/office/word/2010/wordprocessingCanvas" xmlns:mc="http://schemas.openxmlformats.org/markup-compatibility/2006" xmlns:o="urn:schemas-microsoft-com:office:office" xmlns:r="http://schemas.openxmlformats.org/officeDocument/2006/relationships" xmlns:m="http://schemas.openxmlformats.org/officeDocument/2006/math" xmlns:v="urn:schemas-microsoft-com:vml" xmlns:wp14="http://schemas.microsoft.com/office/word/2010/wordprocessingDrawing" xmlns:wp="http://schemas.openxmlformats.org/drawingml/2006/wordprocessingDrawing" xmlns:w10="urn:schemas-microsoft-com:office:word" xmlns:w="http://schemas.openxmlformats.org/wordprocessingml/2006/main" xmlns:w14="http://schemas.microsoft.com/office/word/2010/wordml" xmlns:w15="http://schemas.microsoft.com/office/word/2012/wordml" xmlns:wpg="http://schemas.microsoft.com/office/word/2010/wordprocessingGroup" xmlns:wpi="http://schemas.microsoft.com/office/word/2010/wordprocessingInk" xmlns:wne="http://schemas.microsoft.com/office/word/2006/wordml" xmlns:wps="http://schemas.microsoft.com/office/word/2010/wordprocessingShape" mc:Ignorable="w14 w15 wp14">
   <w:p>
     <w:pPr>
-      <w:pStyle w:val="a7"/>
+      <w:pStyle w:val="Footer"/>
     </w:pPr>
   </w:p>
 </w:ftr>
 </file>
 
 <file path=word/footnotes.xml><?xml version="1.0" encoding="utf-8"?>
-<w:footnotes xmlns:wpc="http://schemas.microsoft.com/office/word/2010/wordprocessingCanvas" xmlns:mc="http://schemas.openxmlformats.org/markup-compatibility/2006" xmlns:o="urn:schemas-microsoft-com:office:office" xmlns:r="http://schemas.openxmlformats.org/officeDocument/2006/relationships" xmlns:m="http://schemas.openxmlformats.org/officeDocument/2006/math" xmlns:v="urn:schemas-microsoft-com:vml" xmlns:wp14="http://schemas.microsoft.com/office/word/2010/wordprocessingDrawing" xmlns:wp="http://schemas.openxmlformats.org/drawingml/2006/wordprocessingDrawing" xmlns:w10="urn:schemas-microsoft-com:office:word" xmlns:w="http://schemas.openxmlformats.org/wordprocessingml/2006/main" xmlns:w14="http://schemas.microsoft.com/office/word/2010/wordml" xmlns:wpg="http://schemas.microsoft.com/office/word/2010/wordprocessingGroup" xmlns:wpi="http://schemas.microsoft.com/office/word/2010/wordprocessingInk" xmlns:wne="http://schemas.microsoft.com/office/word/2006/wordml" xmlns:wps="http://schemas.microsoft.com/office/word/2010/wordprocessingShape" mc:Ignorable="w14 wp14">
+<w:footnotes xmlns:wpc="http://schemas.microsoft.com/office/word/2010/wordprocessingCanvas" xmlns:mc="http://schemas.openxmlformats.org/markup-compatibility/2006" xmlns:o="urn:schemas-microsoft-com:office:office" xmlns:r="http://schemas.openxmlformats.org/officeDocument/2006/relationships" xmlns:m="http://schemas.openxmlformats.org/officeDocument/2006/math" xmlns:v="urn:schemas-microsoft-com:vml" xmlns:wp14="http://schemas.microsoft.com/office/word/2010/wordprocessingDrawing" xmlns:wp="http://schemas.openxmlformats.org/drawingml/2006/wordprocessingDrawing" xmlns:w10="urn:schemas-microsoft-com:office:word" xmlns:w="http://schemas.openxmlformats.org/wordprocessingml/2006/main" xmlns:w14="http://schemas.microsoft.com/office/word/2010/wordml" xmlns:w15="http://schemas.microsoft.com/office/word/2012/wordml" xmlns:wpg="http://schemas.microsoft.com/office/word/2010/wordprocessingGroup" xmlns:wpi="http://schemas.microsoft.com/office/word/2010/wordprocessingInk" xmlns:wne="http://schemas.microsoft.com/office/word/2006/wordml" xmlns:wps="http://schemas.microsoft.com/office/word/2010/wordprocessingShape" mc:Ignorable="w14 w15 wp14">
   <w:footnote w:type="separator" w:id="-1">
     <w:p>
       <w:pPr>
@@ -14015,7 +14136,7 @@
 </file>
 
 <file path=word/header1.xml><?xml version="1.0" encoding="utf-8"?>
-<w:hdr xmlns:wpc="http://schemas.microsoft.com/office/word/2010/wordprocessingCanvas" xmlns:mc="http://schemas.openxmlformats.org/markup-compatibility/2006" xmlns:o="urn:schemas-microsoft-com:office:office" xmlns:r="http://schemas.openxmlformats.org/officeDocument/2006/relationships" xmlns:m="http://schemas.openxmlformats.org/officeDocument/2006/math" xmlns:v="urn:schemas-microsoft-com:vml" xmlns:wp14="http://schemas.microsoft.com/office/word/2010/wordprocessingDrawing" xmlns:wp="http://schemas.openxmlformats.org/drawingml/2006/wordprocessingDrawing" xmlns:w10="urn:schemas-microsoft-com:office:word" xmlns:w="http://schemas.openxmlformats.org/wordprocessingml/2006/main" xmlns:w14="http://schemas.microsoft.com/office/word/2010/wordml" xmlns:wpg="http://schemas.microsoft.com/office/word/2010/wordprocessingGroup" xmlns:wpi="http://schemas.microsoft.com/office/word/2010/wordprocessingInk" xmlns:wne="http://schemas.microsoft.com/office/word/2006/wordml" xmlns:wps="http://schemas.microsoft.com/office/word/2010/wordprocessingShape" mc:Ignorable="w14 wp14">
+<w:hdr xmlns:wpc="http://schemas.microsoft.com/office/word/2010/wordprocessingCanvas" xmlns:mc="http://schemas.openxmlformats.org/markup-compatibility/2006" xmlns:o="urn:schemas-microsoft-com:office:office" xmlns:r="http://schemas.openxmlformats.org/officeDocument/2006/relationships" xmlns:m="http://schemas.openxmlformats.org/officeDocument/2006/math" xmlns:v="urn:schemas-microsoft-com:vml" xmlns:wp14="http://schemas.microsoft.com/office/word/2010/wordprocessingDrawing" xmlns:wp="http://schemas.openxmlformats.org/drawingml/2006/wordprocessingDrawing" xmlns:w10="urn:schemas-microsoft-com:office:word" xmlns:w="http://schemas.openxmlformats.org/wordprocessingml/2006/main" xmlns:w14="http://schemas.microsoft.com/office/word/2010/wordml" xmlns:w15="http://schemas.microsoft.com/office/word/2012/wordml" xmlns:wpg="http://schemas.microsoft.com/office/word/2010/wordprocessingGroup" xmlns:wpi="http://schemas.microsoft.com/office/word/2010/wordprocessingInk" xmlns:wne="http://schemas.microsoft.com/office/word/2006/wordml" xmlns:wps="http://schemas.microsoft.com/office/word/2010/wordprocessingShape" mc:Ignorable="w14 w15 wp14">
   <w:p>
     <w:pPr>
       <w:rPr>
@@ -14046,16 +14167,31 @@
         <w:lang w:val="ru-RU"/>
       </w:rPr>
     </w:pPr>
-    <w:fldSimple w:instr=" DOCPROPERTY &quot;Company&quot;  \* MERGEFORMAT ">
-      <w:r>
-        <w:rPr>
-          <w:rFonts w:ascii="Arial" w:hAnsi="Arial"/>
-          <w:b/>
-          <w:sz w:val="36"/>
-        </w:rPr>
-        <w:t>&lt;CRAFT-DEVELOPMENT&gt;</w:t>
-      </w:r>
-    </w:fldSimple>
+    <w:r>
+      <w:fldChar w:fldCharType="begin"/>
+    </w:r>
+    <w:r>
+      <w:instrText xml:space="preserve"> DOCPROPERTY "Company"  \* MERGEFORMAT </w:instrText>
+    </w:r>
+    <w:r>
+      <w:fldChar w:fldCharType="separate"/>
+    </w:r>
+    <w:r>
+      <w:rPr>
+        <w:rFonts w:ascii="Arial" w:hAnsi="Arial"/>
+        <w:b/>
+        <w:sz w:val="36"/>
+      </w:rPr>
+      <w:t>&lt;CRAFT-DEVELOPMENT&gt;</w:t>
+    </w:r>
+    <w:r>
+      <w:rPr>
+        <w:rFonts w:ascii="Arial" w:hAnsi="Arial"/>
+        <w:b/>
+        <w:sz w:val="36"/>
+      </w:rPr>
+      <w:fldChar w:fldCharType="end"/>
+    </w:r>
   </w:p>
   <w:p>
     <w:pPr>
@@ -14070,14 +14206,14 @@
   </w:p>
   <w:p>
     <w:pPr>
-      <w:pStyle w:val="a6"/>
+      <w:pStyle w:val="Header"/>
     </w:pPr>
   </w:p>
 </w:hdr>
 </file>
 
 <file path=word/header2.xml><?xml version="1.0" encoding="utf-8"?>
-<w:hdr xmlns:wpc="http://schemas.microsoft.com/office/word/2010/wordprocessingCanvas" xmlns:mc="http://schemas.openxmlformats.org/markup-compatibility/2006" xmlns:o="urn:schemas-microsoft-com:office:office" xmlns:r="http://schemas.openxmlformats.org/officeDocument/2006/relationships" xmlns:m="http://schemas.openxmlformats.org/officeDocument/2006/math" xmlns:v="urn:schemas-microsoft-com:vml" xmlns:wp14="http://schemas.microsoft.com/office/word/2010/wordprocessingDrawing" xmlns:wp="http://schemas.openxmlformats.org/drawingml/2006/wordprocessingDrawing" xmlns:w10="urn:schemas-microsoft-com:office:word" xmlns:w="http://schemas.openxmlformats.org/wordprocessingml/2006/main" xmlns:w14="http://schemas.microsoft.com/office/word/2010/wordml" xmlns:wpg="http://schemas.microsoft.com/office/word/2010/wordprocessingGroup" xmlns:wpi="http://schemas.microsoft.com/office/word/2010/wordprocessingInk" xmlns:wne="http://schemas.microsoft.com/office/word/2006/wordml" xmlns:wps="http://schemas.microsoft.com/office/word/2010/wordprocessingShape" mc:Ignorable="w14 wp14">
+<w:hdr xmlns:wpc="http://schemas.microsoft.com/office/word/2010/wordprocessingCanvas" xmlns:mc="http://schemas.openxmlformats.org/markup-compatibility/2006" xmlns:o="urn:schemas-microsoft-com:office:office" xmlns:r="http://schemas.openxmlformats.org/officeDocument/2006/relationships" xmlns:m="http://schemas.openxmlformats.org/officeDocument/2006/math" xmlns:v="urn:schemas-microsoft-com:vml" xmlns:wp14="http://schemas.microsoft.com/office/word/2010/wordprocessingDrawing" xmlns:wp="http://schemas.openxmlformats.org/drawingml/2006/wordprocessingDrawing" xmlns:w10="urn:schemas-microsoft-com:office:word" xmlns:w="http://schemas.openxmlformats.org/wordprocessingml/2006/main" xmlns:w14="http://schemas.microsoft.com/office/word/2010/wordml" xmlns:w15="http://schemas.microsoft.com/office/word/2012/wordml" xmlns:wpg="http://schemas.microsoft.com/office/word/2010/wordprocessingGroup" xmlns:wpi="http://schemas.microsoft.com/office/word/2010/wordprocessingInk" xmlns:wne="http://schemas.microsoft.com/office/word/2006/wordml" xmlns:wps="http://schemas.microsoft.com/office/word/2010/wordprocessingShape" mc:Ignorable="w14 w15 wp14">
   <w:tbl>
     <w:tblPr>
       <w:tblW w:w="0" w:type="auto"/>
@@ -14106,29 +14242,39 @@
             <w:spacing w:line="240" w:lineRule="auto"/>
             <w:jc w:val="right"/>
           </w:pPr>
-          <w:fldSimple w:instr=" SUBJECT  \* MERGEFORMAT ">
-            <w:r>
-              <w:rPr>
-                <w:lang w:val="ru-RU"/>
-              </w:rPr>
-              <w:t>&lt;</w:t>
-            </w:r>
-            <w:r>
-              <w:rPr>
-                <w:lang w:val="ru-RU"/>
-              </w:rPr>
-              <w:t>МКСИД</w:t>
-            </w:r>
-            <w:r>
-              <w:rPr>
-                <w:lang w:val="ru-RU"/>
-              </w:rPr>
-              <w:t xml:space="preserve"> «Иллюзия»</w:t>
-            </w:r>
-            <w:r>
-              <w:t>&gt;</w:t>
-            </w:r>
-          </w:fldSimple>
+          <w:r>
+            <w:fldChar w:fldCharType="begin"/>
+          </w:r>
+          <w:r>
+            <w:instrText xml:space="preserve"> SUBJECT  \* MERGEFORMAT </w:instrText>
+          </w:r>
+          <w:r>
+            <w:fldChar w:fldCharType="separate"/>
+          </w:r>
+          <w:r>
+            <w:rPr>
+              <w:lang w:val="ru-RU"/>
+            </w:rPr>
+            <w:t>&lt;</w:t>
+          </w:r>
+          <w:r>
+            <w:rPr>
+              <w:lang w:val="ru-RU"/>
+            </w:rPr>
+            <w:t>МКСИД</w:t>
+          </w:r>
+          <w:r>
+            <w:rPr>
+              <w:lang w:val="ru-RU"/>
+            </w:rPr>
+            <w:t xml:space="preserve"> «Иллюзия»</w:t>
+          </w:r>
+          <w:r>
+            <w:t>&gt;</w:t>
+          </w:r>
+          <w:r>
+            <w:fldChar w:fldCharType="end"/>
+          </w:r>
         </w:p>
       </w:tc>
       <w:tc>
@@ -14214,24 +14360,24 @@
   </w:tbl>
   <w:p>
     <w:pPr>
-      <w:pStyle w:val="a6"/>
+      <w:pStyle w:val="Header"/>
     </w:pPr>
   </w:p>
 </w:hdr>
 </file>
 
 <file path=word/header3.xml><?xml version="1.0" encoding="utf-8"?>
-<w:hdr xmlns:wpc="http://schemas.microsoft.com/office/word/2010/wordprocessingCanvas" xmlns:mc="http://schemas.openxmlformats.org/markup-compatibility/2006" xmlns:o="urn:schemas-microsoft-com:office:office" xmlns:r="http://schemas.openxmlformats.org/officeDocument/2006/relationships" xmlns:m="http://schemas.openxmlformats.org/officeDocument/2006/math" xmlns:v="urn:schemas-microsoft-com:vml" xmlns:wp14="http://schemas.microsoft.com/office/word/2010/wordprocessingDrawing" xmlns:wp="http://schemas.openxmlformats.org/drawingml/2006/wordprocessingDrawing" xmlns:w10="urn:schemas-microsoft-com:office:word" xmlns:w="http://schemas.openxmlformats.org/wordprocessingml/2006/main" xmlns:w14="http://schemas.microsoft.com/office/word/2010/wordml" xmlns:wpg="http://schemas.microsoft.com/office/word/2010/wordprocessingGroup" xmlns:wpi="http://schemas.microsoft.com/office/word/2010/wordprocessingInk" xmlns:wne="http://schemas.microsoft.com/office/word/2006/wordml" xmlns:wps="http://schemas.microsoft.com/office/word/2010/wordprocessingShape" mc:Ignorable="w14 wp14">
+<w:hdr xmlns:wpc="http://schemas.microsoft.com/office/word/2010/wordprocessingCanvas" xmlns:mc="http://schemas.openxmlformats.org/markup-compatibility/2006" xmlns:o="urn:schemas-microsoft-com:office:office" xmlns:r="http://schemas.openxmlformats.org/officeDocument/2006/relationships" xmlns:m="http://schemas.openxmlformats.org/officeDocument/2006/math" xmlns:v="urn:schemas-microsoft-com:vml" xmlns:wp14="http://schemas.microsoft.com/office/word/2010/wordprocessingDrawing" xmlns:wp="http://schemas.openxmlformats.org/drawingml/2006/wordprocessingDrawing" xmlns:w10="urn:schemas-microsoft-com:office:word" xmlns:w="http://schemas.openxmlformats.org/wordprocessingml/2006/main" xmlns:w14="http://schemas.microsoft.com/office/word/2010/wordml" xmlns:w15="http://schemas.microsoft.com/office/word/2012/wordml" xmlns:wpg="http://schemas.microsoft.com/office/word/2010/wordprocessingGroup" xmlns:wpi="http://schemas.microsoft.com/office/word/2010/wordprocessingInk" xmlns:wne="http://schemas.microsoft.com/office/word/2006/wordml" xmlns:wps="http://schemas.microsoft.com/office/word/2010/wordprocessingShape" mc:Ignorable="w14 w15 wp14">
   <w:p>
     <w:pPr>
-      <w:pStyle w:val="a6"/>
+      <w:pStyle w:val="Header"/>
     </w:pPr>
   </w:p>
 </w:hdr>
 </file>
 
 <file path=word/numbering.xml><?xml version="1.0" encoding="utf-8"?>
-<w:numbering xmlns:wpc="http://schemas.microsoft.com/office/word/2010/wordprocessingCanvas" xmlns:mc="http://schemas.openxmlformats.org/markup-compatibility/2006" xmlns:o="urn:schemas-microsoft-com:office:office" xmlns:r="http://schemas.openxmlformats.org/officeDocument/2006/relationships" xmlns:m="http://schemas.openxmlformats.org/officeDocument/2006/math" xmlns:v="urn:schemas-microsoft-com:vml" xmlns:wp14="http://schemas.microsoft.com/office/word/2010/wordprocessingDrawing" xmlns:wp="http://schemas.openxmlformats.org/drawingml/2006/wordprocessingDrawing" xmlns:w10="urn:schemas-microsoft-com:office:word" xmlns:w="http://schemas.openxmlformats.org/wordprocessingml/2006/main" xmlns:w14="http://schemas.microsoft.com/office/word/2010/wordml" xmlns:wpg="http://schemas.microsoft.com/office/word/2010/wordprocessingGroup" xmlns:wpi="http://schemas.microsoft.com/office/word/2010/wordprocessingInk" xmlns:wne="http://schemas.microsoft.com/office/word/2006/wordml" xmlns:wps="http://schemas.microsoft.com/office/word/2010/wordprocessingShape" mc:Ignorable="w14 wp14">
+<w:numbering xmlns:wpc="http://schemas.microsoft.com/office/word/2010/wordprocessingCanvas" xmlns:mc="http://schemas.openxmlformats.org/markup-compatibility/2006" xmlns:o="urn:schemas-microsoft-com:office:office" xmlns:r="http://schemas.openxmlformats.org/officeDocument/2006/relationships" xmlns:m="http://schemas.openxmlformats.org/officeDocument/2006/math" xmlns:v="urn:schemas-microsoft-com:vml" xmlns:wp14="http://schemas.microsoft.com/office/word/2010/wordprocessingDrawing" xmlns:wp="http://schemas.openxmlformats.org/drawingml/2006/wordprocessingDrawing" xmlns:w10="urn:schemas-microsoft-com:office:word" xmlns:w="http://schemas.openxmlformats.org/wordprocessingml/2006/main" xmlns:w14="http://schemas.microsoft.com/office/word/2010/wordml" xmlns:w15="http://schemas.microsoft.com/office/word/2012/wordml" xmlns:wpg="http://schemas.microsoft.com/office/word/2010/wordprocessingGroup" xmlns:wpi="http://schemas.microsoft.com/office/word/2010/wordprocessingInk" xmlns:wne="http://schemas.microsoft.com/office/word/2006/wordml" xmlns:wps="http://schemas.microsoft.com/office/word/2010/wordprocessingShape" mc:Ignorable="w14 w15 wp14">
   <w:abstractNum w:abstractNumId="0">
     <w:nsid w:val="FFFFFFFB"/>
     <w:multiLevelType w:val="multilevel"/>
@@ -14239,7 +14385,7 @@
     <w:lvl w:ilvl="0">
       <w:start w:val="1"/>
       <w:numFmt w:val="decimal"/>
-      <w:pStyle w:val="1"/>
+      <w:pStyle w:val="Heading1"/>
       <w:lvlText w:val="%1."/>
       <w:legacy w:legacy="1" w:legacySpace="144" w:legacyIndent="0"/>
       <w:lvlJc w:val="left"/>
@@ -14247,7 +14393,7 @@
     <w:lvl w:ilvl="1">
       <w:start w:val="1"/>
       <w:numFmt w:val="decimal"/>
-      <w:pStyle w:val="2"/>
+      <w:pStyle w:val="Heading2"/>
       <w:lvlText w:val="%1.%2"/>
       <w:legacy w:legacy="1" w:legacySpace="144" w:legacyIndent="0"/>
       <w:lvlJc w:val="left"/>
@@ -14255,7 +14401,7 @@
     <w:lvl w:ilvl="2">
       <w:start w:val="1"/>
       <w:numFmt w:val="decimal"/>
-      <w:pStyle w:val="3"/>
+      <w:pStyle w:val="Heading3"/>
       <w:lvlText w:val="%1.%2.%3"/>
       <w:legacy w:legacy="1" w:legacySpace="144" w:legacyIndent="0"/>
       <w:lvlJc w:val="left"/>
@@ -14263,7 +14409,7 @@
     <w:lvl w:ilvl="3">
       <w:start w:val="1"/>
       <w:numFmt w:val="decimal"/>
-      <w:pStyle w:val="4"/>
+      <w:pStyle w:val="Heading4"/>
       <w:lvlText w:val="%1.%2.%3.%4"/>
       <w:legacy w:legacy="1" w:legacySpace="144" w:legacyIndent="0"/>
       <w:lvlJc w:val="left"/>
@@ -14271,7 +14417,7 @@
     <w:lvl w:ilvl="4">
       <w:start w:val="1"/>
       <w:numFmt w:val="decimal"/>
-      <w:pStyle w:val="5"/>
+      <w:pStyle w:val="Heading5"/>
       <w:lvlText w:val="%1.%2.%3.%4.%5"/>
       <w:legacy w:legacy="1" w:legacySpace="144" w:legacyIndent="0"/>
       <w:lvlJc w:val="left"/>
@@ -14279,7 +14425,7 @@
     <w:lvl w:ilvl="5">
       <w:start w:val="1"/>
       <w:numFmt w:val="decimal"/>
-      <w:pStyle w:val="6"/>
+      <w:pStyle w:val="Heading6"/>
       <w:lvlText w:val="%1.%2.%3.%4.%5.%6"/>
       <w:legacy w:legacy="1" w:legacySpace="144" w:legacyIndent="0"/>
       <w:lvlJc w:val="left"/>
@@ -14287,7 +14433,7 @@
     <w:lvl w:ilvl="6">
       <w:start w:val="1"/>
       <w:numFmt w:val="decimal"/>
-      <w:pStyle w:val="7"/>
+      <w:pStyle w:val="Heading7"/>
       <w:lvlText w:val="%1.%2.%3.%4.%5.%6.%7"/>
       <w:legacy w:legacy="1" w:legacySpace="144" w:legacyIndent="0"/>
       <w:lvlJc w:val="left"/>
@@ -14295,7 +14441,7 @@
     <w:lvl w:ilvl="7">
       <w:start w:val="1"/>
       <w:numFmt w:val="decimal"/>
-      <w:pStyle w:val="8"/>
+      <w:pStyle w:val="Heading8"/>
       <w:lvlText w:val="%1.%2.%3.%4.%5.%6.%7.%8"/>
       <w:legacy w:legacy="1" w:legacySpace="144" w:legacyIndent="0"/>
       <w:lvlJc w:val="left"/>
@@ -14303,7 +14449,7 @@
     <w:lvl w:ilvl="8">
       <w:start w:val="1"/>
       <w:numFmt w:val="decimal"/>
-      <w:pStyle w:val="9"/>
+      <w:pStyle w:val="Heading9"/>
       <w:lvlText w:val="%1.%2.%3.%4.%5.%6.%7.%8.%9"/>
       <w:legacy w:legacy="1" w:legacySpace="144" w:legacyIndent="0"/>
       <w:lvlJc w:val="left"/>
@@ -16121,7 +16267,7 @@
 </file>
 
 <file path=word/styles.xml><?xml version="1.0" encoding="utf-8"?>
-<w:styles xmlns:mc="http://schemas.openxmlformats.org/markup-compatibility/2006" xmlns:r="http://schemas.openxmlformats.org/officeDocument/2006/relationships" xmlns:w="http://schemas.openxmlformats.org/wordprocessingml/2006/main" xmlns:w14="http://schemas.microsoft.com/office/word/2010/wordml" mc:Ignorable="w14">
+<w:styles xmlns:mc="http://schemas.openxmlformats.org/markup-compatibility/2006" xmlns:r="http://schemas.openxmlformats.org/officeDocument/2006/relationships" xmlns:w="http://schemas.openxmlformats.org/wordprocessingml/2006/main" xmlns:w14="http://schemas.microsoft.com/office/word/2010/wordml" xmlns:w15="http://schemas.microsoft.com/office/word/2012/wordml" mc:Ignorable="w14 w15">
   <w:docDefaults>
     <w:rPrDefault>
       <w:rPr>
@@ -16131,156 +16277,380 @@
     </w:rPrDefault>
     <w:pPrDefault/>
   </w:docDefaults>
-  <w:latentStyles w:defLockedState="0" w:defUIPriority="99" w:defSemiHidden="1" w:defUnhideWhenUsed="1" w:defQFormat="0" w:count="267">
-    <w:lsdException w:name="Normal" w:semiHidden="0" w:uiPriority="0" w:unhideWhenUsed="0" w:qFormat="1"/>
-    <w:lsdException w:name="heading 1" w:semiHidden="0" w:uiPriority="9" w:unhideWhenUsed="0" w:qFormat="1"/>
-    <w:lsdException w:name="heading 2" w:semiHidden="0" w:uiPriority="9" w:unhideWhenUsed="0" w:qFormat="1"/>
-    <w:lsdException w:name="heading 3" w:semiHidden="0" w:uiPriority="9" w:unhideWhenUsed="0" w:qFormat="1"/>
-    <w:lsdException w:name="heading 4" w:semiHidden="0" w:uiPriority="0" w:unhideWhenUsed="0" w:qFormat="1"/>
-    <w:lsdException w:name="heading 5" w:semiHidden="0" w:uiPriority="0" w:unhideWhenUsed="0" w:qFormat="1"/>
-    <w:lsdException w:name="heading 6" w:semiHidden="0" w:uiPriority="0" w:unhideWhenUsed="0" w:qFormat="1"/>
-    <w:lsdException w:name="heading 7" w:semiHidden="0" w:uiPriority="0" w:unhideWhenUsed="0" w:qFormat="1"/>
-    <w:lsdException w:name="heading 8" w:semiHidden="0" w:uiPriority="0" w:unhideWhenUsed="0" w:qFormat="1"/>
-    <w:lsdException w:name="heading 9" w:semiHidden="0" w:uiPriority="0" w:unhideWhenUsed="0" w:qFormat="1"/>
-    <w:lsdException w:name="toc 1" w:uiPriority="39"/>
-    <w:lsdException w:name="toc 2" w:uiPriority="39"/>
-    <w:lsdException w:name="toc 3" w:uiPriority="39"/>
-    <w:lsdException w:name="toc 4" w:uiPriority="0"/>
-    <w:lsdException w:name="toc 5" w:uiPriority="0"/>
-    <w:lsdException w:name="toc 6" w:uiPriority="0"/>
-    <w:lsdException w:name="toc 7" w:uiPriority="0"/>
-    <w:lsdException w:name="toc 8" w:uiPriority="0"/>
-    <w:lsdException w:name="toc 9" w:uiPriority="0"/>
-    <w:lsdException w:name="Normal Indent" w:uiPriority="0"/>
-    <w:lsdException w:name="footnote text" w:uiPriority="0"/>
-    <w:lsdException w:name="header" w:uiPriority="0"/>
-    <w:lsdException w:name="footer" w:uiPriority="0"/>
-    <w:lsdException w:name="caption" w:uiPriority="35" w:qFormat="1"/>
-    <w:lsdException w:name="footnote reference" w:uiPriority="0"/>
-    <w:lsdException w:name="page number" w:uiPriority="0"/>
-    <w:lsdException w:name="Title" w:semiHidden="0" w:uiPriority="0" w:unhideWhenUsed="0" w:qFormat="1"/>
-    <w:lsdException w:name="Default Paragraph Font" w:uiPriority="1"/>
-    <w:lsdException w:name="Body Text Indent" w:uiPriority="0"/>
-    <w:lsdException w:name="Subtitle" w:semiHidden="0" w:uiPriority="0" w:unhideWhenUsed="0" w:qFormat="1"/>
-    <w:lsdException w:name="Body Text 2" w:uiPriority="0"/>
-    <w:lsdException w:name="FollowedHyperlink" w:uiPriority="0"/>
-    <w:lsdException w:name="Strong" w:semiHidden="0" w:uiPriority="0" w:unhideWhenUsed="0" w:qFormat="1"/>
-    <w:lsdException w:name="Emphasis" w:semiHidden="0" w:uiPriority="20" w:unhideWhenUsed="0" w:qFormat="1"/>
-    <w:lsdException w:name="Document Map" w:uiPriority="0"/>
-    <w:lsdException w:name="Table Grid" w:semiHidden="0" w:uiPriority="59" w:unhideWhenUsed="0"/>
-    <w:lsdException w:name="Placeholder Text" w:unhideWhenUsed="0"/>
-    <w:lsdException w:name="No Spacing" w:semiHidden="0" w:uiPriority="1" w:unhideWhenUsed="0" w:qFormat="1"/>
-    <w:lsdException w:name="Light Shading" w:semiHidden="0" w:uiPriority="60" w:unhideWhenUsed="0"/>
-    <w:lsdException w:name="Light List" w:semiHidden="0" w:uiPriority="61" w:unhideWhenUsed="0"/>
-    <w:lsdException w:name="Light Grid" w:semiHidden="0" w:uiPriority="62" w:unhideWhenUsed="0"/>
-    <w:lsdException w:name="Medium Shading 1" w:semiHidden="0" w:uiPriority="63" w:unhideWhenUsed="0"/>
-    <w:lsdException w:name="Medium Shading 2" w:semiHidden="0" w:uiPriority="64" w:unhideWhenUsed="0"/>
-    <w:lsdException w:name="Medium List 1" w:semiHidden="0" w:uiPriority="65" w:unhideWhenUsed="0"/>
-    <w:lsdException w:name="Medium List 2" w:semiHidden="0" w:uiPriority="66" w:unhideWhenUsed="0"/>
-    <w:lsdException w:name="Medium Grid 1" w:semiHidden="0" w:uiPriority="67" w:unhideWhenUsed="0"/>
-    <w:lsdException w:name="Medium Grid 2" w:semiHidden="0" w:uiPriority="68" w:unhideWhenUsed="0"/>
-    <w:lsdException w:name="Medium Grid 3" w:semiHidden="0" w:uiPriority="69" w:unhideWhenUsed="0"/>
-    <w:lsdException w:name="Dark List" w:semiHidden="0" w:uiPriority="70" w:unhideWhenUsed="0"/>
-    <w:lsdException w:name="Colorful Shading" w:semiHidden="0" w:uiPriority="71" w:unhideWhenUsed="0"/>
-    <w:lsdException w:name="Colorful List" w:semiHidden="0" w:uiPriority="72" w:unhideWhenUsed="0"/>
-    <w:lsdException w:name="Colorful Grid" w:semiHidden="0" w:uiPriority="73" w:unhideWhenUsed="0"/>
-    <w:lsdException w:name="Light Shading Accent 1" w:semiHidden="0" w:uiPriority="60" w:unhideWhenUsed="0"/>
-    <w:lsdException w:name="Light List Accent 1" w:semiHidden="0" w:uiPriority="61" w:unhideWhenUsed="0"/>
-    <w:lsdException w:name="Light Grid Accent 1" w:semiHidden="0" w:uiPriority="62" w:unhideWhenUsed="0"/>
-    <w:lsdException w:name="Medium Shading 1 Accent 1" w:semiHidden="0" w:uiPriority="63" w:unhideWhenUsed="0"/>
-    <w:lsdException w:name="Medium Shading 2 Accent 1" w:semiHidden="0" w:uiPriority="64" w:unhideWhenUsed="0"/>
-    <w:lsdException w:name="Medium List 1 Accent 1" w:semiHidden="0" w:uiPriority="65" w:unhideWhenUsed="0"/>
-    <w:lsdException w:name="Revision" w:unhideWhenUsed="0"/>
-    <w:lsdException w:name="List Paragraph" w:semiHidden="0" w:uiPriority="34" w:unhideWhenUsed="0" w:qFormat="1"/>
-    <w:lsdException w:name="Quote" w:semiHidden="0" w:uiPriority="29" w:unhideWhenUsed="0" w:qFormat="1"/>
-    <w:lsdException w:name="Intense Quote" w:semiHidden="0" w:uiPriority="30" w:unhideWhenUsed="0" w:qFormat="1"/>
-    <w:lsdException w:name="Medium List 2 Accent 1" w:semiHidden="0" w:uiPriority="66" w:unhideWhenUsed="0"/>
-    <w:lsdException w:name="Medium Grid 1 Accent 1" w:semiHidden="0" w:uiPriority="67" w:unhideWhenUsed="0"/>
-    <w:lsdException w:name="Medium Grid 2 Accent 1" w:semiHidden="0" w:uiPriority="68" w:unhideWhenUsed="0"/>
-    <w:lsdException w:name="Medium Grid 3 Accent 1" w:semiHidden="0" w:uiPriority="69" w:unhideWhenUsed="0"/>
-    <w:lsdException w:name="Dark List Accent 1" w:semiHidden="0" w:uiPriority="70" w:unhideWhenUsed="0"/>
-    <w:lsdException w:name="Colorful Shading Accent 1" w:semiHidden="0" w:uiPriority="71" w:unhideWhenUsed="0"/>
-    <w:lsdException w:name="Colorful List Accent 1" w:semiHidden="0" w:uiPriority="72" w:unhideWhenUsed="0"/>
-    <w:lsdException w:name="Colorful Grid Accent 1" w:semiHidden="0" w:uiPriority="73" w:unhideWhenUsed="0"/>
-    <w:lsdException w:name="Light Shading Accent 2" w:semiHidden="0" w:uiPriority="60" w:unhideWhenUsed="0"/>
-    <w:lsdException w:name="Light List Accent 2" w:semiHidden="0" w:uiPriority="61" w:unhideWhenUsed="0"/>
-    <w:lsdException w:name="Light Grid Accent 2" w:semiHidden="0" w:uiPriority="62" w:unhideWhenUsed="0"/>
-    <w:lsdException w:name="Medium Shading 1 Accent 2" w:semiHidden="0" w:uiPriority="63" w:unhideWhenUsed="0"/>
-    <w:lsdException w:name="Medium Shading 2 Accent 2" w:semiHidden="0" w:uiPriority="64" w:unhideWhenUsed="0"/>
-    <w:lsdException w:name="Medium List 1 Accent 2" w:semiHidden="0" w:uiPriority="65" w:unhideWhenUsed="0"/>
-    <w:lsdException w:name="Medium List 2 Accent 2" w:semiHidden="0" w:uiPriority="66" w:unhideWhenUsed="0"/>
-    <w:lsdException w:name="Medium Grid 1 Accent 2" w:semiHidden="0" w:uiPriority="67" w:unhideWhenUsed="0"/>
-    <w:lsdException w:name="Medium Grid 2 Accent 2" w:semiHidden="0" w:uiPriority="68" w:unhideWhenUsed="0"/>
-    <w:lsdException w:name="Medium Grid 3 Accent 2" w:semiHidden="0" w:uiPriority="69" w:unhideWhenUsed="0"/>
-    <w:lsdException w:name="Dark List Accent 2" w:semiHidden="0" w:uiPriority="70" w:unhideWhenUsed="0"/>
-    <w:lsdException w:name="Colorful Shading Accent 2" w:semiHidden="0" w:uiPriority="71" w:unhideWhenUsed="0"/>
-    <w:lsdException w:name="Colorful List Accent 2" w:semiHidden="0" w:uiPriority="72" w:unhideWhenUsed="0"/>
-    <w:lsdException w:name="Colorful Grid Accent 2" w:semiHidden="0" w:uiPriority="73" w:unhideWhenUsed="0"/>
-    <w:lsdException w:name="Light Shading Accent 3" w:semiHidden="0" w:uiPriority="60" w:unhideWhenUsed="0"/>
-    <w:lsdException w:name="Light List Accent 3" w:semiHidden="0" w:uiPriority="61" w:unhideWhenUsed="0"/>
-    <w:lsdException w:name="Light Grid Accent 3" w:semiHidden="0" w:uiPriority="62" w:unhideWhenUsed="0"/>
-    <w:lsdException w:name="Medium Shading 1 Accent 3" w:semiHidden="0" w:uiPriority="63" w:unhideWhenUsed="0"/>
-    <w:lsdException w:name="Medium Shading 2 Accent 3" w:semiHidden="0" w:uiPriority="64" w:unhideWhenUsed="0"/>
-    <w:lsdException w:name="Medium List 1 Accent 3" w:semiHidden="0" w:uiPriority="65" w:unhideWhenUsed="0"/>
-    <w:lsdException w:name="Medium List 2 Accent 3" w:semiHidden="0" w:uiPriority="66" w:unhideWhenUsed="0"/>
-    <w:lsdException w:name="Medium Grid 1 Accent 3" w:semiHidden="0" w:uiPriority="67" w:unhideWhenUsed="0"/>
-    <w:lsdException w:name="Medium Grid 2 Accent 3" w:semiHidden="0" w:uiPriority="68" w:unhideWhenUsed="0"/>
-    <w:lsdException w:name="Medium Grid 3 Accent 3" w:semiHidden="0" w:uiPriority="69" w:unhideWhenUsed="0"/>
-    <w:lsdException w:name="Dark List Accent 3" w:semiHidden="0" w:uiPriority="70" w:unhideWhenUsed="0"/>
-    <w:lsdException w:name="Colorful Shading Accent 3" w:semiHidden="0" w:uiPriority="71" w:unhideWhenUsed="0"/>
-    <w:lsdException w:name="Colorful List Accent 3" w:semiHidden="0" w:uiPriority="72" w:unhideWhenUsed="0"/>
-    <w:lsdException w:name="Colorful Grid Accent 3" w:semiHidden="0" w:uiPriority="73" w:unhideWhenUsed="0"/>
-    <w:lsdException w:name="Light Shading Accent 4" w:semiHidden="0" w:uiPriority="60" w:unhideWhenUsed="0"/>
-    <w:lsdException w:name="Light List Accent 4" w:semiHidden="0" w:uiPriority="61" w:unhideWhenUsed="0"/>
-    <w:lsdException w:name="Light Grid Accent 4" w:semiHidden="0" w:uiPriority="62" w:unhideWhenUsed="0"/>
-    <w:lsdException w:name="Medium Shading 1 Accent 4" w:semiHidden="0" w:uiPriority="63" w:unhideWhenUsed="0"/>
-    <w:lsdException w:name="Medium Shading 2 Accent 4" w:semiHidden="0" w:uiPriority="64" w:unhideWhenUsed="0"/>
-    <w:lsdException w:name="Medium List 1 Accent 4" w:semiHidden="0" w:uiPriority="65" w:unhideWhenUsed="0"/>
-    <w:lsdException w:name="Medium List 2 Accent 4" w:semiHidden="0" w:uiPriority="66" w:unhideWhenUsed="0"/>
-    <w:lsdException w:name="Medium Grid 1 Accent 4" w:semiHidden="0" w:uiPriority="67" w:unhideWhenUsed="0"/>
-    <w:lsdException w:name="Medium Grid 2 Accent 4" w:semiHidden="0" w:uiPriority="68" w:unhideWhenUsed="0"/>
-    <w:lsdException w:name="Medium Grid 3 Accent 4" w:semiHidden="0" w:uiPriority="69" w:unhideWhenUsed="0"/>
-    <w:lsdException w:name="Dark List Accent 4" w:semiHidden="0" w:uiPriority="70" w:unhideWhenUsed="0"/>
-    <w:lsdException w:name="Colorful Shading Accent 4" w:semiHidden="0" w:uiPriority="71" w:unhideWhenUsed="0"/>
-    <w:lsdException w:name="Colorful List Accent 4" w:semiHidden="0" w:uiPriority="72" w:unhideWhenUsed="0"/>
-    <w:lsdException w:name="Colorful Grid Accent 4" w:semiHidden="0" w:uiPriority="73" w:unhideWhenUsed="0"/>
-    <w:lsdException w:name="Light Shading Accent 5" w:semiHidden="0" w:uiPriority="60" w:unhideWhenUsed="0"/>
-    <w:lsdException w:name="Light List Accent 5" w:semiHidden="0" w:uiPriority="61" w:unhideWhenUsed="0"/>
-    <w:lsdException w:name="Light Grid Accent 5" w:semiHidden="0" w:uiPriority="62" w:unhideWhenUsed="0"/>
-    <w:lsdException w:name="Medium Shading 1 Accent 5" w:semiHidden="0" w:uiPriority="63" w:unhideWhenUsed="0"/>
-    <w:lsdException w:name="Medium Shading 2 Accent 5" w:semiHidden="0" w:uiPriority="64" w:unhideWhenUsed="0"/>
-    <w:lsdException w:name="Medium List 1 Accent 5" w:semiHidden="0" w:uiPriority="65" w:unhideWhenUsed="0"/>
-    <w:lsdException w:name="Medium List 2 Accent 5" w:semiHidden="0" w:uiPriority="66" w:unhideWhenUsed="0"/>
-    <w:lsdException w:name="Medium Grid 1 Accent 5" w:semiHidden="0" w:uiPriority="67" w:unhideWhenUsed="0"/>
-    <w:lsdException w:name="Medium Grid 2 Accent 5" w:semiHidden="0" w:uiPriority="68" w:unhideWhenUsed="0"/>
-    <w:lsdException w:name="Medium Grid 3 Accent 5" w:semiHidden="0" w:uiPriority="69" w:unhideWhenUsed="0"/>
-    <w:lsdException w:name="Dark List Accent 5" w:semiHidden="0" w:uiPriority="70" w:unhideWhenUsed="0"/>
-    <w:lsdException w:name="Colorful Shading Accent 5" w:semiHidden="0" w:uiPriority="71" w:unhideWhenUsed="0"/>
-    <w:lsdException w:name="Colorful List Accent 5" w:semiHidden="0" w:uiPriority="72" w:unhideWhenUsed="0"/>
-    <w:lsdException w:name="Colorful Grid Accent 5" w:semiHidden="0" w:uiPriority="73" w:unhideWhenUsed="0"/>
-    <w:lsdException w:name="Light Shading Accent 6" w:semiHidden="0" w:uiPriority="60" w:unhideWhenUsed="0"/>
-    <w:lsdException w:name="Light List Accent 6" w:semiHidden="0" w:uiPriority="61" w:unhideWhenUsed="0"/>
-    <w:lsdException w:name="Light Grid Accent 6" w:semiHidden="0" w:uiPriority="62" w:unhideWhenUsed="0"/>
-    <w:lsdException w:name="Medium Shading 1 Accent 6" w:semiHidden="0" w:uiPriority="63" w:unhideWhenUsed="0"/>
-    <w:lsdException w:name="Medium Shading 2 Accent 6" w:semiHidden="0" w:uiPriority="64" w:unhideWhenUsed="0"/>
-    <w:lsdException w:name="Medium List 1 Accent 6" w:semiHidden="0" w:uiPriority="65" w:unhideWhenUsed="0"/>
-    <w:lsdException w:name="Medium List 2 Accent 6" w:semiHidden="0" w:uiPriority="66" w:unhideWhenUsed="0"/>
-    <w:lsdException w:name="Medium Grid 1 Accent 6" w:semiHidden="0" w:uiPriority="67" w:unhideWhenUsed="0"/>
-    <w:lsdException w:name="Medium Grid 2 Accent 6" w:semiHidden="0" w:uiPriority="68" w:unhideWhenUsed="0"/>
-    <w:lsdException w:name="Medium Grid 3 Accent 6" w:semiHidden="0" w:uiPriority="69" w:unhideWhenUsed="0"/>
-    <w:lsdException w:name="Dark List Accent 6" w:semiHidden="0" w:uiPriority="70" w:unhideWhenUsed="0"/>
-    <w:lsdException w:name="Colorful Shading Accent 6" w:semiHidden="0" w:uiPriority="71" w:unhideWhenUsed="0"/>
-    <w:lsdException w:name="Colorful List Accent 6" w:semiHidden="0" w:uiPriority="72" w:unhideWhenUsed="0"/>
-    <w:lsdException w:name="Colorful Grid Accent 6" w:semiHidden="0" w:uiPriority="73" w:unhideWhenUsed="0"/>
-    <w:lsdException w:name="Subtle Emphasis" w:semiHidden="0" w:uiPriority="19" w:unhideWhenUsed="0" w:qFormat="1"/>
-    <w:lsdException w:name="Intense Emphasis" w:semiHidden="0" w:uiPriority="21" w:unhideWhenUsed="0" w:qFormat="1"/>
-    <w:lsdException w:name="Subtle Reference" w:semiHidden="0" w:uiPriority="31" w:unhideWhenUsed="0" w:qFormat="1"/>
-    <w:lsdException w:name="Intense Reference" w:semiHidden="0" w:uiPriority="32" w:unhideWhenUsed="0" w:qFormat="1"/>
-    <w:lsdException w:name="Book Title" w:semiHidden="0" w:uiPriority="33" w:unhideWhenUsed="0" w:qFormat="1"/>
-    <w:lsdException w:name="Bibliography" w:uiPriority="37"/>
-    <w:lsdException w:name="TOC Heading" w:uiPriority="39" w:qFormat="1"/>
+  <w:latentStyles w:defLockedState="0" w:defUIPriority="99" w:defSemiHidden="0" w:defUnhideWhenUsed="0" w:defQFormat="0" w:count="371">
+    <w:lsdException w:name="Normal" w:uiPriority="0" w:qFormat="1"/>
+    <w:lsdException w:name="heading 1" w:uiPriority="9" w:qFormat="1"/>
+    <w:lsdException w:name="heading 2" w:uiPriority="9" w:qFormat="1"/>
+    <w:lsdException w:name="heading 3" w:uiPriority="9" w:qFormat="1"/>
+    <w:lsdException w:name="heading 4" w:uiPriority="0" w:qFormat="1"/>
+    <w:lsdException w:name="heading 5" w:uiPriority="0" w:qFormat="1"/>
+    <w:lsdException w:name="heading 6" w:uiPriority="0" w:qFormat="1"/>
+    <w:lsdException w:name="heading 7" w:uiPriority="0" w:qFormat="1"/>
+    <w:lsdException w:name="heading 8" w:uiPriority="0" w:qFormat="1"/>
+    <w:lsdException w:name="heading 9" w:uiPriority="0" w:qFormat="1"/>
+    <w:lsdException w:name="index 1" w:semiHidden="1" w:unhideWhenUsed="1"/>
+    <w:lsdException w:name="index 2" w:semiHidden="1" w:unhideWhenUsed="1"/>
+    <w:lsdException w:name="index 3" w:semiHidden="1" w:unhideWhenUsed="1"/>
+    <w:lsdException w:name="index 4" w:semiHidden="1" w:unhideWhenUsed="1"/>
+    <w:lsdException w:name="index 5" w:semiHidden="1" w:unhideWhenUsed="1"/>
+    <w:lsdException w:name="index 6" w:semiHidden="1" w:unhideWhenUsed="1"/>
+    <w:lsdException w:name="index 7" w:semiHidden="1" w:unhideWhenUsed="1"/>
+    <w:lsdException w:name="index 8" w:semiHidden="1" w:unhideWhenUsed="1"/>
+    <w:lsdException w:name="index 9" w:semiHidden="1" w:unhideWhenUsed="1"/>
+    <w:lsdException w:name="toc 1" w:semiHidden="1" w:uiPriority="39" w:unhideWhenUsed="1"/>
+    <w:lsdException w:name="toc 2" w:semiHidden="1" w:uiPriority="39" w:unhideWhenUsed="1"/>
+    <w:lsdException w:name="toc 3" w:semiHidden="1" w:uiPriority="39" w:unhideWhenUsed="1"/>
+    <w:lsdException w:name="toc 4" w:semiHidden="1" w:uiPriority="0" w:unhideWhenUsed="1"/>
+    <w:lsdException w:name="toc 5" w:semiHidden="1" w:uiPriority="0" w:unhideWhenUsed="1"/>
+    <w:lsdException w:name="toc 6" w:semiHidden="1" w:uiPriority="0" w:unhideWhenUsed="1"/>
+    <w:lsdException w:name="toc 7" w:semiHidden="1" w:uiPriority="0" w:unhideWhenUsed="1"/>
+    <w:lsdException w:name="toc 8" w:semiHidden="1" w:uiPriority="0" w:unhideWhenUsed="1"/>
+    <w:lsdException w:name="toc 9" w:semiHidden="1" w:uiPriority="0" w:unhideWhenUsed="1"/>
+    <w:lsdException w:name="Normal Indent" w:semiHidden="1" w:uiPriority="0" w:unhideWhenUsed="1"/>
+    <w:lsdException w:name="footnote text" w:semiHidden="1" w:uiPriority="0" w:unhideWhenUsed="1"/>
+    <w:lsdException w:name="annotation text" w:semiHidden="1" w:unhideWhenUsed="1"/>
+    <w:lsdException w:name="header" w:semiHidden="1" w:uiPriority="0" w:unhideWhenUsed="1"/>
+    <w:lsdException w:name="footer" w:semiHidden="1" w:uiPriority="0" w:unhideWhenUsed="1"/>
+    <w:lsdException w:name="index heading" w:semiHidden="1" w:unhideWhenUsed="1"/>
+    <w:lsdException w:name="caption" w:semiHidden="1" w:uiPriority="35" w:unhideWhenUsed="1" w:qFormat="1"/>
+    <w:lsdException w:name="table of figures" w:semiHidden="1" w:unhideWhenUsed="1"/>
+    <w:lsdException w:name="envelope address" w:semiHidden="1" w:unhideWhenUsed="1"/>
+    <w:lsdException w:name="envelope return" w:semiHidden="1" w:unhideWhenUsed="1"/>
+    <w:lsdException w:name="footnote reference" w:semiHidden="1" w:uiPriority="0" w:unhideWhenUsed="1"/>
+    <w:lsdException w:name="annotation reference" w:semiHidden="1" w:unhideWhenUsed="1"/>
+    <w:lsdException w:name="line number" w:semiHidden="1" w:unhideWhenUsed="1"/>
+    <w:lsdException w:name="page number" w:semiHidden="1" w:uiPriority="0" w:unhideWhenUsed="1"/>
+    <w:lsdException w:name="endnote reference" w:semiHidden="1" w:unhideWhenUsed="1"/>
+    <w:lsdException w:name="endnote text" w:semiHidden="1" w:unhideWhenUsed="1"/>
+    <w:lsdException w:name="table of authorities" w:semiHidden="1" w:unhideWhenUsed="1"/>
+    <w:lsdException w:name="macro" w:semiHidden="1" w:unhideWhenUsed="1"/>
+    <w:lsdException w:name="toa heading" w:semiHidden="1" w:unhideWhenUsed="1"/>
+    <w:lsdException w:name="List" w:semiHidden="1" w:unhideWhenUsed="1"/>
+    <w:lsdException w:name="List Bullet" w:semiHidden="1" w:unhideWhenUsed="1"/>
+    <w:lsdException w:name="List Number" w:semiHidden="1" w:unhideWhenUsed="1"/>
+    <w:lsdException w:name="List 2" w:semiHidden="1" w:unhideWhenUsed="1"/>
+    <w:lsdException w:name="List 3" w:semiHidden="1" w:unhideWhenUsed="1"/>
+    <w:lsdException w:name="List 4" w:semiHidden="1" w:unhideWhenUsed="1"/>
+    <w:lsdException w:name="List 5" w:semiHidden="1" w:unhideWhenUsed="1"/>
+    <w:lsdException w:name="List Bullet 2" w:semiHidden="1" w:unhideWhenUsed="1"/>
+    <w:lsdException w:name="List Bullet 3" w:semiHidden="1" w:unhideWhenUsed="1"/>
+    <w:lsdException w:name="List Bullet 4" w:semiHidden="1" w:unhideWhenUsed="1"/>
+    <w:lsdException w:name="List Bullet 5" w:semiHidden="1" w:unhideWhenUsed="1"/>
+    <w:lsdException w:name="List Number 2" w:semiHidden="1" w:unhideWhenUsed="1"/>
+    <w:lsdException w:name="List Number 3" w:semiHidden="1" w:unhideWhenUsed="1"/>
+    <w:lsdException w:name="List Number 4" w:semiHidden="1" w:unhideWhenUsed="1"/>
+    <w:lsdException w:name="List Number 5" w:semiHidden="1" w:unhideWhenUsed="1"/>
+    <w:lsdException w:name="Title" w:uiPriority="0" w:qFormat="1"/>
+    <w:lsdException w:name="Closing" w:semiHidden="1" w:unhideWhenUsed="1"/>
+    <w:lsdException w:name="Signature" w:semiHidden="1" w:unhideWhenUsed="1"/>
+    <w:lsdException w:name="Default Paragraph Font" w:semiHidden="1" w:uiPriority="1" w:unhideWhenUsed="1"/>
+    <w:lsdException w:name="Body Text" w:semiHidden="1" w:unhideWhenUsed="1"/>
+    <w:lsdException w:name="Body Text Indent" w:semiHidden="1" w:uiPriority="0" w:unhideWhenUsed="1"/>
+    <w:lsdException w:name="List Continue" w:semiHidden="1" w:unhideWhenUsed="1"/>
+    <w:lsdException w:name="List Continue 2" w:semiHidden="1" w:unhideWhenUsed="1"/>
+    <w:lsdException w:name="List Continue 3" w:semiHidden="1" w:unhideWhenUsed="1"/>
+    <w:lsdException w:name="List Continue 4" w:semiHidden="1" w:unhideWhenUsed="1"/>
+    <w:lsdException w:name="List Continue 5" w:semiHidden="1" w:unhideWhenUsed="1"/>
+    <w:lsdException w:name="Message Header" w:semiHidden="1" w:unhideWhenUsed="1"/>
+    <w:lsdException w:name="Subtitle" w:uiPriority="0" w:qFormat="1"/>
+    <w:lsdException w:name="Salutation" w:semiHidden="1" w:unhideWhenUsed="1"/>
+    <w:lsdException w:name="Date" w:semiHidden="1" w:unhideWhenUsed="1"/>
+    <w:lsdException w:name="Body Text First Indent" w:semiHidden="1" w:unhideWhenUsed="1"/>
+    <w:lsdException w:name="Body Text First Indent 2" w:semiHidden="1" w:unhideWhenUsed="1"/>
+    <w:lsdException w:name="Note Heading" w:semiHidden="1" w:unhideWhenUsed="1"/>
+    <w:lsdException w:name="Body Text 2" w:semiHidden="1" w:uiPriority="0" w:unhideWhenUsed="1"/>
+    <w:lsdException w:name="Body Text 3" w:semiHidden="1" w:unhideWhenUsed="1"/>
+    <w:lsdException w:name="Body Text Indent 2" w:semiHidden="1" w:unhideWhenUsed="1"/>
+    <w:lsdException w:name="Body Text Indent 3" w:semiHidden="1" w:unhideWhenUsed="1"/>
+    <w:lsdException w:name="Block Text" w:semiHidden="1" w:unhideWhenUsed="1"/>
+    <w:lsdException w:name="Hyperlink" w:semiHidden="1" w:unhideWhenUsed="1"/>
+    <w:lsdException w:name="FollowedHyperlink" w:semiHidden="1" w:uiPriority="0" w:unhideWhenUsed="1"/>
+    <w:lsdException w:name="Strong" w:uiPriority="0" w:qFormat="1"/>
+    <w:lsdException w:name="Emphasis" w:uiPriority="20" w:qFormat="1"/>
+    <w:lsdException w:name="Document Map" w:semiHidden="1" w:uiPriority="0" w:unhideWhenUsed="1"/>
+    <w:lsdException w:name="Plain Text" w:semiHidden="1" w:unhideWhenUsed="1"/>
+    <w:lsdException w:name="E-mail Signature" w:semiHidden="1" w:unhideWhenUsed="1"/>
+    <w:lsdException w:name="HTML Top of Form" w:semiHidden="1" w:unhideWhenUsed="1"/>
+    <w:lsdException w:name="HTML Bottom of Form" w:semiHidden="1" w:unhideWhenUsed="1"/>
+    <w:lsdException w:name="Normal (Web)" w:semiHidden="1" w:unhideWhenUsed="1"/>
+    <w:lsdException w:name="HTML Acronym" w:semiHidden="1" w:unhideWhenUsed="1"/>
+    <w:lsdException w:name="HTML Address" w:semiHidden="1" w:unhideWhenUsed="1"/>
+    <w:lsdException w:name="HTML Cite" w:semiHidden="1" w:unhideWhenUsed="1"/>
+    <w:lsdException w:name="HTML Code" w:semiHidden="1" w:unhideWhenUsed="1"/>
+    <w:lsdException w:name="HTML Definition" w:semiHidden="1" w:unhideWhenUsed="1"/>
+    <w:lsdException w:name="HTML Keyboard" w:semiHidden="1" w:unhideWhenUsed="1"/>
+    <w:lsdException w:name="HTML Preformatted" w:semiHidden="1" w:unhideWhenUsed="1"/>
+    <w:lsdException w:name="HTML Sample" w:semiHidden="1" w:unhideWhenUsed="1"/>
+    <w:lsdException w:name="HTML Typewriter" w:semiHidden="1" w:unhideWhenUsed="1"/>
+    <w:lsdException w:name="HTML Variable" w:semiHidden="1" w:unhideWhenUsed="1"/>
+    <w:lsdException w:name="Normal Table" w:semiHidden="1" w:unhideWhenUsed="1"/>
+    <w:lsdException w:name="annotation subject" w:semiHidden="1" w:unhideWhenUsed="1"/>
+    <w:lsdException w:name="No List" w:semiHidden="1" w:unhideWhenUsed="1"/>
+    <w:lsdException w:name="Outline List 1" w:semiHidden="1" w:unhideWhenUsed="1"/>
+    <w:lsdException w:name="Outline List 2" w:semiHidden="1" w:unhideWhenUsed="1"/>
+    <w:lsdException w:name="Outline List 3" w:semiHidden="1" w:unhideWhenUsed="1"/>
+    <w:lsdException w:name="Table Simple 1" w:semiHidden="1" w:unhideWhenUsed="1"/>
+    <w:lsdException w:name="Table Simple 2" w:semiHidden="1" w:unhideWhenUsed="1"/>
+    <w:lsdException w:name="Table Simple 3" w:semiHidden="1" w:unhideWhenUsed="1"/>
+    <w:lsdException w:name="Table Classic 1" w:semiHidden="1" w:unhideWhenUsed="1"/>
+    <w:lsdException w:name="Table Classic 2" w:semiHidden="1" w:unhideWhenUsed="1"/>
+    <w:lsdException w:name="Table Classic 3" w:semiHidden="1" w:unhideWhenUsed="1"/>
+    <w:lsdException w:name="Table Classic 4" w:semiHidden="1" w:unhideWhenUsed="1"/>
+    <w:lsdException w:name="Table Colorful 1" w:semiHidden="1" w:unhideWhenUsed="1"/>
+    <w:lsdException w:name="Table Colorful 2" w:semiHidden="1" w:unhideWhenUsed="1"/>
+    <w:lsdException w:name="Table Colorful 3" w:semiHidden="1" w:unhideWhenUsed="1"/>
+    <w:lsdException w:name="Table Columns 1" w:semiHidden="1" w:unhideWhenUsed="1"/>
+    <w:lsdException w:name="Table Columns 2" w:semiHidden="1" w:unhideWhenUsed="1"/>
+    <w:lsdException w:name="Table Columns 3" w:semiHidden="1" w:unhideWhenUsed="1"/>
+    <w:lsdException w:name="Table Columns 4" w:semiHidden="1" w:unhideWhenUsed="1"/>
+    <w:lsdException w:name="Table Columns 5" w:semiHidden="1" w:unhideWhenUsed="1"/>
+    <w:lsdException w:name="Table Grid 1" w:semiHidden="1" w:unhideWhenUsed="1"/>
+    <w:lsdException w:name="Table Grid 2" w:semiHidden="1" w:unhideWhenUsed="1"/>
+    <w:lsdException w:name="Table Grid 3" w:semiHidden="1" w:unhideWhenUsed="1"/>
+    <w:lsdException w:name="Table Grid 4" w:semiHidden="1" w:unhideWhenUsed="1"/>
+    <w:lsdException w:name="Table Grid 5" w:semiHidden="1" w:unhideWhenUsed="1"/>
+    <w:lsdException w:name="Table Grid 6" w:semiHidden="1" w:unhideWhenUsed="1"/>
+    <w:lsdException w:name="Table Grid 7" w:semiHidden="1" w:unhideWhenUsed="1"/>
+    <w:lsdException w:name="Table Grid 8" w:semiHidden="1" w:unhideWhenUsed="1"/>
+    <w:lsdException w:name="Table List 1" w:semiHidden="1" w:unhideWhenUsed="1"/>
+    <w:lsdException w:name="Table List 2" w:semiHidden="1" w:unhideWhenUsed="1"/>
+    <w:lsdException w:name="Table List 3" w:semiHidden="1" w:unhideWhenUsed="1"/>
+    <w:lsdException w:name="Table List 4" w:semiHidden="1" w:unhideWhenUsed="1"/>
+    <w:lsdException w:name="Table List 5" w:semiHidden="1" w:unhideWhenUsed="1"/>
+    <w:lsdException w:name="Table List 6" w:semiHidden="1" w:unhideWhenUsed="1"/>
+    <w:lsdException w:name="Table List 7" w:semiHidden="1" w:unhideWhenUsed="1"/>
+    <w:lsdException w:name="Table List 8" w:semiHidden="1" w:unhideWhenUsed="1"/>
+    <w:lsdException w:name="Table 3D effects 1" w:semiHidden="1" w:unhideWhenUsed="1"/>
+    <w:lsdException w:name="Table 3D effects 2" w:semiHidden="1" w:unhideWhenUsed="1"/>
+    <w:lsdException w:name="Table 3D effects 3" w:semiHidden="1" w:unhideWhenUsed="1"/>
+    <w:lsdException w:name="Table Contemporary" w:semiHidden="1" w:unhideWhenUsed="1"/>
+    <w:lsdException w:name="Table Elegant" w:semiHidden="1" w:unhideWhenUsed="1"/>
+    <w:lsdException w:name="Table Professional" w:semiHidden="1" w:unhideWhenUsed="1"/>
+    <w:lsdException w:name="Table Subtle 1" w:semiHidden="1" w:unhideWhenUsed="1"/>
+    <w:lsdException w:name="Table Subtle 2" w:semiHidden="1" w:unhideWhenUsed="1"/>
+    <w:lsdException w:name="Table Web 1" w:semiHidden="1" w:unhideWhenUsed="1"/>
+    <w:lsdException w:name="Table Web 2" w:semiHidden="1" w:unhideWhenUsed="1"/>
+    <w:lsdException w:name="Table Web 3" w:semiHidden="1" w:unhideWhenUsed="1"/>
+    <w:lsdException w:name="Balloon Text" w:semiHidden="1" w:unhideWhenUsed="1"/>
+    <w:lsdException w:name="Table Grid" w:uiPriority="59"/>
+    <w:lsdException w:name="Table Theme" w:semiHidden="1" w:unhideWhenUsed="1"/>
+    <w:lsdException w:name="Placeholder Text" w:semiHidden="1"/>
+    <w:lsdException w:name="No Spacing" w:uiPriority="1" w:qFormat="1"/>
+    <w:lsdException w:name="Light Shading" w:uiPriority="60"/>
+    <w:lsdException w:name="Light List" w:uiPriority="61"/>
+    <w:lsdException w:name="Light Grid" w:uiPriority="62"/>
+    <w:lsdException w:name="Medium Shading 1" w:uiPriority="63"/>
+    <w:lsdException w:name="Medium Shading 2" w:uiPriority="64"/>
+    <w:lsdException w:name="Medium List 1" w:uiPriority="65"/>
+    <w:lsdException w:name="Medium List 2" w:uiPriority="66"/>
+    <w:lsdException w:name="Medium Grid 1" w:uiPriority="67"/>
+    <w:lsdException w:name="Medium Grid 2" w:uiPriority="68"/>
+    <w:lsdException w:name="Medium Grid 3" w:uiPriority="69"/>
+    <w:lsdException w:name="Dark List" w:uiPriority="70"/>
+    <w:lsdException w:name="Colorful Shading" w:uiPriority="71"/>
+    <w:lsdException w:name="Colorful List" w:uiPriority="72"/>
+    <w:lsdException w:name="Colorful Grid" w:uiPriority="73"/>
+    <w:lsdException w:name="Light Shading Accent 1" w:uiPriority="60"/>
+    <w:lsdException w:name="Light List Accent 1" w:uiPriority="61"/>
+    <w:lsdException w:name="Light Grid Accent 1" w:uiPriority="62"/>
+    <w:lsdException w:name="Medium Shading 1 Accent 1" w:uiPriority="63"/>
+    <w:lsdException w:name="Medium Shading 2 Accent 1" w:uiPriority="64"/>
+    <w:lsdException w:name="Medium List 1 Accent 1" w:uiPriority="65"/>
+    <w:lsdException w:name="Revision" w:semiHidden="1"/>
+    <w:lsdException w:name="List Paragraph" w:uiPriority="34" w:qFormat="1"/>
+    <w:lsdException w:name="Quote" w:uiPriority="29" w:qFormat="1"/>
+    <w:lsdException w:name="Intense Quote" w:uiPriority="30" w:qFormat="1"/>
+    <w:lsdException w:name="Medium List 2 Accent 1" w:uiPriority="66"/>
+    <w:lsdException w:name="Medium Grid 1 Accent 1" w:uiPriority="67"/>
+    <w:lsdException w:name="Medium Grid 2 Accent 1" w:uiPriority="68"/>
+    <w:lsdException w:name="Medium Grid 3 Accent 1" w:uiPriority="69"/>
+    <w:lsdException w:name="Dark List Accent 1" w:uiPriority="70"/>
+    <w:lsdException w:name="Colorful Shading Accent 1" w:uiPriority="71"/>
+    <w:lsdException w:name="Colorful List Accent 1" w:uiPriority="72"/>
+    <w:lsdException w:name="Colorful Grid Accent 1" w:uiPriority="73"/>
+    <w:lsdException w:name="Light Shading Accent 2" w:uiPriority="60"/>
+    <w:lsdException w:name="Light List Accent 2" w:uiPriority="61"/>
+    <w:lsdException w:name="Light Grid Accent 2" w:uiPriority="62"/>
+    <w:lsdException w:name="Medium Shading 1 Accent 2" w:uiPriority="63"/>
+    <w:lsdException w:name="Medium Shading 2 Accent 2" w:uiPriority="64"/>
+    <w:lsdException w:name="Medium List 1 Accent 2" w:uiPriority="65"/>
+    <w:lsdException w:name="Medium List 2 Accent 2" w:uiPriority="66"/>
+    <w:lsdException w:name="Medium Grid 1 Accent 2" w:uiPriority="67"/>
+    <w:lsdException w:name="Medium Grid 2 Accent 2" w:uiPriority="68"/>
+    <w:lsdException w:name="Medium Grid 3 Accent 2" w:uiPriority="69"/>
+    <w:lsdException w:name="Dark List Accent 2" w:uiPriority="70"/>
+    <w:lsdException w:name="Colorful Shading Accent 2" w:uiPriority="71"/>
+    <w:lsdException w:name="Colorful List Accent 2" w:uiPriority="72"/>
+    <w:lsdException w:name="Colorful Grid Accent 2" w:uiPriority="73"/>
+    <w:lsdException w:name="Light Shading Accent 3" w:uiPriority="60"/>
+    <w:lsdException w:name="Light List Accent 3" w:uiPriority="61"/>
+    <w:lsdException w:name="Light Grid Accent 3" w:uiPriority="62"/>
+    <w:lsdException w:name="Medium Shading 1 Accent 3" w:uiPriority="63"/>
+    <w:lsdException w:name="Medium Shading 2 Accent 3" w:uiPriority="64"/>
+    <w:lsdException w:name="Medium List 1 Accent 3" w:uiPriority="65"/>
+    <w:lsdException w:name="Medium List 2 Accent 3" w:uiPriority="66"/>
+    <w:lsdException w:name="Medium Grid 1 Accent 3" w:uiPriority="67"/>
+    <w:lsdException w:name="Medium Grid 2 Accent 3" w:uiPriority="68"/>
+    <w:lsdException w:name="Medium Grid 3 Accent 3" w:uiPriority="69"/>
+    <w:lsdException w:name="Dark List Accent 3" w:uiPriority="70"/>
+    <w:lsdException w:name="Colorful Shading Accent 3" w:uiPriority="71"/>
+    <w:lsdException w:name="Colorful List Accent 3" w:uiPriority="72"/>
+    <w:lsdException w:name="Colorful Grid Accent 3" w:uiPriority="73"/>
+    <w:lsdException w:name="Light Shading Accent 4" w:uiPriority="60"/>
+    <w:lsdException w:name="Light List Accent 4" w:uiPriority="61"/>
+    <w:lsdException w:name="Light Grid Accent 4" w:uiPriority="62"/>
+    <w:lsdException w:name="Medium Shading 1 Accent 4" w:uiPriority="63"/>
+    <w:lsdException w:name="Medium Shading 2 Accent 4" w:uiPriority="64"/>
+    <w:lsdException w:name="Medium List 1 Accent 4" w:uiPriority="65"/>
+    <w:lsdException w:name="Medium List 2 Accent 4" w:uiPriority="66"/>
+    <w:lsdException w:name="Medium Grid 1 Accent 4" w:uiPriority="67"/>
+    <w:lsdException w:name="Medium Grid 2 Accent 4" w:uiPriority="68"/>
+    <w:lsdException w:name="Medium Grid 3 Accent 4" w:uiPriority="69"/>
+    <w:lsdException w:name="Dark List Accent 4" w:uiPriority="70"/>
+    <w:lsdException w:name="Colorful Shading Accent 4" w:uiPriority="71"/>
+    <w:lsdException w:name="Colorful List Accent 4" w:uiPriority="72"/>
+    <w:lsdException w:name="Colorful Grid Accent 4" w:uiPriority="73"/>
+    <w:lsdException w:name="Light Shading Accent 5" w:uiPriority="60"/>
+    <w:lsdException w:name="Light List Accent 5" w:uiPriority="61"/>
+    <w:lsdException w:name="Light Grid Accent 5" w:uiPriority="62"/>
+    <w:lsdException w:name="Medium Shading 1 Accent 5" w:uiPriority="63"/>
+    <w:lsdException w:name="Medium Shading 2 Accent 5" w:uiPriority="64"/>
+    <w:lsdException w:name="Medium List 1 Accent 5" w:uiPriority="65"/>
+    <w:lsdException w:name="Medium List 2 Accent 5" w:uiPriority="66"/>
+    <w:lsdException w:name="Medium Grid 1 Accent 5" w:uiPriority="67"/>
+    <w:lsdException w:name="Medium Grid 2 Accent 5" w:uiPriority="68"/>
+    <w:lsdException w:name="Medium Grid 3 Accent 5" w:uiPriority="69"/>
+    <w:lsdException w:name="Dark List Accent 5" w:uiPriority="70"/>
+    <w:lsdException w:name="Colorful Shading Accent 5" w:uiPriority="71"/>
+    <w:lsdException w:name="Colorful List Accent 5" w:uiPriority="72"/>
+    <w:lsdException w:name="Colorful Grid Accent 5" w:uiPriority="73"/>
+    <w:lsdException w:name="Light Shading Accent 6" w:uiPriority="60"/>
+    <w:lsdException w:name="Light List Accent 6" w:uiPriority="61"/>
+    <w:lsdException w:name="Light Grid Accent 6" w:uiPriority="62"/>
+    <w:lsdException w:name="Medium Shading 1 Accent 6" w:uiPriority="63"/>
+    <w:lsdException w:name="Medium Shading 2 Accent 6" w:uiPriority="64"/>
+    <w:lsdException w:name="Medium List 1 Accent 6" w:uiPriority="65"/>
+    <w:lsdException w:name="Medium List 2 Accent 6" w:uiPriority="66"/>
+    <w:lsdException w:name="Medium Grid 1 Accent 6" w:uiPriority="67"/>
+    <w:lsdException w:name="Medium Grid 2 Accent 6" w:uiPriority="68"/>
+    <w:lsdException w:name="Medium Grid 3 Accent 6" w:uiPriority="69"/>
+    <w:lsdException w:name="Dark List Accent 6" w:uiPriority="70"/>
+    <w:lsdException w:name="Colorful Shading Accent 6" w:uiPriority="71"/>
+    <w:lsdException w:name="Colorful List Accent 6" w:uiPriority="72"/>
+    <w:lsdException w:name="Colorful Grid Accent 6" w:uiPriority="73"/>
+    <w:lsdException w:name="Subtle Emphasis" w:uiPriority="19" w:qFormat="1"/>
+    <w:lsdException w:name="Intense Emphasis" w:uiPriority="21" w:qFormat="1"/>
+    <w:lsdException w:name="Subtle Reference" w:uiPriority="31" w:qFormat="1"/>
+    <w:lsdException w:name="Intense Reference" w:uiPriority="32" w:qFormat="1"/>
+    <w:lsdException w:name="Book Title" w:uiPriority="33" w:qFormat="1"/>
+    <w:lsdException w:name="Bibliography" w:semiHidden="1" w:uiPriority="37" w:unhideWhenUsed="1"/>
+    <w:lsdException w:name="TOC Heading" w:semiHidden="1" w:uiPriority="39" w:unhideWhenUsed="1" w:qFormat="1"/>
+    <w:lsdException w:name="Plain Table 1" w:uiPriority="41"/>
+    <w:lsdException w:name="Plain Table 2" w:uiPriority="42"/>
+    <w:lsdException w:name="Plain Table 3" w:uiPriority="43"/>
+    <w:lsdException w:name="Plain Table 4" w:uiPriority="44"/>
+    <w:lsdException w:name="Plain Table 5" w:uiPriority="45"/>
+    <w:lsdException w:name="Grid Table Light" w:uiPriority="40"/>
+    <w:lsdException w:name="Grid Table 1 Light" w:uiPriority="46"/>
+    <w:lsdException w:name="Grid Table 2" w:uiPriority="47"/>
+    <w:lsdException w:name="Grid Table 3" w:uiPriority="48"/>
+    <w:lsdException w:name="Grid Table 4" w:uiPriority="49"/>
+    <w:lsdException w:name="Grid Table 5 Dark" w:uiPriority="50"/>
+    <w:lsdException w:name="Grid Table 6 Colorful" w:uiPriority="51"/>
+    <w:lsdException w:name="Grid Table 7 Colorful" w:uiPriority="52"/>
+    <w:lsdException w:name="Grid Table 1 Light Accent 1" w:uiPriority="46"/>
+    <w:lsdException w:name="Grid Table 2 Accent 1" w:uiPriority="47"/>
+    <w:lsdException w:name="Grid Table 3 Accent 1" w:uiPriority="48"/>
+    <w:lsdException w:name="Grid Table 4 Accent 1" w:uiPriority="49"/>
+    <w:lsdException w:name="Grid Table 5 Dark Accent 1" w:uiPriority="50"/>
+    <w:lsdException w:name="Grid Table 6 Colorful Accent 1" w:uiPriority="51"/>
+    <w:lsdException w:name="Grid Table 7 Colorful Accent 1" w:uiPriority="52"/>
+    <w:lsdException w:name="Grid Table 1 Light Accent 2" w:uiPriority="46"/>
+    <w:lsdException w:name="Grid Table 2 Accent 2" w:uiPriority="47"/>
+    <w:lsdException w:name="Grid Table 3 Accent 2" w:uiPriority="48"/>
+    <w:lsdException w:name="Grid Table 4 Accent 2" w:uiPriority="49"/>
+    <w:lsdException w:name="Grid Table 5 Dark Accent 2" w:uiPriority="50"/>
+    <w:lsdException w:name="Grid Table 6 Colorful Accent 2" w:uiPriority="51"/>
+    <w:lsdException w:name="Grid Table 7 Colorful Accent 2" w:uiPriority="52"/>
+    <w:lsdException w:name="Grid Table 1 Light Accent 3" w:uiPriority="46"/>
+    <w:lsdException w:name="Grid Table 2 Accent 3" w:uiPriority="47"/>
+    <w:lsdException w:name="Grid Table 3 Accent 3" w:uiPriority="48"/>
+    <w:lsdException w:name="Grid Table 4 Accent 3" w:uiPriority="49"/>
+    <w:lsdException w:name="Grid Table 5 Dark Accent 3" w:uiPriority="50"/>
+    <w:lsdException w:name="Grid Table 6 Colorful Accent 3" w:uiPriority="51"/>
+    <w:lsdException w:name="Grid Table 7 Colorful Accent 3" w:uiPriority="52"/>
+    <w:lsdException w:name="Grid Table 1 Light Accent 4" w:uiPriority="46"/>
+    <w:lsdException w:name="Grid Table 2 Accent 4" w:uiPriority="47"/>
+    <w:lsdException w:name="Grid Table 3 Accent 4" w:uiPriority="48"/>
+    <w:lsdException w:name="Grid Table 4 Accent 4" w:uiPriority="49"/>
+    <w:lsdException w:name="Grid Table 5 Dark Accent 4" w:uiPriority="50"/>
+    <w:lsdException w:name="Grid Table 6 Colorful Accent 4" w:uiPriority="51"/>
+    <w:lsdException w:name="Grid Table 7 Colorful Accent 4" w:uiPriority="52"/>
+    <w:lsdException w:name="Grid Table 1 Light Accent 5" w:uiPriority="46"/>
+    <w:lsdException w:name="Grid Table 2 Accent 5" w:uiPriority="47"/>
+    <w:lsdException w:name="Grid Table 3 Accent 5" w:uiPriority="48"/>
+    <w:lsdException w:name="Grid Table 4 Accent 5" w:uiPriority="49"/>
+    <w:lsdException w:name="Grid Table 5 Dark Accent 5" w:uiPriority="50"/>
+    <w:lsdException w:name="Grid Table 6 Colorful Accent 5" w:uiPriority="51"/>
+    <w:lsdException w:name="Grid Table 7 Colorful Accent 5" w:uiPriority="52"/>
+    <w:lsdException w:name="Grid Table 1 Light Accent 6" w:uiPriority="46"/>
+    <w:lsdException w:name="Grid Table 2 Accent 6" w:uiPriority="47"/>
+    <w:lsdException w:name="Grid Table 3 Accent 6" w:uiPriority="48"/>
+    <w:lsdException w:name="Grid Table 4 Accent 6" w:uiPriority="49"/>
+    <w:lsdException w:name="Grid Table 5 Dark Accent 6" w:uiPriority="50"/>
+    <w:lsdException w:name="Grid Table 6 Colorful Accent 6" w:uiPriority="51"/>
+    <w:lsdException w:name="Grid Table 7 Colorful Accent 6" w:uiPriority="52"/>
+    <w:lsdException w:name="List Table 1 Light" w:uiPriority="46"/>
+    <w:lsdException w:name="List Table 2" w:uiPriority="47"/>
+    <w:lsdException w:name="List Table 3" w:uiPriority="48"/>
+    <w:lsdException w:name="List Table 4" w:uiPriority="49"/>
+    <w:lsdException w:name="List Table 5 Dark" w:uiPriority="50"/>
+    <w:lsdException w:name="List Table 6 Colorful" w:uiPriority="51"/>
+    <w:lsdException w:name="List Table 7 Colorful" w:uiPriority="52"/>
+    <w:lsdException w:name="List Table 1 Light Accent 1" w:uiPriority="46"/>
+    <w:lsdException w:name="List Table 2 Accent 1" w:uiPriority="47"/>
+    <w:lsdException w:name="List Table 3 Accent 1" w:uiPriority="48"/>
+    <w:lsdException w:name="List Table 4 Accent 1" w:uiPriority="49"/>
+    <w:lsdException w:name="List Table 5 Dark Accent 1" w:uiPriority="50"/>
+    <w:lsdException w:name="List Table 6 Colorful Accent 1" w:uiPriority="51"/>
+    <w:lsdException w:name="List Table 7 Colorful Accent 1" w:uiPriority="52"/>
+    <w:lsdException w:name="List Table 1 Light Accent 2" w:uiPriority="46"/>
+    <w:lsdException w:name="List Table 2 Accent 2" w:uiPriority="47"/>
+    <w:lsdException w:name="List Table 3 Accent 2" w:uiPriority="48"/>
+    <w:lsdException w:name="List Table 4 Accent 2" w:uiPriority="49"/>
+    <w:lsdException w:name="List Table 5 Dark Accent 2" w:uiPriority="50"/>
+    <w:lsdException w:name="List Table 6 Colorful Accent 2" w:uiPriority="51"/>
+    <w:lsdException w:name="List Table 7 Colorful Accent 2" w:uiPriority="52"/>
+    <w:lsdException w:name="List Table 1 Light Accent 3" w:uiPriority="46"/>
+    <w:lsdException w:name="List Table 2 Accent 3" w:uiPriority="47"/>
+    <w:lsdException w:name="List Table 3 Accent 3" w:uiPriority="48"/>
+    <w:lsdException w:name="List Table 4 Accent 3" w:uiPriority="49"/>
+    <w:lsdException w:name="List Table 5 Dark Accent 3" w:uiPriority="50"/>
+    <w:lsdException w:name="List Table 6 Colorful Accent 3" w:uiPriority="51"/>
+    <w:lsdException w:name="List Table 7 Colorful Accent 3" w:uiPriority="52"/>
+    <w:lsdException w:name="List Table 1 Light Accent 4" w:uiPriority="46"/>
+    <w:lsdException w:name="List Table 2 Accent 4" w:uiPriority="47"/>
+    <w:lsdException w:name="List Table 3 Accent 4" w:uiPriority="48"/>
+    <w:lsdException w:name="List Table 4 Accent 4" w:uiPriority="49"/>
+    <w:lsdException w:name="List Table 5 Dark Accent 4" w:uiPriority="50"/>
+    <w:lsdException w:name="List Table 6 Colorful Accent 4" w:uiPriority="51"/>
+    <w:lsdException w:name="List Table 7 Colorful Accent 4" w:uiPriority="52"/>
+    <w:lsdException w:name="List Table 1 Light Accent 5" w:uiPriority="46"/>
+    <w:lsdException w:name="List Table 2 Accent 5" w:uiPriority="47"/>
+    <w:lsdException w:name="List Table 3 Accent 5" w:uiPriority="48"/>
+    <w:lsdException w:name="List Table 4 Accent 5" w:uiPriority="49"/>
+    <w:lsdException w:name="List Table 5 Dark Accent 5" w:uiPriority="50"/>
+    <w:lsdException w:name="List Table 6 Colorful Accent 5" w:uiPriority="51"/>
+    <w:lsdException w:name="List Table 7 Colorful Accent 5" w:uiPriority="52"/>
+    <w:lsdException w:name="List Table 1 Light Accent 6" w:uiPriority="46"/>
+    <w:lsdException w:name="List Table 2 Accent 6" w:uiPriority="47"/>
+    <w:lsdException w:name="List Table 3 Accent 6" w:uiPriority="48"/>
+    <w:lsdException w:name="List Table 4 Accent 6" w:uiPriority="49"/>
+    <w:lsdException w:name="List Table 5 Dark Accent 6" w:uiPriority="50"/>
+    <w:lsdException w:name="List Table 6 Colorful Accent 6" w:uiPriority="51"/>
+    <w:lsdException w:name="List Table 7 Colorful Accent 6" w:uiPriority="52"/>
   </w:latentStyles>
-  <w:style w:type="paragraph" w:default="1" w:styleId="a">
+  <w:style w:type="paragraph" w:default="1" w:styleId="Normal">
     <w:name w:val="Normal"/>
     <w:qFormat/>
     <w:rsid w:val="001C2219"/>
@@ -16292,11 +16662,11 @@
       <w:lang w:val="en-US" w:eastAsia="en-US"/>
     </w:rPr>
   </w:style>
-  <w:style w:type="paragraph" w:styleId="1">
+  <w:style w:type="paragraph" w:styleId="Heading1">
     <w:name w:val="heading 1"/>
-    <w:basedOn w:val="a"/>
-    <w:next w:val="a"/>
-    <w:link w:val="10"/>
+    <w:basedOn w:val="Normal"/>
+    <w:next w:val="Normal"/>
+    <w:link w:val="Heading1Char"/>
     <w:uiPriority w:val="9"/>
     <w:qFormat/>
     <w:rsid w:val="001C2219"/>
@@ -16315,11 +16685,11 @@
       <w:sz w:val="24"/>
     </w:rPr>
   </w:style>
-  <w:style w:type="paragraph" w:styleId="2">
+  <w:style w:type="paragraph" w:styleId="Heading2">
     <w:name w:val="heading 2"/>
-    <w:basedOn w:val="1"/>
-    <w:next w:val="a"/>
-    <w:link w:val="20"/>
+    <w:basedOn w:val="Heading1"/>
+    <w:next w:val="Normal"/>
+    <w:link w:val="Heading2Char"/>
     <w:uiPriority w:val="9"/>
     <w:qFormat/>
     <w:rsid w:val="001C2219"/>
@@ -16333,11 +16703,11 @@
       <w:sz w:val="20"/>
     </w:rPr>
   </w:style>
-  <w:style w:type="paragraph" w:styleId="3">
+  <w:style w:type="paragraph" w:styleId="Heading3">
     <w:name w:val="heading 3"/>
-    <w:basedOn w:val="1"/>
-    <w:next w:val="a"/>
-    <w:link w:val="30"/>
+    <w:basedOn w:val="Heading1"/>
+    <w:next w:val="Normal"/>
+    <w:link w:val="Heading3Char"/>
     <w:uiPriority w:val="9"/>
     <w:qFormat/>
     <w:rsid w:val="001C2219"/>
@@ -16353,10 +16723,10 @@
       <w:sz w:val="20"/>
     </w:rPr>
   </w:style>
-  <w:style w:type="paragraph" w:styleId="4">
+  <w:style w:type="paragraph" w:styleId="Heading4">
     <w:name w:val="heading 4"/>
-    <w:basedOn w:val="1"/>
-    <w:next w:val="a"/>
+    <w:basedOn w:val="Heading1"/>
+    <w:next w:val="Normal"/>
     <w:qFormat/>
     <w:rsid w:val="001C2219"/>
     <w:pPr>
@@ -16370,10 +16740,10 @@
       <w:sz w:val="20"/>
     </w:rPr>
   </w:style>
-  <w:style w:type="paragraph" w:styleId="5">
+  <w:style w:type="paragraph" w:styleId="Heading5">
     <w:name w:val="heading 5"/>
-    <w:basedOn w:val="a"/>
-    <w:next w:val="a"/>
+    <w:basedOn w:val="Normal"/>
+    <w:next w:val="Normal"/>
     <w:qFormat/>
     <w:rsid w:val="001C2219"/>
     <w:pPr>
@@ -16389,10 +16759,10 @@
       <w:sz w:val="22"/>
     </w:rPr>
   </w:style>
-  <w:style w:type="paragraph" w:styleId="6">
+  <w:style w:type="paragraph" w:styleId="Heading6">
     <w:name w:val="heading 6"/>
-    <w:basedOn w:val="a"/>
-    <w:next w:val="a"/>
+    <w:basedOn w:val="Normal"/>
+    <w:next w:val="Normal"/>
     <w:qFormat/>
     <w:rsid w:val="001C2219"/>
     <w:pPr>
@@ -16409,10 +16779,10 @@
       <w:sz w:val="22"/>
     </w:rPr>
   </w:style>
-  <w:style w:type="paragraph" w:styleId="7">
+  <w:style w:type="paragraph" w:styleId="Heading7">
     <w:name w:val="heading 7"/>
-    <w:basedOn w:val="a"/>
-    <w:next w:val="a"/>
+    <w:basedOn w:val="Normal"/>
+    <w:next w:val="Normal"/>
     <w:qFormat/>
     <w:rsid w:val="001C2219"/>
     <w:pPr>
@@ -16425,10 +16795,10 @@
       <w:outlineLvl w:val="6"/>
     </w:pPr>
   </w:style>
-  <w:style w:type="paragraph" w:styleId="8">
+  <w:style w:type="paragraph" w:styleId="Heading8">
     <w:name w:val="heading 8"/>
-    <w:basedOn w:val="a"/>
-    <w:next w:val="a"/>
+    <w:basedOn w:val="Normal"/>
+    <w:next w:val="Normal"/>
     <w:qFormat/>
     <w:rsid w:val="001C2219"/>
     <w:pPr>
@@ -16444,10 +16814,10 @@
       <w:i/>
     </w:rPr>
   </w:style>
-  <w:style w:type="paragraph" w:styleId="9">
+  <w:style w:type="paragraph" w:styleId="Heading9">
     <w:name w:val="heading 9"/>
-    <w:basedOn w:val="a"/>
-    <w:next w:val="a"/>
+    <w:basedOn w:val="Normal"/>
+    <w:next w:val="Normal"/>
     <w:qFormat/>
     <w:rsid w:val="001C2219"/>
     <w:pPr>
@@ -16465,13 +16835,13 @@
       <w:sz w:val="18"/>
     </w:rPr>
   </w:style>
-  <w:style w:type="character" w:default="1" w:styleId="a0">
+  <w:style w:type="character" w:default="1" w:styleId="DefaultParagraphFont">
     <w:name w:val="Default Paragraph Font"/>
     <w:uiPriority w:val="1"/>
     <w:semiHidden/>
     <w:unhideWhenUsed/>
   </w:style>
-  <w:style w:type="table" w:default="1" w:styleId="a1">
+  <w:style w:type="table" w:default="1" w:styleId="TableNormal">
     <w:name w:val="Normal Table"/>
     <w:uiPriority w:val="99"/>
     <w:semiHidden/>
@@ -16486,7 +16856,7 @@
       </w:tblCellMar>
     </w:tblPr>
   </w:style>
-  <w:style w:type="numbering" w:default="1" w:styleId="a2">
+  <w:style w:type="numbering" w:default="1" w:styleId="NoList">
     <w:name w:val="No List"/>
     <w:uiPriority w:val="99"/>
     <w:semiHidden/>
@@ -16494,7 +16864,7 @@
   </w:style>
   <w:style w:type="paragraph" w:customStyle="1" w:styleId="Paragraph2">
     <w:name w:val="Paragraph2"/>
-    <w:basedOn w:val="a"/>
+    <w:basedOn w:val="Normal"/>
     <w:rsid w:val="001C2219"/>
     <w:pPr>
       <w:spacing w:before="80"/>
@@ -16506,10 +16876,10 @@
       <w:lang w:val="en-AU"/>
     </w:rPr>
   </w:style>
-  <w:style w:type="paragraph" w:styleId="a3">
+  <w:style w:type="paragraph" w:styleId="Title">
     <w:name w:val="Title"/>
-    <w:basedOn w:val="a"/>
-    <w:next w:val="a"/>
+    <w:basedOn w:val="Normal"/>
+    <w:next w:val="Normal"/>
     <w:qFormat/>
     <w:rsid w:val="001C2219"/>
     <w:pPr>
@@ -16522,9 +16892,9 @@
       <w:sz w:val="36"/>
     </w:rPr>
   </w:style>
-  <w:style w:type="paragraph" w:styleId="a4">
+  <w:style w:type="paragraph" w:styleId="Subtitle">
     <w:name w:val="Subtitle"/>
-    <w:basedOn w:val="a"/>
+    <w:basedOn w:val="Normal"/>
     <w:qFormat/>
     <w:rsid w:val="001C2219"/>
     <w:pPr>
@@ -16538,19 +16908,19 @@
       <w:lang w:val="en-AU"/>
     </w:rPr>
   </w:style>
-  <w:style w:type="paragraph" w:styleId="a5">
+  <w:style w:type="paragraph" w:styleId="NormalIndent">
     <w:name w:val="Normal Indent"/>
-    <w:basedOn w:val="a"/>
+    <w:basedOn w:val="Normal"/>
     <w:semiHidden/>
     <w:rsid w:val="001C2219"/>
     <w:pPr>
       <w:ind w:left="900" w:hanging="900"/>
     </w:pPr>
   </w:style>
-  <w:style w:type="paragraph" w:styleId="11">
+  <w:style w:type="paragraph" w:styleId="TOC1">
     <w:name w:val="toc 1"/>
-    <w:basedOn w:val="a"/>
-    <w:next w:val="a"/>
+    <w:basedOn w:val="Normal"/>
+    <w:next w:val="Normal"/>
     <w:uiPriority w:val="39"/>
     <w:rsid w:val="001C2219"/>
     <w:pPr>
@@ -16561,10 +16931,10 @@
       <w:ind w:right="720"/>
     </w:pPr>
   </w:style>
-  <w:style w:type="paragraph" w:styleId="21">
+  <w:style w:type="paragraph" w:styleId="TOC2">
     <w:name w:val="toc 2"/>
-    <w:basedOn w:val="a"/>
-    <w:next w:val="a"/>
+    <w:basedOn w:val="Normal"/>
+    <w:next w:val="Normal"/>
     <w:uiPriority w:val="39"/>
     <w:rsid w:val="001C2219"/>
     <w:pPr>
@@ -16574,10 +16944,10 @@
       <w:ind w:left="432" w:right="720"/>
     </w:pPr>
   </w:style>
-  <w:style w:type="paragraph" w:styleId="31">
+  <w:style w:type="paragraph" w:styleId="TOC3">
     <w:name w:val="toc 3"/>
-    <w:basedOn w:val="a"/>
-    <w:next w:val="a"/>
+    <w:basedOn w:val="Normal"/>
+    <w:next w:val="Normal"/>
     <w:uiPriority w:val="39"/>
     <w:rsid w:val="001C2219"/>
     <w:pPr>
@@ -16588,9 +16958,9 @@
       <w:ind w:left="864"/>
     </w:pPr>
   </w:style>
-  <w:style w:type="paragraph" w:styleId="a6">
+  <w:style w:type="paragraph" w:styleId="Header">
     <w:name w:val="header"/>
-    <w:basedOn w:val="a"/>
+    <w:basedOn w:val="Normal"/>
     <w:semiHidden/>
     <w:rsid w:val="001C2219"/>
     <w:pPr>
@@ -16600,9 +16970,9 @@
       </w:tabs>
     </w:pPr>
   </w:style>
-  <w:style w:type="paragraph" w:styleId="a7">
+  <w:style w:type="paragraph" w:styleId="Footer">
     <w:name w:val="footer"/>
-    <w:basedOn w:val="a"/>
+    <w:basedOn w:val="Normal"/>
     <w:semiHidden/>
     <w:rsid w:val="001C2219"/>
     <w:pPr>
@@ -16612,15 +16982,15 @@
       </w:tabs>
     </w:pPr>
   </w:style>
-  <w:style w:type="character" w:styleId="a8">
+  <w:style w:type="character" w:styleId="PageNumber">
     <w:name w:val="page number"/>
-    <w:basedOn w:val="a0"/>
+    <w:basedOn w:val="DefaultParagraphFont"/>
     <w:semiHidden/>
     <w:rsid w:val="001C2219"/>
   </w:style>
   <w:style w:type="paragraph" w:customStyle="1" w:styleId="Bullet1">
     <w:name w:val="Bullet1"/>
-    <w:basedOn w:val="a"/>
+    <w:basedOn w:val="Normal"/>
     <w:rsid w:val="001C2219"/>
     <w:pPr>
       <w:ind w:left="720" w:hanging="432"/>
@@ -16628,7 +16998,7 @@
   </w:style>
   <w:style w:type="paragraph" w:customStyle="1" w:styleId="Bullet2">
     <w:name w:val="Bullet2"/>
-    <w:basedOn w:val="a"/>
+    <w:basedOn w:val="Normal"/>
     <w:rsid w:val="001C2219"/>
     <w:pPr>
       <w:ind w:left="1440" w:hanging="360"/>
@@ -16639,17 +17009,17 @@
   </w:style>
   <w:style w:type="paragraph" w:customStyle="1" w:styleId="Tabletext">
     <w:name w:val="Tabletext"/>
-    <w:basedOn w:val="a"/>
+    <w:basedOn w:val="Normal"/>
     <w:rsid w:val="001C2219"/>
     <w:pPr>
       <w:keepLines/>
       <w:spacing w:after="120"/>
     </w:pPr>
   </w:style>
-  <w:style w:type="paragraph" w:styleId="a9">
+  <w:style w:type="paragraph" w:styleId="BodyText">
     <w:name w:val="Body Text"/>
-    <w:basedOn w:val="a"/>
-    <w:link w:val="aa"/>
+    <w:basedOn w:val="Normal"/>
+    <w:link w:val="BodyTextChar"/>
     <w:uiPriority w:val="99"/>
     <w:rsid w:val="001C2219"/>
     <w:pPr>
@@ -16658,9 +17028,9 @@
       <w:ind w:left="720"/>
     </w:pPr>
   </w:style>
-  <w:style w:type="paragraph" w:styleId="ab">
+  <w:style w:type="paragraph" w:styleId="DocumentMap">
     <w:name w:val="Document Map"/>
-    <w:basedOn w:val="a"/>
+    <w:basedOn w:val="Normal"/>
     <w:semiHidden/>
     <w:rsid w:val="001C2219"/>
     <w:pPr>
@@ -16670,9 +17040,9 @@
       <w:rFonts w:ascii="Tahoma" w:hAnsi="Tahoma"/>
     </w:rPr>
   </w:style>
-  <w:style w:type="character" w:styleId="ac">
+  <w:style w:type="character" w:styleId="FootnoteReference">
     <w:name w:val="footnote reference"/>
-    <w:basedOn w:val="a0"/>
+    <w:basedOn w:val="DefaultParagraphFont"/>
     <w:semiHidden/>
     <w:rsid w:val="001C2219"/>
     <w:rPr>
@@ -16680,9 +17050,9 @@
       <w:vertAlign w:val="superscript"/>
     </w:rPr>
   </w:style>
-  <w:style w:type="paragraph" w:styleId="ad">
+  <w:style w:type="paragraph" w:styleId="FootnoteText">
     <w:name w:val="footnote text"/>
-    <w:basedOn w:val="a"/>
+    <w:basedOn w:val="Normal"/>
     <w:semiHidden/>
     <w:rsid w:val="001C2219"/>
     <w:pPr>
@@ -16701,7 +17071,7 @@
   </w:style>
   <w:style w:type="paragraph" w:customStyle="1" w:styleId="MainTitle">
     <w:name w:val="Main Title"/>
-    <w:basedOn w:val="a"/>
+    <w:basedOn w:val="Normal"/>
     <w:rsid w:val="001C2219"/>
     <w:pPr>
       <w:spacing w:before="480" w:after="60" w:line="240" w:lineRule="auto"/>
@@ -16716,7 +17086,7 @@
   </w:style>
   <w:style w:type="paragraph" w:customStyle="1" w:styleId="Paragraph1">
     <w:name w:val="Paragraph1"/>
-    <w:basedOn w:val="a"/>
+    <w:basedOn w:val="Normal"/>
     <w:rsid w:val="001C2219"/>
     <w:pPr>
       <w:spacing w:before="80" w:line="240" w:lineRule="auto"/>
@@ -16725,7 +17095,7 @@
   </w:style>
   <w:style w:type="paragraph" w:customStyle="1" w:styleId="Paragraph3">
     <w:name w:val="Paragraph3"/>
-    <w:basedOn w:val="a"/>
+    <w:basedOn w:val="Normal"/>
     <w:rsid w:val="001C2219"/>
     <w:pPr>
       <w:spacing w:before="80" w:line="240" w:lineRule="auto"/>
@@ -16735,7 +17105,7 @@
   </w:style>
   <w:style w:type="paragraph" w:customStyle="1" w:styleId="Paragraph4">
     <w:name w:val="Paragraph4"/>
-    <w:basedOn w:val="a"/>
+    <w:basedOn w:val="Normal"/>
     <w:rsid w:val="001C2219"/>
     <w:pPr>
       <w:spacing w:before="80" w:line="240" w:lineRule="auto"/>
@@ -16743,10 +17113,10 @@
       <w:jc w:val="both"/>
     </w:pPr>
   </w:style>
-  <w:style w:type="paragraph" w:styleId="40">
+  <w:style w:type="paragraph" w:styleId="TOC4">
     <w:name w:val="toc 4"/>
-    <w:basedOn w:val="a"/>
-    <w:next w:val="a"/>
+    <w:basedOn w:val="Normal"/>
+    <w:next w:val="Normal"/>
     <w:autoRedefine/>
     <w:semiHidden/>
     <w:rsid w:val="001C2219"/>
@@ -16754,10 +17124,10 @@
       <w:ind w:left="600"/>
     </w:pPr>
   </w:style>
-  <w:style w:type="paragraph" w:styleId="50">
+  <w:style w:type="paragraph" w:styleId="TOC5">
     <w:name w:val="toc 5"/>
-    <w:basedOn w:val="a"/>
-    <w:next w:val="a"/>
+    <w:basedOn w:val="Normal"/>
+    <w:next w:val="Normal"/>
     <w:autoRedefine/>
     <w:semiHidden/>
     <w:rsid w:val="001C2219"/>
@@ -16765,10 +17135,10 @@
       <w:ind w:left="800"/>
     </w:pPr>
   </w:style>
-  <w:style w:type="paragraph" w:styleId="60">
+  <w:style w:type="paragraph" w:styleId="TOC6">
     <w:name w:val="toc 6"/>
-    <w:basedOn w:val="a"/>
-    <w:next w:val="a"/>
+    <w:basedOn w:val="Normal"/>
+    <w:next w:val="Normal"/>
     <w:autoRedefine/>
     <w:semiHidden/>
     <w:rsid w:val="001C2219"/>
@@ -16776,10 +17146,10 @@
       <w:ind w:left="1000"/>
     </w:pPr>
   </w:style>
-  <w:style w:type="paragraph" w:styleId="70">
+  <w:style w:type="paragraph" w:styleId="TOC7">
     <w:name w:val="toc 7"/>
-    <w:basedOn w:val="a"/>
-    <w:next w:val="a"/>
+    <w:basedOn w:val="Normal"/>
+    <w:next w:val="Normal"/>
     <w:autoRedefine/>
     <w:semiHidden/>
     <w:rsid w:val="001C2219"/>
@@ -16787,10 +17157,10 @@
       <w:ind w:left="1200"/>
     </w:pPr>
   </w:style>
-  <w:style w:type="paragraph" w:styleId="80">
+  <w:style w:type="paragraph" w:styleId="TOC8">
     <w:name w:val="toc 8"/>
-    <w:basedOn w:val="a"/>
-    <w:next w:val="a"/>
+    <w:basedOn w:val="Normal"/>
+    <w:next w:val="Normal"/>
     <w:autoRedefine/>
     <w:semiHidden/>
     <w:rsid w:val="001C2219"/>
@@ -16798,10 +17168,10 @@
       <w:ind w:left="1400"/>
     </w:pPr>
   </w:style>
-  <w:style w:type="paragraph" w:styleId="90">
+  <w:style w:type="paragraph" w:styleId="TOC9">
     <w:name w:val="toc 9"/>
-    <w:basedOn w:val="a"/>
-    <w:next w:val="a"/>
+    <w:basedOn w:val="Normal"/>
+    <w:next w:val="Normal"/>
     <w:autoRedefine/>
     <w:semiHidden/>
     <w:rsid w:val="001C2219"/>
@@ -16809,9 +17179,9 @@
       <w:ind w:left="1600"/>
     </w:pPr>
   </w:style>
-  <w:style w:type="paragraph" w:styleId="22">
+  <w:style w:type="paragraph" w:styleId="BodyText2">
     <w:name w:val="Body Text 2"/>
-    <w:basedOn w:val="a"/>
+    <w:basedOn w:val="Normal"/>
     <w:semiHidden/>
     <w:rsid w:val="001C2219"/>
     <w:rPr>
@@ -16819,9 +17189,9 @@
       <w:color w:val="0000FF"/>
     </w:rPr>
   </w:style>
-  <w:style w:type="paragraph" w:styleId="ae">
+  <w:style w:type="paragraph" w:styleId="BodyTextIndent">
     <w:name w:val="Body Text Indent"/>
-    <w:basedOn w:val="a"/>
+    <w:basedOn w:val="Normal"/>
     <w:semiHidden/>
     <w:rsid w:val="001C2219"/>
     <w:pPr>
@@ -16835,7 +17205,7 @@
   </w:style>
   <w:style w:type="paragraph" w:customStyle="1" w:styleId="Body">
     <w:name w:val="Body"/>
-    <w:basedOn w:val="a"/>
+    <w:basedOn w:val="Normal"/>
     <w:rsid w:val="001C2219"/>
     <w:pPr>
       <w:widowControl/>
@@ -16848,7 +17218,7 @@
   </w:style>
   <w:style w:type="paragraph" w:customStyle="1" w:styleId="Bullet">
     <w:name w:val="Bullet"/>
-    <w:basedOn w:val="a"/>
+    <w:basedOn w:val="Normal"/>
     <w:rsid w:val="001C2219"/>
     <w:pPr>
       <w:widowControl/>
@@ -16865,8 +17235,8 @@
   </w:style>
   <w:style w:type="paragraph" w:customStyle="1" w:styleId="InfoBlue">
     <w:name w:val="InfoBlue"/>
-    <w:basedOn w:val="a"/>
-    <w:next w:val="a9"/>
+    <w:basedOn w:val="Normal"/>
+    <w:next w:val="BodyText"/>
     <w:autoRedefine/>
     <w:rsid w:val="001C2219"/>
     <w:pPr>
@@ -16878,9 +17248,9 @@
       <w:color w:val="0000FF"/>
     </w:rPr>
   </w:style>
-  <w:style w:type="character" w:styleId="af">
+  <w:style w:type="character" w:styleId="Hyperlink">
     <w:name w:val="Hyperlink"/>
-    <w:basedOn w:val="a0"/>
+    <w:basedOn w:val="DefaultParagraphFont"/>
     <w:uiPriority w:val="99"/>
     <w:rsid w:val="001C2219"/>
     <w:rPr>
@@ -16888,18 +17258,18 @@
       <w:u w:val="single"/>
     </w:rPr>
   </w:style>
-  <w:style w:type="character" w:styleId="af0">
+  <w:style w:type="character" w:styleId="Strong">
     <w:name w:val="Strong"/>
-    <w:basedOn w:val="a0"/>
+    <w:basedOn w:val="DefaultParagraphFont"/>
     <w:qFormat/>
     <w:rsid w:val="001C2219"/>
     <w:rPr>
       <w:b/>
     </w:rPr>
   </w:style>
-  <w:style w:type="character" w:styleId="af1">
+  <w:style w:type="character" w:styleId="FollowedHyperlink">
     <w:name w:val="FollowedHyperlink"/>
-    <w:basedOn w:val="a0"/>
+    <w:basedOn w:val="DefaultParagraphFont"/>
     <w:semiHidden/>
     <w:rsid w:val="001C2219"/>
     <w:rPr>
@@ -16907,10 +17277,10 @@
       <w:u w:val="single"/>
     </w:rPr>
   </w:style>
-  <w:style w:type="paragraph" w:styleId="af2">
+  <w:style w:type="paragraph" w:styleId="BalloonText">
     <w:name w:val="Balloon Text"/>
-    <w:basedOn w:val="a"/>
-    <w:link w:val="af3"/>
+    <w:basedOn w:val="Normal"/>
+    <w:link w:val="BalloonTextChar"/>
     <w:uiPriority w:val="99"/>
     <w:semiHidden/>
     <w:unhideWhenUsed/>
@@ -16924,10 +17294,10 @@
       <w:szCs w:val="16"/>
     </w:rPr>
   </w:style>
-  <w:style w:type="character" w:customStyle="1" w:styleId="af3">
-    <w:name w:val="Текст выноски Знак"/>
-    <w:basedOn w:val="a0"/>
-    <w:link w:val="af2"/>
+  <w:style w:type="character" w:customStyle="1" w:styleId="BalloonTextChar">
+    <w:name w:val="Balloon Text Char"/>
+    <w:basedOn w:val="DefaultParagraphFont"/>
+    <w:link w:val="BalloonText"/>
     <w:uiPriority w:val="99"/>
     <w:semiHidden/>
     <w:rsid w:val="000E1968"/>
@@ -16938,9 +17308,9 @@
       <w:lang w:val="en-US" w:eastAsia="en-US"/>
     </w:rPr>
   </w:style>
-  <w:style w:type="table" w:styleId="af4">
+  <w:style w:type="table" w:styleId="TableGrid">
     <w:name w:val="Table Grid"/>
-    <w:basedOn w:val="a1"/>
+    <w:basedOn w:val="TableNormal"/>
     <w:uiPriority w:val="59"/>
     <w:rsid w:val="008C6A2E"/>
     <w:tblPr>
@@ -16961,9 +17331,9 @@
       </w:tblCellMar>
     </w:tblPr>
   </w:style>
-  <w:style w:type="paragraph" w:styleId="af5">
+  <w:style w:type="paragraph" w:styleId="NormalWeb">
     <w:name w:val="Normal (Web)"/>
-    <w:basedOn w:val="a"/>
+    <w:basedOn w:val="Normal"/>
     <w:uiPriority w:val="99"/>
     <w:unhideWhenUsed/>
     <w:rsid w:val="004A43A2"/>
@@ -16977,10 +17347,10 @@
       <w:lang w:val="ru-RU" w:eastAsia="ru-RU"/>
     </w:rPr>
   </w:style>
-  <w:style w:type="paragraph" w:styleId="af6">
+  <w:style w:type="paragraph" w:styleId="Caption">
     <w:name w:val="caption"/>
-    <w:basedOn w:val="a"/>
-    <w:next w:val="a"/>
+    <w:basedOn w:val="Normal"/>
+    <w:next w:val="Normal"/>
     <w:uiPriority w:val="35"/>
     <w:unhideWhenUsed/>
     <w:qFormat/>
@@ -16997,9 +17367,9 @@
       <w:szCs w:val="18"/>
     </w:rPr>
   </w:style>
-  <w:style w:type="paragraph" w:styleId="af7">
+  <w:style w:type="paragraph" w:styleId="ListParagraph">
     <w:name w:val="List Paragraph"/>
-    <w:basedOn w:val="a"/>
+    <w:basedOn w:val="Normal"/>
     <w:uiPriority w:val="34"/>
     <w:qFormat/>
     <w:rsid w:val="00A8792A"/>
@@ -17008,10 +17378,10 @@
       <w:contextualSpacing/>
     </w:pPr>
   </w:style>
-  <w:style w:type="paragraph" w:styleId="af8">
+  <w:style w:type="paragraph" w:styleId="EndnoteText">
     <w:name w:val="endnote text"/>
-    <w:basedOn w:val="a"/>
-    <w:link w:val="af9"/>
+    <w:basedOn w:val="Normal"/>
+    <w:link w:val="EndnoteTextChar"/>
     <w:uiPriority w:val="99"/>
     <w:semiHidden/>
     <w:unhideWhenUsed/>
@@ -17020,10 +17390,10 @@
       <w:spacing w:line="240" w:lineRule="auto"/>
     </w:pPr>
   </w:style>
-  <w:style w:type="character" w:customStyle="1" w:styleId="af9">
-    <w:name w:val="Текст концевой сноски Знак"/>
-    <w:basedOn w:val="a0"/>
-    <w:link w:val="af8"/>
+  <w:style w:type="character" w:customStyle="1" w:styleId="EndnoteTextChar">
+    <w:name w:val="Endnote Text Char"/>
+    <w:basedOn w:val="DefaultParagraphFont"/>
+    <w:link w:val="EndnoteText"/>
     <w:uiPriority w:val="99"/>
     <w:semiHidden/>
     <w:rsid w:val="00E90576"/>
@@ -17031,9 +17401,9 @@
       <w:lang w:val="en-US" w:eastAsia="en-US"/>
     </w:rPr>
   </w:style>
-  <w:style w:type="character" w:styleId="afa">
+  <w:style w:type="character" w:styleId="EndnoteReference">
     <w:name w:val="endnote reference"/>
-    <w:basedOn w:val="a0"/>
+    <w:basedOn w:val="DefaultParagraphFont"/>
     <w:uiPriority w:val="99"/>
     <w:semiHidden/>
     <w:unhideWhenUsed/>
@@ -17042,10 +17412,10 @@
       <w:vertAlign w:val="superscript"/>
     </w:rPr>
   </w:style>
-  <w:style w:type="paragraph" w:styleId="afb">
+  <w:style w:type="paragraph" w:styleId="TOCHeading">
     <w:name w:val="TOC Heading"/>
-    <w:basedOn w:val="1"/>
-    <w:next w:val="a"/>
+    <w:basedOn w:val="Heading1"/>
+    <w:next w:val="Normal"/>
     <w:uiPriority w:val="39"/>
     <w:unhideWhenUsed/>
     <w:qFormat/>
@@ -17067,7 +17437,7 @@
       <w:szCs w:val="32"/>
     </w:rPr>
   </w:style>
-  <w:style w:type="paragraph" w:styleId="afc">
+  <w:style w:type="paragraph" w:styleId="NoSpacing">
     <w:name w:val="No Spacing"/>
     <w:uiPriority w:val="1"/>
     <w:qFormat/>
@@ -17079,20 +17449,20 @@
       <w:lang w:val="en-US" w:eastAsia="en-US"/>
     </w:rPr>
   </w:style>
-  <w:style w:type="character" w:customStyle="1" w:styleId="aa">
-    <w:name w:val="Основной текст Знак"/>
-    <w:basedOn w:val="a0"/>
-    <w:link w:val="a9"/>
+  <w:style w:type="character" w:customStyle="1" w:styleId="BodyTextChar">
+    <w:name w:val="Body Text Char"/>
+    <w:basedOn w:val="DefaultParagraphFont"/>
+    <w:link w:val="BodyText"/>
     <w:uiPriority w:val="99"/>
     <w:rsid w:val="00E12B99"/>
     <w:rPr>
       <w:lang w:val="en-US" w:eastAsia="en-US"/>
     </w:rPr>
   </w:style>
-  <w:style w:type="character" w:customStyle="1" w:styleId="10">
-    <w:name w:val="Заголовок 1 Знак"/>
-    <w:basedOn w:val="a0"/>
-    <w:link w:val="1"/>
+  <w:style w:type="character" w:customStyle="1" w:styleId="Heading1Char">
+    <w:name w:val="Heading 1 Char"/>
+    <w:basedOn w:val="DefaultParagraphFont"/>
+    <w:link w:val="Heading1"/>
     <w:uiPriority w:val="9"/>
     <w:rsid w:val="00180FF3"/>
     <w:rPr>
@@ -17102,10 +17472,10 @@
       <w:lang w:val="en-US" w:eastAsia="en-US"/>
     </w:rPr>
   </w:style>
-  <w:style w:type="character" w:customStyle="1" w:styleId="20">
-    <w:name w:val="Заголовок 2 Знак"/>
-    <w:basedOn w:val="a0"/>
-    <w:link w:val="2"/>
+  <w:style w:type="character" w:customStyle="1" w:styleId="Heading2Char">
+    <w:name w:val="Heading 2 Char"/>
+    <w:basedOn w:val="DefaultParagraphFont"/>
+    <w:link w:val="Heading2"/>
     <w:uiPriority w:val="9"/>
     <w:rsid w:val="00180FF3"/>
     <w:rPr>
@@ -17114,10 +17484,10 @@
       <w:lang w:val="en-US" w:eastAsia="en-US"/>
     </w:rPr>
   </w:style>
-  <w:style w:type="character" w:customStyle="1" w:styleId="30">
-    <w:name w:val="Заголовок 3 Знак"/>
-    <w:basedOn w:val="a0"/>
-    <w:link w:val="3"/>
+  <w:style w:type="character" w:customStyle="1" w:styleId="Heading3Char">
+    <w:name w:val="Heading 3 Char"/>
+    <w:basedOn w:val="DefaultParagraphFont"/>
+    <w:link w:val="Heading3"/>
     <w:uiPriority w:val="9"/>
     <w:rsid w:val="00180FF3"/>
     <w:rPr>
@@ -17128,7 +17498,7 @@
   </w:style>
   <w:style w:type="paragraph" w:customStyle="1" w:styleId="maintitle0">
     <w:name w:val="maintitle"/>
-    <w:basedOn w:val="a"/>
+    <w:basedOn w:val="Normal"/>
     <w:rsid w:val="00180FF3"/>
     <w:pPr>
       <w:widowControl/>
@@ -17142,12 +17512,12 @@
   </w:style>
   <w:style w:type="character" w:customStyle="1" w:styleId="apple-converted-space">
     <w:name w:val="apple-converted-space"/>
-    <w:basedOn w:val="a0"/>
+    <w:basedOn w:val="DefaultParagraphFont"/>
     <w:rsid w:val="00180FF3"/>
   </w:style>
   <w:style w:type="paragraph" w:customStyle="1" w:styleId="infoblue0">
     <w:name w:val="infoblue"/>
-    <w:basedOn w:val="a"/>
+    <w:basedOn w:val="Normal"/>
     <w:rsid w:val="00180FF3"/>
     <w:pPr>
       <w:widowControl/>
@@ -17158,196 +17528,6 @@
       <w:szCs w:val="24"/>
       <w:lang w:val="ru-RU" w:eastAsia="ru-RU"/>
     </w:rPr>
-  </w:style>
-</w:styles>
-</file>
-
-<file path=word/stylesWithEffects.xml><?xml version="1.0" encoding="utf-8"?>
-<w:styles xmlns:wpc="http://schemas.microsoft.com/office/word/2010/wordprocessingCanvas" xmlns:mc="http://schemas.openxmlformats.org/markup-compatibility/2006" xmlns:o="urn:schemas-microsoft-com:office:office" xmlns:r="http://schemas.openxmlformats.org/officeDocument/2006/relationships" xmlns:m="http://schemas.openxmlformats.org/officeDocument/2006/math" xmlns:v="urn:schemas-microsoft-com:vml" xmlns:wp14="http://schemas.microsoft.com/office/word/2010/wordprocessingDrawing" xmlns:wp="http://schemas.openxmlformats.org/drawingml/2006/wordprocessingDrawing" xmlns:w10="urn:schemas-microsoft-com:office:word" xmlns:w="http://schemas.openxmlformats.org/wordprocessingml/2006/main" xmlns:w14="http://schemas.microsoft.com/office/word/2010/wordml" xmlns:wpg="http://schemas.microsoft.com/office/word/2010/wordprocessingGroup" xmlns:wpi="http://schemas.microsoft.com/office/word/2010/wordprocessingInk" xmlns:wne="http://schemas.microsoft.com/office/word/2006/wordml" xmlns:wps="http://schemas.microsoft.com/office/word/2010/wordprocessingShape" mc:Ignorable="w14 wp14">
-  <w:docDefaults>
-    <w:rPrDefault>
-      <w:rPr>
-        <w:rFonts w:asciiTheme="minorHAnsi" w:eastAsiaTheme="minorEastAsia" w:hAnsiTheme="minorHAnsi" w:cstheme="minorBidi"/>
-        <w:sz w:val="22"/>
-        <w:szCs w:val="22"/>
-        <w:lang w:val="ru-RU" w:eastAsia="ru-RU" w:bidi="ar-SA"/>
-      </w:rPr>
-    </w:rPrDefault>
-    <w:pPrDefault>
-      <w:pPr>
-        <w:spacing w:after="200" w:line="276" w:lineRule="auto"/>
-      </w:pPr>
-    </w:pPrDefault>
-  </w:docDefaults>
-  <w:latentStyles w:defLockedState="0" w:defUIPriority="99" w:defSemiHidden="1" w:defUnhideWhenUsed="1" w:defQFormat="0" w:count="267">
-    <w:lsdException w:name="Normal" w:semiHidden="0" w:uiPriority="0" w:unhideWhenUsed="0" w:qFormat="1"/>
-    <w:lsdException w:name="heading 1" w:semiHidden="0" w:uiPriority="9" w:unhideWhenUsed="0" w:qFormat="1"/>
-    <w:lsdException w:name="heading 2" w:uiPriority="9" w:qFormat="1"/>
-    <w:lsdException w:name="heading 3" w:uiPriority="9" w:qFormat="1"/>
-    <w:lsdException w:name="heading 4" w:uiPriority="9" w:qFormat="1"/>
-    <w:lsdException w:name="heading 5" w:uiPriority="9" w:qFormat="1"/>
-    <w:lsdException w:name="heading 6" w:uiPriority="9" w:qFormat="1"/>
-    <w:lsdException w:name="heading 7" w:uiPriority="9" w:qFormat="1"/>
-    <w:lsdException w:name="heading 8" w:uiPriority="9" w:qFormat="1"/>
-    <w:lsdException w:name="heading 9" w:uiPriority="9" w:qFormat="1"/>
-    <w:lsdException w:name="toc 1" w:uiPriority="39"/>
-    <w:lsdException w:name="toc 2" w:uiPriority="39"/>
-    <w:lsdException w:name="toc 3" w:uiPriority="39"/>
-    <w:lsdException w:name="toc 4" w:uiPriority="39"/>
-    <w:lsdException w:name="toc 5" w:uiPriority="39"/>
-    <w:lsdException w:name="toc 6" w:uiPriority="39"/>
-    <w:lsdException w:name="toc 7" w:uiPriority="39"/>
-    <w:lsdException w:name="toc 8" w:uiPriority="39"/>
-    <w:lsdException w:name="toc 9" w:uiPriority="39"/>
-    <w:lsdException w:name="caption" w:uiPriority="35" w:qFormat="1"/>
-    <w:lsdException w:name="Title" w:semiHidden="0" w:uiPriority="10" w:unhideWhenUsed="0" w:qFormat="1"/>
-    <w:lsdException w:name="Default Paragraph Font" w:uiPriority="1"/>
-    <w:lsdException w:name="Subtitle" w:semiHidden="0" w:uiPriority="11" w:unhideWhenUsed="0" w:qFormat="1"/>
-    <w:lsdException w:name="Strong" w:semiHidden="0" w:uiPriority="22" w:unhideWhenUsed="0" w:qFormat="1"/>
-    <w:lsdException w:name="Emphasis" w:semiHidden="0" w:uiPriority="20" w:unhideWhenUsed="0" w:qFormat="1"/>
-    <w:lsdException w:name="Table Grid" w:semiHidden="0" w:uiPriority="59" w:unhideWhenUsed="0"/>
-    <w:lsdException w:name="Placeholder Text" w:unhideWhenUsed="0"/>
-    <w:lsdException w:name="No Spacing" w:semiHidden="0" w:uiPriority="1" w:unhideWhenUsed="0" w:qFormat="1"/>
-    <w:lsdException w:name="Light Shading" w:semiHidden="0" w:uiPriority="60" w:unhideWhenUsed="0"/>
-    <w:lsdException w:name="Light List" w:semiHidden="0" w:uiPriority="61" w:unhideWhenUsed="0"/>
-    <w:lsdException w:name="Light Grid" w:semiHidden="0" w:uiPriority="62" w:unhideWhenUsed="0"/>
-    <w:lsdException w:name="Medium Shading 1" w:semiHidden="0" w:uiPriority="63" w:unhideWhenUsed="0"/>
-    <w:lsdException w:name="Medium Shading 2" w:semiHidden="0" w:uiPriority="64" w:unhideWhenUsed="0"/>
-    <w:lsdException w:name="Medium List 1" w:semiHidden="0" w:uiPriority="65" w:unhideWhenUsed="0"/>
-    <w:lsdException w:name="Medium List 2" w:semiHidden="0" w:uiPriority="66" w:unhideWhenUsed="0"/>
-    <w:lsdException w:name="Medium Grid 1" w:semiHidden="0" w:uiPriority="67" w:unhideWhenUsed="0"/>
-    <w:lsdException w:name="Medium Grid 2" w:semiHidden="0" w:uiPriority="68" w:unhideWhenUsed="0"/>
-    <w:lsdException w:name="Medium Grid 3" w:semiHidden="0" w:uiPriority="69" w:unhideWhenUsed="0"/>
-    <w:lsdException w:name="Dark List" w:semiHidden="0" w:uiPriority="70" w:unhideWhenUsed="0"/>
-    <w:lsdException w:name="Colorful Shading" w:semiHidden="0" w:uiPriority="71" w:unhideWhenUsed="0"/>
-    <w:lsdException w:name="Colorful List" w:semiHidden="0" w:uiPriority="72" w:unhideWhenUsed="0"/>
-    <w:lsdException w:name="Colorful Grid" w:semiHidden="0" w:uiPriority="73" w:unhideWhenUsed="0"/>
-    <w:lsdException w:name="Light Shading Accent 1" w:semiHidden="0" w:uiPriority="60" w:unhideWhenUsed="0"/>
-    <w:lsdException w:name="Light List Accent 1" w:semiHidden="0" w:uiPriority="61" w:unhideWhenUsed="0"/>
-    <w:lsdException w:name="Light Grid Accent 1" w:semiHidden="0" w:uiPriority="62" w:unhideWhenUsed="0"/>
-    <w:lsdException w:name="Medium Shading 1 Accent 1" w:semiHidden="0" w:uiPriority="63" w:unhideWhenUsed="0"/>
-    <w:lsdException w:name="Medium Shading 2 Accent 1" w:semiHidden="0" w:uiPriority="64" w:unhideWhenUsed="0"/>
-    <w:lsdException w:name="Medium List 1 Accent 1" w:semiHidden="0" w:uiPriority="65" w:unhideWhenUsed="0"/>
-    <w:lsdException w:name="Revision" w:unhideWhenUsed="0"/>
-    <w:lsdException w:name="List Paragraph" w:semiHidden="0" w:uiPriority="34" w:unhideWhenUsed="0" w:qFormat="1"/>
-    <w:lsdException w:name="Quote" w:semiHidden="0" w:uiPriority="29" w:unhideWhenUsed="0" w:qFormat="1"/>
-    <w:lsdException w:name="Intense Quote" w:semiHidden="0" w:uiPriority="30" w:unhideWhenUsed="0" w:qFormat="1"/>
-    <w:lsdException w:name="Medium List 2 Accent 1" w:semiHidden="0" w:uiPriority="66" w:unhideWhenUsed="0"/>
-    <w:lsdException w:name="Medium Grid 1 Accent 1" w:semiHidden="0" w:uiPriority="67" w:unhideWhenUsed="0"/>
-    <w:lsdException w:name="Medium Grid 2 Accent 1" w:semiHidden="0" w:uiPriority="68" w:unhideWhenUsed="0"/>
-    <w:lsdException w:name="Medium Grid 3 Accent 1" w:semiHidden="0" w:uiPriority="69" w:unhideWhenUsed="0"/>
-    <w:lsdException w:name="Dark List Accent 1" w:semiHidden="0" w:uiPriority="70" w:unhideWhenUsed="0"/>
-    <w:lsdException w:name="Colorful Shading Accent 1" w:semiHidden="0" w:uiPriority="71" w:unhideWhenUsed="0"/>
-    <w:lsdException w:name="Colorful List Accent 1" w:semiHidden="0" w:uiPriority="72" w:unhideWhenUsed="0"/>
-    <w:lsdException w:name="Colorful Grid Accent 1" w:semiHidden="0" w:uiPriority="73" w:unhideWhenUsed="0"/>
-    <w:lsdException w:name="Light Shading Accent 2" w:semiHidden="0" w:uiPriority="60" w:unhideWhenUsed="0"/>
-    <w:lsdException w:name="Light List Accent 2" w:semiHidden="0" w:uiPriority="61" w:unhideWhenUsed="0"/>
-    <w:lsdException w:name="Light Grid Accent 2" w:semiHidden="0" w:uiPriority="62" w:unhideWhenUsed="0"/>
-    <w:lsdException w:name="Medium Shading 1 Accent 2" w:semiHidden="0" w:uiPriority="63" w:unhideWhenUsed="0"/>
-    <w:lsdException w:name="Medium Shading 2 Accent 2" w:semiHidden="0" w:uiPriority="64" w:unhideWhenUsed="0"/>
-    <w:lsdException w:name="Medium List 1 Accent 2" w:semiHidden="0" w:uiPriority="65" w:unhideWhenUsed="0"/>
-    <w:lsdException w:name="Medium List 2 Accent 2" w:semiHidden="0" w:uiPriority="66" w:unhideWhenUsed="0"/>
-    <w:lsdException w:name="Medium Grid 1 Accent 2" w:semiHidden="0" w:uiPriority="67" w:unhideWhenUsed="0"/>
-    <w:lsdException w:name="Medium Grid 2 Accent 2" w:semiHidden="0" w:uiPriority="68" w:unhideWhenUsed="0"/>
-    <w:lsdException w:name="Medium Grid 3 Accent 2" w:semiHidden="0" w:uiPriority="69" w:unhideWhenUsed="0"/>
-    <w:lsdException w:name="Dark List Accent 2" w:semiHidden="0" w:uiPriority="70" w:unhideWhenUsed="0"/>
-    <w:lsdException w:name="Colorful Shading Accent 2" w:semiHidden="0" w:uiPriority="71" w:unhideWhenUsed="0"/>
-    <w:lsdException w:name="Colorful List Accent 2" w:semiHidden="0" w:uiPriority="72" w:unhideWhenUsed="0"/>
-    <w:lsdException w:name="Colorful Grid Accent 2" w:semiHidden="0" w:uiPriority="73" w:unhideWhenUsed="0"/>
-    <w:lsdException w:name="Light Shading Accent 3" w:semiHidden="0" w:uiPriority="60" w:unhideWhenUsed="0"/>
-    <w:lsdException w:name="Light List Accent 3" w:semiHidden="0" w:uiPriority="61" w:unhideWhenUsed="0"/>
-    <w:lsdException w:name="Light Grid Accent 3" w:semiHidden="0" w:uiPriority="62" w:unhideWhenUsed="0"/>
-    <w:lsdException w:name="Medium Shading 1 Accent 3" w:semiHidden="0" w:uiPriority="63" w:unhideWhenUsed="0"/>
-    <w:lsdException w:name="Medium Shading 2 Accent 3" w:semiHidden="0" w:uiPriority="64" w:unhideWhenUsed="0"/>
-    <w:lsdException w:name="Medium List 1 Accent 3" w:semiHidden="0" w:uiPriority="65" w:unhideWhenUsed="0"/>
-    <w:lsdException w:name="Medium List 2 Accent 3" w:semiHidden="0" w:uiPriority="66" w:unhideWhenUsed="0"/>
-    <w:lsdException w:name="Medium Grid 1 Accent 3" w:semiHidden="0" w:uiPriority="67" w:unhideWhenUsed="0"/>
-    <w:lsdException w:name="Medium Grid 2 Accent 3" w:semiHidden="0" w:uiPriority="68" w:unhideWhenUsed="0"/>
-    <w:lsdException w:name="Medium Grid 3 Accent 3" w:semiHidden="0" w:uiPriority="69" w:unhideWhenUsed="0"/>
-    <w:lsdException w:name="Dark List Accent 3" w:semiHidden="0" w:uiPriority="70" w:unhideWhenUsed="0"/>
-    <w:lsdException w:name="Colorful Shading Accent 3" w:semiHidden="0" w:uiPriority="71" w:unhideWhenUsed="0"/>
-    <w:lsdException w:name="Colorful List Accent 3" w:semiHidden="0" w:uiPriority="72" w:unhideWhenUsed="0"/>
-    <w:lsdException w:name="Colorful Grid Accent 3" w:semiHidden="0" w:uiPriority="73" w:unhideWhenUsed="0"/>
-    <w:lsdException w:name="Light Shading Accent 4" w:semiHidden="0" w:uiPriority="60" w:unhideWhenUsed="0"/>
-    <w:lsdException w:name="Light List Accent 4" w:semiHidden="0" w:uiPriority="61" w:unhideWhenUsed="0"/>
-    <w:lsdException w:name="Light Grid Accent 4" w:semiHidden="0" w:uiPriority="62" w:unhideWhenUsed="0"/>
-    <w:lsdException w:name="Medium Shading 1 Accent 4" w:semiHidden="0" w:uiPriority="63" w:unhideWhenUsed="0"/>
-    <w:lsdException w:name="Medium Shading 2 Accent 4" w:semiHidden="0" w:uiPriority="64" w:unhideWhenUsed="0"/>
-    <w:lsdException w:name="Medium List 1 Accent 4" w:semiHidden="0" w:uiPriority="65" w:unhideWhenUsed="0"/>
-    <w:lsdException w:name="Medium List 2 Accent 4" w:semiHidden="0" w:uiPriority="66" w:unhideWhenUsed="0"/>
-    <w:lsdException w:name="Medium Grid 1 Accent 4" w:semiHidden="0" w:uiPriority="67" w:unhideWhenUsed="0"/>
-    <w:lsdException w:name="Medium Grid 2 Accent 4" w:semiHidden="0" w:uiPriority="68" w:unhideWhenUsed="0"/>
-    <w:lsdException w:name="Medium Grid 3 Accent 4" w:semiHidden="0" w:uiPriority="69" w:unhideWhenUsed="0"/>
-    <w:lsdException w:name="Dark List Accent 4" w:semiHidden="0" w:uiPriority="70" w:unhideWhenUsed="0"/>
-    <w:lsdException w:name="Colorful Shading Accent 4" w:semiHidden="0" w:uiPriority="71" w:unhideWhenUsed="0"/>
-    <w:lsdException w:name="Colorful List Accent 4" w:semiHidden="0" w:uiPriority="72" w:unhideWhenUsed="0"/>
-    <w:lsdException w:name="Colorful Grid Accent 4" w:semiHidden="0" w:uiPriority="73" w:unhideWhenUsed="0"/>
-    <w:lsdException w:name="Light Shading Accent 5" w:semiHidden="0" w:uiPriority="60" w:unhideWhenUsed="0"/>
-    <w:lsdException w:name="Light List Accent 5" w:semiHidden="0" w:uiPriority="61" w:unhideWhenUsed="0"/>
-    <w:lsdException w:name="Light Grid Accent 5" w:semiHidden="0" w:uiPriority="62" w:unhideWhenUsed="0"/>
-    <w:lsdException w:name="Medium Shading 1 Accent 5" w:semiHidden="0" w:uiPriority="63" w:unhideWhenUsed="0"/>
-    <w:lsdException w:name="Medium Shading 2 Accent 5" w:semiHidden="0" w:uiPriority="64" w:unhideWhenUsed="0"/>
-    <w:lsdException w:name="Medium List 1 Accent 5" w:semiHidden="0" w:uiPriority="65" w:unhideWhenUsed="0"/>
-    <w:lsdException w:name="Medium List 2 Accent 5" w:semiHidden="0" w:uiPriority="66" w:unhideWhenUsed="0"/>
-    <w:lsdException w:name="Medium Grid 1 Accent 5" w:semiHidden="0" w:uiPriority="67" w:unhideWhenUsed="0"/>
-    <w:lsdException w:name="Medium Grid 2 Accent 5" w:semiHidden="0" w:uiPriority="68" w:unhideWhenUsed="0"/>
-    <w:lsdException w:name="Medium Grid 3 Accent 5" w:semiHidden="0" w:uiPriority="69" w:unhideWhenUsed="0"/>
-    <w:lsdException w:name="Dark List Accent 5" w:semiHidden="0" w:uiPriority="70" w:unhideWhenUsed="0"/>
-    <w:lsdException w:name="Colorful Shading Accent 5" w:semiHidden="0" w:uiPriority="71" w:unhideWhenUsed="0"/>
-    <w:lsdException w:name="Colorful List Accent 5" w:semiHidden="0" w:uiPriority="72" w:unhideWhenUsed="0"/>
-    <w:lsdException w:name="Colorful Grid Accent 5" w:semiHidden="0" w:uiPriority="73" w:unhideWhenUsed="0"/>
-    <w:lsdException w:name="Light Shading Accent 6" w:semiHidden="0" w:uiPriority="60" w:unhideWhenUsed="0"/>
-    <w:lsdException w:name="Light List Accent 6" w:semiHidden="0" w:uiPriority="61" w:unhideWhenUsed="0"/>
-    <w:lsdException w:name="Light Grid Accent 6" w:semiHidden="0" w:uiPriority="62" w:unhideWhenUsed="0"/>
-    <w:lsdException w:name="Medium Shading 1 Accent 6" w:semiHidden="0" w:uiPriority="63" w:unhideWhenUsed="0"/>
-    <w:lsdException w:name="Medium Shading 2 Accent 6" w:semiHidden="0" w:uiPriority="64" w:unhideWhenUsed="0"/>
-    <w:lsdException w:name="Medium List 1 Accent 6" w:semiHidden="0" w:uiPriority="65" w:unhideWhenUsed="0"/>
-    <w:lsdException w:name="Medium List 2 Accent 6" w:semiHidden="0" w:uiPriority="66" w:unhideWhenUsed="0"/>
-    <w:lsdException w:name="Medium Grid 1 Accent 6" w:semiHidden="0" w:uiPriority="67" w:unhideWhenUsed="0"/>
-    <w:lsdException w:name="Medium Grid 2 Accent 6" w:semiHidden="0" w:uiPriority="68" w:unhideWhenUsed="0"/>
-    <w:lsdException w:name="Medium Grid 3 Accent 6" w:semiHidden="0" w:uiPriority="69" w:unhideWhenUsed="0"/>
-    <w:lsdException w:name="Dark List Accent 6" w:semiHidden="0" w:uiPriority="70" w:unhideWhenUsed="0"/>
-    <w:lsdException w:name="Colorful Shading Accent 6" w:semiHidden="0" w:uiPriority="71" w:unhideWhenUsed="0"/>
-    <w:lsdException w:name="Colorful List Accent 6" w:semiHidden="0" w:uiPriority="72" w:unhideWhenUsed="0"/>
-    <w:lsdException w:name="Colorful Grid Accent 6" w:semiHidden="0" w:uiPriority="73" w:unhideWhenUsed="0"/>
-    <w:lsdException w:name="Subtle Emphasis" w:semiHidden="0" w:uiPriority="19" w:unhideWhenUsed="0" w:qFormat="1"/>
-    <w:lsdException w:name="Intense Emphasis" w:semiHidden="0" w:uiPriority="21" w:unhideWhenUsed="0" w:qFormat="1"/>
-    <w:lsdException w:name="Subtle Reference" w:semiHidden="0" w:uiPriority="31" w:unhideWhenUsed="0" w:qFormat="1"/>
-    <w:lsdException w:name="Intense Reference" w:semiHidden="0" w:uiPriority="32" w:unhideWhenUsed="0" w:qFormat="1"/>
-    <w:lsdException w:name="Book Title" w:semiHidden="0" w:uiPriority="33" w:unhideWhenUsed="0" w:qFormat="1"/>
-    <w:lsdException w:name="Bibliography" w:uiPriority="37"/>
-    <w:lsdException w:name="TOC Heading" w:uiPriority="39" w:qFormat="1"/>
-  </w:latentStyles>
-  <w:style w:type="paragraph" w:default="1" w:styleId="a">
-    <w:name w:val="Normal"/>
-    <w:qFormat/>
-  </w:style>
-  <w:style w:type="character" w:default="1" w:styleId="a0">
-    <w:name w:val="Default Paragraph Font"/>
-    <w:uiPriority w:val="1"/>
-    <w:semiHidden/>
-    <w:unhideWhenUsed/>
-  </w:style>
-  <w:style w:type="table" w:default="1" w:styleId="a1">
-    <w:name w:val="Normal Table"/>
-    <w:uiPriority w:val="99"/>
-    <w:semiHidden/>
-    <w:unhideWhenUsed/>
-    <w:tblPr>
-      <w:tblInd w:w="0" w:type="dxa"/>
-      <w:tblCellMar>
-        <w:top w:w="0" w:type="dxa"/>
-        <w:left w:w="108" w:type="dxa"/>
-        <w:bottom w:w="0" w:type="dxa"/>
-        <w:right w:w="108" w:type="dxa"/>
-      </w:tblCellMar>
-    </w:tblPr>
-  </w:style>
-  <w:style w:type="numbering" w:default="1" w:styleId="a2">
-    <w:name w:val="No List"/>
-    <w:uiPriority w:val="99"/>
-    <w:semiHidden/>
-    <w:unhideWhenUsed/>
   </w:style>
 </w:styles>
 </file>
@@ -17640,7 +17820,7 @@
 </file>
 
 <file path=customXml/itemProps1.xml><?xml version="1.0" encoding="utf-8"?>
-<ds:datastoreItem xmlns:ds="http://schemas.openxmlformats.org/officeDocument/2006/customXml" ds:itemID="{AFA500E8-79D1-4DA4-8C06-57C3C1349D5E}">
+<ds:datastoreItem xmlns:ds="http://schemas.openxmlformats.org/officeDocument/2006/customXml" ds:itemID="{306685EC-EE16-45FF-80CB-3DCF627509FD}">
   <ds:schemaRefs>
     <ds:schemaRef ds:uri="http://schemas.openxmlformats.org/officeDocument/2006/bibliography"/>
   </ds:schemaRefs>

</xml_diff>